<commit_message>
Lilach's comments from 24/12/13
</commit_message>
<xml_diff>
--- a/manuscript/Author response.docx
+++ b/manuscript/Author response.docx
@@ -10,6 +10,8 @@
           <w:rFonts w:ascii="Georgia" w:hAnsi="Georgia"/>
         </w:rPr>
       </w:pPr>
+      <w:bookmarkStart w:id="0" w:name="_GoBack"/>
+      <w:bookmarkEnd w:id="0"/>
       <w:r>
         <w:rPr>
           <w:rFonts w:ascii="Georgia" w:hAnsi="Georgia"/>
@@ -47,21 +49,7 @@
         <w:rPr>
           <w:rFonts w:ascii="Georgia" w:hAnsi="Georgia"/>
         </w:rPr>
-        <w:t xml:space="preserve">"Stress-Induced Mutagenesis Breaks the Trade-Off </w:t>
-      </w:r>
-      <w:proofErr w:type="gramStart"/>
-      <w:r>
-        <w:rPr>
-          <w:rFonts w:ascii="Georgia" w:hAnsi="Georgia"/>
-        </w:rPr>
-        <w:t>Between</w:t>
-      </w:r>
-      <w:proofErr w:type="gramEnd"/>
-      <w:r>
-        <w:rPr>
-          <w:rFonts w:ascii="Georgia" w:hAnsi="Georgia"/>
-        </w:rPr>
-        <w:t xml:space="preserve"> Adaptability and Adaptedness" </w:t>
+        <w:t xml:space="preserve">"Stress-Induced Mutagenesis Breaks the Trade-Off Between Adaptability and Adaptedness" </w:t>
       </w:r>
     </w:p>
     <w:p>
@@ -72,42 +60,12 @@
           <w:rFonts w:ascii="Georgia" w:hAnsi="Georgia"/>
         </w:rPr>
       </w:pPr>
-      <w:proofErr w:type="spellStart"/>
-      <w:r>
-        <w:rPr>
-          <w:rFonts w:ascii="Georgia" w:hAnsi="Georgia"/>
-        </w:rPr>
-        <w:t>Yoav</w:t>
-      </w:r>
-      <w:proofErr w:type="spellEnd"/>
-      <w:r>
-        <w:rPr>
-          <w:rFonts w:ascii="Georgia" w:hAnsi="Georgia"/>
-        </w:rPr>
-        <w:t xml:space="preserve"> Ram and </w:t>
-      </w:r>
-      <w:proofErr w:type="spellStart"/>
-      <w:r>
-        <w:rPr>
-          <w:rFonts w:ascii="Georgia" w:hAnsi="Georgia"/>
-        </w:rPr>
-        <w:t>Lilach</w:t>
-      </w:r>
-      <w:proofErr w:type="spellEnd"/>
-      <w:r>
-        <w:rPr>
-          <w:rFonts w:ascii="Georgia" w:hAnsi="Georgia"/>
-        </w:rPr>
-        <w:t xml:space="preserve"> </w:t>
-      </w:r>
-      <w:proofErr w:type="spellStart"/>
-      <w:r>
-        <w:rPr>
-          <w:rFonts w:ascii="Georgia" w:hAnsi="Georgia"/>
-        </w:rPr>
-        <w:t>Hadany</w:t>
-      </w:r>
-      <w:proofErr w:type="spellEnd"/>
+      <w:r>
+        <w:rPr>
+          <w:rFonts w:ascii="Georgia" w:hAnsi="Georgia"/>
+        </w:rPr>
+        <w:t>Yoav Ram and Lilach Hadany</w:t>
+      </w:r>
     </w:p>
     <w:p>
       <w:pPr>
@@ -135,13 +93,24 @@
         </w:rPr>
         <w:fldChar w:fldCharType="separate"/>
       </w:r>
-      <w:r>
-        <w:rPr>
-          <w:rFonts w:ascii="Georgia" w:hAnsi="Georgia"/>
-          <w:noProof/>
-        </w:rPr>
-        <w:t>12/22/2013</w:t>
-      </w:r>
+      <w:ins w:id="1" w:author="Yoav Ram" w:date="2013-12-24T08:59:00Z">
+        <w:r>
+          <w:rPr>
+            <w:rFonts w:ascii="Georgia" w:hAnsi="Georgia"/>
+            <w:noProof/>
+          </w:rPr>
+          <w:t>12/24/2013</w:t>
+        </w:r>
+      </w:ins>
+      <w:del w:id="2" w:author="Yoav Ram" w:date="2013-12-24T08:59:00Z">
+        <w:r>
+          <w:rPr>
+            <w:rFonts w:ascii="Georgia" w:hAnsi="Georgia"/>
+            <w:noProof/>
+          </w:rPr>
+          <w:delText>12/23/2013</w:delText>
+        </w:r>
+      </w:del>
       <w:r>
         <w:rPr>
           <w:rFonts w:ascii="Georgia" w:hAnsi="Georgia"/>
@@ -235,35 +204,43 @@
         <w:rPr>
           <w:rFonts w:ascii="Georgia" w:hAnsi="Georgia"/>
         </w:rPr>
-        <w:t xml:space="preserve">Our model of SIM assumes a threshold relationship between fitness and the mutation rate. Therefore, the mutation rate is affected by deleterious mutations in all loci, </w:t>
-      </w:r>
-      <w:proofErr w:type="spellStart"/>
-      <w:r>
-        <w:rPr>
-          <w:rFonts w:ascii="Georgia" w:hAnsi="Georgia"/>
-        </w:rPr>
-        <w:t>no</w:t>
-      </w:r>
-      <w:proofErr w:type="spellEnd"/>
-      <w:r>
-        <w:rPr>
-          <w:rFonts w:ascii="Georgia" w:hAnsi="Georgia"/>
-        </w:rPr>
-        <w:t xml:space="preserve"> only the specific loci. This has been a major cause of misunderstanding, and we made a major revision of or model overview to make sure that the relationship between fitness and mutation rate is clear. This includes the addition of new equations (1, 9, 12, </w:t>
-      </w:r>
-      <w:proofErr w:type="gramStart"/>
-      <w:r>
-        <w:rPr>
-          <w:rFonts w:ascii="Georgia" w:hAnsi="Georgia"/>
-        </w:rPr>
-        <w:t>13</w:t>
-      </w:r>
-      <w:proofErr w:type="gramEnd"/>
-      <w:r>
-        <w:rPr>
-          <w:rFonts w:ascii="Georgia" w:hAnsi="Georgia"/>
-        </w:rPr>
-        <w:t>).</w:t>
+        <w:t>Our model of SIM assumes a threshold relationship between fitness and the mutation rate. Therefore, the mutation rate is affected by deleterious mutations in all loci, no</w:t>
+      </w:r>
+      <w:ins w:id="3" w:author="lhadany" w:date="2013-12-23T12:22:00Z">
+        <w:r>
+          <w:rPr>
+            <w:rFonts w:ascii="Georgia" w:hAnsi="Georgia"/>
+          </w:rPr>
+          <w:t>t</w:t>
+        </w:r>
+      </w:ins>
+      <w:r>
+        <w:rPr>
+          <w:rFonts w:ascii="Georgia" w:hAnsi="Georgia"/>
+        </w:rPr>
+        <w:t xml:space="preserve"> only the specific loci. </w:t>
+      </w:r>
+      <w:ins w:id="4" w:author="lhadany" w:date="2013-12-23T12:23:00Z">
+        <w:r>
+          <w:rPr>
+            <w:rFonts w:ascii="Georgia" w:hAnsi="Georgia"/>
+          </w:rPr>
+          <w:t>This inclarity of the original manuscript</w:t>
+        </w:r>
+      </w:ins>
+      <w:del w:id="5" w:author="lhadany" w:date="2013-12-23T12:23:00Z">
+        <w:r>
+          <w:rPr>
+            <w:rFonts w:ascii="Georgia" w:hAnsi="Georgia"/>
+          </w:rPr>
+          <w:delText>This</w:delText>
+        </w:r>
+      </w:del>
+      <w:r>
+        <w:rPr>
+          <w:rFonts w:ascii="Georgia" w:hAnsi="Georgia"/>
+        </w:rPr>
+        <w:t xml:space="preserve"> has been a major cause of misunderstanding, and we made a major revision of or model overview to make sure that the relationship between fitness and mutation rate is clear. This includes the addition of new equations (1, 9, 12, 13).</w:t>
       </w:r>
     </w:p>
     <w:p>
@@ -300,35 +277,7 @@
         <w:rPr>
           <w:rFonts w:ascii="Georgia" w:hAnsi="Georgia"/>
         </w:rPr>
-        <w:t xml:space="preserve">We simulated direct competitions between the different mutational strategies (NM, CM, and SIM) in the context of adaptation on a rugged fitness landscape. We </w:t>
-      </w:r>
-      <w:proofErr w:type="gramStart"/>
-      <w:r>
-        <w:rPr>
-          <w:rFonts w:ascii="Georgia" w:hAnsi="Georgia"/>
-        </w:rPr>
-        <w:t>added  section</w:t>
-      </w:r>
-      <w:proofErr w:type="gramEnd"/>
-      <w:r>
-        <w:rPr>
-          <w:rFonts w:ascii="Georgia" w:hAnsi="Georgia"/>
-        </w:rPr>
-        <w:t xml:space="preserve"> 3.5 and Figure 5 with the results of these competitions. The results show that SIM has an advantage over both NM and CM (the advantage over CM is larger) and CM </w:t>
-      </w:r>
-      <w:proofErr w:type="gramStart"/>
-      <w:r>
-        <w:rPr>
-          <w:rFonts w:ascii="Georgia" w:hAnsi="Georgia"/>
-        </w:rPr>
-        <w:t>is</w:t>
-      </w:r>
-      <w:proofErr w:type="gramEnd"/>
-      <w:r>
-        <w:rPr>
-          <w:rFonts w:ascii="Georgia" w:hAnsi="Georgia"/>
-        </w:rPr>
-        <w:t xml:space="preserve"> at a disadvantage </w:t>
+        <w:t xml:space="preserve">We simulated direct competitions between the different mutational strategies (NM, CM, and SIM) in the context of adaptation on a rugged fitness landscape. We added  section 3.5 and Figure 5 with the results of these competitions. The results show that SIM has an advantage over both NM and CM (the advantage over CM is larger) and CM is at a disadvantage </w:t>
       </w:r>
       <w:r>
         <w:rPr>
@@ -364,14 +313,29 @@
         <w:bidi w:val="0"/>
         <w:spacing w:line="360" w:lineRule="auto"/>
         <w:rPr>
-          <w:rFonts w:ascii="Georgia" w:hAnsi="Georgia"/>
-        </w:rPr>
-      </w:pPr>
-      <w:r>
-        <w:rPr>
-          <w:rFonts w:ascii="Georgia" w:hAnsi="Georgia"/>
-        </w:rPr>
-        <w:t xml:space="preserve">We simulated adaptation with SIM with a continuous relationship between fitness and mutation rate, based on the function used by Agrawal </w:t>
+          <w:del w:id="6" w:author="lhadany" w:date="2013-12-23T12:24:00Z"/>
+          <w:rFonts w:ascii="Georgia" w:hAnsi="Georgia"/>
+        </w:rPr>
+      </w:pPr>
+      <w:r>
+        <w:rPr>
+          <w:rFonts w:ascii="Georgia" w:hAnsi="Georgia"/>
+        </w:rPr>
+        <w:t xml:space="preserve">We </w:t>
+      </w:r>
+      <w:ins w:id="7" w:author="lhadany" w:date="2013-12-23T12:24:00Z">
+        <w:r>
+          <w:rPr>
+            <w:rFonts w:ascii="Georgia" w:hAnsi="Georgia"/>
+          </w:rPr>
+          <w:t xml:space="preserve">extended our model, and </w:t>
+        </w:r>
+      </w:ins>
+      <w:r>
+        <w:rPr>
+          <w:rFonts w:ascii="Georgia" w:hAnsi="Georgia"/>
+        </w:rPr>
+        <w:t xml:space="preserve">simulated adaptation with SIM with a continuous relationship between fitness and mutation rate, based on the function used by Agrawal </w:t>
       </w:r>
       <w:r>
         <w:rPr>
@@ -445,70 +409,48 @@
         <w:rPr>
           <w:rFonts w:ascii="Georgia" w:hAnsi="Georgia"/>
         </w:rPr>
-        <w:t xml:space="preserve">. The results are summarized in section 3.4 and Figure 2B. In short, the adaptation rate with each continuous strategy is mainly determined by the ratio of the mutation rates of </w:t>
-      </w:r>
-      <w:proofErr w:type="spellStart"/>
-      <w:r>
-        <w:rPr>
-          <w:rFonts w:ascii="Georgia" w:hAnsi="Georgia"/>
-        </w:rPr>
-        <w:t>w</w:t>
-      </w:r>
-      <w:r>
-        <w:rPr>
-          <w:rFonts w:ascii="Georgia" w:hAnsi="Georgia"/>
-        </w:rPr>
-        <w:t>ildtypes</w:t>
-      </w:r>
-      <w:proofErr w:type="spellEnd"/>
-      <w:r>
-        <w:rPr>
-          <w:rFonts w:ascii="Georgia" w:hAnsi="Georgia"/>
-        </w:rPr>
-        <w:t xml:space="preserve"> and single </w:t>
-      </w:r>
-      <w:proofErr w:type="spellStart"/>
-      <w:r>
-        <w:rPr>
-          <w:rFonts w:ascii="Georgia" w:hAnsi="Georgia"/>
-        </w:rPr>
-        <w:t>mutatns</w:t>
-      </w:r>
-      <w:proofErr w:type="spellEnd"/>
-      <w:r>
-        <w:rPr>
-          <w:rFonts w:ascii="Georgia" w:hAnsi="Georgia"/>
-        </w:rPr>
-        <w:t xml:space="preserve">. Therefore, the adaptation rate can be approximated by a SIM strategy with a threshold relationship that induces synchronizes the mutation rates of </w:t>
-      </w:r>
-      <w:proofErr w:type="spellStart"/>
-      <w:r>
-        <w:rPr>
-          <w:rFonts w:ascii="Georgia" w:hAnsi="Georgia"/>
-        </w:rPr>
-        <w:t>wildtypes</w:t>
-      </w:r>
-      <w:proofErr w:type="spellEnd"/>
-      <w:r>
-        <w:rPr>
-          <w:rFonts w:ascii="Georgia" w:hAnsi="Georgia"/>
-        </w:rPr>
-        <w:t xml:space="preserve"> and single mutants with those of the continuous relationship.</w:t>
-      </w:r>
-    </w:p>
-    <w:p>
-      <w:pPr>
-        <w:pStyle w:val="ListParagraph"/>
-        <w:numPr>
-          <w:ilvl w:val="0"/>
-          <w:numId w:val="18"/>
-        </w:numPr>
+        <w:t xml:space="preserve">. The results are summarized in section 3.4 and Figure 2B. </w:t>
+      </w:r>
+      <w:del w:id="8" w:author="lhadany" w:date="2013-12-23T12:24:00Z">
+        <w:r>
+          <w:rPr>
+            <w:rFonts w:ascii="Georgia" w:hAnsi="Georgia"/>
+          </w:rPr>
+          <w:delText xml:space="preserve">In short, the adaptation rate with each continuous strategy is mainly determined by the ratio of the mutation rates of </w:delText>
+        </w:r>
+        <w:r>
+          <w:rPr>
+            <w:rFonts w:ascii="Georgia" w:hAnsi="Georgia"/>
+          </w:rPr>
+          <w:delText>w</w:delText>
+        </w:r>
+        <w:r>
+          <w:rPr>
+            <w:rFonts w:ascii="Georgia" w:hAnsi="Georgia"/>
+          </w:rPr>
+          <w:delText>ildtypes and single mutatns. Therefore, the adaptation rate can be approximated by a SIM strategy with a threshold relationship that induces synchronizes the mutation rates of wildtypes and single mutants with those of the continuous relationship.</w:delText>
+        </w:r>
+      </w:del>
+    </w:p>
+    <w:p>
+      <w:pPr>
         <w:bidi w:val="0"/>
         <w:spacing w:line="360" w:lineRule="auto"/>
         <w:rPr>
           <w:rFonts w:ascii="Georgia" w:hAnsi="Georgia"/>
           <w:u w:val="single"/>
         </w:rPr>
+        <w:pPrChange w:id="9" w:author="lhadany" w:date="2013-12-23T12:24:00Z">
+          <w:pPr>
+            <w:pStyle w:val="ListParagraph"/>
+            <w:numPr>
+              <w:numId w:val="18"/>
+            </w:numPr>
+            <w:bidi w:val="0"/>
+            <w:spacing w:line="360" w:lineRule="auto"/>
+            <w:ind w:left="360" w:hanging="360"/>
+          </w:pPr>
+        </w:pPrChange>
       </w:pPr>
       <w:r>
         <w:rPr>
@@ -609,16 +551,8 @@
         <w:rPr>
           <w:rFonts w:ascii="Georgia" w:eastAsiaTheme="minorEastAsia" w:hAnsi="Georgia"/>
         </w:rPr>
-        <w:t xml:space="preserve"> </w:t>
-      </w:r>
-      <w:proofErr w:type="gramStart"/>
-      <w:r>
-        <w:rPr>
-          <w:rFonts w:ascii="Georgia" w:eastAsiaTheme="minorEastAsia" w:hAnsi="Georgia"/>
-        </w:rPr>
-        <w:t xml:space="preserve">to </w:t>
-      </w:r>
-      <w:proofErr w:type="gramEnd"/>
+        <w:t xml:space="preserve"> to </w:t>
+      </w:r>
       <m:oMath>
         <m:r>
           <w:rPr>
@@ -755,12 +689,14 @@
         <w:bidi w:val="0"/>
         <w:spacing w:line="360" w:lineRule="auto"/>
         <w:rPr>
-          <w:rFonts w:ascii="Arial" w:hAnsi="Arial" w:cs="Arial"/>
-          <w:i/>
-          <w:iCs/>
-          <w:color w:val="222222"/>
-          <w:sz w:val="19"/>
-          <w:szCs w:val="19"/>
+          <w:ins w:id="10" w:author="lhadany" w:date="2013-12-23T12:30:00Z"/>
+          <w:rFonts w:ascii="Arial" w:hAnsi="Arial" w:cs="Arial"/>
+          <w:i/>
+          <w:iCs/>
+          <w:color w:val="222222"/>
+          <w:sz w:val="19"/>
+          <w:szCs w:val="19"/>
+          <w:shd w:val="clear" w:color="auto" w:fill="FFFFFF"/>
         </w:rPr>
       </w:pPr>
       <w:r>
@@ -776,9 +712,8 @@
           <w:u w:val="single"/>
           <w:shd w:val="clear" w:color="auto" w:fill="FFFFFF"/>
         </w:rPr>
-        <w:t>Associate Editor Comments to Author</w:t>
-      </w:r>
-      <w:proofErr w:type="gramStart"/>
+        <w:t>Associate Editor Comments to Author:</w:t>
+      </w:r>
       <w:r>
         <w:rPr>
           <w:rFonts w:ascii="Arial" w:hAnsi="Arial" w:cs="Arial"/>
@@ -790,22 +725,6 @@
           <w:sz w:val="19"/>
           <w:szCs w:val="19"/>
           <w:u w:val="single"/>
-          <w:shd w:val="clear" w:color="auto" w:fill="FFFFFF"/>
-        </w:rPr>
-        <w:t>:</w:t>
-      </w:r>
-      <w:proofErr w:type="gramEnd"/>
-      <w:r>
-        <w:rPr>
-          <w:rFonts w:ascii="Arial" w:hAnsi="Arial" w:cs="Arial"/>
-          <w:b/>
-          <w:bCs/>
-          <w:i/>
-          <w:iCs/>
-          <w:color w:val="222222"/>
-          <w:sz w:val="19"/>
-          <w:szCs w:val="19"/>
-          <w:u w:val="single"/>
         </w:rPr>
         <w:br/>
       </w:r>
@@ -830,22 +749,8 @@
           <w:szCs w:val="19"/>
           <w:shd w:val="clear" w:color="auto" w:fill="FFFFFF"/>
         </w:rPr>
-        <w:t xml:space="preserve">AE Recommendation for Ram and </w:t>
-      </w:r>
-      <w:proofErr w:type="spellStart"/>
-      <w:r>
-        <w:rPr>
-          <w:rFonts w:ascii="Arial" w:hAnsi="Arial" w:cs="Arial"/>
-          <w:i/>
-          <w:iCs/>
-          <w:color w:val="222222"/>
-          <w:sz w:val="19"/>
-          <w:szCs w:val="19"/>
-          <w:shd w:val="clear" w:color="auto" w:fill="FFFFFF"/>
-        </w:rPr>
-        <w:t>Hadany</w:t>
-      </w:r>
-      <w:proofErr w:type="spellEnd"/>
+        <w:t>AE Recommendation for Ram and Hadany</w:t>
+      </w:r>
       <w:r>
         <w:rPr>
           <w:rFonts w:ascii="Arial" w:hAnsi="Arial" w:cs="Arial"/>
@@ -902,7 +807,67 @@
           <w:szCs w:val="19"/>
           <w:shd w:val="clear" w:color="auto" w:fill="FFFFFF"/>
         </w:rPr>
-        <w:t>As R2 points out, some deleterious (“stressful”) alleles increase mutation rate but others do not and this appears to be done in a way that is biased towards increasing the evolutionary advantage of SIM.  Because the relationships between “stress”, fitness, genotypes, and mutation rate are so essential to this work, I cannot recommend a version of this manuscript unless it makes explicit and sensible choices in this regard.  I do think the topic is very interesting, and a revised paper (which I think requires a n</w:t>
+        <w:t xml:space="preserve">As R2 points out, some deleterious (“stressful”) alleles increase mutation rate but others do not and this appears to be done in a way that is biased towards increasing the evolutionary advantage of SIM.  Because the relationships between “stress”, fitness, genotypes, and mutation rate are so essential to this work, I cannot recommend a version of this manuscript unless it makes explicit and sensible choices in this regard. </w:t>
+      </w:r>
+    </w:p>
+    <w:p>
+      <w:pPr>
+        <w:bidi w:val="0"/>
+        <w:spacing w:line="360" w:lineRule="auto"/>
+        <w:rPr>
+          <w:ins w:id="11" w:author="lhadany" w:date="2013-12-23T12:30:00Z"/>
+          <w:rFonts w:ascii="Georgia" w:hAnsi="Georgia"/>
+        </w:rPr>
+      </w:pPr>
+      <w:ins w:id="12" w:author="lhadany" w:date="2013-12-23T12:30:00Z">
+        <w:r>
+          <w:rPr>
+            <w:rFonts w:ascii="Georgia" w:hAnsi="Georgia"/>
+          </w:rPr>
+          <w:t>This inclarity of the original manuscript has been a major cause of misunderstanding, and we thank the reviewer and the editor for pointing it out. In our model, the mutation rate is affected by deleterious mutations in all loci, not only in the specific loci. We made a major revision of our model overview to make sure that the relationship between fitness and mutation rate is clear. This includes the addition of new equations (1, 9, 12, 13).</w:t>
+        </w:r>
+      </w:ins>
+    </w:p>
+    <w:p>
+      <w:pPr>
+        <w:bidi w:val="0"/>
+        <w:spacing w:line="360" w:lineRule="auto"/>
+        <w:rPr>
+          <w:ins w:id="13" w:author="lhadany" w:date="2013-12-23T12:30:00Z"/>
+          <w:rFonts w:ascii="Arial" w:hAnsi="Arial" w:cs="Arial"/>
+          <w:i/>
+          <w:iCs/>
+          <w:color w:val="222222"/>
+          <w:sz w:val="19"/>
+          <w:szCs w:val="19"/>
+          <w:shd w:val="clear" w:color="auto" w:fill="FFFFFF"/>
+        </w:rPr>
+      </w:pPr>
+    </w:p>
+    <w:p>
+      <w:pPr>
+        <w:bidi w:val="0"/>
+        <w:spacing w:line="360" w:lineRule="auto"/>
+        <w:rPr>
+          <w:rFonts w:ascii="Arial" w:hAnsi="Arial" w:cs="Arial"/>
+          <w:i/>
+          <w:iCs/>
+          <w:color w:val="222222"/>
+          <w:sz w:val="19"/>
+          <w:szCs w:val="19"/>
+        </w:rPr>
+      </w:pPr>
+      <w:r>
+        <w:rPr>
+          <w:rFonts w:ascii="Arial" w:hAnsi="Arial" w:cs="Arial"/>
+          <w:i/>
+          <w:iCs/>
+          <w:color w:val="222222"/>
+          <w:sz w:val="19"/>
+          <w:szCs w:val="19"/>
+          <w:shd w:val="clear" w:color="auto" w:fill="FFFFFF"/>
+        </w:rPr>
+        <w:t> I do think the topic is very interesting, and a revised paper (which I think requires a n</w:t>
       </w:r>
       <w:r>
         <w:rPr>
@@ -939,62 +904,178 @@
         <w:bidi w:val="0"/>
         <w:spacing w:line="360" w:lineRule="auto"/>
         <w:rPr>
-          <w:rFonts w:ascii="Arial" w:hAnsi="Arial" w:cs="Arial"/>
-          <w:i/>
-          <w:iCs/>
-          <w:color w:val="222222"/>
-          <w:sz w:val="19"/>
-          <w:szCs w:val="19"/>
-        </w:rPr>
-      </w:pPr>
-      <w:r>
-        <w:rPr>
-          <w:rFonts w:ascii="Georgia" w:hAnsi="Georgia" w:cs="Arial"/>
-          <w:color w:val="222222"/>
-          <w:shd w:val="clear" w:color="auto" w:fill="FFFFFF"/>
-        </w:rPr>
-        <w:t>We simulated direct competitions between NM, CM, and SIM. The results favor SIM and are presented in section 3.5 and Figure 5.</w:t>
-      </w:r>
-    </w:p>
-    <w:p>
-      <w:pPr>
+          <w:ins w:id="14" w:author="lhadany" w:date="2013-12-23T12:31:00Z"/>
+          <w:rFonts w:ascii="Arial" w:hAnsi="Arial" w:cs="Arial"/>
+          <w:i/>
+          <w:iCs/>
+          <w:color w:val="222222"/>
+          <w:sz w:val="19"/>
+          <w:szCs w:val="19"/>
+        </w:rPr>
+      </w:pPr>
+      <w:ins w:id="15" w:author="lhadany" w:date="2013-12-23T12:31:00Z">
+        <w:r>
+          <w:rPr>
+            <w:rFonts w:ascii="Georgia" w:hAnsi="Georgia" w:cs="Arial"/>
+            <w:color w:val="222222"/>
+            <w:shd w:val="clear" w:color="auto" w:fill="FFFFFF"/>
+          </w:rPr>
+          <w:lastRenderedPageBreak/>
+          <w:t xml:space="preserve">We </w:t>
+        </w:r>
+        <w:r>
+          <w:rPr>
+            <w:rFonts w:ascii="Georgia" w:hAnsi="Georgia" w:cs="Arial"/>
+            <w:color w:val="222222"/>
+            <w:shd w:val="clear" w:color="auto" w:fill="FFFFFF"/>
+          </w:rPr>
+          <w:t xml:space="preserve">added </w:t>
+        </w:r>
+        <w:r>
+          <w:rPr>
+            <w:rFonts w:ascii="Georgia" w:hAnsi="Georgia" w:cs="Arial"/>
+            <w:color w:val="222222"/>
+            <w:shd w:val="clear" w:color="auto" w:fill="FFFFFF"/>
+          </w:rPr>
+          <w:t>simulat</w:t>
+        </w:r>
+        <w:r>
+          <w:rPr>
+            <w:rFonts w:ascii="Georgia" w:hAnsi="Georgia" w:cs="Arial"/>
+            <w:color w:val="222222"/>
+            <w:shd w:val="clear" w:color="auto" w:fill="FFFFFF"/>
+          </w:rPr>
+          <w:t>ions of</w:t>
+        </w:r>
+        <w:r>
+          <w:rPr>
+            <w:rFonts w:ascii="Georgia" w:hAnsi="Georgia" w:cs="Arial"/>
+            <w:color w:val="222222"/>
+            <w:shd w:val="clear" w:color="auto" w:fill="FFFFFF"/>
+          </w:rPr>
+          <w:t xml:space="preserve"> </w:t>
+        </w:r>
+        <w:r>
+          <w:rPr>
+            <w:rFonts w:ascii="Georgia" w:hAnsi="Georgia" w:cs="Arial"/>
+            <w:color w:val="222222"/>
+            <w:shd w:val="clear" w:color="auto" w:fill="FFFFFF"/>
+          </w:rPr>
+          <w:t>the evolution of mutational strategies (direct competitions</w:t>
+        </w:r>
+        <w:r>
+          <w:rPr>
+            <w:rFonts w:ascii="Georgia" w:hAnsi="Georgia" w:cs="Arial"/>
+            <w:color w:val="222222"/>
+            <w:shd w:val="clear" w:color="auto" w:fill="FFFFFF"/>
+          </w:rPr>
+          <w:t xml:space="preserve"> between NM, CM, and SIM</w:t>
+        </w:r>
+        <w:r>
+          <w:rPr>
+            <w:rFonts w:ascii="Georgia" w:hAnsi="Georgia" w:cs="Arial"/>
+            <w:color w:val="222222"/>
+            <w:shd w:val="clear" w:color="auto" w:fill="FFFFFF"/>
+          </w:rPr>
+          <w:t>)</w:t>
+        </w:r>
+        <w:r>
+          <w:rPr>
+            <w:rFonts w:ascii="Georgia" w:hAnsi="Georgia" w:cs="Arial"/>
+            <w:color w:val="222222"/>
+            <w:shd w:val="clear" w:color="auto" w:fill="FFFFFF"/>
+          </w:rPr>
+          <w:t xml:space="preserve">. The results </w:t>
+        </w:r>
+        <w:r>
+          <w:rPr>
+            <w:rFonts w:ascii="Georgia" w:hAnsi="Georgia" w:cs="Arial"/>
+            <w:color w:val="222222"/>
+            <w:shd w:val="clear" w:color="auto" w:fill="FFFFFF"/>
+          </w:rPr>
+          <w:t xml:space="preserve">show that </w:t>
+        </w:r>
+        <w:r>
+          <w:rPr>
+            <w:rFonts w:ascii="Georgia" w:hAnsi="Georgia" w:cs="Arial"/>
+            <w:color w:val="222222"/>
+            <w:shd w:val="clear" w:color="auto" w:fill="FFFFFF"/>
+          </w:rPr>
+          <w:t xml:space="preserve">SIM </w:t>
+        </w:r>
+        <w:r>
+          <w:rPr>
+            <w:rFonts w:ascii="Georgia" w:hAnsi="Georgia" w:cs="Arial"/>
+            <w:color w:val="222222"/>
+            <w:shd w:val="clear" w:color="auto" w:fill="FFFFFF"/>
+          </w:rPr>
+          <w:t xml:space="preserve">is favored </w:t>
+        </w:r>
+        <w:r>
+          <w:rPr>
+            <w:rFonts w:ascii="Georgia" w:hAnsi="Georgia" w:cs="Arial"/>
+            <w:color w:val="222222"/>
+            <w:shd w:val="clear" w:color="auto" w:fill="FFFFFF"/>
+          </w:rPr>
+          <w:t>and are presented in section 3.5 and Figure 5.</w:t>
+        </w:r>
+      </w:ins>
+    </w:p>
+    <w:p>
+      <w:pPr>
+        <w:pStyle w:val="ListParagraph"/>
+        <w:numPr>
+          <w:ilvl w:val="0"/>
+          <w:numId w:val="1"/>
+        </w:numPr>
         <w:bidi w:val="0"/>
         <w:spacing w:line="360" w:lineRule="auto"/>
         <w:rPr>
-          <w:rFonts w:ascii="Arial" w:hAnsi="Arial" w:cs="Arial"/>
-          <w:i/>
-          <w:iCs/>
-          <w:color w:val="222222"/>
-          <w:sz w:val="19"/>
-          <w:szCs w:val="19"/>
-        </w:rPr>
-      </w:pPr>
-      <w:r>
-        <w:rPr>
-          <w:rFonts w:ascii="Arial" w:hAnsi="Arial" w:cs="Arial"/>
-          <w:i/>
-          <w:iCs/>
-          <w:color w:val="222222"/>
-          <w:sz w:val="19"/>
-          <w:szCs w:val="19"/>
-          <w:shd w:val="clear" w:color="auto" w:fill="FFFFFF"/>
-        </w:rPr>
-        <w:t>A few other comments</w:t>
-      </w:r>
-      <w:proofErr w:type="gramStart"/>
-      <w:r>
-        <w:rPr>
-          <w:rFonts w:ascii="Arial" w:hAnsi="Arial" w:cs="Arial"/>
-          <w:i/>
-          <w:iCs/>
-          <w:color w:val="222222"/>
-          <w:sz w:val="19"/>
-          <w:szCs w:val="19"/>
-          <w:shd w:val="clear" w:color="auto" w:fill="FFFFFF"/>
-        </w:rPr>
-        <w:t>:</w:t>
-      </w:r>
-      <w:proofErr w:type="gramEnd"/>
+          <w:del w:id="16" w:author="lhadany" w:date="2013-12-23T12:31:00Z"/>
+          <w:rFonts w:ascii="Arial" w:hAnsi="Arial" w:cs="Arial"/>
+          <w:i/>
+          <w:iCs/>
+          <w:color w:val="222222"/>
+          <w:sz w:val="19"/>
+          <w:szCs w:val="19"/>
+        </w:rPr>
+      </w:pPr>
+      <w:del w:id="17" w:author="lhadany" w:date="2013-12-23T12:31:00Z">
+        <w:r>
+          <w:rPr>
+            <w:rFonts w:ascii="Georgia" w:hAnsi="Georgia" w:cs="Arial"/>
+            <w:color w:val="222222"/>
+            <w:shd w:val="clear" w:color="auto" w:fill="FFFFFF"/>
+          </w:rPr>
+          <w:delText>We simulated direct competitions between NM, CM, and SIM. The results favor SIM and are presented in section 3.5 and Figure 5.</w:delText>
+        </w:r>
+      </w:del>
+    </w:p>
+    <w:p>
+      <w:pPr>
+        <w:bidi w:val="0"/>
+        <w:spacing w:line="360" w:lineRule="auto"/>
+        <w:rPr>
+          <w:rFonts w:ascii="Arial" w:hAnsi="Arial" w:cs="Arial"/>
+          <w:i/>
+          <w:iCs/>
+          <w:color w:val="222222"/>
+          <w:sz w:val="19"/>
+          <w:szCs w:val="19"/>
+        </w:rPr>
+      </w:pPr>
+      <w:r>
+        <w:rPr>
+          <w:rFonts w:ascii="Arial" w:hAnsi="Arial" w:cs="Arial"/>
+          <w:i/>
+          <w:iCs/>
+          <w:color w:val="222222"/>
+          <w:sz w:val="19"/>
+          <w:szCs w:val="19"/>
+          <w:shd w:val="clear" w:color="auto" w:fill="FFFFFF"/>
+        </w:rPr>
+        <w:t>A few other comments:</w:t>
+      </w:r>
       <w:r>
         <w:rPr>
           <w:rFonts w:ascii="Arial" w:hAnsi="Arial" w:cs="Arial"/>
@@ -1143,34 +1224,7 @@
           <w:szCs w:val="19"/>
           <w:shd w:val="clear" w:color="auto" w:fill="FFFFFF"/>
         </w:rPr>
-        <w:lastRenderedPageBreak/>
-        <w:t xml:space="preserve">In the main model, it is unclear to me what the fitness is of the single mutants Ab and </w:t>
-      </w:r>
-      <w:proofErr w:type="spellStart"/>
-      <w:r>
-        <w:rPr>
-          <w:rFonts w:ascii="Arial" w:hAnsi="Arial" w:cs="Arial"/>
-          <w:i/>
-          <w:iCs/>
-          <w:color w:val="222222"/>
-          <w:sz w:val="19"/>
-          <w:szCs w:val="19"/>
-          <w:shd w:val="clear" w:color="auto" w:fill="FFFFFF"/>
-        </w:rPr>
-        <w:t>aB</w:t>
-      </w:r>
-      <w:proofErr w:type="spellEnd"/>
-      <w:r>
-        <w:rPr>
-          <w:rFonts w:ascii="Arial" w:hAnsi="Arial" w:cs="Arial"/>
-          <w:i/>
-          <w:iCs/>
-          <w:color w:val="222222"/>
-          <w:sz w:val="19"/>
-          <w:szCs w:val="19"/>
-          <w:shd w:val="clear" w:color="auto" w:fill="FFFFFF"/>
-        </w:rPr>
-        <w:t xml:space="preserve"> and why these mutants should have higher mutation rates than the ab genotype which carries FEWER adaptive alleles?</w:t>
+        <w:t>In the main model, it is unclear to me what the fitness is of the single mutants Ab and aB and why these mutants should have higher mutation rates than the ab genotype which carries FEWER adaptive alleles?</w:t>
       </w:r>
     </w:p>
     <w:p>
@@ -1191,6 +1245,7 @@
           <w:szCs w:val="19"/>
         </w:rPr>
       </w:pPr>
+      <w:commentRangeStart w:id="18"/>
       <w:r>
         <w:rPr>
           <w:rFonts w:ascii="Palatino Linotype" w:eastAsia="Palatino Linotype" w:hAnsi="Palatino Linotype"/>
@@ -1199,8 +1254,6 @@
         </w:rPr>
         <w:t>We modified the model overview to make the fitness landscape more clear: "</w:t>
       </w:r>
-      <w:bookmarkStart w:id="0" w:name="_GoBack"/>
-      <w:bookmarkEnd w:id="0"/>
       <w:r>
         <w:rPr>
           <w:highlight w:val="red"/>
@@ -1280,7 +1333,6 @@
         </w:rPr>
         <w:t>s</w:t>
       </w:r>
-      <w:proofErr w:type="gramStart"/>
       <w:r>
         <w:rPr>
           <w:highlight w:val="red"/>
@@ -1292,46 +1344,38 @@
           <w:highlight w:val="red"/>
           <w:vertAlign w:val="superscript"/>
         </w:rPr>
-        <w:t>2</w:t>
-      </w:r>
-      <w:proofErr w:type="gramEnd"/>
+        <w:t xml:space="preserve">2 </w:t>
+      </w:r>
       <w:r>
         <w:rPr>
           <w:highlight w:val="red"/>
-          <w:vertAlign w:val="superscript"/>
+        </w:rPr>
+        <w:t>to 1+</w:t>
+      </w:r>
+      <w:r>
+        <w:rPr>
+          <w:i/>
+          <w:iCs/>
+          <w:highlight w:val="red"/>
+        </w:rPr>
+        <w:t>sH</w:t>
+      </w:r>
+      <w:r>
+        <w:t>"</w:t>
+      </w:r>
+      <w:r>
+        <w:rPr>
+          <w:rFonts w:ascii="Arial" w:hAnsi="Arial" w:cs="Arial"/>
+          <w:i/>
+          <w:iCs/>
+          <w:color w:val="222222"/>
+          <w:sz w:val="19"/>
+          <w:szCs w:val="19"/>
         </w:rPr>
         <w:t xml:space="preserve"> </w:t>
       </w:r>
       <w:r>
         <w:rPr>
-          <w:highlight w:val="red"/>
-        </w:rPr>
-        <w:t>to 1+</w:t>
-      </w:r>
-      <w:r>
-        <w:rPr>
-          <w:i/>
-          <w:iCs/>
-          <w:highlight w:val="red"/>
-        </w:rPr>
-        <w:t>sH</w:t>
-      </w:r>
-      <w:r>
-        <w:t>"</w:t>
-      </w:r>
-      <w:r>
-        <w:rPr>
-          <w:rFonts w:ascii="Arial" w:hAnsi="Arial" w:cs="Arial"/>
-          <w:i/>
-          <w:iCs/>
-          <w:color w:val="222222"/>
-          <w:sz w:val="19"/>
-          <w:szCs w:val="19"/>
-        </w:rPr>
-        <w:t xml:space="preserve"> </w:t>
-      </w:r>
-      <w:r>
-        <w:rPr>
           <w:rFonts w:ascii="Arial" w:hAnsi="Arial" w:cs="Arial"/>
           <w:i/>
           <w:iCs/>
@@ -1341,6 +1385,14 @@
         </w:rPr>
         <w:br/>
       </w:r>
+      <w:commentRangeEnd w:id="18"/>
+      <w:r>
+        <w:rPr>
+          <w:rStyle w:val="CommentReference"/>
+          <w:rFonts w:eastAsiaTheme="minorHAnsi" w:cstheme="minorBidi"/>
+        </w:rPr>
+        <w:commentReference w:id="18"/>
+      </w:r>
       <w:r>
         <w:rPr>
           <w:rFonts w:ascii="Arial" w:hAnsi="Arial" w:cs="Arial"/>
@@ -1362,33 +1414,7 @@
           <w:szCs w:val="19"/>
           <w:shd w:val="clear" w:color="auto" w:fill="FFFFFF"/>
         </w:rPr>
-        <w:t xml:space="preserve">Ln 95 says that it requires N(u/s)^2 &lt; 1.  However, that ignores the “background mutations”.  Don’t you requires </w:t>
-      </w:r>
-      <w:proofErr w:type="gramStart"/>
-      <w:r>
-        <w:rPr>
-          <w:rFonts w:ascii="Arial" w:hAnsi="Arial" w:cs="Arial"/>
-          <w:i/>
-          <w:iCs/>
-          <w:color w:val="222222"/>
-          <w:sz w:val="19"/>
-          <w:szCs w:val="19"/>
-          <w:shd w:val="clear" w:color="auto" w:fill="FFFFFF"/>
-        </w:rPr>
-        <w:t>N(</w:t>
-      </w:r>
-      <w:proofErr w:type="gramEnd"/>
-      <w:r>
-        <w:rPr>
-          <w:rFonts w:ascii="Arial" w:hAnsi="Arial" w:cs="Arial"/>
-          <w:i/>
-          <w:iCs/>
-          <w:color w:val="222222"/>
-          <w:sz w:val="19"/>
-          <w:szCs w:val="19"/>
-          <w:shd w:val="clear" w:color="auto" w:fill="FFFFFF"/>
-        </w:rPr>
-        <w:t>e^-U/s)(u/s)^2 &lt; 1.  A similar issue applies to Ln 96</w:t>
+        <w:t>Ln 95 says that it requires N(u/s)^2 &lt; 1.  However, that ignores the “background mutations”.  Don’t you requires N(e^-U/s)(u/s)^2 &lt; 1.  A similar issue applies to Ln 96</w:t>
       </w:r>
     </w:p>
     <w:p>
@@ -1428,40 +1454,42 @@
         <w:bidi w:val="0"/>
         <w:spacing w:line="360" w:lineRule="auto"/>
         <w:rPr>
-          <w:rFonts w:ascii="Arial" w:hAnsi="Arial" w:cs="Arial"/>
-          <w:i/>
-          <w:iCs/>
-          <w:color w:val="222222"/>
-          <w:sz w:val="19"/>
-          <w:szCs w:val="19"/>
-          <w:shd w:val="clear" w:color="auto" w:fill="FFFFFF"/>
-        </w:rPr>
-      </w:pPr>
-      <w:proofErr w:type="spellStart"/>
-      <w:r>
-        <w:rPr>
-          <w:rFonts w:ascii="Arial" w:hAnsi="Arial" w:cs="Arial"/>
-          <w:i/>
-          <w:iCs/>
-          <w:color w:val="222222"/>
-          <w:sz w:val="19"/>
-          <w:szCs w:val="19"/>
-          <w:shd w:val="clear" w:color="auto" w:fill="FFFFFF"/>
-        </w:rPr>
-        <w:t>Eqn</w:t>
-      </w:r>
-      <w:proofErr w:type="spellEnd"/>
-      <w:r>
-        <w:rPr>
-          <w:rFonts w:ascii="Arial" w:hAnsi="Arial" w:cs="Arial"/>
-          <w:i/>
-          <w:iCs/>
-          <w:color w:val="222222"/>
-          <w:sz w:val="19"/>
-          <w:szCs w:val="19"/>
-          <w:shd w:val="clear" w:color="auto" w:fill="FFFFFF"/>
-        </w:rPr>
-        <w:t xml:space="preserve"> 1 RHS seems to ignore selection occurring within that generation (prior to mutation producing the possible double mutant offspring).  Maybe this doesn’t matter in the leading order approximation.</w:t>
+          <w:ins w:id="19" w:author="lhadany" w:date="2013-12-23T12:32:00Z"/>
+          <w:rFonts w:ascii="Arial" w:hAnsi="Arial" w:cs="Arial"/>
+          <w:i/>
+          <w:iCs/>
+          <w:color w:val="222222"/>
+          <w:sz w:val="19"/>
+          <w:szCs w:val="19"/>
+          <w:shd w:val="clear" w:color="auto" w:fill="FFFFFF"/>
+        </w:rPr>
+      </w:pPr>
+    </w:p>
+    <w:p>
+      <w:pPr>
+        <w:bidi w:val="0"/>
+        <w:spacing w:line="360" w:lineRule="auto"/>
+        <w:rPr>
+          <w:rFonts w:ascii="Arial" w:hAnsi="Arial" w:cs="Arial"/>
+          <w:i/>
+          <w:iCs/>
+          <w:color w:val="222222"/>
+          <w:sz w:val="19"/>
+          <w:szCs w:val="19"/>
+          <w:shd w:val="clear" w:color="auto" w:fill="FFFFFF"/>
+        </w:rPr>
+      </w:pPr>
+      <w:r>
+        <w:rPr>
+          <w:rFonts w:ascii="Arial" w:hAnsi="Arial" w:cs="Arial"/>
+          <w:i/>
+          <w:iCs/>
+          <w:color w:val="222222"/>
+          <w:sz w:val="19"/>
+          <w:szCs w:val="19"/>
+          <w:shd w:val="clear" w:color="auto" w:fill="FFFFFF"/>
+        </w:rPr>
+        <w:t>Eqn 1 RHS seems to ignore selection occurring within that generation (prior to mutation producing the possible double mutant offspring).  Maybe this doesn’t matter in the leading order approximation.</w:t>
       </w:r>
     </w:p>
     <w:p>
@@ -1649,7 +1677,49 @@
         <w:rPr>
           <w:noProof/>
         </w:rPr>
-        <w:t xml:space="preserve"> is define by the population mean fitness at the MSB, </w:t>
+        <w:t xml:space="preserve"> is define</w:t>
+      </w:r>
+      <w:ins w:id="20" w:author="lhadany" w:date="2013-12-23T12:33:00Z">
+        <w:r>
+          <w:rPr>
+            <w:noProof/>
+          </w:rPr>
+          <w:t>d</w:t>
+        </w:r>
+      </w:ins>
+      <w:r>
+        <w:rPr>
+          <w:noProof/>
+        </w:rPr>
+        <w:t xml:space="preserve"> </w:t>
+      </w:r>
+      <w:del w:id="21" w:author="lhadany" w:date="2013-12-23T12:33:00Z">
+        <w:r>
+          <w:rPr>
+            <w:noProof/>
+          </w:rPr>
+          <w:delText xml:space="preserve">by </w:delText>
+        </w:r>
+      </w:del>
+      <w:ins w:id="22" w:author="lhadany" w:date="2013-12-23T12:33:00Z">
+        <w:r>
+          <w:rPr>
+            <w:noProof/>
+          </w:rPr>
+          <w:t>as</w:t>
+        </w:r>
+        <w:r>
+          <w:rPr>
+            <w:noProof/>
+          </w:rPr>
+          <w:t xml:space="preserve"> </w:t>
+        </w:r>
+      </w:ins>
+      <w:r>
+        <w:rPr>
+          <w:noProof/>
+        </w:rPr>
+        <w:t xml:space="preserve">the population mean fitness at the MSB, </w:t>
       </w:r>
       <m:oMath>
         <m:acc>
@@ -1681,26 +1751,12 @@
         <w:t xml:space="preserve"> (</w:t>
       </w:r>
       <w:r>
-        <w:rPr>
-          <w:noProof/>
-        </w:rPr>
         <w:fldChar w:fldCharType="begin"/>
       </w:r>
       <w:r>
-        <w:rPr>
-          <w:noProof/>
-        </w:rPr>
         <w:instrText xml:space="preserve"> REF _Ref363979903 \h  \* MERGEFORMAT </w:instrText>
       </w:r>
       <w:r>
-        <w:rPr>
-          <w:noProof/>
-        </w:rPr>
-      </w:r>
-      <w:r>
-        <w:rPr>
-          <w:noProof/>
-        </w:rPr>
         <w:fldChar w:fldCharType="separate"/>
       </w:r>
       <w:r>
@@ -1708,20 +1764,9 @@
           <w:sz w:val="16"/>
           <w:szCs w:val="16"/>
         </w:rPr>
-        <w:t xml:space="preserve">Figure </w:t>
-      </w:r>
-      <w:r>
-        <w:rPr>
-          <w:noProof/>
-          <w:sz w:val="16"/>
-          <w:szCs w:val="16"/>
-        </w:rPr>
-        <w:t>3</w:t>
-      </w:r>
-      <w:r>
-        <w:rPr>
-          <w:noProof/>
-        </w:rPr>
+        <w:t>Figure 3</w:t>
+      </w:r>
+      <w:r>
         <w:fldChar w:fldCharType="end"/>
       </w:r>
       <w:r>
@@ -1800,11 +1845,33 @@
         </w:rPr>
         <w:t xml:space="preserve">". </w:t>
       </w:r>
-      <w:r>
-        <w:rPr>
-          <w:rFonts w:ascii="Georgia" w:hAnsi="Georgia"/>
-        </w:rPr>
-        <w:t>Figure 3 legend doesn't refer to adaptedness or adaptability.</w:t>
+      <w:ins w:id="23" w:author="lhadany" w:date="2013-12-23T12:33:00Z">
+        <w:r>
+          <w:rPr>
+            <w:noProof/>
+          </w:rPr>
+          <w:t xml:space="preserve">The legend of </w:t>
+        </w:r>
+      </w:ins>
+      <w:r>
+        <w:rPr>
+          <w:rFonts w:ascii="Georgia" w:hAnsi="Georgia"/>
+        </w:rPr>
+        <w:t xml:space="preserve">Figure 3 </w:t>
+      </w:r>
+      <w:del w:id="24" w:author="lhadany" w:date="2013-12-23T12:33:00Z">
+        <w:r>
+          <w:rPr>
+            <w:rFonts w:ascii="Georgia" w:hAnsi="Georgia"/>
+          </w:rPr>
+          <w:delText xml:space="preserve">legend </w:delText>
+        </w:r>
+      </w:del>
+      <w:r>
+        <w:rPr>
+          <w:rFonts w:ascii="Georgia" w:hAnsi="Georgia"/>
+        </w:rPr>
+        <w:t>doesn't refer to adaptedness or adaptability.</w:t>
       </w:r>
     </w:p>
     <w:p>
@@ -1935,40 +2002,81 @@
         <w:rPr>
           <w:rFonts w:ascii="Georgia" w:hAnsi="Georgia"/>
         </w:rPr>
-        <w:lastRenderedPageBreak/>
         <w:t>We also</w:t>
       </w:r>
       <w:r>
         <w:rPr>
           <w:rFonts w:ascii="Georgia" w:hAnsi="Georgia"/>
         </w:rPr>
-        <w:t xml:space="preserve"> discuss th</w:t>
-      </w:r>
-      <w:r>
-        <w:rPr>
-          <w:rFonts w:ascii="Georgia" w:hAnsi="Georgia"/>
-        </w:rPr>
-        <w:t xml:space="preserve">is limitation in the discussion: </w:t>
-      </w:r>
-      <w:proofErr w:type="gramStart"/>
-      <w:r>
-        <w:rPr>
-          <w:rFonts w:ascii="Georgia" w:hAnsi="Georgia"/>
-        </w:rPr>
-        <w:t>"</w:t>
-      </w:r>
-      <w:r>
-        <w:rPr>
-          <w:lang w:bidi="hi-IN"/>
-        </w:rPr>
-        <w:t xml:space="preserve"> Our</w:t>
-      </w:r>
-      <w:proofErr w:type="gramEnd"/>
-      <w:r>
-        <w:rPr>
-          <w:lang w:bidi="hi-IN"/>
-        </w:rPr>
-        <w:t xml:space="preserve"> model focuses on asexual populations, ignoring recombination, segregation, and sexual reproduction. These mechanisms are important for adaptation on a rugged fitness landscape both because they help to cope with deleterious mutations and because they allow two different single mutants to produce a double mutant without an increased mutation rate. We expect that recombination will reduce the advantage of SIM over NM in population mean fitness </w:t>
+        <w:t xml:space="preserve"> </w:t>
+      </w:r>
+      <w:ins w:id="25" w:author="lhadany" w:date="2013-12-23T12:34:00Z">
+        <w:r>
+          <w:rPr>
+            <w:rFonts w:ascii="Georgia" w:hAnsi="Georgia"/>
+          </w:rPr>
+          <w:t xml:space="preserve">added a </w:t>
+        </w:r>
+      </w:ins>
+      <w:r>
+        <w:rPr>
+          <w:rFonts w:ascii="Georgia" w:hAnsi="Georgia"/>
+        </w:rPr>
+        <w:t>discuss</w:t>
+      </w:r>
+      <w:ins w:id="26" w:author="lhadany" w:date="2013-12-23T12:34:00Z">
+        <w:r>
+          <w:rPr>
+            <w:rFonts w:ascii="Georgia" w:hAnsi="Georgia"/>
+          </w:rPr>
+          <w:t>ion of</w:t>
+        </w:r>
+      </w:ins>
+      <w:r>
+        <w:rPr>
+          <w:rFonts w:ascii="Georgia" w:hAnsi="Georgia"/>
+        </w:rPr>
+        <w:t xml:space="preserve"> th</w:t>
+      </w:r>
+      <w:r>
+        <w:rPr>
+          <w:rFonts w:ascii="Georgia" w:hAnsi="Georgia"/>
+        </w:rPr>
+        <w:t xml:space="preserve">is limitation </w:t>
+      </w:r>
+      <w:del w:id="27" w:author="lhadany" w:date="2013-12-23T12:34:00Z">
+        <w:r>
+          <w:rPr>
+            <w:rFonts w:ascii="Georgia" w:hAnsi="Georgia"/>
+          </w:rPr>
+          <w:delText xml:space="preserve">in </w:delText>
+        </w:r>
+      </w:del>
+      <w:ins w:id="28" w:author="lhadany" w:date="2013-12-23T12:34:00Z">
+        <w:r>
+          <w:rPr>
+            <w:rFonts w:ascii="Georgia" w:hAnsi="Georgia"/>
+          </w:rPr>
+          <w:t>to</w:t>
+        </w:r>
+        <w:r>
+          <w:rPr>
+            <w:rFonts w:ascii="Georgia" w:hAnsi="Georgia"/>
+          </w:rPr>
+          <w:t xml:space="preserve"> </w:t>
+        </w:r>
+      </w:ins>
+      <w:r>
+        <w:rPr>
+          <w:rFonts w:ascii="Georgia" w:hAnsi="Georgia"/>
+        </w:rPr>
+        <w:t>the discussion: "</w:t>
+      </w:r>
+      <w:r>
+        <w:rPr>
+          <w:lang w:bidi="hi-IN"/>
+        </w:rPr>
+        <w:t xml:space="preserve"> Our model focuses on asexual populations, ignoring recombination, segregation, and sexual reproduction. These mechanisms are important for adaptation on a rugged fitness landscape both because they help to cope with deleterious mutations and because they allow two different single mutants to produce a double mutant without an increased mutation rate. We expect that recombination will reduce the advantage of SIM over NM in population mean fitness </w:t>
       </w:r>
       <w:r>
         <w:rPr>
@@ -2167,74 +2275,8 @@
           <w:szCs w:val="19"/>
           <w:shd w:val="clear" w:color="auto" w:fill="FFFFFF"/>
         </w:rPr>
-        <w:t xml:space="preserve">Authors: </w:t>
-      </w:r>
-      <w:proofErr w:type="spellStart"/>
-      <w:r>
-        <w:rPr>
-          <w:rFonts w:ascii="Arial" w:hAnsi="Arial" w:cs="Arial"/>
-          <w:i/>
-          <w:iCs/>
-          <w:color w:val="222222"/>
-          <w:sz w:val="19"/>
-          <w:szCs w:val="19"/>
-          <w:shd w:val="clear" w:color="auto" w:fill="FFFFFF"/>
-        </w:rPr>
-        <w:t>Yoav</w:t>
-      </w:r>
-      <w:proofErr w:type="spellEnd"/>
-      <w:r>
-        <w:rPr>
-          <w:rFonts w:ascii="Arial" w:hAnsi="Arial" w:cs="Arial"/>
-          <w:i/>
-          <w:iCs/>
-          <w:color w:val="222222"/>
-          <w:sz w:val="19"/>
-          <w:szCs w:val="19"/>
-          <w:shd w:val="clear" w:color="auto" w:fill="FFFFFF"/>
-        </w:rPr>
-        <w:t xml:space="preserve"> Ram and </w:t>
-      </w:r>
-      <w:proofErr w:type="spellStart"/>
-      <w:r>
-        <w:rPr>
-          <w:rFonts w:ascii="Arial" w:hAnsi="Arial" w:cs="Arial"/>
-          <w:i/>
-          <w:iCs/>
-          <w:color w:val="222222"/>
-          <w:sz w:val="19"/>
-          <w:szCs w:val="19"/>
-          <w:shd w:val="clear" w:color="auto" w:fill="FFFFFF"/>
-        </w:rPr>
-        <w:t>Lilach</w:t>
-      </w:r>
-      <w:proofErr w:type="spellEnd"/>
-      <w:r>
-        <w:rPr>
-          <w:rFonts w:ascii="Arial" w:hAnsi="Arial" w:cs="Arial"/>
-          <w:i/>
-          <w:iCs/>
-          <w:color w:val="222222"/>
-          <w:sz w:val="19"/>
-          <w:szCs w:val="19"/>
-          <w:shd w:val="clear" w:color="auto" w:fill="FFFFFF"/>
-        </w:rPr>
-        <w:t xml:space="preserve"> </w:t>
-      </w:r>
-      <w:proofErr w:type="spellStart"/>
-      <w:r>
-        <w:rPr>
-          <w:rFonts w:ascii="Arial" w:hAnsi="Arial" w:cs="Arial"/>
-          <w:i/>
-          <w:iCs/>
-          <w:color w:val="222222"/>
-          <w:sz w:val="19"/>
-          <w:szCs w:val="19"/>
-          <w:shd w:val="clear" w:color="auto" w:fill="FFFFFF"/>
-        </w:rPr>
-        <w:t>Hadany</w:t>
-      </w:r>
-      <w:proofErr w:type="spellEnd"/>
+        <w:t>Authors: Yoav Ram and Lilach Hadany</w:t>
+      </w:r>
       <w:r>
         <w:rPr>
           <w:rFonts w:ascii="Arial" w:hAnsi="Arial" w:cs="Arial"/>
@@ -2369,7 +2411,6 @@
           <w:sz w:val="19"/>
           <w:szCs w:val="19"/>
         </w:rPr>
-        <w:lastRenderedPageBreak/>
         <w:br/>
       </w:r>
       <w:r>
@@ -2416,33 +2457,7 @@
           <w:szCs w:val="19"/>
           <w:shd w:val="clear" w:color="auto" w:fill="FFFFFF"/>
         </w:rPr>
-        <w:t xml:space="preserve">Introduction and context: The different </w:t>
-      </w:r>
-      <w:proofErr w:type="gramStart"/>
-      <w:r>
-        <w:rPr>
-          <w:rFonts w:ascii="Arial" w:hAnsi="Arial" w:cs="Arial"/>
-          <w:i/>
-          <w:iCs/>
-          <w:color w:val="222222"/>
-          <w:sz w:val="19"/>
-          <w:szCs w:val="19"/>
-          <w:shd w:val="clear" w:color="auto" w:fill="FFFFFF"/>
-        </w:rPr>
-        <w:t>kind of evidence behind mutator alleles, and their evolutionary mechanisms, need</w:t>
-      </w:r>
-      <w:proofErr w:type="gramEnd"/>
-      <w:r>
-        <w:rPr>
-          <w:rFonts w:ascii="Arial" w:hAnsi="Arial" w:cs="Arial"/>
-          <w:i/>
-          <w:iCs/>
-          <w:color w:val="222222"/>
-          <w:sz w:val="19"/>
-          <w:szCs w:val="19"/>
-          <w:shd w:val="clear" w:color="auto" w:fill="FFFFFF"/>
-        </w:rPr>
-        <w:t xml:space="preserve"> to be made clearer. For example, out of the cited papers (P2 L30, L34–35), which ones are theoretical and which present empirical evidence for mutator alleles? </w:t>
+        <w:t xml:space="preserve">Introduction and context: The different kind of evidence behind mutator alleles, and their evolutionary mechanisms, need to be made clearer. For example, out of the cited papers (P2 L30, L34–35), which ones are theoretical and which present empirical evidence for mutator alleles? </w:t>
       </w:r>
     </w:p>
     <w:p>
@@ -2523,35 +2538,7 @@
         <w:rPr>
           <w:rFonts w:ascii="Georgia" w:hAnsi="Georgia"/>
         </w:rPr>
-        <w:t>(</w:t>
-      </w:r>
-      <w:proofErr w:type="spellStart"/>
-      <w:r>
-        <w:rPr>
-          <w:rFonts w:ascii="Georgia" w:hAnsi="Georgia"/>
-        </w:rPr>
-        <w:t>Taddei</w:t>
-      </w:r>
-      <w:proofErr w:type="spellEnd"/>
-      <w:r>
-        <w:rPr>
-          <w:rFonts w:ascii="Georgia" w:hAnsi="Georgia"/>
-        </w:rPr>
-        <w:t xml:space="preserve"> et al. 1997; Kessler and Levine 1998; </w:t>
-      </w:r>
-      <w:proofErr w:type="spellStart"/>
-      <w:r>
-        <w:rPr>
-          <w:rFonts w:ascii="Georgia" w:hAnsi="Georgia"/>
-        </w:rPr>
-        <w:t>Tenaillon</w:t>
-      </w:r>
-      <w:proofErr w:type="spellEnd"/>
-      <w:r>
-        <w:rPr>
-          <w:rFonts w:ascii="Georgia" w:hAnsi="Georgia"/>
-        </w:rPr>
-        <w:t xml:space="preserve"> et al. 1999)</w:t>
+        <w:t>(Taddei et al. 1997; Kessler and Levine 1998; Tenaillon et al. 1999)</w:t>
       </w:r>
       <w:r>
         <w:rPr>
@@ -2569,65 +2556,7 @@
         <w:rPr>
           <w:rFonts w:ascii="Georgia" w:hAnsi="Georgia"/>
         </w:rPr>
-        <w:t>e marked references to reviews as such (</w:t>
-      </w:r>
-      <w:proofErr w:type="spellStart"/>
-      <w:r>
-        <w:rPr>
-          <w:rFonts w:ascii="Georgia" w:hAnsi="Georgia"/>
-        </w:rPr>
-        <w:t>Sniegowski</w:t>
-      </w:r>
-      <w:proofErr w:type="spellEnd"/>
-      <w:r>
-        <w:rPr>
-          <w:rFonts w:ascii="Georgia" w:hAnsi="Georgia"/>
-        </w:rPr>
-        <w:t xml:space="preserve"> et al. 2000, de </w:t>
-      </w:r>
-      <w:proofErr w:type="spellStart"/>
-      <w:r>
-        <w:rPr>
-          <w:rFonts w:ascii="Georgia" w:hAnsi="Georgia"/>
-        </w:rPr>
-        <w:t>Visser</w:t>
-      </w:r>
-      <w:proofErr w:type="spellEnd"/>
-      <w:r>
-        <w:rPr>
-          <w:rFonts w:ascii="Georgia" w:hAnsi="Georgia"/>
-        </w:rPr>
-        <w:t xml:space="preserve"> 2002, </w:t>
-      </w:r>
-      <w:proofErr w:type="spellStart"/>
-      <w:proofErr w:type="gramStart"/>
-      <w:r>
-        <w:rPr>
-          <w:rFonts w:ascii="Georgia" w:hAnsi="Georgia"/>
-        </w:rPr>
-        <w:t>Denamur</w:t>
-      </w:r>
-      <w:proofErr w:type="spellEnd"/>
-      <w:proofErr w:type="gramEnd"/>
-      <w:r>
-        <w:rPr>
-          <w:rFonts w:ascii="Georgia" w:hAnsi="Georgia"/>
-        </w:rPr>
-        <w:t xml:space="preserve"> &amp; </w:t>
-      </w:r>
-      <w:proofErr w:type="spellStart"/>
-      <w:r>
-        <w:rPr>
-          <w:rFonts w:ascii="Georgia" w:hAnsi="Georgia"/>
-        </w:rPr>
-        <w:t>Matic</w:t>
-      </w:r>
-      <w:proofErr w:type="spellEnd"/>
-      <w:r>
-        <w:rPr>
-          <w:rFonts w:ascii="Georgia" w:hAnsi="Georgia"/>
-        </w:rPr>
-        <w:t xml:space="preserve"> 2006)</w:t>
+        <w:t>e marked references to reviews as such (Sniegowski et al. 2000, de Visser 2002, Denamur &amp; Matic 2006)</w:t>
       </w:r>
       <w:r>
         <w:rPr>
@@ -3001,15 +2930,7 @@
         <w:fldChar w:fldCharType="end"/>
       </w:r>
       <w:r>
-        <w:t xml:space="preserve">, </w:t>
-      </w:r>
-      <w:proofErr w:type="spellStart"/>
-      <w:r>
-        <w:t>Caenorhabditis</w:t>
-      </w:r>
-      <w:proofErr w:type="spellEnd"/>
-      <w:r>
-        <w:t xml:space="preserve"> </w:t>
+        <w:t xml:space="preserve">, Caenorhabditis </w:t>
       </w:r>
       <w:r>
         <w:fldChar w:fldCharType="begin" w:fldLock="1"/>
@@ -3298,26 +3219,12 @@
         <w:t>: In an asexual population evolving on a smooth fitness landscape, selection favored SIM over both NM and CM. SIM was favored both in a constant environment and in a constantly changing environment. Here we showed that selection also favors SIM on a rugged fitness landscape (</w:t>
       </w:r>
       <w:r>
-        <w:rPr>
-          <w:lang w:bidi="hi-IN"/>
-        </w:rPr>
         <w:fldChar w:fldCharType="begin"/>
       </w:r>
       <w:r>
-        <w:rPr>
-          <w:lang w:bidi="hi-IN"/>
-        </w:rPr>
         <w:instrText xml:space="preserve"> REF _Ref374366687 \h  \* MERGEFORMAT </w:instrText>
       </w:r>
       <w:r>
-        <w:rPr>
-          <w:lang w:bidi="hi-IN"/>
-        </w:rPr>
-      </w:r>
-      <w:r>
-        <w:rPr>
-          <w:lang w:bidi="hi-IN"/>
-        </w:rPr>
         <w:fldChar w:fldCharType="separate"/>
       </w:r>
       <w:r>
@@ -3330,9 +3237,6 @@
         <w:t>Figure 5</w:t>
       </w:r>
       <w:r>
-        <w:rPr>
-          <w:lang w:bidi="hi-IN"/>
-        </w:rPr>
         <w:fldChar w:fldCharType="end"/>
       </w:r>
       <w:r>
@@ -3437,7 +3341,28 @@
         <w:rPr>
           <w:rFonts w:ascii="Georgia" w:hAnsi="Georgia"/>
         </w:rPr>
-        <w:t>We have revised the section defining how mutation operates in our model in order to clarify that individuals are defined by the alleles they have in the focus loci (</w:t>
+        <w:t xml:space="preserve">We have revised the section defining how mutation operates in our model </w:t>
+      </w:r>
+      <w:commentRangeStart w:id="29"/>
+      <w:r>
+        <w:rPr>
+          <w:rFonts w:ascii="Georgia" w:hAnsi="Georgia"/>
+        </w:rPr>
+        <w:t>in</w:t>
+      </w:r>
+      <w:commentRangeEnd w:id="29"/>
+      <w:r>
+        <w:rPr>
+          <w:rStyle w:val="CommentReference"/>
+          <w:rFonts w:eastAsiaTheme="minorHAnsi" w:cstheme="minorBidi"/>
+        </w:rPr>
+        <w:commentReference w:id="29"/>
+      </w:r>
+      <w:r>
+        <w:rPr>
+          <w:rFonts w:ascii="Georgia" w:hAnsi="Georgia"/>
+        </w:rPr>
+        <w:t xml:space="preserve"> order to clarify that individuals are defined by the alleles they have in the focus loci (</w:t>
       </w:r>
       <w:r>
         <w:rPr>
@@ -3465,14 +3390,7 @@
         <w:rPr>
           <w:rFonts w:ascii="Georgia" w:hAnsi="Georgia"/>
         </w:rPr>
-        <w:t xml:space="preserve">) together with the number of deleterious </w:t>
-      </w:r>
-      <w:r>
-        <w:rPr>
-          <w:rFonts w:ascii="Georgia" w:hAnsi="Georgia"/>
-        </w:rPr>
-        <w:lastRenderedPageBreak/>
-        <w:t xml:space="preserve">mutations they have in the non-specific loci. Also, we clarified that stress is determined by fitness which is determined by all loci, not only by the specific focus loci. </w:t>
+        <w:t xml:space="preserve">) together with the number of deleterious mutations they have in the non-specific loci. Also, we clarified that stress is determined by fitness which is determined by all loci, not only by the specific focus loci. </w:t>
       </w:r>
     </w:p>
     <w:p>
@@ -3753,7 +3671,6 @@
           <w:szCs w:val="19"/>
           <w:shd w:val="clear" w:color="auto" w:fill="FFFFFF"/>
         </w:rPr>
-        <w:lastRenderedPageBreak/>
         <w:t>Approximations and produc</w:t>
       </w:r>
       <w:r>
@@ -3766,59 +3683,7 @@
           <w:szCs w:val="19"/>
           <w:shd w:val="clear" w:color="auto" w:fill="FFFFFF"/>
         </w:rPr>
-        <w:t xml:space="preserve">tion of emergence probabilities: It is not entirely clear how some of these probability terms are derived. To give some examples: how is the first equation in Appendix </w:t>
-      </w:r>
-      <w:proofErr w:type="gramStart"/>
-      <w:r>
-        <w:rPr>
-          <w:rFonts w:ascii="Arial" w:hAnsi="Arial" w:cs="Arial"/>
-          <w:i/>
-          <w:iCs/>
-          <w:color w:val="222222"/>
-          <w:sz w:val="19"/>
-          <w:szCs w:val="19"/>
-          <w:shd w:val="clear" w:color="auto" w:fill="FFFFFF"/>
-        </w:rPr>
-        <w:t>A</w:t>
-      </w:r>
-      <w:proofErr w:type="gramEnd"/>
-      <w:r>
-        <w:rPr>
-          <w:rFonts w:ascii="Arial" w:hAnsi="Arial" w:cs="Arial"/>
-          <w:i/>
-          <w:iCs/>
-          <w:color w:val="222222"/>
-          <w:sz w:val="19"/>
-          <w:szCs w:val="19"/>
-          <w:shd w:val="clear" w:color="auto" w:fill="FFFFFF"/>
-        </w:rPr>
-        <w:t xml:space="preserve"> approximated? (I think this assumes U/s &lt;&lt; 1 – is this correct? It also appears that the authors have left out a factor of 2 in the µ^2/s term in the very first equation of Appendix A.) For lines 411 and 413, are these inequalities as they stand or meant to be “a lot less than” (i.e. </w:t>
-      </w:r>
-      <w:proofErr w:type="gramStart"/>
-      <w:r>
-        <w:rPr>
-          <w:rFonts w:ascii="Arial" w:hAnsi="Arial" w:cs="Arial"/>
-          <w:i/>
-          <w:iCs/>
-          <w:color w:val="222222"/>
-          <w:sz w:val="19"/>
-          <w:szCs w:val="19"/>
-          <w:shd w:val="clear" w:color="auto" w:fill="FFFFFF"/>
-        </w:rPr>
-        <w:t>Us</w:t>
-      </w:r>
-      <w:proofErr w:type="gramEnd"/>
-      <w:r>
-        <w:rPr>
-          <w:rFonts w:ascii="Arial" w:hAnsi="Arial" w:cs="Arial"/>
-          <w:i/>
-          <w:iCs/>
-          <w:color w:val="222222"/>
-          <w:sz w:val="19"/>
-          <w:szCs w:val="19"/>
-          <w:shd w:val="clear" w:color="auto" w:fill="FFFFFF"/>
-        </w:rPr>
-        <w:t xml:space="preserve"> &lt;&lt; U and µ/s &lt;&lt; </w:t>
+        <w:t xml:space="preserve">tion of emergence probabilities: It is not entirely clear how some of these probability terms are derived. To give some examples: how is the first equation in Appendix A approximated? (I think this assumes U/s &lt;&lt; 1 – is this correct? It also appears that the authors have left out a factor of 2 in the µ^2/s term in the very first equation of Appendix A.) For lines 411 and 413, are these inequalities as they stand or meant to be “a lot less than” (i.e. Us &lt;&lt; U and µ/s &lt;&lt; </w:t>
       </w:r>
       <w:r>
         <w:rPr>
@@ -3842,33 +3707,7 @@
           <w:szCs w:val="19"/>
           <w:shd w:val="clear" w:color="auto" w:fill="FFFFFF"/>
         </w:rPr>
-        <w:t xml:space="preserve"> U)? Finally, I take it that it is also assumed that </w:t>
-      </w:r>
-      <w:proofErr w:type="spellStart"/>
-      <w:r>
-        <w:rPr>
-          <w:rFonts w:ascii="Arial" w:hAnsi="Arial" w:cs="Arial"/>
-          <w:i/>
-          <w:iCs/>
-          <w:color w:val="222222"/>
-          <w:sz w:val="19"/>
-          <w:szCs w:val="19"/>
-          <w:shd w:val="clear" w:color="auto" w:fill="FFFFFF"/>
-        </w:rPr>
-        <w:t>sH</w:t>
-      </w:r>
-      <w:proofErr w:type="spellEnd"/>
-      <w:r>
-        <w:rPr>
-          <w:rFonts w:ascii="Arial" w:hAnsi="Arial" w:cs="Arial"/>
-          <w:i/>
-          <w:iCs/>
-          <w:color w:val="222222"/>
-          <w:sz w:val="19"/>
-          <w:szCs w:val="19"/>
-          <w:shd w:val="clear" w:color="auto" w:fill="FFFFFF"/>
-        </w:rPr>
-        <w:t xml:space="preserve"> &lt;&lt; 1? In addition, these simplifications should really be stated briefly when referring to the appendices (e.g. at P6 L111).</w:t>
+        <w:t xml:space="preserve"> U)? Finally, I take it that it is also assumed that sH &lt;&lt; 1? In addition, these simplifications should really be stated briefly when referring to the appendices (e.g. at P6 L111).</w:t>
       </w:r>
     </w:p>
     <w:p>
@@ -3889,6 +3728,14 @@
           <w:szCs w:val="19"/>
         </w:rPr>
       </w:pPr>
+      <w:ins w:id="30" w:author="lhadany" w:date="2013-12-23T15:12:00Z">
+        <w:r>
+          <w:rPr>
+            <w:rFonts w:ascii="Georgia" w:hAnsi="Georgia"/>
+          </w:rPr>
+          <w:t xml:space="preserve">Thanks! </w:t>
+        </w:r>
+      </w:ins>
       <w:r>
         <w:rPr>
           <w:rFonts w:ascii="Georgia" w:hAnsi="Georgia"/>
@@ -3901,7 +3748,6 @@
         </w:rPr>
         <w:t xml:space="preserve">e added a comment about the assumptions made on the model parameters; added the missing factor of 2 to the left-hand-side of the first equation in L407; added missing &lt;&lt; in L414; added an explicit </w:t>
       </w:r>
-      <w:proofErr w:type="spellStart"/>
       <w:r>
         <w:rPr>
           <w:rFonts w:ascii="Georgia" w:hAnsi="Georgia"/>
@@ -3910,7 +3756,6 @@
         </w:rPr>
         <w:t>sH</w:t>
       </w:r>
-      <w:proofErr w:type="spellEnd"/>
       <w:r>
         <w:rPr>
           <w:rFonts w:ascii="Georgia" w:hAnsi="Georgia"/>
@@ -3981,21 +3826,10 @@
         <w:rPr>
           <w:rFonts w:ascii="Georgia" w:hAnsi="Georgia"/>
         </w:rPr>
-        <w:t xml:space="preserve">ons description will be clearer: </w:t>
-      </w:r>
-      <w:proofErr w:type="gramStart"/>
-      <w:r>
-        <w:rPr>
-          <w:rFonts w:ascii="Georgia" w:hAnsi="Georgia"/>
-        </w:rPr>
-        <w:t>"</w:t>
-      </w:r>
-      <w:r>
-        <w:t xml:space="preserve"> We</w:t>
-      </w:r>
-      <w:proofErr w:type="gramEnd"/>
-      <w:r>
-        <w:t xml:space="preserve"> used Wright-Fisher simulations to study the evolution of a finite asexual population under selection, mutation and drift (Figure 1B). We divide the individuals to classes according to their genotypes (</w:t>
+        <w:t>ons description will be clearer: "</w:t>
+      </w:r>
+      <w:r>
+        <w:t xml:space="preserve"> We used Wright-Fisher simulations to study the evolution of a finite asexual population under selection, mutation and drift (Figure 1B). We divide the individuals to classes according to their genotypes (</w:t>
       </w:r>
       <w:r>
         <w:rPr>
@@ -4022,23 +3856,7 @@
           <w:i/>
           <w:iCs/>
         </w:rPr>
-        <w:t xml:space="preserve"> </w:t>
-      </w:r>
-      <w:proofErr w:type="spellStart"/>
-      <w:r>
-        <w:rPr>
-          <w:i/>
-          <w:iCs/>
-        </w:rPr>
-        <w:t>aB</w:t>
-      </w:r>
-      <w:proofErr w:type="spellEnd"/>
-      <w:r>
-        <w:rPr>
-          <w:i/>
-          <w:iCs/>
-        </w:rPr>
-        <w:t>/x</w:t>
+        <w:t xml:space="preserve"> aB/x</w:t>
       </w:r>
       <w:r>
         <w:t>,</w:t>
@@ -4144,34 +3962,7 @@
           <w:szCs w:val="19"/>
           <w:shd w:val="clear" w:color="auto" w:fill="FFFFFF"/>
         </w:rPr>
-        <w:lastRenderedPageBreak/>
-        <w:t xml:space="preserve">Figure 3: Why include figure 3 if it's not going to be discussed? Please expand on the inference one obtains from this figure, or move it to the supplementary material if it's not an important result. This also ties into your explanation on lines 181–182 (explain what </w:t>
-      </w:r>
-      <w:proofErr w:type="gramStart"/>
-      <w:r>
-        <w:rPr>
-          <w:rFonts w:ascii="Arial" w:hAnsi="Arial" w:cs="Arial"/>
-          <w:i/>
-          <w:iCs/>
-          <w:color w:val="222222"/>
-          <w:sz w:val="19"/>
-          <w:szCs w:val="19"/>
-          <w:shd w:val="clear" w:color="auto" w:fill="FFFFFF"/>
-        </w:rPr>
-        <w:t>is the slight advantage of SIM over NM</w:t>
-      </w:r>
-      <w:proofErr w:type="gramEnd"/>
-      <w:r>
-        <w:rPr>
-          <w:rFonts w:ascii="Arial" w:hAnsi="Arial" w:cs="Arial"/>
-          <w:i/>
-          <w:iCs/>
-          <w:color w:val="222222"/>
-          <w:sz w:val="19"/>
-          <w:szCs w:val="19"/>
-          <w:shd w:val="clear" w:color="auto" w:fill="FFFFFF"/>
-        </w:rPr>
-        <w:t>).</w:t>
+        <w:t>Figure 3: Why include figure 3 if it's not going to be discussed? Please expand on the inference one obtains from this figure, or move it to the supplementary material if it's not an important result. This also ties into your explanation on lines 181–182 (explain what is the slight advantage of SIM over NM).</w:t>
       </w:r>
     </w:p>
     <w:p>
@@ -4192,7 +3983,7 @@
           <w:szCs w:val="19"/>
         </w:rPr>
       </w:pPr>
-      <w:bookmarkStart w:id="1" w:name="_Ref374913017"/>
+      <w:bookmarkStart w:id="31" w:name="_Ref374913017"/>
       <w:r>
         <w:rPr>
           <w:rFonts w:ascii="Georgia" w:hAnsi="Georgia"/>
@@ -4203,14 +3994,7 @@
         <w:rPr>
           <w:rFonts w:ascii="Georgia" w:hAnsi="Georgia"/>
         </w:rPr>
-        <w:t xml:space="preserve">at the beginning of section 3.2: </w:t>
-      </w:r>
-      <w:proofErr w:type="gramStart"/>
-      <w:r>
-        <w:rPr>
-          <w:rFonts w:ascii="Georgia" w:hAnsi="Georgia"/>
-        </w:rPr>
-        <w:t>"</w:t>
+        <w:t>at the beginning of section 3.2: "</w:t>
       </w:r>
       <w:r>
         <w:rPr>
@@ -4224,15 +4008,7 @@
           <w:highlight w:val="yellow"/>
           <w:lang w:bidi="hi-IN"/>
         </w:rPr>
-        <w:t>If</w:t>
-      </w:r>
-      <w:proofErr w:type="gramEnd"/>
-      <w:r>
-        <w:rPr>
-          <w:highlight w:val="yellow"/>
-          <w:lang w:bidi="hi-IN"/>
-        </w:rPr>
-        <w:t xml:space="preserve"> the mutation rate is constant and uniform across the population, the population mean fitness – the </w:t>
+        <w:t xml:space="preserve">If the mutation rate is constant and uniform across the population, the population mean fitness – the </w:t>
       </w:r>
       <w:r>
         <w:rPr>
@@ -4294,62 +4070,61 @@
         <w:t xml:space="preserve">. </w:t>
       </w:r>
       <w:r>
+        <w:fldChar w:fldCharType="begin"/>
+      </w:r>
+      <w:r>
+        <w:instrText xml:space="preserve"> REF _Ref363979903 \h  \* MERGEFORMAT </w:instrText>
+      </w:r>
+      <w:r>
+        <w:fldChar w:fldCharType="separate"/>
+      </w:r>
+      <w:r>
         <w:rPr>
           <w:highlight w:val="yellow"/>
           <w:lang w:bidi="hi-IN"/>
         </w:rPr>
-        <w:fldChar w:fldCharType="begin"/>
+        <w:t>Figure 3</w:t>
+      </w:r>
+      <w:r>
+        <w:fldChar w:fldCharType="end"/>
       </w:r>
       <w:r>
         <w:rPr>
           <w:highlight w:val="yellow"/>
           <w:lang w:bidi="hi-IN"/>
         </w:rPr>
-        <w:instrText xml:space="preserve"> REF _Ref363979903 \h  \* MERGEFORMAT </w:instrText>
-      </w:r>
+        <w:t xml:space="preserve"> shows this advantage of SIM over NM in terms of the differential population mean </w:t>
+      </w:r>
+      <w:commentRangeStart w:id="32"/>
       <w:r>
         <w:rPr>
           <w:highlight w:val="yellow"/>
           <w:lang w:bidi="hi-IN"/>
         </w:rPr>
+        <w:t>fitness</w:t>
+      </w:r>
+      <w:commentRangeEnd w:id="32"/>
+      <w:r>
+        <w:rPr>
+          <w:rStyle w:val="CommentReference"/>
+          <w:rFonts w:eastAsiaTheme="minorHAnsi" w:cstheme="minorBidi"/>
+        </w:rPr>
+        <w:commentReference w:id="32"/>
       </w:r>
       <w:r>
         <w:rPr>
           <w:highlight w:val="yellow"/>
           <w:lang w:bidi="hi-IN"/>
         </w:rPr>
-        <w:fldChar w:fldCharType="separate"/>
-      </w:r>
-      <w:r>
-        <w:rPr>
-          <w:highlight w:val="yellow"/>
-          <w:lang w:bidi="hi-IN"/>
-        </w:rPr>
-        <w:t>Figure 3</w:t>
-      </w:r>
-      <w:r>
-        <w:rPr>
-          <w:highlight w:val="yellow"/>
-          <w:lang w:bidi="hi-IN"/>
-        </w:rPr>
-        <w:fldChar w:fldCharType="end"/>
-      </w:r>
-      <w:r>
-        <w:rPr>
-          <w:highlight w:val="yellow"/>
-          <w:lang w:bidi="hi-IN"/>
-        </w:rPr>
-        <w:t xml:space="preserve"> shows this advantage of SIM over NM in terms of the differential population mean fitness.</w:t>
-      </w:r>
-      <w:proofErr w:type="gramStart"/>
+        <w:t>.</w:t>
+      </w:r>
       <w:r>
         <w:rPr>
           <w:rFonts w:ascii="Georgia" w:hAnsi="Georgia"/>
         </w:rPr>
         <w:t>".</w:t>
       </w:r>
-      <w:bookmarkEnd w:id="1"/>
-      <w:proofErr w:type="gramEnd"/>
+      <w:bookmarkEnd w:id="31"/>
     </w:p>
     <w:p>
       <w:pPr>
@@ -4398,41 +4173,21 @@
         <w:t xml:space="preserve">see </w:t>
       </w:r>
       <w:r>
-        <w:rPr>
-          <w:lang w:bidi="hi-IN"/>
-        </w:rPr>
         <w:fldChar w:fldCharType="begin"/>
       </w:r>
       <w:r>
-        <w:rPr>
-          <w:lang w:bidi="hi-IN"/>
-        </w:rPr>
-        <w:instrText xml:space="preserve"> REF _Ref363979903 \h  \* MERGEFORMAT </w:instrText>
-      </w:r>
-      <w:r>
-        <w:rPr>
-          <w:lang w:bidi="hi-IN"/>
-        </w:rPr>
-      </w:r>
-      <w:r>
-        <w:rPr>
-          <w:lang w:bidi="hi-IN"/>
-        </w:rPr>
+        <w:instrText xml:space="preserve"> REF _Ref363979903 \h  \* MERGEFORMA</w:instrText>
+      </w:r>
+      <w:r>
+        <w:instrText xml:space="preserve">T </w:instrText>
+      </w:r>
+      <w:r>
         <w:fldChar w:fldCharType="separate"/>
       </w:r>
       <w:r>
-        <w:t xml:space="preserve">Figure </w:t>
-      </w:r>
-      <w:r>
-        <w:rPr>
-          <w:noProof/>
-        </w:rPr>
-        <w:t>3</w:t>
-      </w:r>
-      <w:r>
-        <w:rPr>
-          <w:lang w:bidi="hi-IN"/>
-        </w:rPr>
+        <w:t>Figure 3</w:t>
+      </w:r>
+      <w:r>
         <w:fldChar w:fldCharType="end"/>
       </w:r>
       <w:r>
@@ -4573,35 +4328,7 @@
           <w:szCs w:val="19"/>
           <w:shd w:val="clear" w:color="auto" w:fill="FFFFFF"/>
         </w:rPr>
-        <w:t xml:space="preserve">P3 L36–38: As with the abstract, the introduction here could do with more detail to explain the traditional assumption of the adaptedness/adaptability trade-off, and </w:t>
-      </w:r>
-      <w:proofErr w:type="spellStart"/>
-      <w:proofErr w:type="gramStart"/>
-      <w:r>
-        <w:rPr>
-          <w:rFonts w:ascii="Arial" w:hAnsi="Arial" w:cs="Arial"/>
-          <w:i/>
-          <w:iCs/>
-          <w:color w:val="222222"/>
-          <w:sz w:val="19"/>
-          <w:szCs w:val="19"/>
-          <w:shd w:val="clear" w:color="auto" w:fill="FFFFFF"/>
-        </w:rPr>
-        <w:t>it's</w:t>
-      </w:r>
-      <w:proofErr w:type="spellEnd"/>
-      <w:proofErr w:type="gramEnd"/>
-      <w:r>
-        <w:rPr>
-          <w:rFonts w:ascii="Arial" w:hAnsi="Arial" w:cs="Arial"/>
-          <w:i/>
-          <w:iCs/>
-          <w:color w:val="222222"/>
-          <w:sz w:val="19"/>
-          <w:szCs w:val="19"/>
-          <w:shd w:val="clear" w:color="auto" w:fill="FFFFFF"/>
-        </w:rPr>
-        <w:t xml:space="preserve"> impact on biological theory.</w:t>
+        <w:t>P3 L36–38: As with the abstract, the introduction here could do with more detail to explain the traditional assumption of the adaptedness/adaptability trade-off, and it's impact on biological theory.</w:t>
       </w:r>
     </w:p>
     <w:p>
@@ -4684,28 +4411,13 @@
         <w:rPr>
           <w:rFonts w:ascii="Georgia" w:hAnsi="Georgia"/>
         </w:rPr>
-        <w:t xml:space="preserve">: </w:t>
-      </w:r>
-      <w:proofErr w:type="gramStart"/>
-      <w:r>
-        <w:rPr>
-          <w:rFonts w:ascii="Georgia" w:hAnsi="Georgia"/>
-        </w:rPr>
-        <w:t>"</w:t>
+        <w:t>: "</w:t>
       </w:r>
       <w:r>
         <w:t xml:space="preserve"> </w:t>
       </w:r>
       <w:r>
-        <w:t>Because</w:t>
-      </w:r>
-      <w:proofErr w:type="gramEnd"/>
-      <w:r>
-        <w:t xml:space="preserve"> </w:t>
-      </w:r>
-      <w:r>
-        <w:lastRenderedPageBreak/>
-        <w:t xml:space="preserve">mutations are mostly deleterious, mutation rates should be reduced by natural selection. However, mutations also provide the raw material for adaptation. Therefore, evolutionary theory suggests that the mutation rate must balance between </w:t>
+        <w:t xml:space="preserve">Because mutations are mostly deleterious, mutation rates should be reduced by natural selection. However, mutations also provide the raw material for adaptation. Therefore, evolutionary theory suggests that the mutation rate must balance between </w:t>
       </w:r>
       <w:r>
         <w:rPr>
@@ -4783,7 +4495,14 @@
         <w:rPr>
           <w:rFonts w:ascii="Georgia" w:hAnsi="Georgia"/>
         </w:rPr>
-        <w:t xml:space="preserve"> paragraphs of the introduction: "</w:t>
+        <w:t xml:space="preserve"> paragraphs of the introduction</w:t>
+      </w:r>
+      <w:commentRangeStart w:id="33"/>
+      <w:r>
+        <w:rPr>
+          <w:rFonts w:ascii="Georgia" w:hAnsi="Georgia"/>
+        </w:rPr>
+        <w:t>: "</w:t>
       </w:r>
       <w:r>
         <w:t xml:space="preserve">There is experimental, clinical and theoretical evidence that high mutation rates increase the rate of adaptation and that during adaptive evolution, constitutive mutators - alleles that constitutively increase the mutation rate - can rise in frequency because of the beneficial mutations they generate </w:t>
@@ -4873,7 +4592,6 @@
         <w:t xml:space="preserve"> which suggests that natural selection reduces the mutation rate in a stable environment. But many adaptations may require new beneficial mutations, especially in asexual populations. This tension between the effects of beneficial and deleterious mutations leads to "the rise and fall of the mutator allele" dynamics, where mutator alleles increase in frequency in a maladapted population, only to be eliminated by selection when the population is well-adapted. This dynamic was studied using experimental evolution </w:t>
       </w:r>
       <w:r>
-        <w:lastRenderedPageBreak/>
         <w:fldChar w:fldCharType="begin" w:fldLock="1"/>
       </w:r>
       <w:r>
@@ -5016,6 +4734,7 @@
         <w:t>."</w:t>
       </w:r>
     </w:p>
+    <w:commentRangeEnd w:id="33"/>
     <w:p>
       <w:pPr>
         <w:bidi w:val="0"/>
@@ -5029,6 +4748,12 @@
           <w:szCs w:val="19"/>
         </w:rPr>
       </w:pPr>
+      <w:r>
+        <w:rPr>
+          <w:rStyle w:val="CommentReference"/>
+        </w:rPr>
+        <w:commentReference w:id="33"/>
+      </w:r>
       <w:r>
         <w:rPr>
           <w:rFonts w:ascii="Arial" w:hAnsi="Arial" w:cs="Arial"/>
@@ -5285,22 +5010,8 @@
           <w:szCs w:val="19"/>
           <w:shd w:val="clear" w:color="auto" w:fill="FFFFFF"/>
         </w:rPr>
-        <w:t xml:space="preserve">P7 L133: “We use Wright-Fisher simulations...” </w:t>
-      </w:r>
-      <w:proofErr w:type="gramStart"/>
-      <w:r>
-        <w:rPr>
-          <w:rFonts w:ascii="Arial" w:hAnsi="Arial" w:cs="Arial"/>
-          <w:i/>
-          <w:iCs/>
-          <w:color w:val="222222"/>
-          <w:sz w:val="19"/>
-          <w:szCs w:val="19"/>
-          <w:shd w:val="clear" w:color="auto" w:fill="FFFFFF"/>
-        </w:rPr>
-        <w:t>To do what?</w:t>
-      </w:r>
-      <w:proofErr w:type="gramEnd"/>
+        <w:t>P7 L133: “We use Wright-Fisher simulations...” To do what?</w:t>
+      </w:r>
     </w:p>
     <w:p>
       <w:pPr>
@@ -5385,48 +5096,8 @@
           <w:szCs w:val="19"/>
           <w:shd w:val="clear" w:color="auto" w:fill="FFFFFF"/>
         </w:rPr>
-        <w:t xml:space="preserve"> see an exception below.” </w:t>
-      </w:r>
-      <w:proofErr w:type="gramStart"/>
-      <w:r>
-        <w:rPr>
-          <w:rFonts w:ascii="Arial" w:hAnsi="Arial" w:cs="Arial"/>
-          <w:i/>
-          <w:iCs/>
-          <w:color w:val="222222"/>
-          <w:sz w:val="19"/>
-          <w:szCs w:val="19"/>
-          <w:shd w:val="clear" w:color="auto" w:fill="FFFFFF"/>
-        </w:rPr>
-        <w:t>In which section?</w:t>
-      </w:r>
-      <w:proofErr w:type="gramEnd"/>
-      <w:r>
-        <w:rPr>
-          <w:rFonts w:ascii="Arial" w:hAnsi="Arial" w:cs="Arial"/>
-          <w:i/>
-          <w:iCs/>
-          <w:color w:val="222222"/>
-          <w:sz w:val="19"/>
-          <w:szCs w:val="19"/>
-          <w:shd w:val="clear" w:color="auto" w:fill="FFFFFF"/>
-        </w:rPr>
-        <w:t xml:space="preserve"> </w:t>
-      </w:r>
-      <w:proofErr w:type="gramStart"/>
-      <w:r>
-        <w:rPr>
-          <w:rFonts w:ascii="Arial" w:hAnsi="Arial" w:cs="Arial"/>
-          <w:i/>
-          <w:iCs/>
-          <w:color w:val="222222"/>
-          <w:sz w:val="19"/>
-          <w:szCs w:val="19"/>
-          <w:shd w:val="clear" w:color="auto" w:fill="FFFFFF"/>
-        </w:rPr>
-        <w:t>Same for P9 L160.</w:t>
-      </w:r>
-      <w:proofErr w:type="gramEnd"/>
+        <w:t xml:space="preserve"> see an exception below.” In which section? Same for P9 L160.</w:t>
+      </w:r>
     </w:p>
     <w:p>
       <w:pPr>
@@ -5499,18 +5170,32 @@
           <w:szCs w:val="19"/>
         </w:rPr>
       </w:pPr>
-      <w:r>
-        <w:rPr>
-          <w:rFonts w:ascii="Georgia" w:hAnsi="Georgia"/>
-        </w:rPr>
-        <w:lastRenderedPageBreak/>
+      <w:commentRangeStart w:id="34"/>
+      <w:r>
+        <w:rPr>
+          <w:rFonts w:ascii="Georgia" w:hAnsi="Georgia"/>
+        </w:rPr>
         <w:t>Indeed, all mutations have the same effect on fitness. We added a note in the mo</w:t>
       </w:r>
       <w:r>
         <w:rPr>
           <w:rFonts w:ascii="Georgia" w:hAnsi="Georgia"/>
         </w:rPr>
-        <w:t>del overview to avoid confusion: "</w:t>
+        <w:t xml:space="preserve">del overview to avoid confusion: </w:t>
+      </w:r>
+      <w:commentRangeEnd w:id="34"/>
+      <w:r>
+        <w:rPr>
+          <w:rStyle w:val="CommentReference"/>
+          <w:rFonts w:eastAsiaTheme="minorHAnsi" w:cstheme="minorBidi"/>
+        </w:rPr>
+        <w:commentReference w:id="34"/>
+      </w:r>
+      <w:r>
+        <w:rPr>
+          <w:rFonts w:ascii="Georgia" w:hAnsi="Georgia"/>
+        </w:rPr>
+        <w:t>"</w:t>
       </w:r>
       <w:r>
         <w:rPr>
@@ -5554,19 +5239,11 @@
         </w:rPr>
         <w:t>ω</w:t>
       </w:r>
-      <w:proofErr w:type="gramStart"/>
-      <w:r>
-        <w:rPr>
-          <w:lang w:bidi="hi-IN"/>
-        </w:rPr>
-        <w:t>=(</w:t>
-      </w:r>
-      <w:proofErr w:type="gramEnd"/>
-      <w:r>
-        <w:rPr>
-          <w:lang w:bidi="hi-IN"/>
-        </w:rPr>
-        <w:t>1-</w:t>
+      <w:r>
+        <w:rPr>
+          <w:lang w:bidi="hi-IN"/>
+        </w:rPr>
+        <w:t>=(1-</w:t>
       </w:r>
       <w:r>
         <w:rPr>
@@ -5614,7 +5291,6 @@
       <w:r>
         <w:t xml:space="preserve">Mutations at these loci change </w:t>
       </w:r>
-      <w:proofErr w:type="gramStart"/>
       <w:r>
         <w:rPr>
           <w:i/>
@@ -5623,11 +5299,7 @@
         <w:t>a</w:t>
       </w:r>
       <w:r>
-        <w:t xml:space="preserve"> to</w:t>
-      </w:r>
-      <w:proofErr w:type="gramEnd"/>
-      <w:r>
-        <w:t xml:space="preserve"> </w:t>
+        <w:t xml:space="preserve"> to </w:t>
       </w:r>
       <w:r>
         <w:rPr>
@@ -5701,6 +5373,7 @@
           <w:shd w:val="clear" w:color="auto" w:fill="FFFFFF"/>
         </w:rPr>
       </w:pPr>
+      <w:commentRangeStart w:id="35"/>
       <w:r>
         <w:rPr>
           <w:rFonts w:ascii="Arial" w:hAnsi="Arial" w:cs="Arial"/>
@@ -5712,6 +5385,13 @@
           <w:shd w:val="clear" w:color="auto" w:fill="FFFFFF"/>
         </w:rPr>
         <w:t>P13 L250: “....other mechanisms were proposed”. What were they? Also explain in the context of line 253 when you say “SIM can resolve this problem” (what is 'this' problem?)</w:t>
+      </w:r>
+      <w:commentRangeEnd w:id="35"/>
+      <w:r>
+        <w:rPr>
+          <w:rStyle w:val="CommentReference"/>
+        </w:rPr>
+        <w:commentReference w:id="35"/>
       </w:r>
     </w:p>
     <w:p>
@@ -6133,33 +5813,7 @@
           <w:szCs w:val="19"/>
           <w:shd w:val="clear" w:color="auto" w:fill="FFFFFF"/>
         </w:rPr>
-        <w:t>Table 1: If this isn't too onerous, maybe it would be worth adding an extra row on s/µ, (s/µ</w:t>
-      </w:r>
-      <w:proofErr w:type="gramStart"/>
-      <w:r>
-        <w:rPr>
-          <w:rFonts w:ascii="Arial" w:hAnsi="Arial" w:cs="Arial"/>
-          <w:i/>
-          <w:iCs/>
-          <w:color w:val="222222"/>
-          <w:sz w:val="19"/>
-          <w:szCs w:val="19"/>
-          <w:shd w:val="clear" w:color="auto" w:fill="FFFFFF"/>
-        </w:rPr>
-        <w:t>)^</w:t>
-      </w:r>
-      <w:proofErr w:type="gramEnd"/>
-      <w:r>
-        <w:rPr>
-          <w:rFonts w:ascii="Arial" w:hAnsi="Arial" w:cs="Arial"/>
-          <w:i/>
-          <w:iCs/>
-          <w:color w:val="222222"/>
-          <w:sz w:val="19"/>
-          <w:szCs w:val="19"/>
-          <w:shd w:val="clear" w:color="auto" w:fill="FFFFFF"/>
-        </w:rPr>
-        <w:t>2 ranges as well to show the reader the range of N that is permissible? I am happy to leave this to the author's discretion.</w:t>
+        <w:t>Table 1: If this isn't too onerous, maybe it would be worth adding an extra row on s/µ, (s/µ)^2 ranges as well to show the reader the range of N that is permissible? I am happy to leave this to the author's discretion.</w:t>
       </w:r>
     </w:p>
     <w:p>
@@ -6246,59 +5900,7 @@
           <w:szCs w:val="19"/>
           <w:shd w:val="clear" w:color="auto" w:fill="FFFFFF"/>
         </w:rPr>
-        <w:t xml:space="preserve">P1 L6: Is </w:t>
-      </w:r>
-      <w:proofErr w:type="spellStart"/>
-      <w:r>
-        <w:rPr>
-          <w:rFonts w:ascii="Arial" w:hAnsi="Arial" w:cs="Arial"/>
-          <w:i/>
-          <w:iCs/>
-          <w:color w:val="222222"/>
-          <w:sz w:val="19"/>
-          <w:szCs w:val="19"/>
-          <w:shd w:val="clear" w:color="auto" w:fill="FFFFFF"/>
-        </w:rPr>
-        <w:t>Liliach's</w:t>
-      </w:r>
-      <w:proofErr w:type="spellEnd"/>
-      <w:r>
-        <w:rPr>
-          <w:rFonts w:ascii="Arial" w:hAnsi="Arial" w:cs="Arial"/>
-          <w:i/>
-          <w:iCs/>
-          <w:color w:val="222222"/>
-          <w:sz w:val="19"/>
-          <w:szCs w:val="19"/>
-          <w:shd w:val="clear" w:color="auto" w:fill="FFFFFF"/>
-        </w:rPr>
-        <w:t xml:space="preserve"> email written correctly</w:t>
-      </w:r>
-      <w:proofErr w:type="gramStart"/>
-      <w:r>
-        <w:rPr>
-          <w:rFonts w:ascii="Arial" w:hAnsi="Arial" w:cs="Arial"/>
-          <w:i/>
-          <w:iCs/>
-          <w:color w:val="222222"/>
-          <w:sz w:val="19"/>
-          <w:szCs w:val="19"/>
-          <w:shd w:val="clear" w:color="auto" w:fill="FFFFFF"/>
-        </w:rPr>
-        <w:t>?P3</w:t>
-      </w:r>
-      <w:proofErr w:type="gramEnd"/>
-      <w:r>
-        <w:rPr>
-          <w:rFonts w:ascii="Arial" w:hAnsi="Arial" w:cs="Arial"/>
-          <w:i/>
-          <w:iCs/>
-          <w:color w:val="222222"/>
-          <w:sz w:val="19"/>
-          <w:szCs w:val="19"/>
-          <w:shd w:val="clear" w:color="auto" w:fill="FFFFFF"/>
-        </w:rPr>
-        <w:t xml:space="preserve"> L40: “has been demonstrated” instead of “was demonstrated”.</w:t>
+        <w:t>P1 L6: Is Liliach's email written correctly?P3 L40: “has been demonstrated” instead of “was demonstrated”.</w:t>
       </w:r>
       <w:r>
         <w:rPr>
@@ -6344,23 +5946,8 @@
           <w:szCs w:val="19"/>
           <w:shd w:val="clear" w:color="auto" w:fill="FFFFFF"/>
         </w:rPr>
-        <w:lastRenderedPageBreak/>
-        <w:t>P3 L52: “More recently, it was shown...” instead of “we showed...</w:t>
-      </w:r>
-      <w:proofErr w:type="gramStart"/>
-      <w:r>
-        <w:rPr>
-          <w:rFonts w:ascii="Arial" w:hAnsi="Arial" w:cs="Arial"/>
-          <w:i/>
-          <w:iCs/>
-          <w:color w:val="222222"/>
-          <w:sz w:val="19"/>
-          <w:szCs w:val="19"/>
-          <w:shd w:val="clear" w:color="auto" w:fill="FFFFFF"/>
-        </w:rPr>
-        <w:t>”.</w:t>
-      </w:r>
-      <w:proofErr w:type="gramEnd"/>
+        <w:t>P3 L52: “More recently, it was shown...” instead of “we showed...”.</w:t>
+      </w:r>
       <w:r>
         <w:rPr>
           <w:rFonts w:ascii="Arial" w:hAnsi="Arial" w:cs="Arial"/>
@@ -6382,22 +5969,8 @@
           <w:szCs w:val="19"/>
           <w:shd w:val="clear" w:color="auto" w:fill="FFFFFF"/>
         </w:rPr>
-        <w:t>P4 L75: “it undergoes adaptive evolution” instead of “goes through adaptive evolution...</w:t>
-      </w:r>
-      <w:proofErr w:type="gramStart"/>
-      <w:r>
-        <w:rPr>
-          <w:rFonts w:ascii="Arial" w:hAnsi="Arial" w:cs="Arial"/>
-          <w:i/>
-          <w:iCs/>
-          <w:color w:val="222222"/>
-          <w:sz w:val="19"/>
-          <w:szCs w:val="19"/>
-          <w:shd w:val="clear" w:color="auto" w:fill="FFFFFF"/>
-        </w:rPr>
-        <w:t>”.</w:t>
-      </w:r>
-      <w:proofErr w:type="gramEnd"/>
+        <w:t>P4 L75: “it undergoes adaptive evolution” instead of “goes through adaptive evolution...”.</w:t>
+      </w:r>
       <w:r>
         <w:rPr>
           <w:rFonts w:ascii="Arial" w:hAnsi="Arial" w:cs="Arial"/>
@@ -6504,47 +6077,11 @@
           <w:rFonts w:ascii="Georgia" w:hAnsi="Georgia"/>
         </w:rPr>
       </w:pPr>
-      <w:proofErr w:type="spellStart"/>
-      <w:r>
-        <w:rPr>
-          <w:rFonts w:ascii="Georgia" w:hAnsi="Georgia"/>
-        </w:rPr>
-        <w:t>Lilach's</w:t>
-      </w:r>
-      <w:proofErr w:type="spellEnd"/>
-      <w:r>
-        <w:rPr>
-          <w:rFonts w:ascii="Georgia" w:hAnsi="Georgia"/>
-        </w:rPr>
-        <w:t xml:space="preserve"> email was indeed missing an 'a' after </w:t>
-      </w:r>
-      <w:proofErr w:type="gramStart"/>
-      <w:r>
-        <w:rPr>
-          <w:rFonts w:ascii="Georgia" w:hAnsi="Georgia"/>
-        </w:rPr>
-        <w:t>the 'd'</w:t>
-      </w:r>
-      <w:proofErr w:type="gramEnd"/>
-      <w:r>
-        <w:rPr>
-          <w:rFonts w:ascii="Georgia" w:hAnsi="Georgia"/>
-        </w:rPr>
-        <w:t xml:space="preserve">. We fixed typos and grammar in L40, L41, L75, L78, L108, </w:t>
-      </w:r>
-      <w:proofErr w:type="gramStart"/>
-      <w:r>
-        <w:rPr>
-          <w:rFonts w:ascii="Georgia" w:hAnsi="Georgia"/>
-        </w:rPr>
-        <w:t>L126</w:t>
-      </w:r>
-      <w:proofErr w:type="gramEnd"/>
-      <w:r>
-        <w:rPr>
-          <w:rFonts w:ascii="Georgia" w:hAnsi="Georgia"/>
-        </w:rPr>
-        <w:t>-127. We didn't change L52 because we prefer the active voice rather than the passive one. We left 'constraints' in L101.</w:t>
+      <w:r>
+        <w:rPr>
+          <w:rFonts w:ascii="Georgia" w:hAnsi="Georgia"/>
+        </w:rPr>
+        <w:t>Lilach's email was indeed missing an 'a' after the 'd'. We fixed typos and grammar in L40, L41, L75, L78, L108, L126-127. We didn't change L52 because we prefer the active voice rather than the passive one. We left 'constraints' in L101.</w:t>
       </w:r>
     </w:p>
     <w:p>
@@ -6610,9 +6147,8 @@
           <w:shd w:val="clear" w:color="auto" w:fill="FFFFFF"/>
           <w:lang w:bidi="he-IL"/>
         </w:rPr>
-        <w:t xml:space="preserve">There seems to be an artificial distinction in the paper that maladaptation due to a mismatch in genotype with environment (i.e., ab vs. AB) is distinct </w:t>
-      </w:r>
-      <w:proofErr w:type="gramStart"/>
+        <w:t>There seems to be an artificial distinction in the paper that maladaptation due to a mismatch in genotype with environment (i.e., ab vs. AB) is distinct from  maladaptation due to non-­‐specific “deleterious mutations.”  In the model, non-­‐specific “deleterious mutations” have no effect on mutation rate. This seems like a questionable assumption sense in terms of fitness, maladaptation is maladaptation, whether it comes from a mismatch with environment or non-­‐specific deleterious effects. In the paper, deleterious effects at the A/a and B/b loci have the same se</w:t>
+      </w:r>
       <w:r>
         <w:rPr>
           <w:rFonts w:ascii="Arial" w:eastAsiaTheme="minorHAnsi" w:hAnsi="Arial" w:cs="Arial"/>
@@ -6624,9 +6160,8 @@
           <w:shd w:val="clear" w:color="auto" w:fill="FFFFFF"/>
           <w:lang w:bidi="he-IL"/>
         </w:rPr>
-        <w:t>from  maladaptation</w:t>
-      </w:r>
-      <w:proofErr w:type="gramEnd"/>
+        <w:t>lection coefficient as at non-</w:t>
+      </w:r>
       <w:r>
         <w:rPr>
           <w:rFonts w:ascii="Arial" w:eastAsiaTheme="minorHAnsi" w:hAnsi="Arial" w:cs="Arial"/>
@@ -6638,89 +6173,7 @@
           <w:shd w:val="clear" w:color="auto" w:fill="FFFFFF"/>
           <w:lang w:bidi="he-IL"/>
         </w:rPr>
-        <w:t xml:space="preserve"> due to non-­‐specific “deleterious mutations.”  In the model, non-­‐specific “deleterious mutations” have no effect on mutation rate. This seems like a questionable assumption sense in terms of </w:t>
-      </w:r>
-      <w:proofErr w:type="gramStart"/>
-      <w:r>
-        <w:rPr>
-          <w:rFonts w:ascii="Arial" w:eastAsiaTheme="minorHAnsi" w:hAnsi="Arial" w:cs="Arial"/>
-          <w:i/>
-          <w:iCs/>
-          <w:color w:val="222222"/>
-          <w:sz w:val="19"/>
-          <w:szCs w:val="19"/>
-          <w:shd w:val="clear" w:color="auto" w:fill="FFFFFF"/>
-          <w:lang w:bidi="he-IL"/>
-        </w:rPr>
-        <w:t>fitness,</w:t>
-      </w:r>
-      <w:proofErr w:type="gramEnd"/>
-      <w:r>
-        <w:rPr>
-          <w:rFonts w:ascii="Arial" w:eastAsiaTheme="minorHAnsi" w:hAnsi="Arial" w:cs="Arial"/>
-          <w:i/>
-          <w:iCs/>
-          <w:color w:val="222222"/>
-          <w:sz w:val="19"/>
-          <w:szCs w:val="19"/>
-          <w:shd w:val="clear" w:color="auto" w:fill="FFFFFF"/>
-          <w:lang w:bidi="he-IL"/>
-        </w:rPr>
-        <w:t xml:space="preserve"> maladaptation is maladaptation, whether it comes from a mismatch with environment or non-­‐specific deleterious effects. In the paper, deleterious effects at the A/a and B/b loci have the same se</w:t>
-      </w:r>
-      <w:r>
-        <w:rPr>
-          <w:rFonts w:ascii="Arial" w:eastAsiaTheme="minorHAnsi" w:hAnsi="Arial" w:cs="Arial"/>
-          <w:i/>
-          <w:iCs/>
-          <w:color w:val="222222"/>
-          <w:sz w:val="19"/>
-          <w:szCs w:val="19"/>
-          <w:shd w:val="clear" w:color="auto" w:fill="FFFFFF"/>
-          <w:lang w:bidi="he-IL"/>
-        </w:rPr>
-        <w:t>lection coefficient as at non-</w:t>
-      </w:r>
-      <w:r>
-        <w:rPr>
-          <w:rFonts w:ascii="Arial" w:eastAsiaTheme="minorHAnsi" w:hAnsi="Arial" w:cs="Arial"/>
-          <w:i/>
-          <w:iCs/>
-          <w:color w:val="222222"/>
-          <w:sz w:val="19"/>
-          <w:szCs w:val="19"/>
-          <w:shd w:val="clear" w:color="auto" w:fill="FFFFFF"/>
-          <w:lang w:bidi="he-IL"/>
-        </w:rPr>
-        <w:t xml:space="preserve">specific loci, which reinforces the </w:t>
-      </w:r>
-      <w:proofErr w:type="gramStart"/>
-      <w:r>
-        <w:rPr>
-          <w:rFonts w:ascii="Arial" w:eastAsiaTheme="minorHAnsi" w:hAnsi="Arial" w:cs="Arial"/>
-          <w:i/>
-          <w:iCs/>
-          <w:color w:val="222222"/>
-          <w:sz w:val="19"/>
-          <w:szCs w:val="19"/>
-          <w:shd w:val="clear" w:color="auto" w:fill="FFFFFF"/>
-          <w:lang w:bidi="he-IL"/>
-        </w:rPr>
-        <w:t>questionable  approach</w:t>
-      </w:r>
-      <w:proofErr w:type="gramEnd"/>
-      <w:r>
-        <w:rPr>
-          <w:rFonts w:ascii="Arial" w:eastAsiaTheme="minorHAnsi" w:hAnsi="Arial" w:cs="Arial"/>
-          <w:i/>
-          <w:iCs/>
-          <w:color w:val="222222"/>
-          <w:sz w:val="19"/>
-          <w:szCs w:val="19"/>
-          <w:shd w:val="clear" w:color="auto" w:fill="FFFFFF"/>
-          <w:lang w:bidi="he-IL"/>
-        </w:rPr>
-        <w:t xml:space="preserve"> to modeling SIM.</w:t>
+        <w:t>specific loci, which reinforces the questionable  approach to modeling SIM.</w:t>
       </w:r>
     </w:p>
     <w:p>
@@ -6736,7 +6189,7 @@
           <w:rFonts w:ascii="Georgia" w:hAnsi="Georgia"/>
         </w:rPr>
       </w:pPr>
-      <w:bookmarkStart w:id="2" w:name="_Ref374912415"/>
+      <w:bookmarkStart w:id="36" w:name="_Ref374912415"/>
       <w:r>
         <w:rPr>
           <w:rFonts w:ascii="Georgia" w:hAnsi="Georgia"/>
@@ -6755,29 +6208,13 @@
           <w:i/>
           <w:iCs/>
         </w:rPr>
-        <w:t>A/</w:t>
-      </w:r>
-      <w:proofErr w:type="gramStart"/>
-      <w:r>
-        <w:rPr>
-          <w:rFonts w:ascii="Georgia" w:hAnsi="Georgia"/>
-          <w:i/>
-          <w:iCs/>
-        </w:rPr>
-        <w:t>a</w:t>
-      </w:r>
-      <w:r>
-        <w:rPr>
-          <w:rFonts w:ascii="Georgia" w:hAnsi="Georgia"/>
-        </w:rPr>
-        <w:t xml:space="preserve"> and</w:t>
-      </w:r>
-      <w:proofErr w:type="gramEnd"/>
-      <w:r>
-        <w:rPr>
-          <w:rFonts w:ascii="Georgia" w:hAnsi="Georgia"/>
-        </w:rPr>
-        <w:t xml:space="preserve"> </w:t>
+        <w:t>A/a</w:t>
+      </w:r>
+      <w:r>
+        <w:rPr>
+          <w:rFonts w:ascii="Georgia" w:hAnsi="Georgia"/>
+        </w:rPr>
+        <w:t xml:space="preserve"> and </w:t>
       </w:r>
       <w:r>
         <w:rPr>
@@ -6819,7 +6256,6 @@
         </w:rPr>
         <w:t xml:space="preserve"> 1 and </w:t>
       </w:r>
-      <w:proofErr w:type="spellStart"/>
       <w:r>
         <w:rPr>
           <w:rFonts w:ascii="Georgia" w:hAnsi="Georgia"/>
@@ -6828,7 +6264,6 @@
         </w:rPr>
         <w:t>τU</w:t>
       </w:r>
-      <w:proofErr w:type="spellEnd"/>
       <w:r>
         <w:rPr>
           <w:rFonts w:ascii="Georgia" w:hAnsi="Georgia"/>
@@ -6849,7 +6284,6 @@
         </w:rPr>
         <w:t xml:space="preserve"> if fitness is &gt; 1 and </w:t>
       </w:r>
-      <w:proofErr w:type="spellStart"/>
       <w:r>
         <w:rPr>
           <w:rFonts w:ascii="Georgia" w:hAnsi="Georgia"/>
@@ -6858,14 +6292,13 @@
         </w:rPr>
         <w:t>τU</w:t>
       </w:r>
-      <w:proofErr w:type="spellEnd"/>
       <w:r>
         <w:rPr>
           <w:rFonts w:ascii="Georgia" w:hAnsi="Georgia"/>
         </w:rPr>
         <w:t xml:space="preserve"> otherwise).</w:t>
       </w:r>
-      <w:bookmarkEnd w:id="2"/>
+      <w:bookmarkEnd w:id="36"/>
     </w:p>
     <w:p>
       <w:pPr>
@@ -6894,35 +6327,7 @@
           <w:shd w:val="clear" w:color="auto" w:fill="FFFFFF"/>
           <w:lang w:bidi="he-IL"/>
         </w:rPr>
-        <w:t>Furthermore, the presence of a single mutation at the A/</w:t>
-      </w:r>
-      <w:proofErr w:type="gramStart"/>
-      <w:r>
-        <w:rPr>
-          <w:rFonts w:ascii="Arial" w:eastAsiaTheme="minorHAnsi" w:hAnsi="Arial" w:cs="Arial"/>
-          <w:i/>
-          <w:iCs/>
-          <w:color w:val="222222"/>
-          <w:sz w:val="19"/>
-          <w:szCs w:val="19"/>
-          <w:shd w:val="clear" w:color="auto" w:fill="FFFFFF"/>
-          <w:lang w:bidi="he-IL"/>
-        </w:rPr>
-        <w:t>a or</w:t>
-      </w:r>
-      <w:proofErr w:type="gramEnd"/>
-      <w:r>
-        <w:rPr>
-          <w:rFonts w:ascii="Arial" w:eastAsiaTheme="minorHAnsi" w:hAnsi="Arial" w:cs="Arial"/>
-          <w:i/>
-          <w:iCs/>
-          <w:color w:val="222222"/>
-          <w:sz w:val="19"/>
-          <w:szCs w:val="19"/>
-          <w:shd w:val="clear" w:color="auto" w:fill="FFFFFF"/>
-          <w:lang w:bidi="he-IL"/>
-        </w:rPr>
-        <w:t xml:space="preserve"> B/b loci leads to the full</w:t>
+        <w:t>Furthermore, the presence of a single mutation at the A/a or B/b loci leads to the full</w:t>
       </w:r>
       <w:r>
         <w:rPr>
@@ -6993,7 +6398,6 @@
           <w:lang w:bidi="he-IL"/>
         </w:rPr>
       </w:pPr>
-      <w:proofErr w:type="gramStart"/>
       <w:r>
         <w:rPr>
           <w:rFonts w:ascii="Arial" w:eastAsiaTheme="minorHAnsi" w:hAnsi="Arial" w:cs="Arial"/>
@@ -7005,21 +6409,7 @@
           <w:shd w:val="clear" w:color="auto" w:fill="FFFFFF"/>
           <w:lang w:bidi="he-IL"/>
         </w:rPr>
-        <w:t>deleterious</w:t>
-      </w:r>
-      <w:proofErr w:type="gramEnd"/>
-      <w:r>
-        <w:rPr>
-          <w:rFonts w:ascii="Arial" w:eastAsiaTheme="minorHAnsi" w:hAnsi="Arial" w:cs="Arial"/>
-          <w:i/>
-          <w:iCs/>
-          <w:color w:val="222222"/>
-          <w:sz w:val="19"/>
-          <w:szCs w:val="19"/>
-          <w:shd w:val="clear" w:color="auto" w:fill="FFFFFF"/>
-          <w:lang w:bidi="he-IL"/>
-        </w:rPr>
-        <w:t xml:space="preserve"> mutations at the A/a and B/b loci and at non</w:t>
+        <w:t>deleterious mutations at the A/a and B/b loci and at non</w:t>
       </w:r>
       <w:r>
         <w:rPr>
@@ -7064,7 +6454,6 @@
           <w:lang w:bidi="he-IL"/>
         </w:rPr>
       </w:pPr>
-      <w:proofErr w:type="gramStart"/>
       <w:r>
         <w:rPr>
           <w:rFonts w:ascii="Arial" w:eastAsiaTheme="minorHAnsi" w:hAnsi="Arial" w:cs="Arial"/>
@@ -7076,21 +6465,7 @@
           <w:shd w:val="clear" w:color="auto" w:fill="FFFFFF"/>
           <w:lang w:bidi="he-IL"/>
         </w:rPr>
-        <w:t>the</w:t>
-      </w:r>
-      <w:proofErr w:type="gramEnd"/>
-      <w:r>
-        <w:rPr>
-          <w:rFonts w:ascii="Arial" w:eastAsiaTheme="minorHAnsi" w:hAnsi="Arial" w:cs="Arial"/>
-          <w:i/>
-          <w:iCs/>
-          <w:color w:val="222222"/>
-          <w:sz w:val="19"/>
-          <w:szCs w:val="19"/>
-          <w:shd w:val="clear" w:color="auto" w:fill="FFFFFF"/>
-          <w:lang w:bidi="he-IL"/>
-        </w:rPr>
-        <w:t xml:space="preserve"> magnitude of  τ .</w:t>
+        <w:t>the magnitude of  τ .</w:t>
       </w:r>
     </w:p>
     <w:p>
@@ -7106,75 +6481,42 @@
           <w:rFonts w:ascii="Georgia" w:hAnsi="Georgia"/>
         </w:rPr>
       </w:pPr>
-      <w:bookmarkStart w:id="3" w:name="_Ref374912430"/>
-      <w:r>
-        <w:rPr>
-          <w:rFonts w:ascii="Georgia" w:hAnsi="Georgia"/>
-        </w:rPr>
-        <w:t xml:space="preserve">We ran simulations in which the mutation rate is a continuous function of the mean fitness. We used the functions suggested by Agrawal (2002): </w:t>
-      </w:r>
-      <w:proofErr w:type="gramStart"/>
-      <w:r>
-        <w:rPr>
-          <w:rFonts w:ascii="Georgia" w:hAnsi="Georgia"/>
-          <w:i/>
-          <w:iCs/>
-        </w:rPr>
-        <w:t>U(</w:t>
-      </w:r>
-      <w:proofErr w:type="gramEnd"/>
-      <w:r>
-        <w:rPr>
-          <w:rFonts w:ascii="Georgia" w:hAnsi="Georgia"/>
-          <w:i/>
-          <w:iCs/>
-        </w:rPr>
-        <w:t xml:space="preserve">ω)= </w:t>
-      </w:r>
-      <w:proofErr w:type="spellStart"/>
-      <w:r>
-        <w:rPr>
-          <w:rFonts w:ascii="Georgia" w:hAnsi="Georgia"/>
-          <w:i/>
-          <w:iCs/>
-        </w:rPr>
-        <w:t>τU</w:t>
-      </w:r>
-      <w:proofErr w:type="spellEnd"/>
-      <w:r>
-        <w:rPr>
-          <w:rFonts w:ascii="Georgia" w:hAnsi="Georgia"/>
-          <w:i/>
-          <w:iCs/>
-        </w:rPr>
-        <w:t>-(</w:t>
-      </w:r>
-      <w:proofErr w:type="spellStart"/>
-      <w:r>
-        <w:rPr>
-          <w:rFonts w:ascii="Georgia" w:hAnsi="Georgia"/>
-          <w:i/>
-          <w:iCs/>
-        </w:rPr>
-        <w:t>τU</w:t>
-      </w:r>
-      <w:proofErr w:type="spellEnd"/>
-      <w:r>
-        <w:rPr>
-          <w:rFonts w:ascii="Georgia" w:hAnsi="Georgia"/>
-          <w:i/>
-          <w:iCs/>
-        </w:rPr>
-        <w:t xml:space="preserve"> - U)</w:t>
-      </w:r>
-      <w:proofErr w:type="spellStart"/>
-      <w:r>
-        <w:rPr>
-          <w:rFonts w:ascii="Georgia" w:hAnsi="Georgia"/>
-          <w:i/>
-          <w:iCs/>
-        </w:rPr>
-        <w:t>ω</w:t>
+      <w:bookmarkStart w:id="37" w:name="_Ref374912430"/>
+      <w:r>
+        <w:rPr>
+          <w:rFonts w:ascii="Georgia" w:hAnsi="Georgia"/>
+        </w:rPr>
+        <w:t xml:space="preserve">We </w:t>
+      </w:r>
+      <w:ins w:id="38" w:author="lhadany" w:date="2013-12-24T00:15:00Z">
+        <w:r>
+          <w:rPr>
+            <w:rFonts w:ascii="Georgia" w:hAnsi="Georgia"/>
+          </w:rPr>
+          <w:t>extended</w:t>
+        </w:r>
+      </w:ins>
+      <w:ins w:id="39" w:author="lhadany" w:date="2013-12-24T00:16:00Z">
+        <w:r>
+          <w:rPr>
+            <w:rFonts w:ascii="Georgia" w:hAnsi="Georgia"/>
+          </w:rPr>
+          <w:t xml:space="preserve"> our model, and </w:t>
+        </w:r>
+      </w:ins>
+      <w:r>
+        <w:rPr>
+          <w:rFonts w:ascii="Georgia" w:hAnsi="Georgia"/>
+        </w:rPr>
+        <w:t xml:space="preserve">ran simulations in which the mutation rate is a continuous function of the mean fitness. We used the functions suggested by Agrawal (2002): </w:t>
+      </w:r>
+      <w:r>
+        <w:rPr>
+          <w:rFonts w:ascii="Georgia" w:hAnsi="Georgia"/>
+          <w:i/>
+          <w:iCs/>
+        </w:rPr>
+        <w:t>U(ω)= τU-(τU - U)ω</w:t>
       </w:r>
       <w:r>
         <w:rPr>
@@ -7185,7 +6527,6 @@
         </w:rPr>
         <w:t>k</w:t>
       </w:r>
-      <w:proofErr w:type="spellEnd"/>
       <w:r>
         <w:rPr>
           <w:rFonts w:ascii="Georgia" w:hAnsi="Georgia"/>
@@ -7240,7 +6581,6 @@
           <w:i/>
           <w:iCs/>
         </w:rPr>
-        <w:lastRenderedPageBreak/>
         <w:t xml:space="preserve">ω </w:t>
       </w:r>
       <w:r>
@@ -7277,7 +6617,7 @@
         </w:rPr>
         <w:t xml:space="preserve"> is the maximum fold-increase in mutation rate. We present the results in section 3.4 and Fig. 2B.</w:t>
       </w:r>
-      <w:bookmarkEnd w:id="3"/>
+      <w:bookmarkEnd w:id="37"/>
     </w:p>
     <w:p>
       <w:pPr>
@@ -7306,9 +6646,8 @@
           <w:shd w:val="clear" w:color="auto" w:fill="FFFFFF"/>
           <w:lang w:bidi="he-IL"/>
         </w:rPr>
-        <w:t xml:space="preserve">Being a theoretician, I am open to simplifying assumptions, but the assumptions </w:t>
-      </w:r>
-      <w:proofErr w:type="gramStart"/>
+        <w:t>Being a theoretician, I am open to simplifying assumptions, but the assumptions in  this paper seem to miss the mark and are biased in favor of SIM.  It seems an equally possible scenario for SIM is “stressed</w:t>
+      </w:r>
       <w:r>
         <w:rPr>
           <w:rFonts w:ascii="Arial" w:eastAsiaTheme="minorHAnsi" w:hAnsi="Arial" w:cs="Arial"/>
@@ -7320,9 +6659,8 @@
           <w:shd w:val="clear" w:color="auto" w:fill="FFFFFF"/>
           <w:lang w:bidi="he-IL"/>
         </w:rPr>
-        <w:t>in  this</w:t>
-      </w:r>
-      <w:proofErr w:type="gramEnd"/>
+        <w:t>-</w:t>
+      </w:r>
       <w:r>
         <w:rPr>
           <w:rFonts w:ascii="Arial" w:eastAsiaTheme="minorHAnsi" w:hAnsi="Arial" w:cs="Arial"/>
@@ -7334,7 +6672,7 @@
           <w:shd w:val="clear" w:color="auto" w:fill="FFFFFF"/>
           <w:lang w:bidi="he-IL"/>
         </w:rPr>
-        <w:t xml:space="preserve"> paper seem to miss the mark and are biased in favor of SIM.  It seems an equally possible scenario for SIM is “stressed</w:t>
+        <w:t>induced mutational meltdown”, where individuals with non</w:t>
       </w:r>
       <w:r>
         <w:rPr>
@@ -7360,7 +6698,7 @@
           <w:shd w:val="clear" w:color="auto" w:fill="FFFFFF"/>
           <w:lang w:bidi="he-IL"/>
         </w:rPr>
-        <w:t>induced mutational meltdown”, where individuals with non</w:t>
+        <w:t>specific deleterious mutations have higher mutation rates, which increases the level of non</w:t>
       </w:r>
       <w:r>
         <w:rPr>
@@ -7386,7 +6724,7 @@
           <w:shd w:val="clear" w:color="auto" w:fill="FFFFFF"/>
           <w:lang w:bidi="he-IL"/>
         </w:rPr>
-        <w:t>specific deleterious mutations have higher mutation rates, which increases the level of non</w:t>
+        <w:t>specific deleterious mutations, which in a constant or slowly varying environment leads to extinction.</w:t>
       </w:r>
       <w:r>
         <w:rPr>
@@ -7399,7 +6737,7 @@
           <w:shd w:val="clear" w:color="auto" w:fill="FFFFFF"/>
           <w:lang w:bidi="he-IL"/>
         </w:rPr>
-        <w:t>-</w:t>
+        <w:t xml:space="preserve"> </w:t>
       </w:r>
       <w:r>
         <w:rPr>
@@ -7412,61 +6750,7 @@
           <w:shd w:val="clear" w:color="auto" w:fill="FFFFFF"/>
           <w:lang w:bidi="he-IL"/>
         </w:rPr>
-        <w:t>specific deleterious mutations, which in a constant or slowly varying environment leads to extinction.</w:t>
-      </w:r>
-      <w:r>
-        <w:rPr>
-          <w:rFonts w:ascii="Arial" w:eastAsiaTheme="minorHAnsi" w:hAnsi="Arial" w:cs="Arial"/>
-          <w:i/>
-          <w:iCs/>
-          <w:color w:val="222222"/>
-          <w:sz w:val="19"/>
-          <w:szCs w:val="19"/>
-          <w:shd w:val="clear" w:color="auto" w:fill="FFFFFF"/>
-          <w:lang w:bidi="he-IL"/>
-        </w:rPr>
-        <w:t xml:space="preserve"> </w:t>
-      </w:r>
-      <w:r>
-        <w:rPr>
-          <w:rFonts w:ascii="Arial" w:eastAsiaTheme="minorHAnsi" w:hAnsi="Arial" w:cs="Arial"/>
-          <w:i/>
-          <w:iCs/>
-          <w:color w:val="222222"/>
-          <w:sz w:val="19"/>
-          <w:szCs w:val="19"/>
-          <w:shd w:val="clear" w:color="auto" w:fill="FFFFFF"/>
-          <w:lang w:bidi="he-IL"/>
-        </w:rPr>
-        <w:t xml:space="preserve">In principle, the paper could have explored this possibility in the framework of adaptability and </w:t>
-      </w:r>
-      <w:proofErr w:type="spellStart"/>
-      <w:r>
-        <w:rPr>
-          <w:rFonts w:ascii="Arial" w:eastAsiaTheme="minorHAnsi" w:hAnsi="Arial" w:cs="Arial"/>
-          <w:i/>
-          <w:iCs/>
-          <w:color w:val="222222"/>
-          <w:sz w:val="19"/>
-          <w:szCs w:val="19"/>
-          <w:shd w:val="clear" w:color="auto" w:fill="FFFFFF"/>
-          <w:lang w:bidi="he-IL"/>
-        </w:rPr>
-        <w:t>adaptiveness</w:t>
-      </w:r>
-      <w:proofErr w:type="spellEnd"/>
-      <w:r>
-        <w:rPr>
-          <w:rFonts w:ascii="Arial" w:eastAsiaTheme="minorHAnsi" w:hAnsi="Arial" w:cs="Arial"/>
-          <w:i/>
-          <w:iCs/>
-          <w:color w:val="222222"/>
-          <w:sz w:val="19"/>
-          <w:szCs w:val="19"/>
-          <w:shd w:val="clear" w:color="auto" w:fill="FFFFFF"/>
-          <w:lang w:bidi="he-IL"/>
-        </w:rPr>
-        <w:t xml:space="preserve"> by evolving a population under mutation</w:t>
+        <w:t>In principle, the paper could have explored this possibility in the framework of adaptability and adaptiveness by evolving a population under mutation</w:t>
       </w:r>
       <w:r>
         <w:rPr>
@@ -7709,32 +6993,12 @@
         <w:t xml:space="preserve"> in </w:t>
       </w:r>
       <w:r>
-        <w:rPr>
-          <w:rFonts w:ascii="Georgia" w:hAnsi="Georgia"/>
-        </w:rPr>
         <w:fldChar w:fldCharType="begin"/>
       </w:r>
       <w:r>
-        <w:rPr>
-          <w:rFonts w:ascii="Georgia" w:hAnsi="Georgia"/>
-        </w:rPr>
-        <w:instrText xml:space="preserve"> REF _Ref374912415 \r \h </w:instrText>
-      </w:r>
-      <w:r>
-        <w:rPr>
-          <w:rFonts w:ascii="Georgia" w:hAnsi="Georgia"/>
-        </w:rPr>
-        <w:instrText xml:space="preserve"> \* MERGEFORMAT </w:instrText>
-      </w:r>
-      <w:r>
-        <w:rPr>
-          <w:rFonts w:ascii="Georgia" w:hAnsi="Georgia"/>
-        </w:rPr>
-      </w:r>
-      <w:r>
-        <w:rPr>
-          <w:rFonts w:ascii="Georgia" w:hAnsi="Georgia"/>
-        </w:rPr>
+        <w:instrText xml:space="preserve"> REF _Ref374912415 \r \h  \* MERGEFORMAT </w:instrText>
+      </w:r>
+      <w:r>
         <w:fldChar w:fldCharType="separate"/>
       </w:r>
       <w:r>
@@ -7744,7 +7008,6 @@
         </w:rPr>
         <w:t>‎</w:t>
       </w:r>
-      <w:proofErr w:type="gramStart"/>
       <w:r>
         <w:rPr>
           <w:rFonts w:ascii="Georgia" w:hAnsi="Georgia" w:hint="cs"/>
@@ -7759,11 +7022,7 @@
         </w:rPr>
         <w:t>27</w:t>
       </w:r>
-      <w:proofErr w:type="gramEnd"/>
-      <w:r>
-        <w:rPr>
-          <w:rFonts w:ascii="Georgia" w:hAnsi="Georgia"/>
-        </w:rPr>
+      <w:r>
         <w:fldChar w:fldCharType="end"/>
       </w:r>
       <w:r>
@@ -7788,27 +7047,35 @@
         <w:rPr>
           <w:rFonts w:ascii="Georgia" w:hAnsi="Georgia"/>
         </w:rPr>
-        <w:t xml:space="preserve"> to [c]: If SIM is already</w:t>
-      </w:r>
-      <w:r>
-        <w:rPr>
-          <w:rFonts w:ascii="Georgia" w:hAnsi="Georgia"/>
-        </w:rPr>
-        <w:t xml:space="preserve"> extinct at the environmental change then it will not achieve adaptation; however, before the environmental change SIM is as likely to reach extinction as NM, because the mutation rate of the fittest individuals is the same as in the case of NM and the population mean fitness is slightly higher. To account for the possibility that a SIM population can go to extinction while waiting for adaption in a non-constant sized population, we ran competitions between NM and SIM in which SIM can suffer from the increased mutation load and lose to NM due to a decrease of the SIM sub-population size. Our simulation results show that SIM is advantageous over NM – see new Fig. 5 and section 3.5. This was also done in our previous work (Ram &amp; </w:t>
-      </w:r>
-      <w:proofErr w:type="spellStart"/>
-      <w:r>
-        <w:rPr>
-          <w:rFonts w:ascii="Georgia" w:hAnsi="Georgia"/>
-        </w:rPr>
-        <w:t>Hadany</w:t>
-      </w:r>
-      <w:proofErr w:type="spellEnd"/>
-      <w:r>
-        <w:rPr>
-          <w:rFonts w:ascii="Georgia" w:hAnsi="Georgia"/>
-        </w:rPr>
-        <w:t xml:space="preserve"> 2012) with a smooth fitness landscape - SIM and NM competed over multiple environmental changes until one of them went to extinction. In that work, SIM was introduced at 5% and was still significantly advantageous over NM and CM.</w:t>
+        <w:t xml:space="preserve"> to [c]: </w:t>
+      </w:r>
+      <w:commentRangeStart w:id="40"/>
+      <w:r>
+        <w:rPr>
+          <w:rFonts w:ascii="Georgia" w:hAnsi="Georgia"/>
+        </w:rPr>
+        <w:t>If SIM is already</w:t>
+      </w:r>
+      <w:r>
+        <w:rPr>
+          <w:rFonts w:ascii="Georgia" w:hAnsi="Georgia"/>
+        </w:rPr>
+        <w:t xml:space="preserve"> extinct at the environmental change then it will not achieve adaptation; however, before the environmental change SIM is as likely to reach extinction as NM, because the mutation rate of the fittest individuals is the same as in the case of NM and the population mean fitness is slightly higher.</w:t>
+      </w:r>
+      <w:commentRangeEnd w:id="40"/>
+      <w:r>
+        <w:rPr>
+          <w:rStyle w:val="CommentReference"/>
+          <w:rFonts w:asciiTheme="minorHAnsi" w:eastAsiaTheme="minorHAnsi" w:hAnsiTheme="minorHAnsi"/>
+          <w:lang w:bidi="he-IL"/>
+        </w:rPr>
+        <w:commentReference w:id="40"/>
+      </w:r>
+      <w:r>
+        <w:rPr>
+          <w:rFonts w:ascii="Georgia" w:hAnsi="Georgia"/>
+        </w:rPr>
+        <w:t xml:space="preserve"> To account for the possibility that a SIM population can go to extinction while waiting for adaption in a non-constant sized population, we ran competitions between NM and SIM in which SIM can suffer from the increased mutation load and lose to NM due to a decrease of the SIM sub-population size. Our simulation results show that SIM is advantageous over NM – see new Fig. 5 and section 3.5. This was also done in our previous work (Ram &amp; Hadany 2012) with a smooth fitness landscape - SIM and NM competed over multiple environmental changes until one of them went to extinction. In that work, SIM was introduced at 5% and was still significantly advantageous over NM and CM.</w:t>
       </w:r>
     </w:p>
     <w:p>
@@ -7834,6 +7101,7 @@
         <w:spacing w:line="360" w:lineRule="auto"/>
         <w:ind w:left="0"/>
         <w:rPr>
+          <w:ins w:id="41" w:author="lhadany" w:date="2013-12-24T00:35:00Z"/>
           <w:rFonts w:ascii="Arial" w:eastAsiaTheme="minorHAnsi" w:hAnsi="Arial" w:cs="Arial"/>
           <w:i/>
           <w:iCs/>
@@ -7916,6 +7184,7 @@
         <w:spacing w:line="360" w:lineRule="auto"/>
         <w:ind w:left="0"/>
         <w:rPr>
+          <w:ins w:id="42" w:author="lhadany" w:date="2013-12-24T00:35:00Z"/>
           <w:rFonts w:ascii="Arial" w:eastAsiaTheme="minorHAnsi" w:hAnsi="Arial" w:cs="Arial"/>
           <w:i/>
           <w:iCs/>
@@ -7943,6 +7212,160 @@
           <w:lang w:bidi="he-IL"/>
         </w:rPr>
       </w:pPr>
+      <w:ins w:id="43" w:author="lhadany" w:date="2013-12-24T00:36:00Z">
+        <w:r>
+          <w:rPr>
+            <w:rFonts w:ascii="Arial" w:eastAsiaTheme="minorHAnsi" w:hAnsi="Arial" w:cs="Arial"/>
+            <w:i/>
+            <w:iCs/>
+            <w:color w:val="222222"/>
+            <w:sz w:val="19"/>
+            <w:szCs w:val="19"/>
+            <w:shd w:val="clear" w:color="auto" w:fill="FFFFFF"/>
+            <w:lang w:bidi="he-IL"/>
+          </w:rPr>
+          <w:t xml:space="preserve">31. </w:t>
+        </w:r>
+      </w:ins>
+      <w:ins w:id="44" w:author="lhadany" w:date="2013-12-24T00:35:00Z">
+        <w:r>
+          <w:rPr>
+            <w:rFonts w:ascii="Arial" w:eastAsiaTheme="minorHAnsi" w:hAnsi="Arial" w:cs="Arial"/>
+            <w:i/>
+            <w:iCs/>
+            <w:color w:val="222222"/>
+            <w:sz w:val="19"/>
+            <w:szCs w:val="19"/>
+            <w:shd w:val="clear" w:color="auto" w:fill="FFFFFF"/>
+            <w:lang w:bidi="he-IL"/>
+          </w:rPr>
+          <w:t>We hope that we clarified this confusion of our original manuscript. In ou</w:t>
+        </w:r>
+      </w:ins>
+      <w:ins w:id="45" w:author="lhadany" w:date="2013-12-24T00:36:00Z">
+        <w:r>
+          <w:rPr>
+            <w:rFonts w:ascii="Arial" w:eastAsiaTheme="minorHAnsi" w:hAnsi="Arial" w:cs="Arial"/>
+            <w:i/>
+            <w:iCs/>
+            <w:color w:val="222222"/>
+            <w:sz w:val="19"/>
+            <w:szCs w:val="19"/>
+            <w:shd w:val="clear" w:color="auto" w:fill="FFFFFF"/>
+            <w:lang w:bidi="he-IL"/>
+          </w:rPr>
+          <w:t>r model the rate of mutation is a function of fitn</w:t>
+        </w:r>
+      </w:ins>
+      <w:ins w:id="46" w:author="lhadany" w:date="2013-12-24T00:37:00Z">
+        <w:r>
+          <w:rPr>
+            <w:rFonts w:ascii="Arial" w:eastAsiaTheme="minorHAnsi" w:hAnsi="Arial" w:cs="Arial"/>
+            <w:i/>
+            <w:iCs/>
+            <w:color w:val="222222"/>
+            <w:sz w:val="19"/>
+            <w:szCs w:val="19"/>
+            <w:shd w:val="clear" w:color="auto" w:fill="FFFFFF"/>
+            <w:lang w:bidi="he-IL"/>
+          </w:rPr>
+          <w:t xml:space="preserve">ess, affected by all loci. </w:t>
+        </w:r>
+      </w:ins>
+      <w:ins w:id="47" w:author="lhadany" w:date="2013-12-24T00:36:00Z">
+        <w:r>
+          <w:rPr>
+            <w:rFonts w:ascii="Arial" w:eastAsiaTheme="minorHAnsi" w:hAnsi="Arial" w:cs="Arial"/>
+            <w:i/>
+            <w:iCs/>
+            <w:color w:val="222222"/>
+            <w:sz w:val="19"/>
+            <w:szCs w:val="19"/>
+            <w:shd w:val="clear" w:color="auto" w:fill="FFFFFF"/>
+            <w:lang w:bidi="he-IL"/>
+          </w:rPr>
+          <w:t xml:space="preserve"> </w:t>
+        </w:r>
+      </w:ins>
+      <w:ins w:id="48" w:author="lhadany" w:date="2013-12-24T00:35:00Z">
+        <w:r>
+          <w:rPr>
+            <w:rFonts w:ascii="Arial" w:eastAsiaTheme="minorHAnsi" w:hAnsi="Arial" w:cs="Arial"/>
+            <w:i/>
+            <w:iCs/>
+            <w:color w:val="222222"/>
+            <w:sz w:val="19"/>
+            <w:szCs w:val="19"/>
+            <w:shd w:val="clear" w:color="auto" w:fill="FFFFFF"/>
+            <w:lang w:bidi="he-IL"/>
+          </w:rPr>
+          <w:t>We consider two</w:t>
+        </w:r>
+      </w:ins>
+      <w:ins w:id="49" w:author="lhadany" w:date="2013-12-24T00:37:00Z">
+        <w:r>
+          <w:rPr>
+            <w:rFonts w:ascii="Arial" w:eastAsiaTheme="minorHAnsi" w:hAnsi="Arial" w:cs="Arial"/>
+            <w:i/>
+            <w:iCs/>
+            <w:color w:val="222222"/>
+            <w:sz w:val="19"/>
+            <w:szCs w:val="19"/>
+            <w:shd w:val="clear" w:color="auto" w:fill="FFFFFF"/>
+            <w:lang w:bidi="he-IL"/>
+          </w:rPr>
+          <w:t xml:space="preserve"> models differing in… so "environmental SIM" means…</w:t>
+        </w:r>
+      </w:ins>
+      <w:ins w:id="50" w:author="lhadany" w:date="2013-12-24T00:35:00Z">
+        <w:r>
+          <w:rPr>
+            <w:rFonts w:ascii="Arial" w:eastAsiaTheme="minorHAnsi" w:hAnsi="Arial" w:cs="Arial"/>
+            <w:i/>
+            <w:iCs/>
+            <w:color w:val="222222"/>
+            <w:sz w:val="19"/>
+            <w:szCs w:val="19"/>
+            <w:shd w:val="clear" w:color="auto" w:fill="FFFFFF"/>
+            <w:lang w:bidi="he-IL"/>
+          </w:rPr>
+          <w:t xml:space="preserve"> </w:t>
+        </w:r>
+      </w:ins>
+    </w:p>
+    <w:p>
+      <w:pPr>
+        <w:pStyle w:val="BodyText"/>
+        <w:spacing w:line="360" w:lineRule="auto"/>
+        <w:ind w:left="0"/>
+        <w:rPr>
+          <w:rFonts w:ascii="Arial" w:eastAsiaTheme="minorHAnsi" w:hAnsi="Arial" w:cs="Arial"/>
+          <w:i/>
+          <w:iCs/>
+          <w:color w:val="222222"/>
+          <w:sz w:val="19"/>
+          <w:szCs w:val="19"/>
+          <w:shd w:val="clear" w:color="auto" w:fill="FFFFFF"/>
+          <w:lang w:bidi="he-IL"/>
+        </w:rPr>
+      </w:pPr>
+    </w:p>
+    <w:p>
+      <w:pPr>
+        <w:pStyle w:val="BodyText"/>
+        <w:spacing w:line="360" w:lineRule="auto"/>
+        <w:ind w:left="0"/>
+        <w:rPr>
+          <w:rFonts w:ascii="Arial" w:eastAsiaTheme="minorHAnsi" w:hAnsi="Arial" w:cs="Arial"/>
+          <w:i/>
+          <w:iCs/>
+          <w:color w:val="222222"/>
+          <w:sz w:val="19"/>
+          <w:szCs w:val="19"/>
+          <w:shd w:val="clear" w:color="auto" w:fill="FFFFFF"/>
+          <w:lang w:bidi="he-IL"/>
+        </w:rPr>
+      </w:pPr>
       <w:r>
         <w:rPr>
           <w:rFonts w:ascii="Arial" w:eastAsiaTheme="minorHAnsi" w:hAnsi="Arial" w:cs="Arial"/>
@@ -7991,7 +7414,6 @@
           <w:lang w:bidi="he-IL"/>
         </w:rPr>
       </w:pPr>
-      <w:proofErr w:type="gramStart"/>
       <w:r>
         <w:rPr>
           <w:rFonts w:ascii="Arial" w:eastAsiaTheme="minorHAnsi" w:hAnsi="Arial" w:cs="Arial"/>
@@ -8003,21 +7425,7 @@
           <w:shd w:val="clear" w:color="auto" w:fill="FFFFFF"/>
           <w:lang w:bidi="he-IL"/>
         </w:rPr>
-        <w:t>line</w:t>
-      </w:r>
-      <w:proofErr w:type="gramEnd"/>
-      <w:r>
-        <w:rPr>
-          <w:rFonts w:ascii="Arial" w:eastAsiaTheme="minorHAnsi" w:hAnsi="Arial" w:cs="Arial"/>
-          <w:i/>
-          <w:iCs/>
-          <w:color w:val="222222"/>
-          <w:sz w:val="19"/>
-          <w:szCs w:val="19"/>
-          <w:shd w:val="clear" w:color="auto" w:fill="FFFFFF"/>
-          <w:lang w:bidi="he-IL"/>
-        </w:rPr>
-        <w:t xml:space="preserve"> 85: Add “with mean U/s” to “. . . MSB is Poisson distributed . . .” Otherwise, terms in equations (1) and (2) seem to come from nowhere.</w:t>
+        <w:t>line 85: Add “with mean U/s” to “. . . MSB is Poisson distributed . . .” Otherwise, terms in equations (1) and (2) seem to come from nowhere.</w:t>
       </w:r>
     </w:p>
     <w:p>
@@ -8079,7 +7487,6 @@
           <w:lang w:bidi="he-IL"/>
         </w:rPr>
       </w:pPr>
-      <w:proofErr w:type="gramStart"/>
       <w:r>
         <w:rPr>
           <w:rFonts w:ascii="Arial" w:eastAsiaTheme="minorHAnsi" w:hAnsi="Arial" w:cs="Arial"/>
@@ -8091,21 +7498,7 @@
           <w:shd w:val="clear" w:color="auto" w:fill="FFFFFF"/>
           <w:lang w:bidi="he-IL"/>
         </w:rPr>
-        <w:t>line</w:t>
-      </w:r>
-      <w:proofErr w:type="gramEnd"/>
-      <w:r>
-        <w:rPr>
-          <w:rFonts w:ascii="Arial" w:eastAsiaTheme="minorHAnsi" w:hAnsi="Arial" w:cs="Arial"/>
-          <w:i/>
-          <w:iCs/>
-          <w:color w:val="222222"/>
-          <w:sz w:val="19"/>
-          <w:szCs w:val="19"/>
-          <w:shd w:val="clear" w:color="auto" w:fill="FFFFFF"/>
-          <w:lang w:bidi="he-IL"/>
-        </w:rPr>
-        <w:t xml:space="preserve"> 95: The assertion about N (µ 2 / s2 ) &gt; 1 with respect to double mutants does not seem correct. </w:t>
+        <w:t xml:space="preserve">line 95: The assertion about N (µ 2 / s2 ) &gt; 1 with respect to double mutants does not seem correct. </w:t>
       </w:r>
       <w:r>
         <w:rPr>
@@ -8227,16 +7620,7 @@
           <w:i/>
           <w:iCs/>
         </w:rPr>
-        <w:t>(µ/s</w:t>
-      </w:r>
-      <w:proofErr w:type="gramStart"/>
-      <w:r>
-        <w:rPr>
-          <w:rFonts w:ascii="Georgia" w:hAnsi="Georgia"/>
-          <w:i/>
-          <w:iCs/>
-        </w:rPr>
-        <w:t>)</w:t>
+        <w:t>(µ/s)</w:t>
       </w:r>
       <w:r>
         <w:rPr>
@@ -8247,7 +7631,6 @@
         </w:rPr>
         <w:t>2</w:t>
       </w:r>
-      <w:proofErr w:type="gramEnd"/>
       <w:r>
         <w:rPr>
           <w:rFonts w:ascii="Georgia" w:hAnsi="Georgia"/>
@@ -8268,23 +7651,13 @@
         </w:rPr>
         <w:t xml:space="preserve"> we get the expected number of double mutants at the MSB, </w:t>
       </w:r>
-      <w:proofErr w:type="gramStart"/>
-      <w:r>
-        <w:rPr>
-          <w:rFonts w:ascii="Georgia" w:hAnsi="Georgia"/>
-          <w:i/>
-          <w:iCs/>
-        </w:rPr>
-        <w:t>N(</w:t>
-      </w:r>
-      <w:proofErr w:type="gramEnd"/>
-      <w:r>
-        <w:rPr>
-          <w:rFonts w:ascii="Georgia" w:hAnsi="Georgia"/>
-          <w:i/>
-          <w:iCs/>
-        </w:rPr>
-        <w:t>µ/s)</w:t>
+      <w:r>
+        <w:rPr>
+          <w:rFonts w:ascii="Georgia" w:hAnsi="Georgia"/>
+          <w:i/>
+          <w:iCs/>
+        </w:rPr>
+        <w:t>N(µ/s)</w:t>
       </w:r>
       <w:r>
         <w:rPr>
@@ -8349,16 +7722,7 @@
           <w:i/>
           <w:iCs/>
         </w:rPr>
-        <w:t>(U/s</w:t>
-      </w:r>
-      <w:proofErr w:type="gramStart"/>
-      <w:r>
-        <w:rPr>
-          <w:rFonts w:ascii="Georgia" w:hAnsi="Georgia"/>
-          <w:i/>
-          <w:iCs/>
-        </w:rPr>
-        <w:t>)</w:t>
+        <w:t>(U/s)</w:t>
       </w:r>
       <w:r>
         <w:rPr>
@@ -8377,7 +7741,6 @@
         </w:rPr>
         <w:t>e</w:t>
       </w:r>
-      <w:proofErr w:type="gramEnd"/>
       <w:r>
         <w:rPr>
           <w:rFonts w:ascii="Georgia" w:hAnsi="Georgia"/>
@@ -8444,16 +7807,7 @@
           <w:i/>
           <w:iCs/>
         </w:rPr>
-        <w:t>U/s</w:t>
-      </w:r>
-      <w:proofErr w:type="gramStart"/>
-      <w:r>
-        <w:rPr>
-          <w:rFonts w:ascii="Georgia" w:hAnsi="Georgia"/>
-          <w:i/>
-          <w:iCs/>
-        </w:rPr>
-        <w:t>)</w:t>
+        <w:t>U/s)</w:t>
       </w:r>
       <w:r>
         <w:rPr>
@@ -8472,7 +7826,6 @@
         </w:rPr>
         <w:t>e</w:t>
       </w:r>
-      <w:proofErr w:type="gramEnd"/>
       <w:r>
         <w:rPr>
           <w:rFonts w:ascii="Georgia" w:hAnsi="Georgia"/>
@@ -8778,35 +8131,7 @@
           <w:shd w:val="clear" w:color="auto" w:fill="FFFFFF"/>
           <w:lang w:bidi="he-IL"/>
         </w:rPr>
-        <w:t xml:space="preserve">then asking if it is mutation free and in the second you seem to calculate the probability a genotype is </w:t>
-      </w:r>
-      <w:proofErr w:type="spellStart"/>
-      <w:r>
-        <w:rPr>
-          <w:rFonts w:ascii="Arial" w:eastAsiaTheme="minorHAnsi" w:hAnsi="Arial" w:cs="Arial"/>
-          <w:i/>
-          <w:iCs/>
-          <w:color w:val="222222"/>
-          <w:sz w:val="19"/>
-          <w:szCs w:val="19"/>
-          <w:shd w:val="clear" w:color="auto" w:fill="FFFFFF"/>
-          <w:lang w:bidi="he-IL"/>
-        </w:rPr>
-        <w:t>aB</w:t>
-      </w:r>
-      <w:proofErr w:type="spellEnd"/>
-      <w:r>
-        <w:rPr>
-          <w:rFonts w:ascii="Arial" w:eastAsiaTheme="minorHAnsi" w:hAnsi="Arial" w:cs="Arial"/>
-          <w:i/>
-          <w:iCs/>
-          <w:color w:val="222222"/>
-          <w:sz w:val="19"/>
-          <w:szCs w:val="19"/>
-          <w:shd w:val="clear" w:color="auto" w:fill="FFFFFF"/>
-          <w:lang w:bidi="he-IL"/>
-        </w:rPr>
-        <w:t xml:space="preserve"> or Ab and do not consider whether these are then mutation free.</w:t>
+        <w:t>then asking if it is mutation free and in the second you seem to calculate the probability a genotype is aB or Ab and do not consider whether these are then mutation free.</w:t>
       </w:r>
     </w:p>
     <w:p>
@@ -8829,74 +8154,89 @@
           <w:lang w:bidi="he-IL"/>
         </w:rPr>
       </w:pPr>
-      <w:r>
-        <w:rPr>
-          <w:rFonts w:ascii="Georgia" w:hAnsi="Georgia"/>
-        </w:rPr>
-        <w:t xml:space="preserve">Thank you for finding the mistake in </w:t>
-      </w:r>
-      <w:proofErr w:type="spellStart"/>
-      <w:r>
-        <w:rPr>
-          <w:rFonts w:ascii="Georgia" w:hAnsi="Georgia"/>
-        </w:rPr>
-        <w:t>eq</w:t>
-      </w:r>
-      <w:r>
-        <w:rPr>
-          <w:rFonts w:ascii="Georgia" w:hAnsi="Georgia"/>
-        </w:rPr>
-        <w:t>s</w:t>
-      </w:r>
-      <w:proofErr w:type="spellEnd"/>
-      <w:r>
-        <w:rPr>
-          <w:rFonts w:ascii="Georgia" w:hAnsi="Georgia"/>
-        </w:rPr>
-        <w:t xml:space="preserve">. 1 and 2 and in Appendix 1 in the calculation of </w:t>
-      </w:r>
-      <w:r>
-        <w:rPr>
-          <w:rFonts w:ascii="Georgia" w:hAnsi="Georgia"/>
-          <w:i/>
-          <w:iCs/>
-        </w:rPr>
-        <w:t>q</w:t>
-      </w:r>
-      <w:r>
-        <w:rPr>
-          <w:rFonts w:ascii="Georgia" w:hAnsi="Georgia"/>
-        </w:rPr>
-        <w:t xml:space="preserve"> the appearance probability. We corrected the expressions, which led also to corrections in </w:t>
-      </w:r>
-      <w:proofErr w:type="spellStart"/>
-      <w:r>
-        <w:rPr>
-          <w:rFonts w:ascii="Georgia" w:hAnsi="Georgia"/>
-        </w:rPr>
-        <w:t>eqs</w:t>
-      </w:r>
-      <w:proofErr w:type="spellEnd"/>
-      <w:r>
-        <w:rPr>
-          <w:rFonts w:ascii="Georgia" w:hAnsi="Georgia"/>
-        </w:rPr>
-        <w:t xml:space="preserve">. 5-7 (in the original </w:t>
-      </w:r>
-      <w:proofErr w:type="spellStart"/>
-      <w:r>
-        <w:rPr>
-          <w:rFonts w:ascii="Georgia" w:hAnsi="Georgia"/>
-        </w:rPr>
-        <w:lastRenderedPageBreak/>
-        <w:t>ms</w:t>
-      </w:r>
-      <w:proofErr w:type="spellEnd"/>
-      <w:r>
-        <w:rPr>
-          <w:rFonts w:ascii="Georgia" w:hAnsi="Georgia"/>
-        </w:rPr>
-        <w:t>). We reproduced Figs. 2, 4 and S1. The fit with the simulations results is now slightly better. There is no qualitative change in the conclusions.</w:t>
+      <w:del w:id="51" w:author="lhadany" w:date="2013-12-24T00:40:00Z">
+        <w:r>
+          <w:rPr>
+            <w:rFonts w:ascii="Georgia" w:hAnsi="Georgia"/>
+          </w:rPr>
+          <w:delText>Thank you for</w:delText>
+        </w:r>
+      </w:del>
+      <w:ins w:id="52" w:author="lhadany" w:date="2013-12-24T00:40:00Z">
+        <w:r>
+          <w:rPr>
+            <w:rFonts w:ascii="Georgia" w:hAnsi="Georgia"/>
+          </w:rPr>
+          <w:t xml:space="preserve">We thank the reviewer for </w:t>
+        </w:r>
+      </w:ins>
+      <w:ins w:id="53" w:author="lhadany" w:date="2013-12-24T00:41:00Z">
+        <w:r>
+          <w:rPr>
+            <w:rFonts w:ascii="Georgia" w:hAnsi="Georgia"/>
+          </w:rPr>
+          <w:t>his careful reading</w:t>
+        </w:r>
+      </w:ins>
+      <w:del w:id="54" w:author="lhadany" w:date="2013-12-24T00:42:00Z">
+        <w:r>
+          <w:rPr>
+            <w:rFonts w:ascii="Georgia" w:hAnsi="Georgia"/>
+          </w:rPr>
+          <w:delText xml:space="preserve"> finding the mistake in eq</w:delText>
+        </w:r>
+        <w:r>
+          <w:rPr>
+            <w:rFonts w:ascii="Georgia" w:hAnsi="Georgia"/>
+          </w:rPr>
+          <w:delText>s</w:delText>
+        </w:r>
+        <w:r>
+          <w:rPr>
+            <w:rFonts w:ascii="Georgia" w:hAnsi="Georgia"/>
+          </w:rPr>
+          <w:delText xml:space="preserve">. 1 and 2 and in Appendix 1 in the calculation of </w:delText>
+        </w:r>
+        <w:r>
+          <w:rPr>
+            <w:rFonts w:ascii="Georgia" w:hAnsi="Georgia"/>
+            <w:i/>
+            <w:iCs/>
+          </w:rPr>
+          <w:delText>q</w:delText>
+        </w:r>
+        <w:r>
+          <w:rPr>
+            <w:rFonts w:ascii="Georgia" w:hAnsi="Georgia"/>
+          </w:rPr>
+          <w:delText xml:space="preserve"> the appearance probability</w:delText>
+        </w:r>
+      </w:del>
+      <w:r>
+        <w:rPr>
+          <w:rFonts w:ascii="Georgia" w:hAnsi="Georgia"/>
+        </w:rPr>
+        <w:t>. We corrected the expressions</w:t>
+      </w:r>
+      <w:ins w:id="55" w:author="lhadany" w:date="2013-12-24T00:41:00Z">
+        <w:r>
+          <w:rPr>
+            <w:rFonts w:ascii="Georgia" w:hAnsi="Georgia"/>
+          </w:rPr>
+          <w:t xml:space="preserve"> in eqs</w:t>
+        </w:r>
+        <w:r>
+          <w:rPr>
+            <w:rFonts w:ascii="Georgia" w:hAnsi="Georgia"/>
+          </w:rPr>
+          <w:t>. 1 and 2 and in Appendix 1</w:t>
+        </w:r>
+      </w:ins>
+      <w:r>
+        <w:rPr>
+          <w:rFonts w:ascii="Georgia" w:hAnsi="Georgia"/>
+        </w:rPr>
+        <w:t>, which led also to corrections in eqs. 5-7 (in the original ms). We reproduced Figs. 2, 4 and S1. The fit with the simulations results is now slightly better. There is no qualitative change in the conclusions.</w:t>
       </w:r>
     </w:p>
     <w:p>
@@ -8945,8 +8285,6 @@
           <w:lang w:bidi="he-IL"/>
         </w:rPr>
       </w:pPr>
-      <w:proofErr w:type="spellStart"/>
-      <w:proofErr w:type="gramStart"/>
       <w:r>
         <w:rPr>
           <w:rFonts w:ascii="Arial" w:eastAsiaTheme="minorHAnsi" w:hAnsi="Arial" w:cs="Arial"/>
@@ -8958,63 +8296,7 @@
           <w:shd w:val="clear" w:color="auto" w:fill="FFFFFF"/>
           <w:lang w:bidi="he-IL"/>
         </w:rPr>
-        <w:t>exp</w:t>
-      </w:r>
-      <w:proofErr w:type="spellEnd"/>
-      <w:r>
-        <w:rPr>
-          <w:rFonts w:ascii="Arial" w:eastAsiaTheme="minorHAnsi" w:hAnsi="Arial" w:cs="Arial"/>
-          <w:i/>
-          <w:iCs/>
-          <w:color w:val="222222"/>
-          <w:sz w:val="19"/>
-          <w:szCs w:val="19"/>
-          <w:shd w:val="clear" w:color="auto" w:fill="FFFFFF"/>
-          <w:lang w:bidi="he-IL"/>
-        </w:rPr>
-        <w:t>(</w:t>
-      </w:r>
-      <w:proofErr w:type="gramEnd"/>
-      <w:r>
-        <w:rPr>
-          <w:rFonts w:ascii="Arial" w:eastAsiaTheme="minorHAnsi" w:hAnsi="Arial" w:cs="Arial"/>
-          <w:i/>
-          <w:iCs/>
-          <w:color w:val="222222"/>
-          <w:sz w:val="19"/>
-          <w:szCs w:val="19"/>
-          <w:shd w:val="clear" w:color="auto" w:fill="FFFFFF"/>
-          <w:lang w:bidi="he-IL"/>
-        </w:rPr>
-        <w:t xml:space="preserve">!(2µ +U ) / s) and the probability that a genotype is </w:t>
-      </w:r>
-      <w:proofErr w:type="spellStart"/>
-      <w:r>
-        <w:rPr>
-          <w:rFonts w:ascii="Arial" w:eastAsiaTheme="minorHAnsi" w:hAnsi="Arial" w:cs="Arial"/>
-          <w:i/>
-          <w:iCs/>
-          <w:color w:val="222222"/>
-          <w:sz w:val="19"/>
-          <w:szCs w:val="19"/>
-          <w:shd w:val="clear" w:color="auto" w:fill="FFFFFF"/>
-          <w:lang w:bidi="he-IL"/>
-        </w:rPr>
-        <w:t>aB</w:t>
-      </w:r>
-      <w:proofErr w:type="spellEnd"/>
-      <w:r>
-        <w:rPr>
-          <w:rFonts w:ascii="Arial" w:eastAsiaTheme="minorHAnsi" w:hAnsi="Arial" w:cs="Arial"/>
-          <w:i/>
-          <w:iCs/>
-          <w:color w:val="222222"/>
-          <w:sz w:val="19"/>
-          <w:szCs w:val="19"/>
-          <w:shd w:val="clear" w:color="auto" w:fill="FFFFFF"/>
-          <w:lang w:bidi="he-IL"/>
-        </w:rPr>
-        <w:t xml:space="preserve"> or Ab and mutation free is</w:t>
+        <w:t>exp(!(2µ +U ) / s) and the probability that a genotype is aB or Ab and mutation free is</w:t>
       </w:r>
     </w:p>
     <w:p>
@@ -9045,50 +8327,7 @@
           <w:shd w:val="clear" w:color="auto" w:fill="FFFFFF"/>
           <w:lang w:bidi="he-IL"/>
         </w:rPr>
-        <w:t>(2µ / s</w:t>
-      </w:r>
-      <w:proofErr w:type="gramStart"/>
-      <w:r>
-        <w:rPr>
-          <w:rFonts w:ascii="Arial" w:eastAsiaTheme="minorHAnsi" w:hAnsi="Arial" w:cs="Arial"/>
-          <w:i/>
-          <w:iCs/>
-          <w:color w:val="222222"/>
-          <w:sz w:val="19"/>
-          <w:szCs w:val="19"/>
-          <w:shd w:val="clear" w:color="auto" w:fill="FFFFFF"/>
-          <w:lang w:bidi="he-IL"/>
-        </w:rPr>
-        <w:t>)</w:t>
-      </w:r>
-      <w:proofErr w:type="spellStart"/>
-      <w:r>
-        <w:rPr>
-          <w:rFonts w:ascii="Arial" w:eastAsiaTheme="minorHAnsi" w:hAnsi="Arial" w:cs="Arial"/>
-          <w:i/>
-          <w:iCs/>
-          <w:color w:val="222222"/>
-          <w:sz w:val="19"/>
-          <w:szCs w:val="19"/>
-          <w:shd w:val="clear" w:color="auto" w:fill="FFFFFF"/>
-          <w:lang w:bidi="he-IL"/>
-        </w:rPr>
-        <w:t>exp</w:t>
-      </w:r>
-      <w:proofErr w:type="spellEnd"/>
-      <w:proofErr w:type="gramEnd"/>
-      <w:r>
-        <w:rPr>
-          <w:rFonts w:ascii="Arial" w:eastAsiaTheme="minorHAnsi" w:hAnsi="Arial" w:cs="Arial"/>
-          <w:i/>
-          <w:iCs/>
-          <w:color w:val="222222"/>
-          <w:sz w:val="19"/>
-          <w:szCs w:val="19"/>
-          <w:shd w:val="clear" w:color="auto" w:fill="FFFFFF"/>
-          <w:lang w:bidi="he-IL"/>
-        </w:rPr>
-        <w:t>(!(2µ +U ) / s)</w:t>
+        <w:t>(2µ / s)exp(!(2µ +U ) / s)</w:t>
       </w:r>
       <w:r>
         <w:rPr>
@@ -9247,7 +8486,6 @@
         </w:rPr>
         <w:t xml:space="preserve">. The same goes for the frequency of mutation free </w:t>
       </w:r>
-      <w:proofErr w:type="spellStart"/>
       <w:r>
         <w:rPr>
           <w:rFonts w:ascii="Georgia" w:hAnsi="Georgia"/>
@@ -9256,7 +8494,6 @@
         </w:rPr>
         <w:t>aB</w:t>
       </w:r>
-      <w:proofErr w:type="spellEnd"/>
       <w:r>
         <w:rPr>
           <w:rFonts w:ascii="Georgia" w:hAnsi="Georgia"/>
@@ -9369,21 +8606,7 @@
         <w:rPr>
           <w:rFonts w:ascii="Georgia" w:hAnsi="Georgia"/>
         </w:rPr>
-        <w:t xml:space="preserve"> squares are not, and that with SIM only stressed individuals </w:t>
-      </w:r>
-      <w:proofErr w:type="spellStart"/>
-      <w:r>
-        <w:rPr>
-          <w:rFonts w:ascii="Georgia" w:hAnsi="Georgia"/>
-        </w:rPr>
-        <w:t>hypermutate</w:t>
-      </w:r>
-      <w:proofErr w:type="spellEnd"/>
-      <w:r>
-        <w:rPr>
-          <w:rFonts w:ascii="Georgia" w:hAnsi="Georgia"/>
-        </w:rPr>
-        <w:t xml:space="preserve">. We didn't include </w:t>
+        <w:t xml:space="preserve"> squares are not, and that with SIM only stressed individuals hypermutate. We didn't include </w:t>
       </w:r>
       <w:r>
         <w:rPr>
@@ -9428,35 +8651,7 @@
           <w:shd w:val="clear" w:color="auto" w:fill="FFFFFF"/>
           <w:lang w:bidi="he-IL"/>
         </w:rPr>
-        <w:t xml:space="preserve">Figure 2: The </w:t>
-      </w:r>
-      <w:proofErr w:type="spellStart"/>
-      <w:r>
-        <w:rPr>
-          <w:rFonts w:ascii="Arial" w:eastAsiaTheme="minorHAnsi" w:hAnsi="Arial" w:cs="Arial"/>
-          <w:i/>
-          <w:iCs/>
-          <w:color w:val="222222"/>
-          <w:sz w:val="19"/>
-          <w:szCs w:val="19"/>
-          <w:shd w:val="clear" w:color="auto" w:fill="FFFFFF"/>
-          <w:lang w:bidi="he-IL"/>
-        </w:rPr>
-        <w:t>SIMe</w:t>
-      </w:r>
-      <w:proofErr w:type="spellEnd"/>
-      <w:r>
-        <w:rPr>
-          <w:rFonts w:ascii="Arial" w:eastAsiaTheme="minorHAnsi" w:hAnsi="Arial" w:cs="Arial"/>
-          <w:i/>
-          <w:iCs/>
-          <w:color w:val="222222"/>
-          <w:sz w:val="19"/>
-          <w:szCs w:val="19"/>
-          <w:shd w:val="clear" w:color="auto" w:fill="FFFFFF"/>
-          <w:lang w:bidi="he-IL"/>
-        </w:rPr>
-        <w:t xml:space="preserve"> case is poorly motivated and explained in the main text in the lead</w:t>
+        <w:t>Figure 2: The SIMe case is poorly motivated and explained in the main text in the lead</w:t>
       </w:r>
     </w:p>
     <w:p>
@@ -9475,7 +8670,6 @@
           <w:lang w:bidi="he-IL"/>
         </w:rPr>
       </w:pPr>
-      <w:proofErr w:type="gramStart"/>
       <w:r>
         <w:rPr>
           <w:rFonts w:ascii="Arial" w:eastAsiaTheme="minorHAnsi" w:hAnsi="Arial" w:cs="Arial"/>
@@ -9487,21 +8681,7 @@
           <w:shd w:val="clear" w:color="auto" w:fill="FFFFFF"/>
           <w:lang w:bidi="he-IL"/>
         </w:rPr>
-        <w:t>up</w:t>
-      </w:r>
-      <w:proofErr w:type="gramEnd"/>
-      <w:r>
-        <w:rPr>
-          <w:rFonts w:ascii="Arial" w:eastAsiaTheme="minorHAnsi" w:hAnsi="Arial" w:cs="Arial"/>
-          <w:i/>
-          <w:iCs/>
-          <w:color w:val="222222"/>
-          <w:sz w:val="19"/>
-          <w:szCs w:val="19"/>
-          <w:shd w:val="clear" w:color="auto" w:fill="FFFFFF"/>
-          <w:lang w:bidi="he-IL"/>
-        </w:rPr>
-        <w:t xml:space="preserve"> to figure 2.</w:t>
+        <w:t>up to figure 2.</w:t>
       </w:r>
     </w:p>
     <w:p>
@@ -9513,14 +8693,7 @@
         <w:rPr>
           <w:rFonts w:ascii="Georgia" w:hAnsi="Georgia"/>
         </w:rPr>
-        <w:t xml:space="preserve">Section 3.3 on </w:t>
-      </w:r>
-      <w:proofErr w:type="spellStart"/>
-      <w:r>
-        <w:rPr>
-          <w:rFonts w:ascii="Georgia" w:hAnsi="Georgia"/>
-        </w:rPr>
-        <w:t>SIM</w:t>
+        <w:t>Section 3.3 on SIM</w:t>
       </w:r>
       <w:r>
         <w:rPr>
@@ -9529,7 +8702,6 @@
         </w:rPr>
         <w:t>e</w:t>
       </w:r>
-      <w:proofErr w:type="spellEnd"/>
       <w:r>
         <w:rPr>
           <w:rFonts w:ascii="Georgia" w:hAnsi="Georgia"/>
@@ -9546,21 +8718,10 @@
         <w:rPr>
           <w:rFonts w:ascii="Georgia" w:hAnsi="Georgia"/>
         </w:rPr>
-        <w:t xml:space="preserve">r this extension is clearer now: </w:t>
-      </w:r>
-      <w:proofErr w:type="gramStart"/>
-      <w:r>
-        <w:rPr>
-          <w:rFonts w:ascii="Georgia" w:hAnsi="Georgia"/>
-        </w:rPr>
-        <w:t>"</w:t>
-      </w:r>
-      <w:r>
-        <w:t xml:space="preserve"> So</w:t>
-      </w:r>
-      <w:proofErr w:type="gramEnd"/>
-      <w:r>
-        <w:t xml:space="preserve"> far, we considered the case where the environmental change creates an opportunity for adaptation without affecting the absolute fitness of the population – for example, a new ecological niche can be favorable without affecting the well-being of the current population. In that scenario, the wildtype </w:t>
+        <w:t>r this extension is clearer now: "</w:t>
+      </w:r>
+      <w:r>
+        <w:t xml:space="preserve"> So far, we considered the case where the environmental change creates an opportunity for adaptation without affecting the absolute fitness of the population – for example, a new ecological niche can be favorable without affecting the well-being of the current population. In that scenario, the wildtype </w:t>
       </w:r>
       <w:r>
         <w:rPr>
@@ -9570,15 +8731,7 @@
         <w:t>ab</w:t>
       </w:r>
       <w:r>
-        <w:t xml:space="preserve"> wasn't stressed and did not </w:t>
-      </w:r>
-      <w:proofErr w:type="spellStart"/>
-      <w:r>
-        <w:t>hypermutate</w:t>
-      </w:r>
-      <w:proofErr w:type="spellEnd"/>
-      <w:r>
-        <w:t xml:space="preserve">.  </w:t>
+        <w:t xml:space="preserve"> wasn't stressed and did not hypermutate.  </w:t>
       </w:r>
     </w:p>
     <w:p>
@@ -9626,11 +8779,7 @@
         <w:t>s</w:t>
       </w:r>
       <w:r>
-        <w:t xml:space="preserve">. However, in this </w:t>
-      </w:r>
-      <w:r>
-        <w:lastRenderedPageBreak/>
-        <w:t xml:space="preserve">scenario the wildtype </w:t>
+        <w:t xml:space="preserve">. However, in this scenario the wildtype </w:t>
       </w:r>
       <w:r>
         <w:rPr>
@@ -9640,15 +8789,7 @@
         <w:t>ab</w:t>
       </w:r>
       <w:r>
-        <w:t xml:space="preserve"> is also stressed and therefore </w:t>
-      </w:r>
-      <w:proofErr w:type="spellStart"/>
-      <w:r>
-        <w:t>hypermutates</w:t>
-      </w:r>
-      <w:proofErr w:type="spellEnd"/>
-      <w:r>
-        <w:t xml:space="preserve"> with SIM – compare with eq. </w:t>
+        <w:t xml:space="preserve"> is also stressed and therefore hypermutates with SIM – compare with eq. </w:t>
       </w:r>
       <w:r>
         <w:fldChar w:fldCharType="begin"/>
@@ -9660,19 +8801,14 @@
         <w:fldChar w:fldCharType="separate"/>
       </w:r>
       <w:r>
-        <w:rPr>
-          <w:noProof/>
-        </w:rPr>
         <w:t>1</w:t>
       </w:r>
       <w:r>
         <w:fldChar w:fldCharType="end"/>
       </w:r>
-      <w:proofErr w:type="gramStart"/>
       <w:r>
         <w:t xml:space="preserve">: </w:t>
       </w:r>
-      <w:proofErr w:type="gramEnd"/>
       <m:oMath>
         <m:sSub>
           <m:sSubPr>
@@ -9921,35 +9057,7 @@
           <w:shd w:val="clear" w:color="auto" w:fill="FFFFFF"/>
           <w:lang w:bidi="he-IL"/>
         </w:rPr>
-        <w:t xml:space="preserve">Figure 4: It is not clear what to make of the values in this figure. In principle the level of adaptedness could approach zero and adaptability could approach a very large number for the </w:t>
-      </w:r>
-      <w:proofErr w:type="spellStart"/>
-      <w:r>
-        <w:rPr>
-          <w:rFonts w:ascii="Arial" w:eastAsiaTheme="minorHAnsi" w:hAnsi="Arial" w:cs="Arial"/>
-          <w:i/>
-          <w:iCs/>
-          <w:color w:val="222222"/>
-          <w:sz w:val="19"/>
-          <w:szCs w:val="19"/>
-          <w:shd w:val="clear" w:color="auto" w:fill="FFFFFF"/>
-          <w:lang w:bidi="he-IL"/>
-        </w:rPr>
-        <w:t>SIMe</w:t>
-      </w:r>
-      <w:proofErr w:type="spellEnd"/>
-      <w:r>
-        <w:rPr>
-          <w:rFonts w:ascii="Arial" w:eastAsiaTheme="minorHAnsi" w:hAnsi="Arial" w:cs="Arial"/>
-          <w:i/>
-          <w:iCs/>
-          <w:color w:val="222222"/>
-          <w:sz w:val="19"/>
-          <w:szCs w:val="19"/>
-          <w:shd w:val="clear" w:color="auto" w:fill="FFFFFF"/>
-          <w:lang w:bidi="he-IL"/>
-        </w:rPr>
-        <w:t xml:space="preserve"> and CM cases. Similarly there seems to be no limit to the SIM case in terms of adaptability. None of this seems under any realistic constraint. The principle that there is no cost to SIM is more a consequence of assumptions than added insight.  The combination of τ SIM   and τCM   that give a particular adaptability is more interesting.</w:t>
+        <w:t>Figure 4: It is not clear what to make of the values in this figure. In principle the level of adaptedness could approach zero and adaptability could approach a very large number for the SIMe and CM cases. Similarly there seems to be no limit to the SIM case in terms of adaptability. None of this seems under any realistic constraint. The principle that there is no cost to SIM is more a consequence of assumptions than added insight.  The combination of τ SIM   and τCM   that give a particular adaptability is more interesting.</w:t>
       </w:r>
     </w:p>
     <w:p>
@@ -10066,7 +9174,6 @@
           <w:lang w:bidi="he-IL"/>
         </w:rPr>
       </w:pPr>
-      <w:proofErr w:type="gramStart"/>
       <w:r>
         <w:rPr>
           <w:rFonts w:ascii="Arial" w:eastAsiaTheme="minorHAnsi" w:hAnsi="Arial" w:cs="Arial"/>
@@ -10078,21 +9185,7 @@
           <w:shd w:val="clear" w:color="auto" w:fill="FFFFFF"/>
           <w:lang w:bidi="he-IL"/>
         </w:rPr>
-        <w:t>line</w:t>
-      </w:r>
-      <w:proofErr w:type="gramEnd"/>
-      <w:r>
-        <w:rPr>
-          <w:rFonts w:ascii="Arial" w:eastAsiaTheme="minorHAnsi" w:hAnsi="Arial" w:cs="Arial"/>
-          <w:i/>
-          <w:iCs/>
-          <w:color w:val="222222"/>
-          <w:sz w:val="19"/>
-          <w:szCs w:val="19"/>
-          <w:shd w:val="clear" w:color="auto" w:fill="FFFFFF"/>
-          <w:lang w:bidi="he-IL"/>
-        </w:rPr>
-        <w:t xml:space="preserve"> 223: Up until about this point in the paper, it was not clear whether the authors think SIM is an adaptive strategy, such that there can be selection for SIM. At this point the authors indicate that individuals are assessing their condition and adjusting mutation rate accordingly. If this is the case, then in principle there will be variation within a population for the ability of individuals to assess and adjust mutation rate according to condition and that there can be direct competition between NM, CM and SIM strategies. In this context, the present paper is an intermediate step in the ultimate question of what is the evolutionary stable strategy in terms </w:t>
+        <w:t xml:space="preserve">line 223: Up until about this point in the paper, it was not clear whether the authors think SIM is an adaptive strategy, such that there can be selection for SIM. At this point the authors indicate that individuals are assessing their condition and adjusting mutation rate accordingly. If this is the case, then in principle there will be variation within a population for the ability of individuals to assess and adjust mutation rate according to condition and that there can be direct competition between NM, CM and SIM strategies. In this context, the present paper is an intermediate step in the ultimate question of what is the evolutionary stable strategy in terms </w:t>
       </w:r>
       <w:r>
         <w:rPr>
@@ -10253,36 +9346,15 @@
         <w:rPr>
           <w:lang w:bidi="hi-IN"/>
         </w:rPr>
-        <w:t xml:space="preserve">: In an asexual population evolving on a smooth fitness landscape, selection favored SIM over both NM and CM. SIM was favored both in a constant environment and in a constantly changing environment. Here we showed </w:t>
-      </w:r>
-      <w:r>
-        <w:rPr>
-          <w:lang w:bidi="hi-IN"/>
-        </w:rPr>
-        <w:lastRenderedPageBreak/>
-        <w:t>that selection also favors SIM on a rugged fitness landscape (</w:t>
-      </w:r>
-      <w:r>
-        <w:rPr>
-          <w:lang w:bidi="hi-IN"/>
-        </w:rPr>
+        <w:t>: In an asexual population evolving on a smooth fitness landscape, selection favored SIM over both NM and CM. SIM was favored both in a constant environment and in a constantly changing environment. Here we showed that selection also favors SIM on a rugged fitness landscape (</w:t>
+      </w:r>
+      <w:r>
         <w:fldChar w:fldCharType="begin"/>
       </w:r>
       <w:r>
-        <w:rPr>
-          <w:lang w:bidi="hi-IN"/>
-        </w:rPr>
         <w:instrText xml:space="preserve"> REF _Ref374366687 \h  \* MERGEFORMAT </w:instrText>
       </w:r>
       <w:r>
-        <w:rPr>
-          <w:lang w:bidi="hi-IN"/>
-        </w:rPr>
-      </w:r>
-      <w:r>
-        <w:rPr>
-          <w:lang w:bidi="hi-IN"/>
-        </w:rPr>
         <w:fldChar w:fldCharType="separate"/>
       </w:r>
       <w:r>
@@ -10292,9 +9364,6 @@
         <w:t>Figure 5</w:t>
       </w:r>
       <w:r>
-        <w:rPr>
-          <w:lang w:bidi="hi-IN"/>
-        </w:rPr>
         <w:fldChar w:fldCharType="end"/>
       </w:r>
       <w:r>
@@ -10633,35 +9702,7 @@
           <w:shd w:val="clear" w:color="auto" w:fill="FFFFFF"/>
           <w:lang w:bidi="he-IL"/>
         </w:rPr>
-        <w:t xml:space="preserve">Given my comments at the beginning of the review, I am concerned that the main conclusions coming from this paper are not generally true. The question whether SIM or </w:t>
-      </w:r>
-      <w:proofErr w:type="spellStart"/>
-      <w:r>
-        <w:rPr>
-          <w:rFonts w:ascii="Arial" w:eastAsiaTheme="minorHAnsi" w:hAnsi="Arial" w:cs="Arial"/>
-          <w:i/>
-          <w:iCs/>
-          <w:color w:val="222222"/>
-          <w:sz w:val="19"/>
-          <w:szCs w:val="19"/>
-          <w:shd w:val="clear" w:color="auto" w:fill="FFFFFF"/>
-          <w:lang w:bidi="he-IL"/>
-        </w:rPr>
-        <w:t>SIMe</w:t>
-      </w:r>
-      <w:proofErr w:type="spellEnd"/>
-      <w:r>
-        <w:rPr>
-          <w:rFonts w:ascii="Arial" w:eastAsiaTheme="minorHAnsi" w:hAnsi="Arial" w:cs="Arial"/>
-          <w:i/>
-          <w:iCs/>
-          <w:color w:val="222222"/>
-          <w:sz w:val="19"/>
-          <w:szCs w:val="19"/>
-          <w:shd w:val="clear" w:color="auto" w:fill="FFFFFF"/>
-          <w:lang w:bidi="he-IL"/>
-        </w:rPr>
-        <w:t xml:space="preserve"> can persist in direct competition with other strategies seems to be the fundamental question. Does the theoretical approach presented here help answer this question? It is not clear that the analytical approach can be extended to answer the direct competition question. If it can, then this would make the paper more compelling.</w:t>
+        <w:t>Given my comments at the beginning of the review, I am concerned that the main conclusions coming from this paper are not generally true. The question whether SIM or SIMe can persist in direct competition with other strategies seems to be the fundamental question. Does the theoretical approach presented here help answer this question? It is not clear that the analytical approach can be extended to answer the direct competition question. If it can, then this would make the paper more compelling.</w:t>
       </w:r>
     </w:p>
     <w:p>
@@ -10699,6 +9740,7 @@
         <w:spacing w:line="360" w:lineRule="auto"/>
         <w:ind w:left="0" w:right="282"/>
         <w:rPr>
+          <w:ins w:id="56" w:author="lhadany" w:date="2013-12-24T00:56:00Z"/>
           <w:rFonts w:ascii="Arial" w:eastAsiaTheme="minorHAnsi" w:hAnsi="Arial" w:cs="Arial"/>
           <w:i/>
           <w:iCs/>
@@ -10709,6 +9751,7 @@
           <w:lang w:bidi="he-IL"/>
         </w:rPr>
       </w:pPr>
+      <w:commentRangeStart w:id="57"/>
       <w:r>
         <w:rPr>
           <w:rFonts w:ascii="Arial" w:eastAsiaTheme="minorHAnsi" w:hAnsi="Arial" w:cs="Arial"/>
@@ -10751,9 +9794,35 @@
         </w:rPr>
         <w:t>dependent selection, where stress is caused by intraspecific competition?</w:t>
       </w:r>
+      <w:commentRangeEnd w:id="57"/>
+      <w:r>
+        <w:rPr>
+          <w:rStyle w:val="CommentReference"/>
+          <w:rFonts w:asciiTheme="minorHAnsi" w:eastAsiaTheme="minorHAnsi" w:hAnsiTheme="minorHAnsi"/>
+          <w:lang w:bidi="he-IL"/>
+        </w:rPr>
+        <w:commentReference w:id="57"/>
+      </w:r>
+    </w:p>
+    <w:p>
+      <w:pPr>
+        <w:pStyle w:val="BodyText"/>
+        <w:spacing w:line="360" w:lineRule="auto"/>
+        <w:ind w:left="0" w:right="282"/>
+        <w:rPr>
+          <w:rFonts w:ascii="Arial" w:eastAsiaTheme="minorHAnsi" w:hAnsi="Arial" w:cs="Arial"/>
+          <w:i/>
+          <w:iCs/>
+          <w:color w:val="222222"/>
+          <w:sz w:val="19"/>
+          <w:szCs w:val="19"/>
+          <w:shd w:val="clear" w:color="auto" w:fill="FFFFFF"/>
+          <w:lang w:bidi="he-IL"/>
+        </w:rPr>
+      </w:pPr>
     </w:p>
     <w:sectPr>
-      <w:footerReference w:type="default" r:id="rId8"/>
+      <w:footerReference w:type="default" r:id="rId9"/>
       <w:pgSz w:w="11906" w:h="16838"/>
       <w:pgMar w:top="1440" w:right="1800" w:bottom="1440" w:left="1800" w:header="708" w:footer="708" w:gutter="0"/>
       <w:cols w:space="708"/>
@@ -10763,6 +9832,142 @@
     </w:sectPr>
   </w:body>
 </w:document>
+</file>
+
+<file path=word/comments.xml><?xml version="1.0" encoding="utf-8"?>
+<w:comments xmlns:wpc="http://schemas.microsoft.com/office/word/2010/wordprocessingCanvas" xmlns:mc="http://schemas.openxmlformats.org/markup-compatibility/2006" xmlns:o="urn:schemas-microsoft-com:office:office" xmlns:r="http://schemas.openxmlformats.org/officeDocument/2006/relationships" xmlns:m="http://schemas.openxmlformats.org/officeDocument/2006/math" xmlns:v="urn:schemas-microsoft-com:vml" xmlns:wp14="http://schemas.microsoft.com/office/word/2010/wordprocessingDrawing" xmlns:wp="http://schemas.openxmlformats.org/drawingml/2006/wordprocessingDrawing" xmlns:w10="urn:schemas-microsoft-com:office:word" xmlns:w="http://schemas.openxmlformats.org/wordprocessingml/2006/main" xmlns:w14="http://schemas.microsoft.com/office/word/2010/wordml" xmlns:wpg="http://schemas.microsoft.com/office/word/2010/wordprocessingGroup" xmlns:wpi="http://schemas.microsoft.com/office/word/2010/wordprocessingInk" xmlns:wne="http://schemas.microsoft.com/office/word/2006/wordml" xmlns:wps="http://schemas.microsoft.com/office/word/2010/wordprocessingShape" mc:Ignorable="w14 wp14">
+  <w:comment w:id="18" w:author="lhadany" w:date="2013-12-23T12:21:00Z" w:initials="lh">
+    <w:p>
+      <w:pPr>
+        <w:pStyle w:val="CommentText"/>
+      </w:pPr>
+      <w:r>
+        <w:rPr>
+          <w:rStyle w:val="CommentReference"/>
+        </w:rPr>
+        <w:annotationRef/>
+      </w:r>
+      <w:r>
+        <w:t>match to final</w:t>
+      </w:r>
+    </w:p>
+  </w:comment>
+  <w:comment w:id="29" w:author="lhadany" w:date="2013-12-23T12:59:00Z" w:initials="lh">
+    <w:p>
+      <w:pPr>
+        <w:pStyle w:val="CommentText"/>
+      </w:pPr>
+      <w:r>
+        <w:rPr>
+          <w:rStyle w:val="CommentReference"/>
+        </w:rPr>
+        <w:annotationRef/>
+      </w:r>
+      <w:r>
+        <w:t>ref to where is the new part</w:t>
+      </w:r>
+    </w:p>
+  </w:comment>
+  <w:comment w:id="32" w:author="lhadany" w:date="2013-12-23T16:00:00Z" w:initials="lh">
+    <w:p>
+      <w:pPr>
+        <w:pStyle w:val="CommentText"/>
+      </w:pPr>
+      <w:r>
+        <w:rPr>
+          <w:rStyle w:val="CommentReference"/>
+        </w:rPr>
+        <w:annotationRef/>
+      </w:r>
+      <w:r>
+        <w:t xml:space="preserve">something on what is new versus our previous? not critical, but be prepared to move to appendix if the reviewers ask </w:t>
+      </w:r>
+    </w:p>
+  </w:comment>
+  <w:comment w:id="33" w:author="lhadany" w:date="2013-12-23T16:29:00Z" w:initials="lh">
+    <w:p>
+      <w:pPr>
+        <w:pStyle w:val="CommentText"/>
+      </w:pPr>
+      <w:r>
+        <w:rPr>
+          <w:rStyle w:val="CommentReference"/>
+        </w:rPr>
+        <w:annotationRef/>
+      </w:r>
+      <w:r>
+        <w:t>formatting of letter - keep three fonts throughout (question, answer, citation)</w:t>
+      </w:r>
+    </w:p>
+  </w:comment>
+  <w:comment w:id="34" w:author="lhadany" w:date="2013-12-23T18:55:00Z" w:initials="lh">
+    <w:p>
+      <w:pPr>
+        <w:pStyle w:val="CommentText"/>
+      </w:pPr>
+      <w:r>
+        <w:rPr>
+          <w:rStyle w:val="CommentReference"/>
+        </w:rPr>
+        <w:annotationRef/>
+      </w:r>
+      <w:r>
+        <w:t xml:space="preserve">not quite. Under </w:t>
+      </w:r>
+      <w:r>
+        <w:t xml:space="preserve">epistatic interaction etc. specify " all deleterious mutations in the rest of the genome… " or similar </w:t>
+      </w:r>
+    </w:p>
+  </w:comment>
+  <w:comment w:id="35" w:author="lhadany" w:date="2013-12-23T18:57:00Z" w:initials="lh">
+    <w:p>
+      <w:pPr>
+        <w:pStyle w:val="CommentText"/>
+      </w:pPr>
+      <w:r>
+        <w:rPr>
+          <w:rStyle w:val="CommentReference"/>
+        </w:rPr>
+        <w:annotationRef/>
+      </w:r>
+      <w:r>
+        <w:t>note that this also suggests that the reviewer did not take the shifting balance as the main issue..</w:t>
+      </w:r>
+    </w:p>
+  </w:comment>
+  <w:comment w:id="40" w:author="lhadany" w:date="2013-12-24T00:34:00Z" w:initials="lh">
+    <w:p>
+      <w:pPr>
+        <w:pStyle w:val="CommentText"/>
+      </w:pPr>
+      <w:r>
+        <w:rPr>
+          <w:rStyle w:val="CommentReference"/>
+        </w:rPr>
+        <w:annotationRef/>
+      </w:r>
+      <w:r>
+        <w:t>I think he is interested in the effect of SIM in smaller populations… do we have some results with N=10^5 or so to throw in the sup?</w:t>
+      </w:r>
+    </w:p>
+  </w:comment>
+  <w:comment w:id="57" w:author="lhadany" w:date="2013-12-24T01:00:00Z" w:initials="lh">
+    <w:p>
+      <w:pPr>
+        <w:pStyle w:val="CommentText"/>
+      </w:pPr>
+      <w:r>
+        <w:rPr>
+          <w:rStyle w:val="CommentReference"/>
+        </w:rPr>
+        <w:annotationRef/>
+      </w:r>
+      <w:r>
+        <w:t>this is an interesting point for future research? or do we want to discuss sim induced by relative fitness in the discussion?</w:t>
+      </w:r>
+    </w:p>
+  </w:comment>
+</w:comments>
 </file>
 
 <file path=word/endnotes.xml><?xml version="1.0" encoding="utf-8"?>
@@ -10824,7 +10029,7 @@
             <w:noProof/>
             <w:rtl/>
           </w:rPr>
-          <w:t>3</w:t>
+          <w:t>2</w:t>
         </w:r>
         <w:r>
           <w:rPr>
@@ -12932,6 +12137,74 @@
       </w:tblCellMar>
     </w:tblPr>
   </w:style>
+  <w:style w:type="character" w:styleId="CommentReference">
+    <w:name w:val="annotation reference"/>
+    <w:basedOn w:val="DefaultParagraphFont"/>
+    <w:uiPriority w:val="99"/>
+    <w:semiHidden/>
+    <w:unhideWhenUsed/>
+    <w:rsid w:val="00377670"/>
+    <w:rPr>
+      <w:sz w:val="16"/>
+      <w:szCs w:val="16"/>
+    </w:rPr>
+  </w:style>
+  <w:style w:type="paragraph" w:styleId="CommentText">
+    <w:name w:val="annotation text"/>
+    <w:basedOn w:val="Normal"/>
+    <w:link w:val="CommentTextChar"/>
+    <w:uiPriority w:val="99"/>
+    <w:semiHidden/>
+    <w:unhideWhenUsed/>
+    <w:rsid w:val="00377670"/>
+    <w:pPr>
+      <w:spacing w:line="240" w:lineRule="auto"/>
+    </w:pPr>
+    <w:rPr>
+      <w:sz w:val="20"/>
+      <w:szCs w:val="20"/>
+    </w:rPr>
+  </w:style>
+  <w:style w:type="character" w:customStyle="1" w:styleId="CommentTextChar">
+    <w:name w:val="Comment Text Char"/>
+    <w:basedOn w:val="DefaultParagraphFont"/>
+    <w:link w:val="CommentText"/>
+    <w:uiPriority w:val="99"/>
+    <w:semiHidden/>
+    <w:rsid w:val="00377670"/>
+    <w:rPr>
+      <w:sz w:val="20"/>
+      <w:szCs w:val="20"/>
+    </w:rPr>
+  </w:style>
+  <w:style w:type="paragraph" w:styleId="CommentSubject">
+    <w:name w:val="annotation subject"/>
+    <w:basedOn w:val="CommentText"/>
+    <w:next w:val="CommentText"/>
+    <w:link w:val="CommentSubjectChar"/>
+    <w:uiPriority w:val="99"/>
+    <w:semiHidden/>
+    <w:unhideWhenUsed/>
+    <w:rsid w:val="00377670"/>
+    <w:rPr>
+      <w:b/>
+      <w:bCs/>
+    </w:rPr>
+  </w:style>
+  <w:style w:type="character" w:customStyle="1" w:styleId="CommentSubjectChar">
+    <w:name w:val="Comment Subject Char"/>
+    <w:basedOn w:val="CommentTextChar"/>
+    <w:link w:val="CommentSubject"/>
+    <w:uiPriority w:val="99"/>
+    <w:semiHidden/>
+    <w:rsid w:val="00377670"/>
+    <w:rPr>
+      <w:b/>
+      <w:bCs/>
+      <w:sz w:val="20"/>
+      <w:szCs w:val="20"/>
+    </w:rPr>
+  </w:style>
 </w:styles>
 </file>
 
@@ -13338,6 +12611,74 @@
       </w:tblCellMar>
     </w:tblPr>
   </w:style>
+  <w:style w:type="character" w:styleId="CommentReference">
+    <w:name w:val="annotation reference"/>
+    <w:basedOn w:val="DefaultParagraphFont"/>
+    <w:uiPriority w:val="99"/>
+    <w:semiHidden/>
+    <w:unhideWhenUsed/>
+    <w:rsid w:val="00377670"/>
+    <w:rPr>
+      <w:sz w:val="16"/>
+      <w:szCs w:val="16"/>
+    </w:rPr>
+  </w:style>
+  <w:style w:type="paragraph" w:styleId="CommentText">
+    <w:name w:val="annotation text"/>
+    <w:basedOn w:val="Normal"/>
+    <w:link w:val="CommentTextChar"/>
+    <w:uiPriority w:val="99"/>
+    <w:semiHidden/>
+    <w:unhideWhenUsed/>
+    <w:rsid w:val="00377670"/>
+    <w:pPr>
+      <w:spacing w:line="240" w:lineRule="auto"/>
+    </w:pPr>
+    <w:rPr>
+      <w:sz w:val="20"/>
+      <w:szCs w:val="20"/>
+    </w:rPr>
+  </w:style>
+  <w:style w:type="character" w:customStyle="1" w:styleId="CommentTextChar">
+    <w:name w:val="Comment Text Char"/>
+    <w:basedOn w:val="DefaultParagraphFont"/>
+    <w:link w:val="CommentText"/>
+    <w:uiPriority w:val="99"/>
+    <w:semiHidden/>
+    <w:rsid w:val="00377670"/>
+    <w:rPr>
+      <w:sz w:val="20"/>
+      <w:szCs w:val="20"/>
+    </w:rPr>
+  </w:style>
+  <w:style w:type="paragraph" w:styleId="CommentSubject">
+    <w:name w:val="annotation subject"/>
+    <w:basedOn w:val="CommentText"/>
+    <w:next w:val="CommentText"/>
+    <w:link w:val="CommentSubjectChar"/>
+    <w:uiPriority w:val="99"/>
+    <w:semiHidden/>
+    <w:unhideWhenUsed/>
+    <w:rsid w:val="00377670"/>
+    <w:rPr>
+      <w:b/>
+      <w:bCs/>
+    </w:rPr>
+  </w:style>
+  <w:style w:type="character" w:customStyle="1" w:styleId="CommentSubjectChar">
+    <w:name w:val="Comment Subject Char"/>
+    <w:basedOn w:val="CommentTextChar"/>
+    <w:link w:val="CommentSubject"/>
+    <w:uiPriority w:val="99"/>
+    <w:semiHidden/>
+    <w:rsid w:val="00377670"/>
+    <w:rPr>
+      <w:b/>
+      <w:bCs/>
+      <w:sz w:val="20"/>
+      <w:szCs w:val="20"/>
+    </w:rPr>
+  </w:style>
 </w:styles>
 </file>
 

</xml_diff>

<commit_message>
accepted phrasing and formatting
</commit_message>
<xml_diff>
--- a/manuscript/Author response.docx
+++ b/manuscript/Author response.docx
@@ -10,8 +10,6 @@
           <w:rFonts w:ascii="Georgia" w:hAnsi="Georgia"/>
         </w:rPr>
       </w:pPr>
-      <w:bookmarkStart w:id="0" w:name="_GoBack"/>
-      <w:bookmarkEnd w:id="0"/>
       <w:r>
         <w:rPr>
           <w:rFonts w:ascii="Georgia" w:hAnsi="Georgia"/>
@@ -49,7 +47,21 @@
         <w:rPr>
           <w:rFonts w:ascii="Georgia" w:hAnsi="Georgia"/>
         </w:rPr>
-        <w:t xml:space="preserve">"Stress-Induced Mutagenesis Breaks the Trade-Off Between Adaptability and Adaptedness" </w:t>
+        <w:t xml:space="preserve">"Stress-Induced Mutagenesis Breaks the Trade-Off </w:t>
+      </w:r>
+      <w:proofErr w:type="gramStart"/>
+      <w:r>
+        <w:rPr>
+          <w:rFonts w:ascii="Georgia" w:hAnsi="Georgia"/>
+        </w:rPr>
+        <w:t>Between</w:t>
+      </w:r>
+      <w:proofErr w:type="gramEnd"/>
+      <w:r>
+        <w:rPr>
+          <w:rFonts w:ascii="Georgia" w:hAnsi="Georgia"/>
+        </w:rPr>
+        <w:t xml:space="preserve"> Adaptability and Adaptedness" </w:t>
       </w:r>
     </w:p>
     <w:p>
@@ -60,12 +72,42 @@
           <w:rFonts w:ascii="Georgia" w:hAnsi="Georgia"/>
         </w:rPr>
       </w:pPr>
-      <w:r>
-        <w:rPr>
-          <w:rFonts w:ascii="Georgia" w:hAnsi="Georgia"/>
-        </w:rPr>
-        <w:t>Yoav Ram and Lilach Hadany</w:t>
-      </w:r>
+      <w:proofErr w:type="spellStart"/>
+      <w:r>
+        <w:rPr>
+          <w:rFonts w:ascii="Georgia" w:hAnsi="Georgia"/>
+        </w:rPr>
+        <w:t>Yoav</w:t>
+      </w:r>
+      <w:proofErr w:type="spellEnd"/>
+      <w:r>
+        <w:rPr>
+          <w:rFonts w:ascii="Georgia" w:hAnsi="Georgia"/>
+        </w:rPr>
+        <w:t xml:space="preserve"> Ram and </w:t>
+      </w:r>
+      <w:proofErr w:type="spellStart"/>
+      <w:r>
+        <w:rPr>
+          <w:rFonts w:ascii="Georgia" w:hAnsi="Georgia"/>
+        </w:rPr>
+        <w:t>Lilach</w:t>
+      </w:r>
+      <w:proofErr w:type="spellEnd"/>
+      <w:r>
+        <w:rPr>
+          <w:rFonts w:ascii="Georgia" w:hAnsi="Georgia"/>
+        </w:rPr>
+        <w:t xml:space="preserve"> </w:t>
+      </w:r>
+      <w:proofErr w:type="spellStart"/>
+      <w:r>
+        <w:rPr>
+          <w:rFonts w:ascii="Georgia" w:hAnsi="Georgia"/>
+        </w:rPr>
+        <w:t>Hadany</w:t>
+      </w:r>
+      <w:proofErr w:type="spellEnd"/>
     </w:p>
     <w:p>
       <w:pPr>
@@ -93,24 +135,13 @@
         </w:rPr>
         <w:fldChar w:fldCharType="separate"/>
       </w:r>
-      <w:ins w:id="1" w:author="Yoav Ram" w:date="2013-12-24T08:59:00Z">
-        <w:r>
-          <w:rPr>
-            <w:rFonts w:ascii="Georgia" w:hAnsi="Georgia"/>
-            <w:noProof/>
-          </w:rPr>
-          <w:t>12/24/2013</w:t>
-        </w:r>
-      </w:ins>
-      <w:del w:id="2" w:author="Yoav Ram" w:date="2013-12-24T08:59:00Z">
-        <w:r>
-          <w:rPr>
-            <w:rFonts w:ascii="Georgia" w:hAnsi="Georgia"/>
-            <w:noProof/>
-          </w:rPr>
-          <w:delText>12/23/2013</w:delText>
-        </w:r>
-      </w:del>
+      <w:r>
+        <w:rPr>
+          <w:rFonts w:ascii="Georgia" w:hAnsi="Georgia"/>
+          <w:noProof/>
+        </w:rPr>
+        <w:t>12/24/2013</w:t>
+      </w:r>
       <w:r>
         <w:rPr>
           <w:rFonts w:ascii="Georgia" w:hAnsi="Georgia"/>
@@ -206,41 +237,57 @@
         </w:rPr>
         <w:t>Our model of SIM assumes a threshold relationship between fitness and the mutation rate. Therefore, the mutation rate is affected by deleterious mutations in all loci, no</w:t>
       </w:r>
-      <w:ins w:id="3" w:author="lhadany" w:date="2013-12-23T12:22:00Z">
-        <w:r>
-          <w:rPr>
-            <w:rFonts w:ascii="Georgia" w:hAnsi="Georgia"/>
-          </w:rPr>
-          <w:t>t</w:t>
-        </w:r>
-      </w:ins>
+      <w:r>
+        <w:rPr>
+          <w:rFonts w:ascii="Georgia" w:hAnsi="Georgia"/>
+        </w:rPr>
+        <w:t>t</w:t>
+      </w:r>
       <w:r>
         <w:rPr>
           <w:rFonts w:ascii="Georgia" w:hAnsi="Georgia"/>
         </w:rPr>
         <w:t xml:space="preserve"> only the specific loci. </w:t>
       </w:r>
-      <w:ins w:id="4" w:author="lhadany" w:date="2013-12-23T12:23:00Z">
-        <w:r>
-          <w:rPr>
-            <w:rFonts w:ascii="Georgia" w:hAnsi="Georgia"/>
-          </w:rPr>
-          <w:t>This inclarity of the original manuscript</w:t>
-        </w:r>
-      </w:ins>
-      <w:del w:id="5" w:author="lhadany" w:date="2013-12-23T12:23:00Z">
-        <w:r>
-          <w:rPr>
-            <w:rFonts w:ascii="Georgia" w:hAnsi="Georgia"/>
-          </w:rPr>
-          <w:delText>This</w:delText>
-        </w:r>
-      </w:del>
-      <w:r>
-        <w:rPr>
-          <w:rFonts w:ascii="Georgia" w:hAnsi="Georgia"/>
-        </w:rPr>
-        <w:t xml:space="preserve"> has been a major cause of misunderstanding, and we made a major revision of or model overview to make sure that the relationship between fitness and mutation rate is clear. This includes the addition of new equations (1, 9, 12, 13).</w:t>
+      <w:r>
+        <w:rPr>
+          <w:rFonts w:ascii="Georgia" w:hAnsi="Georgia"/>
+        </w:rPr>
+        <w:t xml:space="preserve">This </w:t>
+      </w:r>
+      <w:proofErr w:type="spellStart"/>
+      <w:r>
+        <w:rPr>
+          <w:rFonts w:ascii="Georgia" w:hAnsi="Georgia"/>
+        </w:rPr>
+        <w:t>inclarity</w:t>
+      </w:r>
+      <w:proofErr w:type="spellEnd"/>
+      <w:r>
+        <w:rPr>
+          <w:rFonts w:ascii="Georgia" w:hAnsi="Georgia"/>
+        </w:rPr>
+        <w:t xml:space="preserve"> of the original manuscript</w:t>
+      </w:r>
+      <w:r>
+        <w:rPr>
+          <w:rFonts w:ascii="Georgia" w:hAnsi="Georgia"/>
+        </w:rPr>
+        <w:t xml:space="preserve"> has been a major cause of misunderstanding, and we made a major revision of or model overview to make sure that the relationship between fitness and mutation rate is clear. This includes the addition of new equations (1, 9, 12, </w:t>
+      </w:r>
+      <w:proofErr w:type="gramStart"/>
+      <w:r>
+        <w:rPr>
+          <w:rFonts w:ascii="Georgia" w:hAnsi="Georgia"/>
+        </w:rPr>
+        <w:t>13</w:t>
+      </w:r>
+      <w:proofErr w:type="gramEnd"/>
+      <w:r>
+        <w:rPr>
+          <w:rFonts w:ascii="Georgia" w:hAnsi="Georgia"/>
+        </w:rPr>
+        <w:t>).</w:t>
       </w:r>
     </w:p>
     <w:p>
@@ -277,7 +324,35 @@
         <w:rPr>
           <w:rFonts w:ascii="Georgia" w:hAnsi="Georgia"/>
         </w:rPr>
-        <w:t xml:space="preserve">We simulated direct competitions between the different mutational strategies (NM, CM, and SIM) in the context of adaptation on a rugged fitness landscape. We added  section 3.5 and Figure 5 with the results of these competitions. The results show that SIM has an advantage over both NM and CM (the advantage over CM is larger) and CM is at a disadvantage </w:t>
+        <w:t xml:space="preserve">We simulated direct competitions between the different mutational strategies (NM, CM, and SIM) in the context of adaptation on a rugged fitness landscape. We </w:t>
+      </w:r>
+      <w:proofErr w:type="gramStart"/>
+      <w:r>
+        <w:rPr>
+          <w:rFonts w:ascii="Georgia" w:hAnsi="Georgia"/>
+        </w:rPr>
+        <w:t>added  section</w:t>
+      </w:r>
+      <w:proofErr w:type="gramEnd"/>
+      <w:r>
+        <w:rPr>
+          <w:rFonts w:ascii="Georgia" w:hAnsi="Georgia"/>
+        </w:rPr>
+        <w:t xml:space="preserve"> 3.5 and Figure 5 with the results of these competitions. The results show that SIM has an advantage over both NM and CM (the advantage over CM is larger) and CM </w:t>
+      </w:r>
+      <w:proofErr w:type="gramStart"/>
+      <w:r>
+        <w:rPr>
+          <w:rFonts w:ascii="Georgia" w:hAnsi="Georgia"/>
+        </w:rPr>
+        <w:t>is</w:t>
+      </w:r>
+      <w:proofErr w:type="gramEnd"/>
+      <w:r>
+        <w:rPr>
+          <w:rFonts w:ascii="Georgia" w:hAnsi="Georgia"/>
+        </w:rPr>
+        <w:t xml:space="preserve"> at a disadvantage </w:t>
       </w:r>
       <w:r>
         <w:rPr>
@@ -313,8 +388,8 @@
         <w:bidi w:val="0"/>
         <w:spacing w:line="360" w:lineRule="auto"/>
         <w:rPr>
-          <w:del w:id="6" w:author="lhadany" w:date="2013-12-23T12:24:00Z"/>
-          <w:rFonts w:ascii="Georgia" w:hAnsi="Georgia"/>
+          <w:rFonts w:ascii="Georgia" w:hAnsi="Georgia"/>
+          <w:u w:val="single"/>
         </w:rPr>
       </w:pPr>
       <w:r>
@@ -323,14 +398,12 @@
         </w:rPr>
         <w:t xml:space="preserve">We </w:t>
       </w:r>
-      <w:ins w:id="7" w:author="lhadany" w:date="2013-12-23T12:24:00Z">
-        <w:r>
-          <w:rPr>
-            <w:rFonts w:ascii="Georgia" w:hAnsi="Georgia"/>
-          </w:rPr>
-          <w:t xml:space="preserve">extended our model, and </w:t>
-        </w:r>
-      </w:ins>
+      <w:r>
+        <w:rPr>
+          <w:rFonts w:ascii="Georgia" w:hAnsi="Georgia"/>
+        </w:rPr>
+        <w:t xml:space="preserve">extended our model, and </w:t>
+      </w:r>
       <w:r>
         <w:rPr>
           <w:rFonts w:ascii="Georgia" w:hAnsi="Georgia"/>
@@ -411,26 +484,29 @@
         </w:rPr>
         <w:t xml:space="preserve">. The results are summarized in section 3.4 and Figure 2B. </w:t>
       </w:r>
-      <w:del w:id="8" w:author="lhadany" w:date="2013-12-23T12:24:00Z">
-        <w:r>
-          <w:rPr>
-            <w:rFonts w:ascii="Georgia" w:hAnsi="Georgia"/>
-          </w:rPr>
-          <w:delText xml:space="preserve">In short, the adaptation rate with each continuous strategy is mainly determined by the ratio of the mutation rates of </w:delText>
-        </w:r>
-        <w:r>
-          <w:rPr>
-            <w:rFonts w:ascii="Georgia" w:hAnsi="Georgia"/>
-          </w:rPr>
-          <w:delText>w</w:delText>
-        </w:r>
-        <w:r>
-          <w:rPr>
-            <w:rFonts w:ascii="Georgia" w:hAnsi="Georgia"/>
-          </w:rPr>
-          <w:delText>ildtypes and single mutatns. Therefore, the adaptation rate can be approximated by a SIM strategy with a threshold relationship that induces synchronizes the mutation rates of wildtypes and single mutants with those of the continuous relationship.</w:delText>
-        </w:r>
-      </w:del>
+      <w:r>
+        <w:rPr>
+          <w:rFonts w:ascii="Georgia" w:hAnsi="Georgia"/>
+          <w:u w:val="single"/>
+        </w:rPr>
+        <w:t xml:space="preserve">Correction of </w:t>
+      </w:r>
+      <w:r>
+        <w:rPr>
+          <w:rFonts w:ascii="Georgia" w:hAnsi="Georgia"/>
+          <w:i/>
+          <w:iCs/>
+          <w:u w:val="single"/>
+        </w:rPr>
+        <w:t xml:space="preserve">q </w:t>
+      </w:r>
+      <w:r>
+        <w:rPr>
+          <w:rFonts w:ascii="Georgia" w:hAnsi="Georgia"/>
+          <w:u w:val="single"/>
+        </w:rPr>
+        <w:t>equations</w:t>
+      </w:r>
     </w:p>
     <w:p>
       <w:pPr>
@@ -438,59 +514,14 @@
         <w:spacing w:line="360" w:lineRule="auto"/>
         <w:rPr>
           <w:rFonts w:ascii="Georgia" w:hAnsi="Georgia"/>
-          <w:u w:val="single"/>
-        </w:rPr>
-        <w:pPrChange w:id="9" w:author="lhadany" w:date="2013-12-23T12:24:00Z">
-          <w:pPr>
-            <w:pStyle w:val="ListParagraph"/>
-            <w:numPr>
-              <w:numId w:val="18"/>
-            </w:numPr>
-            <w:bidi w:val="0"/>
-            <w:spacing w:line="360" w:lineRule="auto"/>
-            <w:ind w:left="360" w:hanging="360"/>
-          </w:pPr>
-        </w:pPrChange>
-      </w:pPr>
-      <w:r>
-        <w:rPr>
-          <w:rFonts w:ascii="Georgia" w:hAnsi="Georgia"/>
-          <w:u w:val="single"/>
-        </w:rPr>
-        <w:t xml:space="preserve">Correction of </w:t>
-      </w:r>
-      <w:r>
-        <w:rPr>
-          <w:rFonts w:ascii="Georgia" w:hAnsi="Georgia"/>
-          <w:i/>
-          <w:iCs/>
-          <w:u w:val="single"/>
-        </w:rPr>
-        <w:t xml:space="preserve">q </w:t>
-      </w:r>
-      <w:r>
-        <w:rPr>
-          <w:rFonts w:ascii="Georgia" w:hAnsi="Georgia"/>
-          <w:u w:val="single"/>
-        </w:rPr>
-        <w:t>equations</w:t>
-      </w:r>
-    </w:p>
-    <w:p>
-      <w:pPr>
-        <w:bidi w:val="0"/>
-        <w:spacing w:line="360" w:lineRule="auto"/>
-        <w:rPr>
-          <w:rFonts w:ascii="Georgia" w:hAnsi="Georgia"/>
-          <w:i/>
-          <w:iCs/>
-        </w:rPr>
-      </w:pPr>
-      <w:r>
-        <w:rPr>
-          <w:rFonts w:ascii="Georgia" w:hAnsi="Georgia"/>
-        </w:rPr>
-        <w:lastRenderedPageBreak/>
+          <w:i/>
+          <w:iCs/>
+        </w:rPr>
+      </w:pPr>
+      <w:r>
+        <w:rPr>
+          <w:rFonts w:ascii="Georgia" w:hAnsi="Georgia"/>
+        </w:rPr>
         <w:t xml:space="preserve">Following the remark of reviewer 2, we corrected the approximation of </w:t>
       </w:r>
       <w:r>
@@ -551,8 +582,16 @@
         <w:rPr>
           <w:rFonts w:ascii="Georgia" w:eastAsiaTheme="minorEastAsia" w:hAnsi="Georgia"/>
         </w:rPr>
-        <w:t xml:space="preserve"> to </w:t>
-      </w:r>
+        <w:t xml:space="preserve"> </w:t>
+      </w:r>
+      <w:proofErr w:type="gramStart"/>
+      <w:r>
+        <w:rPr>
+          <w:rFonts w:ascii="Georgia" w:eastAsiaTheme="minorEastAsia" w:hAnsi="Georgia"/>
+        </w:rPr>
+        <w:t xml:space="preserve">to </w:t>
+      </w:r>
+      <w:proofErr w:type="gramEnd"/>
       <m:oMath>
         <m:r>
           <w:rPr>
@@ -689,7 +728,6 @@
         <w:bidi w:val="0"/>
         <w:spacing w:line="360" w:lineRule="auto"/>
         <w:rPr>
-          <w:ins w:id="10" w:author="lhadany" w:date="2013-12-23T12:30:00Z"/>
           <w:rFonts w:ascii="Arial" w:hAnsi="Arial" w:cs="Arial"/>
           <w:i/>
           <w:iCs/>
@@ -712,8 +750,9 @@
           <w:u w:val="single"/>
           <w:shd w:val="clear" w:color="auto" w:fill="FFFFFF"/>
         </w:rPr>
-        <w:t>Associate Editor Comments to Author:</w:t>
-      </w:r>
+        <w:t>Associate Editor Comments to Author</w:t>
+      </w:r>
+      <w:proofErr w:type="gramStart"/>
       <w:r>
         <w:rPr>
           <w:rFonts w:ascii="Arial" w:hAnsi="Arial" w:cs="Arial"/>
@@ -725,6 +764,22 @@
           <w:sz w:val="19"/>
           <w:szCs w:val="19"/>
           <w:u w:val="single"/>
+          <w:shd w:val="clear" w:color="auto" w:fill="FFFFFF"/>
+        </w:rPr>
+        <w:t>:</w:t>
+      </w:r>
+      <w:proofErr w:type="gramEnd"/>
+      <w:r>
+        <w:rPr>
+          <w:rFonts w:ascii="Arial" w:hAnsi="Arial" w:cs="Arial"/>
+          <w:b/>
+          <w:bCs/>
+          <w:i/>
+          <w:iCs/>
+          <w:color w:val="222222"/>
+          <w:sz w:val="19"/>
+          <w:szCs w:val="19"/>
+          <w:u w:val="single"/>
         </w:rPr>
         <w:br/>
       </w:r>
@@ -749,8 +804,22 @@
           <w:szCs w:val="19"/>
           <w:shd w:val="clear" w:color="auto" w:fill="FFFFFF"/>
         </w:rPr>
-        <w:t>AE Recommendation for Ram and Hadany</w:t>
-      </w:r>
+        <w:t xml:space="preserve">AE Recommendation for Ram and </w:t>
+      </w:r>
+      <w:proofErr w:type="spellStart"/>
+      <w:r>
+        <w:rPr>
+          <w:rFonts w:ascii="Arial" w:hAnsi="Arial" w:cs="Arial"/>
+          <w:i/>
+          <w:iCs/>
+          <w:color w:val="222222"/>
+          <w:sz w:val="19"/>
+          <w:szCs w:val="19"/>
+          <w:shd w:val="clear" w:color="auto" w:fill="FFFFFF"/>
+        </w:rPr>
+        <w:t>Hadany</w:t>
+      </w:r>
+      <w:proofErr w:type="spellEnd"/>
       <w:r>
         <w:rPr>
           <w:rFonts w:ascii="Arial" w:hAnsi="Arial" w:cs="Arial"/>
@@ -815,25 +884,49 @@
         <w:bidi w:val="0"/>
         <w:spacing w:line="360" w:lineRule="auto"/>
         <w:rPr>
-          <w:ins w:id="11" w:author="lhadany" w:date="2013-12-23T12:30:00Z"/>
-          <w:rFonts w:ascii="Georgia" w:hAnsi="Georgia"/>
-        </w:rPr>
-      </w:pPr>
-      <w:ins w:id="12" w:author="lhadany" w:date="2013-12-23T12:30:00Z">
-        <w:r>
-          <w:rPr>
-            <w:rFonts w:ascii="Georgia" w:hAnsi="Georgia"/>
-          </w:rPr>
-          <w:t>This inclarity of the original manuscript has been a major cause of misunderstanding, and we thank the reviewer and the editor for pointing it out. In our model, the mutation rate is affected by deleterious mutations in all loci, not only in the specific loci. We made a major revision of our model overview to make sure that the relationship between fitness and mutation rate is clear. This includes the addition of new equations (1, 9, 12, 13).</w:t>
-        </w:r>
-      </w:ins>
+          <w:rFonts w:ascii="Georgia" w:hAnsi="Georgia"/>
+        </w:rPr>
+      </w:pPr>
+      <w:r>
+        <w:rPr>
+          <w:rFonts w:ascii="Georgia" w:hAnsi="Georgia"/>
+        </w:rPr>
+        <w:t xml:space="preserve">This </w:t>
+      </w:r>
+      <w:proofErr w:type="spellStart"/>
+      <w:r>
+        <w:rPr>
+          <w:rFonts w:ascii="Georgia" w:hAnsi="Georgia"/>
+        </w:rPr>
+        <w:t>inclarity</w:t>
+      </w:r>
+      <w:proofErr w:type="spellEnd"/>
+      <w:r>
+        <w:rPr>
+          <w:rFonts w:ascii="Georgia" w:hAnsi="Georgia"/>
+        </w:rPr>
+        <w:t xml:space="preserve"> of the original manuscript has been a major cause of misunderstanding, and we thank the reviewer and the editor for pointing it out. In our model, the mutation rate is affected by deleterious mutations in all loci, not only in the specific loci. We made a major revision of our model overview to make sure that the relationship between fitness and mutation rate is clear. This includes the addition of new equations (1, 9, 12, </w:t>
+      </w:r>
+      <w:proofErr w:type="gramStart"/>
+      <w:r>
+        <w:rPr>
+          <w:rFonts w:ascii="Georgia" w:hAnsi="Georgia"/>
+        </w:rPr>
+        <w:t>13</w:t>
+      </w:r>
+      <w:proofErr w:type="gramEnd"/>
+      <w:r>
+        <w:rPr>
+          <w:rFonts w:ascii="Georgia" w:hAnsi="Georgia"/>
+        </w:rPr>
+        <w:t>).</w:t>
+      </w:r>
     </w:p>
     <w:p>
       <w:pPr>
         <w:bidi w:val="0"/>
         <w:spacing w:line="360" w:lineRule="auto"/>
         <w:rPr>
-          <w:ins w:id="13" w:author="lhadany" w:date="2013-12-23T12:30:00Z"/>
           <w:rFonts w:ascii="Arial" w:hAnsi="Arial" w:cs="Arial"/>
           <w:i/>
           <w:iCs/>
@@ -904,122 +997,192 @@
         <w:bidi w:val="0"/>
         <w:spacing w:line="360" w:lineRule="auto"/>
         <w:rPr>
-          <w:ins w:id="14" w:author="lhadany" w:date="2013-12-23T12:31:00Z"/>
-          <w:rFonts w:ascii="Arial" w:hAnsi="Arial" w:cs="Arial"/>
-          <w:i/>
-          <w:iCs/>
-          <w:color w:val="222222"/>
-          <w:sz w:val="19"/>
-          <w:szCs w:val="19"/>
-        </w:rPr>
-      </w:pPr>
-      <w:ins w:id="15" w:author="lhadany" w:date="2013-12-23T12:31:00Z">
-        <w:r>
-          <w:rPr>
-            <w:rFonts w:ascii="Georgia" w:hAnsi="Georgia" w:cs="Arial"/>
-            <w:color w:val="222222"/>
-            <w:shd w:val="clear" w:color="auto" w:fill="FFFFFF"/>
-          </w:rPr>
-          <w:lastRenderedPageBreak/>
-          <w:t xml:space="preserve">We </w:t>
-        </w:r>
-        <w:r>
-          <w:rPr>
-            <w:rFonts w:ascii="Georgia" w:hAnsi="Georgia" w:cs="Arial"/>
-            <w:color w:val="222222"/>
-            <w:shd w:val="clear" w:color="auto" w:fill="FFFFFF"/>
-          </w:rPr>
-          <w:t xml:space="preserve">added </w:t>
-        </w:r>
-        <w:r>
-          <w:rPr>
-            <w:rFonts w:ascii="Georgia" w:hAnsi="Georgia" w:cs="Arial"/>
-            <w:color w:val="222222"/>
-            <w:shd w:val="clear" w:color="auto" w:fill="FFFFFF"/>
-          </w:rPr>
-          <w:t>simulat</w:t>
-        </w:r>
-        <w:r>
-          <w:rPr>
-            <w:rFonts w:ascii="Georgia" w:hAnsi="Georgia" w:cs="Arial"/>
-            <w:color w:val="222222"/>
-            <w:shd w:val="clear" w:color="auto" w:fill="FFFFFF"/>
-          </w:rPr>
-          <w:t>ions of</w:t>
-        </w:r>
-        <w:r>
-          <w:rPr>
-            <w:rFonts w:ascii="Georgia" w:hAnsi="Georgia" w:cs="Arial"/>
-            <w:color w:val="222222"/>
-            <w:shd w:val="clear" w:color="auto" w:fill="FFFFFF"/>
-          </w:rPr>
-          <w:t xml:space="preserve"> </w:t>
-        </w:r>
-        <w:r>
-          <w:rPr>
-            <w:rFonts w:ascii="Georgia" w:hAnsi="Georgia" w:cs="Arial"/>
-            <w:color w:val="222222"/>
-            <w:shd w:val="clear" w:color="auto" w:fill="FFFFFF"/>
-          </w:rPr>
-          <w:t>the evolution of mutational strategies (direct competitions</w:t>
-        </w:r>
-        <w:r>
-          <w:rPr>
-            <w:rFonts w:ascii="Georgia" w:hAnsi="Georgia" w:cs="Arial"/>
-            <w:color w:val="222222"/>
-            <w:shd w:val="clear" w:color="auto" w:fill="FFFFFF"/>
-          </w:rPr>
-          <w:t xml:space="preserve"> between NM, CM, and SIM</w:t>
-        </w:r>
-        <w:r>
-          <w:rPr>
-            <w:rFonts w:ascii="Georgia" w:hAnsi="Georgia" w:cs="Arial"/>
-            <w:color w:val="222222"/>
-            <w:shd w:val="clear" w:color="auto" w:fill="FFFFFF"/>
-          </w:rPr>
-          <w:t>)</w:t>
-        </w:r>
-        <w:r>
-          <w:rPr>
-            <w:rFonts w:ascii="Georgia" w:hAnsi="Georgia" w:cs="Arial"/>
-            <w:color w:val="222222"/>
-            <w:shd w:val="clear" w:color="auto" w:fill="FFFFFF"/>
-          </w:rPr>
-          <w:t xml:space="preserve">. The results </w:t>
-        </w:r>
-        <w:r>
-          <w:rPr>
-            <w:rFonts w:ascii="Georgia" w:hAnsi="Georgia" w:cs="Arial"/>
-            <w:color w:val="222222"/>
-            <w:shd w:val="clear" w:color="auto" w:fill="FFFFFF"/>
-          </w:rPr>
-          <w:t xml:space="preserve">show that </w:t>
-        </w:r>
-        <w:r>
-          <w:rPr>
-            <w:rFonts w:ascii="Georgia" w:hAnsi="Georgia" w:cs="Arial"/>
-            <w:color w:val="222222"/>
-            <w:shd w:val="clear" w:color="auto" w:fill="FFFFFF"/>
-          </w:rPr>
-          <w:t xml:space="preserve">SIM </w:t>
-        </w:r>
-        <w:r>
-          <w:rPr>
-            <w:rFonts w:ascii="Georgia" w:hAnsi="Georgia" w:cs="Arial"/>
-            <w:color w:val="222222"/>
-            <w:shd w:val="clear" w:color="auto" w:fill="FFFFFF"/>
-          </w:rPr>
-          <w:t xml:space="preserve">is favored </w:t>
-        </w:r>
-        <w:r>
-          <w:rPr>
-            <w:rFonts w:ascii="Georgia" w:hAnsi="Georgia" w:cs="Arial"/>
-            <w:color w:val="222222"/>
-            <w:shd w:val="clear" w:color="auto" w:fill="FFFFFF"/>
-          </w:rPr>
-          <w:t>and are presented in section 3.5 and Figure 5.</w:t>
-        </w:r>
-      </w:ins>
+          <w:rFonts w:ascii="Arial" w:hAnsi="Arial" w:cs="Arial"/>
+          <w:i/>
+          <w:iCs/>
+          <w:color w:val="222222"/>
+          <w:sz w:val="19"/>
+          <w:szCs w:val="19"/>
+        </w:rPr>
+      </w:pPr>
+      <w:r>
+        <w:rPr>
+          <w:rFonts w:ascii="Georgia" w:hAnsi="Georgia" w:cs="Arial"/>
+          <w:color w:val="222222"/>
+          <w:shd w:val="clear" w:color="auto" w:fill="FFFFFF"/>
+        </w:rPr>
+        <w:t xml:space="preserve">We </w:t>
+      </w:r>
+      <w:r>
+        <w:rPr>
+          <w:rFonts w:ascii="Georgia" w:hAnsi="Georgia" w:cs="Arial"/>
+          <w:color w:val="222222"/>
+          <w:shd w:val="clear" w:color="auto" w:fill="FFFFFF"/>
+        </w:rPr>
+        <w:t xml:space="preserve">added </w:t>
+      </w:r>
+      <w:r>
+        <w:rPr>
+          <w:rFonts w:ascii="Georgia" w:hAnsi="Georgia" w:cs="Arial"/>
+          <w:color w:val="222222"/>
+          <w:shd w:val="clear" w:color="auto" w:fill="FFFFFF"/>
+        </w:rPr>
+        <w:t>simulat</w:t>
+      </w:r>
+      <w:r>
+        <w:rPr>
+          <w:rFonts w:ascii="Georgia" w:hAnsi="Georgia" w:cs="Arial"/>
+          <w:color w:val="222222"/>
+          <w:shd w:val="clear" w:color="auto" w:fill="FFFFFF"/>
+        </w:rPr>
+        <w:t>ions of</w:t>
+      </w:r>
+      <w:r>
+        <w:rPr>
+          <w:rFonts w:ascii="Georgia" w:hAnsi="Georgia" w:cs="Arial"/>
+          <w:color w:val="222222"/>
+          <w:shd w:val="clear" w:color="auto" w:fill="FFFFFF"/>
+        </w:rPr>
+        <w:t xml:space="preserve"> </w:t>
+      </w:r>
+      <w:r>
+        <w:rPr>
+          <w:rFonts w:ascii="Georgia" w:hAnsi="Georgia" w:cs="Arial"/>
+          <w:color w:val="222222"/>
+          <w:shd w:val="clear" w:color="auto" w:fill="FFFFFF"/>
+        </w:rPr>
+        <w:t>the evolution of mutational strategies (direct competitions</w:t>
+      </w:r>
+      <w:r>
+        <w:rPr>
+          <w:rFonts w:ascii="Georgia" w:hAnsi="Georgia" w:cs="Arial"/>
+          <w:color w:val="222222"/>
+          <w:shd w:val="clear" w:color="auto" w:fill="FFFFFF"/>
+        </w:rPr>
+        <w:t xml:space="preserve"> between NM, CM, and SIM</w:t>
+      </w:r>
+      <w:r>
+        <w:rPr>
+          <w:rFonts w:ascii="Georgia" w:hAnsi="Georgia" w:cs="Arial"/>
+          <w:color w:val="222222"/>
+          <w:shd w:val="clear" w:color="auto" w:fill="FFFFFF"/>
+        </w:rPr>
+        <w:t>)</w:t>
+      </w:r>
+      <w:r>
+        <w:rPr>
+          <w:rFonts w:ascii="Georgia" w:hAnsi="Georgia" w:cs="Arial"/>
+          <w:color w:val="222222"/>
+          <w:shd w:val="clear" w:color="auto" w:fill="FFFFFF"/>
+        </w:rPr>
+        <w:t xml:space="preserve">. The results </w:t>
+      </w:r>
+      <w:r>
+        <w:rPr>
+          <w:rFonts w:ascii="Georgia" w:hAnsi="Georgia" w:cs="Arial"/>
+          <w:color w:val="222222"/>
+          <w:shd w:val="clear" w:color="auto" w:fill="FFFFFF"/>
+        </w:rPr>
+        <w:t xml:space="preserve">show that </w:t>
+      </w:r>
+      <w:r>
+        <w:rPr>
+          <w:rFonts w:ascii="Georgia" w:hAnsi="Georgia" w:cs="Arial"/>
+          <w:color w:val="222222"/>
+          <w:shd w:val="clear" w:color="auto" w:fill="FFFFFF"/>
+        </w:rPr>
+        <w:t xml:space="preserve">SIM </w:t>
+      </w:r>
+      <w:r>
+        <w:rPr>
+          <w:rFonts w:ascii="Georgia" w:hAnsi="Georgia" w:cs="Arial"/>
+          <w:color w:val="222222"/>
+          <w:shd w:val="clear" w:color="auto" w:fill="FFFFFF"/>
+        </w:rPr>
+        <w:t xml:space="preserve">is favored </w:t>
+      </w:r>
+      <w:r>
+        <w:rPr>
+          <w:rFonts w:ascii="Georgia" w:hAnsi="Georgia" w:cs="Arial"/>
+          <w:color w:val="222222"/>
+          <w:shd w:val="clear" w:color="auto" w:fill="FFFFFF"/>
+        </w:rPr>
+        <w:t>and are presented in section 3.5 and Figure 5.</w:t>
+      </w:r>
+    </w:p>
+    <w:p>
+      <w:pPr>
+        <w:bidi w:val="0"/>
+        <w:spacing w:line="360" w:lineRule="auto"/>
+        <w:rPr>
+          <w:rFonts w:ascii="Arial" w:hAnsi="Arial" w:cs="Arial"/>
+          <w:i/>
+          <w:iCs/>
+          <w:color w:val="222222"/>
+          <w:sz w:val="19"/>
+          <w:szCs w:val="19"/>
+        </w:rPr>
+      </w:pPr>
+      <w:r>
+        <w:rPr>
+          <w:rFonts w:ascii="Arial" w:hAnsi="Arial" w:cs="Arial"/>
+          <w:i/>
+          <w:iCs/>
+          <w:color w:val="222222"/>
+          <w:sz w:val="19"/>
+          <w:szCs w:val="19"/>
+          <w:shd w:val="clear" w:color="auto" w:fill="FFFFFF"/>
+        </w:rPr>
+        <w:t>A few other comments</w:t>
+      </w:r>
+      <w:proofErr w:type="gramStart"/>
+      <w:r>
+        <w:rPr>
+          <w:rFonts w:ascii="Arial" w:hAnsi="Arial" w:cs="Arial"/>
+          <w:i/>
+          <w:iCs/>
+          <w:color w:val="222222"/>
+          <w:sz w:val="19"/>
+          <w:szCs w:val="19"/>
+          <w:shd w:val="clear" w:color="auto" w:fill="FFFFFF"/>
+        </w:rPr>
+        <w:t>:</w:t>
+      </w:r>
+      <w:proofErr w:type="gramEnd"/>
+      <w:r>
+        <w:rPr>
+          <w:rFonts w:ascii="Arial" w:hAnsi="Arial" w:cs="Arial"/>
+          <w:i/>
+          <w:iCs/>
+          <w:color w:val="222222"/>
+          <w:sz w:val="19"/>
+          <w:szCs w:val="19"/>
+        </w:rPr>
+        <w:br/>
+      </w:r>
+      <w:r>
+        <w:rPr>
+          <w:rFonts w:ascii="Arial" w:hAnsi="Arial" w:cs="Arial"/>
+          <w:i/>
+          <w:iCs/>
+          <w:color w:val="222222"/>
+          <w:sz w:val="19"/>
+          <w:szCs w:val="19"/>
+        </w:rPr>
+        <w:br/>
+      </w:r>
+      <w:r>
+        <w:rPr>
+          <w:rFonts w:ascii="Arial" w:hAnsi="Arial" w:cs="Arial"/>
+          <w:i/>
+          <w:iCs/>
+          <w:color w:val="222222"/>
+          <w:sz w:val="19"/>
+          <w:szCs w:val="19"/>
+          <w:shd w:val="clear" w:color="auto" w:fill="FFFFFF"/>
+        </w:rPr>
+        <w:t>There should be an explicit function that gives the mutation rate for every genotype or relates mutation rate to fitness.</w:t>
+      </w:r>
     </w:p>
     <w:p>
       <w:pPr>
@@ -1031,103 +1194,14 @@
         <w:bidi w:val="0"/>
         <w:spacing w:line="360" w:lineRule="auto"/>
         <w:rPr>
-          <w:del w:id="16" w:author="lhadany" w:date="2013-12-23T12:31:00Z"/>
-          <w:rFonts w:ascii="Arial" w:hAnsi="Arial" w:cs="Arial"/>
-          <w:i/>
-          <w:iCs/>
-          <w:color w:val="222222"/>
-          <w:sz w:val="19"/>
-          <w:szCs w:val="19"/>
-        </w:rPr>
-      </w:pPr>
-      <w:del w:id="17" w:author="lhadany" w:date="2013-12-23T12:31:00Z">
-        <w:r>
-          <w:rPr>
-            <w:rFonts w:ascii="Georgia" w:hAnsi="Georgia" w:cs="Arial"/>
-            <w:color w:val="222222"/>
-            <w:shd w:val="clear" w:color="auto" w:fill="FFFFFF"/>
-          </w:rPr>
-          <w:delText>We simulated direct competitions between NM, CM, and SIM. The results favor SIM and are presented in section 3.5 and Figure 5.</w:delText>
-        </w:r>
-      </w:del>
-    </w:p>
-    <w:p>
-      <w:pPr>
-        <w:bidi w:val="0"/>
-        <w:spacing w:line="360" w:lineRule="auto"/>
-        <w:rPr>
-          <w:rFonts w:ascii="Arial" w:hAnsi="Arial" w:cs="Arial"/>
-          <w:i/>
-          <w:iCs/>
-          <w:color w:val="222222"/>
-          <w:sz w:val="19"/>
-          <w:szCs w:val="19"/>
-        </w:rPr>
-      </w:pPr>
-      <w:r>
-        <w:rPr>
-          <w:rFonts w:ascii="Arial" w:hAnsi="Arial" w:cs="Arial"/>
-          <w:i/>
-          <w:iCs/>
-          <w:color w:val="222222"/>
-          <w:sz w:val="19"/>
-          <w:szCs w:val="19"/>
-          <w:shd w:val="clear" w:color="auto" w:fill="FFFFFF"/>
-        </w:rPr>
-        <w:t>A few other comments:</w:t>
-      </w:r>
-      <w:r>
-        <w:rPr>
-          <w:rFonts w:ascii="Arial" w:hAnsi="Arial" w:cs="Arial"/>
-          <w:i/>
-          <w:iCs/>
-          <w:color w:val="222222"/>
-          <w:sz w:val="19"/>
-          <w:szCs w:val="19"/>
-        </w:rPr>
-        <w:br/>
-      </w:r>
-      <w:r>
-        <w:rPr>
-          <w:rFonts w:ascii="Arial" w:hAnsi="Arial" w:cs="Arial"/>
-          <w:i/>
-          <w:iCs/>
-          <w:color w:val="222222"/>
-          <w:sz w:val="19"/>
-          <w:szCs w:val="19"/>
-        </w:rPr>
-        <w:br/>
-      </w:r>
-      <w:r>
-        <w:rPr>
-          <w:rFonts w:ascii="Arial" w:hAnsi="Arial" w:cs="Arial"/>
-          <w:i/>
-          <w:iCs/>
-          <w:color w:val="222222"/>
-          <w:sz w:val="19"/>
-          <w:szCs w:val="19"/>
-          <w:shd w:val="clear" w:color="auto" w:fill="FFFFFF"/>
-        </w:rPr>
-        <w:t>There should be an explicit function that gives the mutation rate for every genotype or relates mutation rate to fitness.</w:t>
-      </w:r>
-    </w:p>
-    <w:p>
-      <w:pPr>
-        <w:pStyle w:val="ListParagraph"/>
-        <w:numPr>
-          <w:ilvl w:val="0"/>
-          <w:numId w:val="1"/>
-        </w:numPr>
-        <w:bidi w:val="0"/>
-        <w:spacing w:line="360" w:lineRule="auto"/>
-        <w:rPr>
-          <w:rFonts w:ascii="Georgia" w:hAnsi="Georgia"/>
-        </w:rPr>
-      </w:pPr>
-      <w:r>
-        <w:rPr>
-          <w:rFonts w:ascii="Georgia" w:hAnsi="Georgia"/>
-        </w:rPr>
+          <w:rFonts w:ascii="Georgia" w:hAnsi="Georgia"/>
+        </w:rPr>
+      </w:pPr>
+      <w:r>
+        <w:rPr>
+          <w:rFonts w:ascii="Georgia" w:hAnsi="Georgia"/>
+        </w:rPr>
+        <w:lastRenderedPageBreak/>
         <w:t xml:space="preserve">We </w:t>
       </w:r>
       <w:r>
@@ -1224,7 +1298,33 @@
           <w:szCs w:val="19"/>
           <w:shd w:val="clear" w:color="auto" w:fill="FFFFFF"/>
         </w:rPr>
-        <w:t>In the main model, it is unclear to me what the fitness is of the single mutants Ab and aB and why these mutants should have higher mutation rates than the ab genotype which carries FEWER adaptive alleles?</w:t>
+        <w:t xml:space="preserve">In the main model, it is unclear to me what the fitness is of the single mutants Ab and </w:t>
+      </w:r>
+      <w:proofErr w:type="spellStart"/>
+      <w:r>
+        <w:rPr>
+          <w:rFonts w:ascii="Arial" w:hAnsi="Arial" w:cs="Arial"/>
+          <w:i/>
+          <w:iCs/>
+          <w:color w:val="222222"/>
+          <w:sz w:val="19"/>
+          <w:szCs w:val="19"/>
+          <w:shd w:val="clear" w:color="auto" w:fill="FFFFFF"/>
+        </w:rPr>
+        <w:t>aB</w:t>
+      </w:r>
+      <w:proofErr w:type="spellEnd"/>
+      <w:r>
+        <w:rPr>
+          <w:rFonts w:ascii="Arial" w:hAnsi="Arial" w:cs="Arial"/>
+          <w:i/>
+          <w:iCs/>
+          <w:color w:val="222222"/>
+          <w:sz w:val="19"/>
+          <w:szCs w:val="19"/>
+          <w:shd w:val="clear" w:color="auto" w:fill="FFFFFF"/>
+        </w:rPr>
+        <w:t xml:space="preserve"> and why these mutants should have higher mutation rates than the ab genotype which carries FEWER adaptive alleles?</w:t>
       </w:r>
     </w:p>
     <w:p>
@@ -1245,7 +1345,7 @@
           <w:szCs w:val="19"/>
         </w:rPr>
       </w:pPr>
-      <w:commentRangeStart w:id="18"/>
+      <w:commentRangeStart w:id="0"/>
       <w:r>
         <w:rPr>
           <w:rFonts w:ascii="Palatino Linotype" w:eastAsia="Palatino Linotype" w:hAnsi="Palatino Linotype"/>
@@ -1333,6 +1433,7 @@
         </w:rPr>
         <w:t>s</w:t>
       </w:r>
+      <w:proofErr w:type="gramStart"/>
       <w:r>
         <w:rPr>
           <w:highlight w:val="red"/>
@@ -1344,11 +1445,19 @@
           <w:highlight w:val="red"/>
           <w:vertAlign w:val="superscript"/>
         </w:rPr>
-        <w:t xml:space="preserve">2 </w:t>
-      </w:r>
+        <w:t>2</w:t>
+      </w:r>
+      <w:proofErr w:type="gramEnd"/>
       <w:r>
         <w:rPr>
           <w:highlight w:val="red"/>
+          <w:vertAlign w:val="superscript"/>
+        </w:rPr>
+        <w:t xml:space="preserve"> </w:t>
+      </w:r>
+      <w:r>
+        <w:rPr>
+          <w:highlight w:val="red"/>
         </w:rPr>
         <w:t>to 1+</w:t>
       </w:r>
@@ -1385,13 +1494,13 @@
         </w:rPr>
         <w:br/>
       </w:r>
-      <w:commentRangeEnd w:id="18"/>
+      <w:commentRangeEnd w:id="0"/>
       <w:r>
         <w:rPr>
           <w:rStyle w:val="CommentReference"/>
           <w:rFonts w:eastAsiaTheme="minorHAnsi" w:cstheme="minorBidi"/>
         </w:rPr>
-        <w:commentReference w:id="18"/>
+        <w:commentReference w:id="0"/>
       </w:r>
       <w:r>
         <w:rPr>
@@ -1414,7 +1523,33 @@
           <w:szCs w:val="19"/>
           <w:shd w:val="clear" w:color="auto" w:fill="FFFFFF"/>
         </w:rPr>
-        <w:t>Ln 95 says that it requires N(u/s)^2 &lt; 1.  However, that ignores the “background mutations”.  Don’t you requires N(e^-U/s)(u/s)^2 &lt; 1.  A similar issue applies to Ln 96</w:t>
+        <w:t xml:space="preserve">Ln 95 says that it requires N(u/s)^2 &lt; 1.  However, that ignores the “background mutations”.  Don’t you requires </w:t>
+      </w:r>
+      <w:proofErr w:type="gramStart"/>
+      <w:r>
+        <w:rPr>
+          <w:rFonts w:ascii="Arial" w:hAnsi="Arial" w:cs="Arial"/>
+          <w:i/>
+          <w:iCs/>
+          <w:color w:val="222222"/>
+          <w:sz w:val="19"/>
+          <w:szCs w:val="19"/>
+          <w:shd w:val="clear" w:color="auto" w:fill="FFFFFF"/>
+        </w:rPr>
+        <w:t>N(</w:t>
+      </w:r>
+      <w:proofErr w:type="gramEnd"/>
+      <w:r>
+        <w:rPr>
+          <w:rFonts w:ascii="Arial" w:hAnsi="Arial" w:cs="Arial"/>
+          <w:i/>
+          <w:iCs/>
+          <w:color w:val="222222"/>
+          <w:sz w:val="19"/>
+          <w:szCs w:val="19"/>
+          <w:shd w:val="clear" w:color="auto" w:fill="FFFFFF"/>
+        </w:rPr>
+        <w:t>e^-U/s)(u/s)^2 &lt; 1.  A similar issue applies to Ln 96</w:t>
       </w:r>
     </w:p>
     <w:p>
@@ -1454,7 +1589,6 @@
         <w:bidi w:val="0"/>
         <w:spacing w:line="360" w:lineRule="auto"/>
         <w:rPr>
-          <w:ins w:id="19" w:author="lhadany" w:date="2013-12-23T12:32:00Z"/>
           <w:rFonts w:ascii="Arial" w:hAnsi="Arial" w:cs="Arial"/>
           <w:i/>
           <w:iCs/>
@@ -1479,17 +1613,31 @@
           <w:shd w:val="clear" w:color="auto" w:fill="FFFFFF"/>
         </w:rPr>
       </w:pPr>
-      <w:r>
-        <w:rPr>
-          <w:rFonts w:ascii="Arial" w:hAnsi="Arial" w:cs="Arial"/>
-          <w:i/>
-          <w:iCs/>
-          <w:color w:val="222222"/>
-          <w:sz w:val="19"/>
-          <w:szCs w:val="19"/>
-          <w:shd w:val="clear" w:color="auto" w:fill="FFFFFF"/>
-        </w:rPr>
-        <w:t>Eqn 1 RHS seems to ignore selection occurring within that generation (prior to mutation producing the possible double mutant offspring).  Maybe this doesn’t matter in the leading order approximation.</w:t>
+      <w:proofErr w:type="spellStart"/>
+      <w:r>
+        <w:rPr>
+          <w:rFonts w:ascii="Arial" w:hAnsi="Arial" w:cs="Arial"/>
+          <w:i/>
+          <w:iCs/>
+          <w:color w:val="222222"/>
+          <w:sz w:val="19"/>
+          <w:szCs w:val="19"/>
+          <w:shd w:val="clear" w:color="auto" w:fill="FFFFFF"/>
+        </w:rPr>
+        <w:t>Eqn</w:t>
+      </w:r>
+      <w:proofErr w:type="spellEnd"/>
+      <w:r>
+        <w:rPr>
+          <w:rFonts w:ascii="Arial" w:hAnsi="Arial" w:cs="Arial"/>
+          <w:i/>
+          <w:iCs/>
+          <w:color w:val="222222"/>
+          <w:sz w:val="19"/>
+          <w:szCs w:val="19"/>
+          <w:shd w:val="clear" w:color="auto" w:fill="FFFFFF"/>
+        </w:rPr>
+        <w:t xml:space="preserve"> 1 RHS seems to ignore selection occurring within that generation (prior to mutation producing the possible double mutant offspring).  Maybe this doesn’t matter in the leading order approximation.</w:t>
       </w:r>
     </w:p>
     <w:p>
@@ -1679,42 +1827,30 @@
         </w:rPr>
         <w:t xml:space="preserve"> is define</w:t>
       </w:r>
-      <w:ins w:id="20" w:author="lhadany" w:date="2013-12-23T12:33:00Z">
-        <w:r>
-          <w:rPr>
-            <w:noProof/>
-          </w:rPr>
-          <w:t>d</w:t>
-        </w:r>
-      </w:ins>
       <w:r>
         <w:rPr>
           <w:noProof/>
         </w:rPr>
+        <w:t>d</w:t>
+      </w:r>
+      <w:r>
+        <w:rPr>
+          <w:noProof/>
+        </w:rPr>
         <w:t xml:space="preserve"> </w:t>
       </w:r>
-      <w:del w:id="21" w:author="lhadany" w:date="2013-12-23T12:33:00Z">
-        <w:r>
-          <w:rPr>
-            <w:noProof/>
-          </w:rPr>
-          <w:delText xml:space="preserve">by </w:delText>
-        </w:r>
-      </w:del>
-      <w:ins w:id="22" w:author="lhadany" w:date="2013-12-23T12:33:00Z">
-        <w:r>
-          <w:rPr>
-            <w:noProof/>
-          </w:rPr>
-          <w:t>as</w:t>
-        </w:r>
-        <w:r>
-          <w:rPr>
-            <w:noProof/>
-          </w:rPr>
-          <w:t xml:space="preserve"> </w:t>
-        </w:r>
-      </w:ins>
+      <w:r>
+        <w:rPr>
+          <w:noProof/>
+        </w:rPr>
+        <w:t>as</w:t>
+      </w:r>
+      <w:r>
+        <w:rPr>
+          <w:noProof/>
+        </w:rPr>
+        <w:t xml:space="preserve"> </w:t>
+      </w:r>
       <w:r>
         <w:rPr>
           <w:noProof/>
@@ -1845,33 +1981,17 @@
         </w:rPr>
         <w:t xml:space="preserve">". </w:t>
       </w:r>
-      <w:ins w:id="23" w:author="lhadany" w:date="2013-12-23T12:33:00Z">
-        <w:r>
-          <w:rPr>
-            <w:noProof/>
-          </w:rPr>
-          <w:t xml:space="preserve">The legend of </w:t>
-        </w:r>
-      </w:ins>
-      <w:r>
-        <w:rPr>
-          <w:rFonts w:ascii="Georgia" w:hAnsi="Georgia"/>
-        </w:rPr>
-        <w:t xml:space="preserve">Figure 3 </w:t>
-      </w:r>
-      <w:del w:id="24" w:author="lhadany" w:date="2013-12-23T12:33:00Z">
-        <w:r>
-          <w:rPr>
-            <w:rFonts w:ascii="Georgia" w:hAnsi="Georgia"/>
-          </w:rPr>
-          <w:delText xml:space="preserve">legend </w:delText>
-        </w:r>
-      </w:del>
-      <w:r>
-        <w:rPr>
-          <w:rFonts w:ascii="Georgia" w:hAnsi="Georgia"/>
-        </w:rPr>
-        <w:t>doesn't refer to adaptedness or adaptability.</w:t>
+      <w:r>
+        <w:rPr>
+          <w:noProof/>
+        </w:rPr>
+        <w:t xml:space="preserve">The legend of </w:t>
+      </w:r>
+      <w:r>
+        <w:rPr>
+          <w:rFonts w:ascii="Georgia" w:hAnsi="Georgia"/>
+        </w:rPr>
+        <w:t>Figure 3 doesn't refer to adaptedness or adaptability.</w:t>
       </w:r>
     </w:p>
     <w:p>
@@ -1940,6 +2060,7 @@
         <w:rPr>
           <w:rFonts w:ascii="Georgia" w:hAnsi="Georgia"/>
         </w:rPr>
+        <w:lastRenderedPageBreak/>
         <w:t>We emphasized that our model is strictly asexual without recombination or segregation</w:t>
       </w:r>
       <w:r>
@@ -2010,28 +2131,24 @@
         </w:rPr>
         <w:t xml:space="preserve"> </w:t>
       </w:r>
-      <w:ins w:id="25" w:author="lhadany" w:date="2013-12-23T12:34:00Z">
-        <w:r>
-          <w:rPr>
-            <w:rFonts w:ascii="Georgia" w:hAnsi="Georgia"/>
-          </w:rPr>
-          <w:t xml:space="preserve">added a </w:t>
-        </w:r>
-      </w:ins>
+      <w:r>
+        <w:rPr>
+          <w:rFonts w:ascii="Georgia" w:hAnsi="Georgia"/>
+        </w:rPr>
+        <w:t xml:space="preserve">added a </w:t>
+      </w:r>
       <w:r>
         <w:rPr>
           <w:rFonts w:ascii="Georgia" w:hAnsi="Georgia"/>
         </w:rPr>
         <w:t>discuss</w:t>
       </w:r>
-      <w:ins w:id="26" w:author="lhadany" w:date="2013-12-23T12:34:00Z">
-        <w:r>
-          <w:rPr>
-            <w:rFonts w:ascii="Georgia" w:hAnsi="Georgia"/>
-          </w:rPr>
-          <w:t>ion of</w:t>
-        </w:r>
-      </w:ins>
+      <w:r>
+        <w:rPr>
+          <w:rFonts w:ascii="Georgia" w:hAnsi="Georgia"/>
+        </w:rPr>
+        <w:t>ion of</w:t>
+      </w:r>
       <w:r>
         <w:rPr>
           <w:rFonts w:ascii="Georgia" w:hAnsi="Georgia"/>
@@ -2044,39 +2161,43 @@
         </w:rPr>
         <w:t xml:space="preserve">is limitation </w:t>
       </w:r>
-      <w:del w:id="27" w:author="lhadany" w:date="2013-12-23T12:34:00Z">
-        <w:r>
-          <w:rPr>
-            <w:rFonts w:ascii="Georgia" w:hAnsi="Georgia"/>
-          </w:rPr>
-          <w:delText xml:space="preserve">in </w:delText>
-        </w:r>
-      </w:del>
-      <w:ins w:id="28" w:author="lhadany" w:date="2013-12-23T12:34:00Z">
-        <w:r>
-          <w:rPr>
-            <w:rFonts w:ascii="Georgia" w:hAnsi="Georgia"/>
-          </w:rPr>
-          <w:t>to</w:t>
-        </w:r>
-        <w:r>
-          <w:rPr>
-            <w:rFonts w:ascii="Georgia" w:hAnsi="Georgia"/>
-          </w:rPr>
-          <w:t xml:space="preserve"> </w:t>
-        </w:r>
-      </w:ins>
-      <w:r>
-        <w:rPr>
-          <w:rFonts w:ascii="Georgia" w:hAnsi="Georgia"/>
-        </w:rPr>
-        <w:t>the discussion: "</w:t>
-      </w:r>
-      <w:r>
-        <w:rPr>
-          <w:lang w:bidi="hi-IN"/>
-        </w:rPr>
-        <w:t xml:space="preserve"> Our model focuses on asexual populations, ignoring recombination, segregation, and sexual reproduction. These mechanisms are important for adaptation on a rugged fitness landscape both because they help to cope with deleterious mutations and because they allow two different single mutants to produce a double mutant without an increased mutation rate. We expect that recombination will reduce the advantage of SIM over NM in population mean fitness </w:t>
+      <w:r>
+        <w:rPr>
+          <w:rFonts w:ascii="Georgia" w:hAnsi="Georgia"/>
+        </w:rPr>
+        <w:t>to</w:t>
+      </w:r>
+      <w:r>
+        <w:rPr>
+          <w:rFonts w:ascii="Georgia" w:hAnsi="Georgia"/>
+        </w:rPr>
+        <w:t xml:space="preserve"> </w:t>
+      </w:r>
+      <w:r>
+        <w:rPr>
+          <w:rFonts w:ascii="Georgia" w:hAnsi="Georgia"/>
+        </w:rPr>
+        <w:t xml:space="preserve">the discussion: </w:t>
+      </w:r>
+      <w:proofErr w:type="gramStart"/>
+      <w:r>
+        <w:rPr>
+          <w:rFonts w:ascii="Georgia" w:hAnsi="Georgia"/>
+        </w:rPr>
+        <w:t>"</w:t>
+      </w:r>
+      <w:r>
+        <w:rPr>
+          <w:lang w:bidi="hi-IN"/>
+        </w:rPr>
+        <w:t xml:space="preserve"> Our</w:t>
+      </w:r>
+      <w:proofErr w:type="gramEnd"/>
+      <w:r>
+        <w:rPr>
+          <w:lang w:bidi="hi-IN"/>
+        </w:rPr>
+        <w:t xml:space="preserve"> model focuses on asexual populations, ignoring recombination, segregation, and sexual reproduction. These mechanisms are important for adaptation on a rugged fitness landscape both because they help to cope with deleterious mutations and because they allow two different single mutants to produce a double mutant without an increased mutation rate. We expect that recombination will reduce the advantage of SIM over NM in population mean fitness </w:t>
       </w:r>
       <w:r>
         <w:rPr>
@@ -2275,8 +2396,74 @@
           <w:szCs w:val="19"/>
           <w:shd w:val="clear" w:color="auto" w:fill="FFFFFF"/>
         </w:rPr>
-        <w:t>Authors: Yoav Ram and Lilach Hadany</w:t>
-      </w:r>
+        <w:t xml:space="preserve">Authors: </w:t>
+      </w:r>
+      <w:proofErr w:type="spellStart"/>
+      <w:r>
+        <w:rPr>
+          <w:rFonts w:ascii="Arial" w:hAnsi="Arial" w:cs="Arial"/>
+          <w:i/>
+          <w:iCs/>
+          <w:color w:val="222222"/>
+          <w:sz w:val="19"/>
+          <w:szCs w:val="19"/>
+          <w:shd w:val="clear" w:color="auto" w:fill="FFFFFF"/>
+        </w:rPr>
+        <w:t>Yoav</w:t>
+      </w:r>
+      <w:proofErr w:type="spellEnd"/>
+      <w:r>
+        <w:rPr>
+          <w:rFonts w:ascii="Arial" w:hAnsi="Arial" w:cs="Arial"/>
+          <w:i/>
+          <w:iCs/>
+          <w:color w:val="222222"/>
+          <w:sz w:val="19"/>
+          <w:szCs w:val="19"/>
+          <w:shd w:val="clear" w:color="auto" w:fill="FFFFFF"/>
+        </w:rPr>
+        <w:t xml:space="preserve"> Ram and </w:t>
+      </w:r>
+      <w:proofErr w:type="spellStart"/>
+      <w:r>
+        <w:rPr>
+          <w:rFonts w:ascii="Arial" w:hAnsi="Arial" w:cs="Arial"/>
+          <w:i/>
+          <w:iCs/>
+          <w:color w:val="222222"/>
+          <w:sz w:val="19"/>
+          <w:szCs w:val="19"/>
+          <w:shd w:val="clear" w:color="auto" w:fill="FFFFFF"/>
+        </w:rPr>
+        <w:t>Lilach</w:t>
+      </w:r>
+      <w:proofErr w:type="spellEnd"/>
+      <w:r>
+        <w:rPr>
+          <w:rFonts w:ascii="Arial" w:hAnsi="Arial" w:cs="Arial"/>
+          <w:i/>
+          <w:iCs/>
+          <w:color w:val="222222"/>
+          <w:sz w:val="19"/>
+          <w:szCs w:val="19"/>
+          <w:shd w:val="clear" w:color="auto" w:fill="FFFFFF"/>
+        </w:rPr>
+        <w:t xml:space="preserve"> </w:t>
+      </w:r>
+      <w:proofErr w:type="spellStart"/>
+      <w:r>
+        <w:rPr>
+          <w:rFonts w:ascii="Arial" w:hAnsi="Arial" w:cs="Arial"/>
+          <w:i/>
+          <w:iCs/>
+          <w:color w:val="222222"/>
+          <w:sz w:val="19"/>
+          <w:szCs w:val="19"/>
+          <w:shd w:val="clear" w:color="auto" w:fill="FFFFFF"/>
+        </w:rPr>
+        <w:t>Hadany</w:t>
+      </w:r>
+      <w:proofErr w:type="spellEnd"/>
       <w:r>
         <w:rPr>
           <w:rFonts w:ascii="Arial" w:hAnsi="Arial" w:cs="Arial"/>
@@ -2389,7 +2576,20 @@
           <w:szCs w:val="19"/>
           <w:shd w:val="clear" w:color="auto" w:fill="FFFFFF"/>
         </w:rPr>
-        <w:t>There certainly seems to be some insightful theoretical results here; the mathematical derivations are pretty straightforward yet lead to clear predictions that allow the comparison of multiple mechanisms. I am also sure that the model predictions advances the knowledge of adaptation processes, especially given the current interest in how species, especially bacterial populations, are able to react in stressful environs (e.g. in the presence of drugs). However, I feel impeded in making a firm decision on this manuscript since it is lacking in sufficient detail in places, especially regarding the biological background of the model, as well as the analysis of the mathematics used. The preparation of the manuscript also seems rather rushed, with many points not explained in sufficient detail. If these issues are addressed in a subsequent revision, then I would be more able to judge the thoroughness of the research.</w:t>
+        <w:t xml:space="preserve">There certainly seems to be some insightful theoretical results here; the mathematical derivations are pretty straightforward yet lead to clear predictions that allow the comparison of multiple mechanisms. I am also sure that the model predictions advances the knowledge of adaptation </w:t>
+      </w:r>
+      <w:r>
+        <w:rPr>
+          <w:rFonts w:ascii="Arial" w:hAnsi="Arial" w:cs="Arial"/>
+          <w:i/>
+          <w:iCs/>
+          <w:color w:val="222222"/>
+          <w:sz w:val="19"/>
+          <w:szCs w:val="19"/>
+          <w:shd w:val="clear" w:color="auto" w:fill="FFFFFF"/>
+        </w:rPr>
+        <w:lastRenderedPageBreak/>
+        <w:t>processes, especially given the current interest in how species, especially bacterial populations, are able to react in stressful environs (e.g. in the presence of drugs). However, I feel impeded in making a firm decision on this manuscript since it is lacking in sufficient detail in places, especially regarding the biological background of the model, as well as the analysis of the mathematics used. The preparation of the manuscript also seems rather rushed, with many points not explained in sufficient detail. If these issues are addressed in a subsequent revision, then I would be more able to judge the thoroughness of the research.</w:t>
       </w:r>
       <w:r>
         <w:rPr>
@@ -2457,7 +2657,33 @@
           <w:szCs w:val="19"/>
           <w:shd w:val="clear" w:color="auto" w:fill="FFFFFF"/>
         </w:rPr>
-        <w:t xml:space="preserve">Introduction and context: The different kind of evidence behind mutator alleles, and their evolutionary mechanisms, need to be made clearer. For example, out of the cited papers (P2 L30, L34–35), which ones are theoretical and which present empirical evidence for mutator alleles? </w:t>
+        <w:t xml:space="preserve">Introduction and context: The different </w:t>
+      </w:r>
+      <w:proofErr w:type="gramStart"/>
+      <w:r>
+        <w:rPr>
+          <w:rFonts w:ascii="Arial" w:hAnsi="Arial" w:cs="Arial"/>
+          <w:i/>
+          <w:iCs/>
+          <w:color w:val="222222"/>
+          <w:sz w:val="19"/>
+          <w:szCs w:val="19"/>
+          <w:shd w:val="clear" w:color="auto" w:fill="FFFFFF"/>
+        </w:rPr>
+        <w:t>kind of evidence behind mutator alleles, and their evolutionary mechanisms, need</w:t>
+      </w:r>
+      <w:proofErr w:type="gramEnd"/>
+      <w:r>
+        <w:rPr>
+          <w:rFonts w:ascii="Arial" w:hAnsi="Arial" w:cs="Arial"/>
+          <w:i/>
+          <w:iCs/>
+          <w:color w:val="222222"/>
+          <w:sz w:val="19"/>
+          <w:szCs w:val="19"/>
+          <w:shd w:val="clear" w:color="auto" w:fill="FFFFFF"/>
+        </w:rPr>
+        <w:t xml:space="preserve"> to be made clearer. For example, out of the cited papers (P2 L30, L34–35), which ones are theoretical and which present empirical evidence for mutator alleles? </w:t>
       </w:r>
     </w:p>
     <w:p>
@@ -2538,7 +2764,35 @@
         <w:rPr>
           <w:rFonts w:ascii="Georgia" w:hAnsi="Georgia"/>
         </w:rPr>
-        <w:t>(Taddei et al. 1997; Kessler and Levine 1998; Tenaillon et al. 1999)</w:t>
+        <w:t>(</w:t>
+      </w:r>
+      <w:proofErr w:type="spellStart"/>
+      <w:r>
+        <w:rPr>
+          <w:rFonts w:ascii="Georgia" w:hAnsi="Georgia"/>
+        </w:rPr>
+        <w:t>Taddei</w:t>
+      </w:r>
+      <w:proofErr w:type="spellEnd"/>
+      <w:r>
+        <w:rPr>
+          <w:rFonts w:ascii="Georgia" w:hAnsi="Georgia"/>
+        </w:rPr>
+        <w:t xml:space="preserve"> et al. 1997; Kessler and Levine 1998; </w:t>
+      </w:r>
+      <w:proofErr w:type="spellStart"/>
+      <w:r>
+        <w:rPr>
+          <w:rFonts w:ascii="Georgia" w:hAnsi="Georgia"/>
+        </w:rPr>
+        <w:t>Tenaillon</w:t>
+      </w:r>
+      <w:proofErr w:type="spellEnd"/>
+      <w:r>
+        <w:rPr>
+          <w:rFonts w:ascii="Georgia" w:hAnsi="Georgia"/>
+        </w:rPr>
+        <w:t xml:space="preserve"> et al. 1999)</w:t>
       </w:r>
       <w:r>
         <w:rPr>
@@ -2556,7 +2810,65 @@
         <w:rPr>
           <w:rFonts w:ascii="Georgia" w:hAnsi="Georgia"/>
         </w:rPr>
-        <w:t>e marked references to reviews as such (Sniegowski et al. 2000, de Visser 2002, Denamur &amp; Matic 2006)</w:t>
+        <w:t>e marked references to reviews as such (</w:t>
+      </w:r>
+      <w:proofErr w:type="spellStart"/>
+      <w:r>
+        <w:rPr>
+          <w:rFonts w:ascii="Georgia" w:hAnsi="Georgia"/>
+        </w:rPr>
+        <w:t>Sniegowski</w:t>
+      </w:r>
+      <w:proofErr w:type="spellEnd"/>
+      <w:r>
+        <w:rPr>
+          <w:rFonts w:ascii="Georgia" w:hAnsi="Georgia"/>
+        </w:rPr>
+        <w:t xml:space="preserve"> et al. 2000, de </w:t>
+      </w:r>
+      <w:proofErr w:type="spellStart"/>
+      <w:r>
+        <w:rPr>
+          <w:rFonts w:ascii="Georgia" w:hAnsi="Georgia"/>
+        </w:rPr>
+        <w:t>Visser</w:t>
+      </w:r>
+      <w:proofErr w:type="spellEnd"/>
+      <w:r>
+        <w:rPr>
+          <w:rFonts w:ascii="Georgia" w:hAnsi="Georgia"/>
+        </w:rPr>
+        <w:t xml:space="preserve"> 2002, </w:t>
+      </w:r>
+      <w:proofErr w:type="spellStart"/>
+      <w:proofErr w:type="gramStart"/>
+      <w:r>
+        <w:rPr>
+          <w:rFonts w:ascii="Georgia" w:hAnsi="Georgia"/>
+        </w:rPr>
+        <w:t>Denamur</w:t>
+      </w:r>
+      <w:proofErr w:type="spellEnd"/>
+      <w:proofErr w:type="gramEnd"/>
+      <w:r>
+        <w:rPr>
+          <w:rFonts w:ascii="Georgia" w:hAnsi="Georgia"/>
+        </w:rPr>
+        <w:t xml:space="preserve"> &amp; </w:t>
+      </w:r>
+      <w:proofErr w:type="spellStart"/>
+      <w:r>
+        <w:rPr>
+          <w:rFonts w:ascii="Georgia" w:hAnsi="Georgia"/>
+        </w:rPr>
+        <w:t>Matic</w:t>
+      </w:r>
+      <w:proofErr w:type="spellEnd"/>
+      <w:r>
+        <w:rPr>
+          <w:rFonts w:ascii="Georgia" w:hAnsi="Georgia"/>
+        </w:rPr>
+        <w:t xml:space="preserve"> 2006)</w:t>
       </w:r>
       <w:r>
         <w:rPr>
@@ -2791,7 +3103,11 @@
         <w:fldChar w:fldCharType="end"/>
       </w:r>
       <w:r>
-        <w:t xml:space="preserve">, and in other species of bacteria such as Pseudomonads </w:t>
+        <w:t xml:space="preserve">, and in other species </w:t>
+      </w:r>
+      <w:r>
+        <w:lastRenderedPageBreak/>
+        <w:t xml:space="preserve">of bacteria such as Pseudomonads </w:t>
       </w:r>
       <w:r>
         <w:fldChar w:fldCharType="begin" w:fldLock="1"/>
@@ -2930,7 +3246,15 @@
         <w:fldChar w:fldCharType="end"/>
       </w:r>
       <w:r>
-        <w:t xml:space="preserve">, Caenorhabditis </w:t>
+        <w:t xml:space="preserve">, </w:t>
+      </w:r>
+      <w:proofErr w:type="spellStart"/>
+      <w:r>
+        <w:t>Caenorhabditis</w:t>
+      </w:r>
+      <w:proofErr w:type="spellEnd"/>
+      <w:r>
+        <w:t xml:space="preserve"> </w:t>
       </w:r>
       <w:r>
         <w:fldChar w:fldCharType="begin" w:fldLock="1"/>
@@ -3321,7 +3645,20 @@
           <w:szCs w:val="19"/>
           <w:shd w:val="clear" w:color="auto" w:fill="FFFFFF"/>
         </w:rPr>
-        <w:t>Description of the model: The effect of different loci really needs to be made explicit. I was initially confused by the introduction of the genome-wide mutation rate U when it was previously mentioned that the per-site rate at loci A and B was µ. After re-reading the manuscript several times, I think I understood the model; as well as focal loci A and B, mutation also arises at other (background) loci, with rate U, that contribute to an ongoing fitness decline. Therefore, there is no need to explicitly account for these other sites. Is this correct?</w:t>
+        <w:t xml:space="preserve">Description of the model: The effect of different loci really needs to be made explicit. I was initially confused by the introduction of the genome-wide mutation rate U when it was previously mentioned that the per-site rate at loci A and B was µ. After re-reading the manuscript several times, I think I understood the model; as well as focal loci A and B, mutation also arises at other </w:t>
+      </w:r>
+      <w:r>
+        <w:rPr>
+          <w:rFonts w:ascii="Arial" w:hAnsi="Arial" w:cs="Arial"/>
+          <w:i/>
+          <w:iCs/>
+          <w:color w:val="222222"/>
+          <w:sz w:val="19"/>
+          <w:szCs w:val="19"/>
+          <w:shd w:val="clear" w:color="auto" w:fill="FFFFFF"/>
+        </w:rPr>
+        <w:lastRenderedPageBreak/>
+        <w:t>(background) loci, with rate U, that contribute to an ongoing fitness decline. Therefore, there is no need to explicitly account for these other sites. Is this correct?</w:t>
       </w:r>
     </w:p>
     <w:p>
@@ -3343,20 +3680,20 @@
         </w:rPr>
         <w:t xml:space="preserve">We have revised the section defining how mutation operates in our model </w:t>
       </w:r>
-      <w:commentRangeStart w:id="29"/>
+      <w:commentRangeStart w:id="1"/>
       <w:r>
         <w:rPr>
           <w:rFonts w:ascii="Georgia" w:hAnsi="Georgia"/>
         </w:rPr>
         <w:t>in</w:t>
       </w:r>
-      <w:commentRangeEnd w:id="29"/>
+      <w:commentRangeEnd w:id="1"/>
       <w:r>
         <w:rPr>
           <w:rStyle w:val="CommentReference"/>
           <w:rFonts w:eastAsiaTheme="minorHAnsi" w:cstheme="minorBidi"/>
         </w:rPr>
-        <w:commentReference w:id="29"/>
+        <w:commentReference w:id="1"/>
       </w:r>
       <w:r>
         <w:rPr>
@@ -3571,7 +3908,14 @@
         <w:rPr>
           <w:lang w:bidi="hi-IN"/>
         </w:rPr>
-        <w:t xml:space="preserve">Our model focuses on asexual populations, ignoring recombination, segregation, and sexual reproduction. These mechanisms are important for adaptation on a rugged fitness landscape both because they help to cope with deleterious mutations and because they allow two different single mutants to produce a double mutant without an increased mutation rate. We expect that recombination will reduce the advantage of SIM over NM in population mean fitness </w:t>
+        <w:t xml:space="preserve">Our model focuses on asexual populations, ignoring recombination, segregation, and sexual reproduction. These mechanisms are important for adaptation on a rugged fitness landscape both because they help to cope with deleterious mutations and because they allow two different single mutants to </w:t>
+      </w:r>
+      <w:r>
+        <w:rPr>
+          <w:lang w:bidi="hi-IN"/>
+        </w:rPr>
+        <w:lastRenderedPageBreak/>
+        <w:t xml:space="preserve">produce a double mutant without an increased mutation rate. We expect that recombination will reduce the advantage of SIM over NM in population mean fitness </w:t>
       </w:r>
       <w:r>
         <w:rPr>
@@ -3683,7 +4027,59 @@
           <w:szCs w:val="19"/>
           <w:shd w:val="clear" w:color="auto" w:fill="FFFFFF"/>
         </w:rPr>
-        <w:t xml:space="preserve">tion of emergence probabilities: It is not entirely clear how some of these probability terms are derived. To give some examples: how is the first equation in Appendix A approximated? (I think this assumes U/s &lt;&lt; 1 – is this correct? It also appears that the authors have left out a factor of 2 in the µ^2/s term in the very first equation of Appendix A.) For lines 411 and 413, are these inequalities as they stand or meant to be “a lot less than” (i.e. Us &lt;&lt; U and µ/s &lt;&lt; </w:t>
+        <w:t xml:space="preserve">tion of emergence probabilities: It is not entirely clear how some of these probability terms are derived. To give some examples: how is the first equation in Appendix </w:t>
+      </w:r>
+      <w:proofErr w:type="gramStart"/>
+      <w:r>
+        <w:rPr>
+          <w:rFonts w:ascii="Arial" w:hAnsi="Arial" w:cs="Arial"/>
+          <w:i/>
+          <w:iCs/>
+          <w:color w:val="222222"/>
+          <w:sz w:val="19"/>
+          <w:szCs w:val="19"/>
+          <w:shd w:val="clear" w:color="auto" w:fill="FFFFFF"/>
+        </w:rPr>
+        <w:t>A</w:t>
+      </w:r>
+      <w:proofErr w:type="gramEnd"/>
+      <w:r>
+        <w:rPr>
+          <w:rFonts w:ascii="Arial" w:hAnsi="Arial" w:cs="Arial"/>
+          <w:i/>
+          <w:iCs/>
+          <w:color w:val="222222"/>
+          <w:sz w:val="19"/>
+          <w:szCs w:val="19"/>
+          <w:shd w:val="clear" w:color="auto" w:fill="FFFFFF"/>
+        </w:rPr>
+        <w:t xml:space="preserve"> approximated? (I think this assumes U/s &lt;&lt; 1 – is this correct? It also appears that the authors have left out a factor of 2 in the µ^2/s term in the very first equation of Appendix A.) For lines 411 and 413, are these inequalities as they stand or meant to be “a lot less than” (i.e. </w:t>
+      </w:r>
+      <w:proofErr w:type="gramStart"/>
+      <w:r>
+        <w:rPr>
+          <w:rFonts w:ascii="Arial" w:hAnsi="Arial" w:cs="Arial"/>
+          <w:i/>
+          <w:iCs/>
+          <w:color w:val="222222"/>
+          <w:sz w:val="19"/>
+          <w:szCs w:val="19"/>
+          <w:shd w:val="clear" w:color="auto" w:fill="FFFFFF"/>
+        </w:rPr>
+        <w:t>Us</w:t>
+      </w:r>
+      <w:proofErr w:type="gramEnd"/>
+      <w:r>
+        <w:rPr>
+          <w:rFonts w:ascii="Arial" w:hAnsi="Arial" w:cs="Arial"/>
+          <w:i/>
+          <w:iCs/>
+          <w:color w:val="222222"/>
+          <w:sz w:val="19"/>
+          <w:szCs w:val="19"/>
+          <w:shd w:val="clear" w:color="auto" w:fill="FFFFFF"/>
+        </w:rPr>
+        <w:t xml:space="preserve"> &lt;&lt; U and µ/s &lt;&lt; </w:t>
       </w:r>
       <w:r>
         <w:rPr>
@@ -3707,7 +4103,33 @@
           <w:szCs w:val="19"/>
           <w:shd w:val="clear" w:color="auto" w:fill="FFFFFF"/>
         </w:rPr>
-        <w:t xml:space="preserve"> U)? Finally, I take it that it is also assumed that sH &lt;&lt; 1? In addition, these simplifications should really be stated briefly when referring to the appendices (e.g. at P6 L111).</w:t>
+        <w:t xml:space="preserve"> U)? Finally, I take it that it is also assumed that </w:t>
+      </w:r>
+      <w:proofErr w:type="spellStart"/>
+      <w:r>
+        <w:rPr>
+          <w:rFonts w:ascii="Arial" w:hAnsi="Arial" w:cs="Arial"/>
+          <w:i/>
+          <w:iCs/>
+          <w:color w:val="222222"/>
+          <w:sz w:val="19"/>
+          <w:szCs w:val="19"/>
+          <w:shd w:val="clear" w:color="auto" w:fill="FFFFFF"/>
+        </w:rPr>
+        <w:t>sH</w:t>
+      </w:r>
+      <w:proofErr w:type="spellEnd"/>
+      <w:r>
+        <w:rPr>
+          <w:rFonts w:ascii="Arial" w:hAnsi="Arial" w:cs="Arial"/>
+          <w:i/>
+          <w:iCs/>
+          <w:color w:val="222222"/>
+          <w:sz w:val="19"/>
+          <w:szCs w:val="19"/>
+          <w:shd w:val="clear" w:color="auto" w:fill="FFFFFF"/>
+        </w:rPr>
+        <w:t xml:space="preserve"> &lt;&lt; 1? In addition, these simplifications should really be stated briefly when referring to the appendices (e.g. at P6 L111).</w:t>
       </w:r>
     </w:p>
     <w:p>
@@ -3728,14 +4150,12 @@
           <w:szCs w:val="19"/>
         </w:rPr>
       </w:pPr>
-      <w:ins w:id="30" w:author="lhadany" w:date="2013-12-23T15:12:00Z">
-        <w:r>
-          <w:rPr>
-            <w:rFonts w:ascii="Georgia" w:hAnsi="Georgia"/>
-          </w:rPr>
-          <w:t xml:space="preserve">Thanks! </w:t>
-        </w:r>
-      </w:ins>
+      <w:r>
+        <w:rPr>
+          <w:rFonts w:ascii="Georgia" w:hAnsi="Georgia"/>
+        </w:rPr>
+        <w:t xml:space="preserve">Thanks! </w:t>
+      </w:r>
       <w:r>
         <w:rPr>
           <w:rFonts w:ascii="Georgia" w:hAnsi="Georgia"/>
@@ -3748,6 +4168,7 @@
         </w:rPr>
         <w:t xml:space="preserve">e added a comment about the assumptions made on the model parameters; added the missing factor of 2 to the left-hand-side of the first equation in L407; added missing &lt;&lt; in L414; added an explicit </w:t>
       </w:r>
+      <w:proofErr w:type="spellStart"/>
       <w:r>
         <w:rPr>
           <w:rFonts w:ascii="Georgia" w:hAnsi="Georgia"/>
@@ -3756,6 +4177,7 @@
         </w:rPr>
         <w:t>sH</w:t>
       </w:r>
+      <w:proofErr w:type="spellEnd"/>
       <w:r>
         <w:rPr>
           <w:rFonts w:ascii="Georgia" w:hAnsi="Georgia"/>
@@ -3826,10 +4248,21 @@
         <w:rPr>
           <w:rFonts w:ascii="Georgia" w:hAnsi="Georgia"/>
         </w:rPr>
-        <w:t>ons description will be clearer: "</w:t>
-      </w:r>
-      <w:r>
-        <w:t xml:space="preserve"> We used Wright-Fisher simulations to study the evolution of a finite asexual population under selection, mutation and drift (Figure 1B). We divide the individuals to classes according to their genotypes (</w:t>
+        <w:t xml:space="preserve">ons description will be clearer: </w:t>
+      </w:r>
+      <w:proofErr w:type="gramStart"/>
+      <w:r>
+        <w:rPr>
+          <w:rFonts w:ascii="Georgia" w:hAnsi="Georgia"/>
+        </w:rPr>
+        <w:t>"</w:t>
+      </w:r>
+      <w:r>
+        <w:t xml:space="preserve"> We</w:t>
+      </w:r>
+      <w:proofErr w:type="gramEnd"/>
+      <w:r>
+        <w:t xml:space="preserve"> used Wright-Fisher simulations to study the evolution of a finite asexual population under selection, mutation and drift (Figure 1B). We divide the individuals to classes according to their genotypes (</w:t>
       </w:r>
       <w:r>
         <w:rPr>
@@ -3856,7 +4289,23 @@
           <w:i/>
           <w:iCs/>
         </w:rPr>
-        <w:t xml:space="preserve"> aB/x</w:t>
+        <w:t xml:space="preserve"> </w:t>
+      </w:r>
+      <w:proofErr w:type="spellStart"/>
+      <w:r>
+        <w:rPr>
+          <w:i/>
+          <w:iCs/>
+        </w:rPr>
+        <w:t>aB</w:t>
+      </w:r>
+      <w:proofErr w:type="spellEnd"/>
+      <w:r>
+        <w:rPr>
+          <w:i/>
+          <w:iCs/>
+        </w:rPr>
+        <w:t>/x</w:t>
       </w:r>
       <w:r>
         <w:t>,</w:t>
@@ -3895,7 +4344,11 @@
         <w:t>≥</w:t>
       </w:r>
       <w:r>
-        <w:t xml:space="preserve">0 is the number of deleterious mutations), and track the number of individuals in each class. The simulations start with a mutation-free population (all individuals start in the </w:t>
+        <w:t xml:space="preserve">0 is the number of deleterious mutations), and track the number of individuals in each class. The simulations start with a mutation-free population </w:t>
+      </w:r>
+      <w:r>
+        <w:lastRenderedPageBreak/>
+        <w:t xml:space="preserve">(all individuals start in the </w:t>
       </w:r>
       <w:r>
         <w:rPr>
@@ -3962,7 +4415,33 @@
           <w:szCs w:val="19"/>
           <w:shd w:val="clear" w:color="auto" w:fill="FFFFFF"/>
         </w:rPr>
-        <w:t>Figure 3: Why include figure 3 if it's not going to be discussed? Please expand on the inference one obtains from this figure, or move it to the supplementary material if it's not an important result. This also ties into your explanation on lines 181–182 (explain what is the slight advantage of SIM over NM).</w:t>
+        <w:t xml:space="preserve">Figure 3: Why include figure 3 if it's not going to be discussed? Please expand on the inference one obtains from this figure, or move it to the supplementary material if it's not an important result. This also ties into your explanation on lines 181–182 (explain what </w:t>
+      </w:r>
+      <w:proofErr w:type="gramStart"/>
+      <w:r>
+        <w:rPr>
+          <w:rFonts w:ascii="Arial" w:hAnsi="Arial" w:cs="Arial"/>
+          <w:i/>
+          <w:iCs/>
+          <w:color w:val="222222"/>
+          <w:sz w:val="19"/>
+          <w:szCs w:val="19"/>
+          <w:shd w:val="clear" w:color="auto" w:fill="FFFFFF"/>
+        </w:rPr>
+        <w:t>is the slight advantage of SIM over NM</w:t>
+      </w:r>
+      <w:proofErr w:type="gramEnd"/>
+      <w:r>
+        <w:rPr>
+          <w:rFonts w:ascii="Arial" w:hAnsi="Arial" w:cs="Arial"/>
+          <w:i/>
+          <w:iCs/>
+          <w:color w:val="222222"/>
+          <w:sz w:val="19"/>
+          <w:szCs w:val="19"/>
+          <w:shd w:val="clear" w:color="auto" w:fill="FFFFFF"/>
+        </w:rPr>
+        <w:t>).</w:t>
       </w:r>
     </w:p>
     <w:p>
@@ -3983,7 +4462,7 @@
           <w:szCs w:val="19"/>
         </w:rPr>
       </w:pPr>
-      <w:bookmarkStart w:id="31" w:name="_Ref374913017"/>
+      <w:bookmarkStart w:id="2" w:name="_Ref374913017"/>
       <w:r>
         <w:rPr>
           <w:rFonts w:ascii="Georgia" w:hAnsi="Georgia"/>
@@ -3994,7 +4473,14 @@
         <w:rPr>
           <w:rFonts w:ascii="Georgia" w:hAnsi="Georgia"/>
         </w:rPr>
-        <w:t>at the beginning of section 3.2: "</w:t>
+        <w:t xml:space="preserve">at the beginning of section 3.2: </w:t>
+      </w:r>
+      <w:proofErr w:type="gramStart"/>
+      <w:r>
+        <w:rPr>
+          <w:rFonts w:ascii="Georgia" w:hAnsi="Georgia"/>
+        </w:rPr>
+        <w:t>"</w:t>
       </w:r>
       <w:r>
         <w:rPr>
@@ -4008,7 +4494,15 @@
           <w:highlight w:val="yellow"/>
           <w:lang w:bidi="hi-IN"/>
         </w:rPr>
-        <w:t xml:space="preserve">If the mutation rate is constant and uniform across the population, the population mean fitness – the </w:t>
+        <w:t>If</w:t>
+      </w:r>
+      <w:proofErr w:type="gramEnd"/>
+      <w:r>
+        <w:rPr>
+          <w:highlight w:val="yellow"/>
+          <w:lang w:bidi="hi-IN"/>
+        </w:rPr>
+        <w:t xml:space="preserve"> the mutation rate is constant and uniform across the population, the population mean fitness – the </w:t>
       </w:r>
       <w:r>
         <w:rPr>
@@ -4095,7 +4589,7 @@
         </w:rPr>
         <w:t xml:space="preserve"> shows this advantage of SIM over NM in terms of the differential population mean </w:t>
       </w:r>
-      <w:commentRangeStart w:id="32"/>
+      <w:commentRangeStart w:id="3"/>
       <w:r>
         <w:rPr>
           <w:highlight w:val="yellow"/>
@@ -4103,13 +4597,13 @@
         </w:rPr>
         <w:t>fitness</w:t>
       </w:r>
-      <w:commentRangeEnd w:id="32"/>
+      <w:commentRangeEnd w:id="3"/>
       <w:r>
         <w:rPr>
           <w:rStyle w:val="CommentReference"/>
           <w:rFonts w:eastAsiaTheme="minorHAnsi" w:cstheme="minorBidi"/>
         </w:rPr>
-        <w:commentReference w:id="32"/>
+        <w:commentReference w:id="3"/>
       </w:r>
       <w:r>
         <w:rPr>
@@ -4118,13 +4612,15 @@
         </w:rPr>
         <w:t>.</w:t>
       </w:r>
+      <w:proofErr w:type="gramStart"/>
       <w:r>
         <w:rPr>
           <w:rFonts w:ascii="Georgia" w:hAnsi="Georgia"/>
         </w:rPr>
         <w:t>".</w:t>
       </w:r>
-      <w:bookmarkEnd w:id="31"/>
+      <w:bookmarkEnd w:id="2"/>
+      <w:proofErr w:type="gramEnd"/>
     </w:p>
     <w:p>
       <w:pPr>
@@ -4328,7 +4824,36 @@
           <w:szCs w:val="19"/>
           <w:shd w:val="clear" w:color="auto" w:fill="FFFFFF"/>
         </w:rPr>
-        <w:t>P3 L36–38: As with the abstract, the introduction here could do with more detail to explain the traditional assumption of the adaptedness/adaptability trade-off, and it's impact on biological theory.</w:t>
+        <w:lastRenderedPageBreak/>
+        <w:t xml:space="preserve">P3 L36–38: As with the abstract, the introduction here could do with more detail to explain the traditional assumption of the adaptedness/adaptability trade-off, and </w:t>
+      </w:r>
+      <w:proofErr w:type="spellStart"/>
+      <w:proofErr w:type="gramStart"/>
+      <w:r>
+        <w:rPr>
+          <w:rFonts w:ascii="Arial" w:hAnsi="Arial" w:cs="Arial"/>
+          <w:i/>
+          <w:iCs/>
+          <w:color w:val="222222"/>
+          <w:sz w:val="19"/>
+          <w:szCs w:val="19"/>
+          <w:shd w:val="clear" w:color="auto" w:fill="FFFFFF"/>
+        </w:rPr>
+        <w:t>it's</w:t>
+      </w:r>
+      <w:proofErr w:type="spellEnd"/>
+      <w:proofErr w:type="gramEnd"/>
+      <w:r>
+        <w:rPr>
+          <w:rFonts w:ascii="Arial" w:hAnsi="Arial" w:cs="Arial"/>
+          <w:i/>
+          <w:iCs/>
+          <w:color w:val="222222"/>
+          <w:sz w:val="19"/>
+          <w:szCs w:val="19"/>
+          <w:shd w:val="clear" w:color="auto" w:fill="FFFFFF"/>
+        </w:rPr>
+        <w:t xml:space="preserve"> impact on biological theory.</w:t>
       </w:r>
     </w:p>
     <w:p>
@@ -4411,13 +4936,24 @@
         <w:rPr>
           <w:rFonts w:ascii="Georgia" w:hAnsi="Georgia"/>
         </w:rPr>
-        <w:t>: "</w:t>
+        <w:t xml:space="preserve">: </w:t>
+      </w:r>
+      <w:proofErr w:type="gramStart"/>
+      <w:r>
+        <w:rPr>
+          <w:rFonts w:ascii="Georgia" w:hAnsi="Georgia"/>
+        </w:rPr>
+        <w:t>"</w:t>
       </w:r>
       <w:r>
         <w:t xml:space="preserve"> </w:t>
       </w:r>
       <w:r>
-        <w:t xml:space="preserve">Because mutations are mostly deleterious, mutation rates should be reduced by natural selection. However, mutations also provide the raw material for adaptation. Therefore, evolutionary theory suggests that the mutation rate must balance between </w:t>
+        <w:t>Because</w:t>
+      </w:r>
+      <w:proofErr w:type="gramEnd"/>
+      <w:r>
+        <w:t xml:space="preserve"> mutations are mostly deleterious, mutation rates should be reduced by natural selection. However, mutations also provide the raw material for adaptation. Therefore, evolutionary theory suggests that the mutation rate must balance between </w:t>
       </w:r>
       <w:r>
         <w:rPr>
@@ -4497,7 +5033,7 @@
         </w:rPr>
         <w:t xml:space="preserve"> paragraphs of the introduction</w:t>
       </w:r>
-      <w:commentRangeStart w:id="33"/>
+      <w:commentRangeStart w:id="4"/>
       <w:r>
         <w:rPr>
           <w:rFonts w:ascii="Georgia" w:hAnsi="Georgia"/>
@@ -4589,7 +5125,11 @@
         <w:fldChar w:fldCharType="end"/>
       </w:r>
       <w:r>
-        <w:t xml:space="preserve"> which suggests that natural selection reduces the mutation rate in a stable environment. But many adaptations may require new beneficial mutations, especially in asexual populations. This tension between the effects of beneficial and deleterious mutations leads to "the rise and fall of the mutator allele" dynamics, where mutator alleles increase in frequency in a maladapted population, only to be eliminated by selection when the population is well-adapted. This dynamic was studied using experimental evolution </w:t>
+        <w:t xml:space="preserve"> which suggests that natural selection reduces the mutation rate in a stable environment. But many adaptations may require new beneficial mutations, especially in asexual populations. This tension between the effects of beneficial and deleterious </w:t>
+      </w:r>
+      <w:r>
+        <w:lastRenderedPageBreak/>
+        <w:t xml:space="preserve">mutations leads to "the rise and fall of the mutator allele" dynamics, where mutator alleles increase in frequency in a maladapted population, only to be eliminated by selection when the population is well-adapted. This dynamic was studied using experimental evolution </w:t>
       </w:r>
       <w:r>
         <w:fldChar w:fldCharType="begin" w:fldLock="1"/>
@@ -4734,7 +5274,7 @@
         <w:t>."</w:t>
       </w:r>
     </w:p>
-    <w:commentRangeEnd w:id="33"/>
+    <w:commentRangeEnd w:id="4"/>
     <w:p>
       <w:pPr>
         <w:bidi w:val="0"/>
@@ -4752,7 +5292,7 @@
         <w:rPr>
           <w:rStyle w:val="CommentReference"/>
         </w:rPr>
-        <w:commentReference w:id="33"/>
+        <w:commentReference w:id="4"/>
       </w:r>
       <w:r>
         <w:rPr>
@@ -5010,8 +5550,22 @@
           <w:szCs w:val="19"/>
           <w:shd w:val="clear" w:color="auto" w:fill="FFFFFF"/>
         </w:rPr>
-        <w:t>P7 L133: “We use Wright-Fisher simulations...” To do what?</w:t>
-      </w:r>
+        <w:t xml:space="preserve">P7 L133: “We use Wright-Fisher simulations...” </w:t>
+      </w:r>
+      <w:proofErr w:type="gramStart"/>
+      <w:r>
+        <w:rPr>
+          <w:rFonts w:ascii="Arial" w:hAnsi="Arial" w:cs="Arial"/>
+          <w:i/>
+          <w:iCs/>
+          <w:color w:val="222222"/>
+          <w:sz w:val="19"/>
+          <w:szCs w:val="19"/>
+          <w:shd w:val="clear" w:color="auto" w:fill="FFFFFF"/>
+        </w:rPr>
+        <w:t>To do what?</w:t>
+      </w:r>
+      <w:proofErr w:type="gramEnd"/>
     </w:p>
     <w:p>
       <w:pPr>
@@ -5096,8 +5650,48 @@
           <w:szCs w:val="19"/>
           <w:shd w:val="clear" w:color="auto" w:fill="FFFFFF"/>
         </w:rPr>
-        <w:t xml:space="preserve"> see an exception below.” In which section? Same for P9 L160.</w:t>
-      </w:r>
+        <w:t xml:space="preserve"> see an exception below.” </w:t>
+      </w:r>
+      <w:proofErr w:type="gramStart"/>
+      <w:r>
+        <w:rPr>
+          <w:rFonts w:ascii="Arial" w:hAnsi="Arial" w:cs="Arial"/>
+          <w:i/>
+          <w:iCs/>
+          <w:color w:val="222222"/>
+          <w:sz w:val="19"/>
+          <w:szCs w:val="19"/>
+          <w:shd w:val="clear" w:color="auto" w:fill="FFFFFF"/>
+        </w:rPr>
+        <w:t>In which section?</w:t>
+      </w:r>
+      <w:proofErr w:type="gramEnd"/>
+      <w:r>
+        <w:rPr>
+          <w:rFonts w:ascii="Arial" w:hAnsi="Arial" w:cs="Arial"/>
+          <w:i/>
+          <w:iCs/>
+          <w:color w:val="222222"/>
+          <w:sz w:val="19"/>
+          <w:szCs w:val="19"/>
+          <w:shd w:val="clear" w:color="auto" w:fill="FFFFFF"/>
+        </w:rPr>
+        <w:t xml:space="preserve"> </w:t>
+      </w:r>
+      <w:proofErr w:type="gramStart"/>
+      <w:r>
+        <w:rPr>
+          <w:rFonts w:ascii="Arial" w:hAnsi="Arial" w:cs="Arial"/>
+          <w:i/>
+          <w:iCs/>
+          <w:color w:val="222222"/>
+          <w:sz w:val="19"/>
+          <w:szCs w:val="19"/>
+          <w:shd w:val="clear" w:color="auto" w:fill="FFFFFF"/>
+        </w:rPr>
+        <w:t>Same for P9 L160.</w:t>
+      </w:r>
+      <w:proofErr w:type="gramEnd"/>
     </w:p>
     <w:p>
       <w:pPr>
@@ -5116,6 +5710,7 @@
         <w:rPr>
           <w:rFonts w:ascii="Georgia" w:hAnsi="Georgia"/>
         </w:rPr>
+        <w:lastRenderedPageBreak/>
         <w:t>We replaced "see below" with a reference to section 3.3 in L 121 and L160.</w:t>
       </w:r>
       <w:r>
@@ -5170,7 +5765,7 @@
           <w:szCs w:val="19"/>
         </w:rPr>
       </w:pPr>
-      <w:commentRangeStart w:id="34"/>
+      <w:commentRangeStart w:id="5"/>
       <w:r>
         <w:rPr>
           <w:rFonts w:ascii="Georgia" w:hAnsi="Georgia"/>
@@ -5183,13 +5778,13 @@
         </w:rPr>
         <w:t xml:space="preserve">del overview to avoid confusion: </w:t>
       </w:r>
-      <w:commentRangeEnd w:id="34"/>
+      <w:commentRangeEnd w:id="5"/>
       <w:r>
         <w:rPr>
           <w:rStyle w:val="CommentReference"/>
           <w:rFonts w:eastAsiaTheme="minorHAnsi" w:cstheme="minorBidi"/>
         </w:rPr>
-        <w:commentReference w:id="34"/>
+        <w:commentReference w:id="5"/>
       </w:r>
       <w:r>
         <w:rPr>
@@ -5239,11 +5834,19 @@
         </w:rPr>
         <w:t>ω</w:t>
       </w:r>
-      <w:r>
-        <w:rPr>
-          <w:lang w:bidi="hi-IN"/>
-        </w:rPr>
-        <w:t>=(1-</w:t>
+      <w:proofErr w:type="gramStart"/>
+      <w:r>
+        <w:rPr>
+          <w:lang w:bidi="hi-IN"/>
+        </w:rPr>
+        <w:t>=(</w:t>
+      </w:r>
+      <w:proofErr w:type="gramEnd"/>
+      <w:r>
+        <w:rPr>
+          <w:lang w:bidi="hi-IN"/>
+        </w:rPr>
+        <w:t>1-</w:t>
       </w:r>
       <w:r>
         <w:rPr>
@@ -5291,6 +5894,7 @@
       <w:r>
         <w:t xml:space="preserve">Mutations at these loci change </w:t>
       </w:r>
+      <w:proofErr w:type="gramStart"/>
       <w:r>
         <w:rPr>
           <w:i/>
@@ -5299,7 +5903,11 @@
         <w:t>a</w:t>
       </w:r>
       <w:r>
-        <w:t xml:space="preserve"> to </w:t>
+        <w:t xml:space="preserve"> to</w:t>
+      </w:r>
+      <w:proofErr w:type="gramEnd"/>
+      <w:r>
+        <w:t xml:space="preserve"> </w:t>
       </w:r>
       <w:r>
         <w:rPr>
@@ -5373,7 +5981,7 @@
           <w:shd w:val="clear" w:color="auto" w:fill="FFFFFF"/>
         </w:rPr>
       </w:pPr>
-      <w:commentRangeStart w:id="35"/>
+      <w:commentRangeStart w:id="6"/>
       <w:r>
         <w:rPr>
           <w:rFonts w:ascii="Arial" w:hAnsi="Arial" w:cs="Arial"/>
@@ -5386,12 +5994,12 @@
         </w:rPr>
         <w:t>P13 L250: “....other mechanisms were proposed”. What were they? Also explain in the context of line 253 when you say “SIM can resolve this problem” (what is 'this' problem?)</w:t>
       </w:r>
-      <w:commentRangeEnd w:id="35"/>
+      <w:commentRangeEnd w:id="6"/>
       <w:r>
         <w:rPr>
           <w:rStyle w:val="CommentReference"/>
         </w:rPr>
-        <w:commentReference w:id="35"/>
+        <w:commentReference w:id="6"/>
       </w:r>
     </w:p>
     <w:p>
@@ -5813,7 +6421,33 @@
           <w:szCs w:val="19"/>
           <w:shd w:val="clear" w:color="auto" w:fill="FFFFFF"/>
         </w:rPr>
-        <w:t>Table 1: If this isn't too onerous, maybe it would be worth adding an extra row on s/µ, (s/µ)^2 ranges as well to show the reader the range of N that is permissible? I am happy to leave this to the author's discretion.</w:t>
+        <w:t>Table 1: If this isn't too onerous, maybe it would be worth adding an extra row on s/µ, (s/µ</w:t>
+      </w:r>
+      <w:proofErr w:type="gramStart"/>
+      <w:r>
+        <w:rPr>
+          <w:rFonts w:ascii="Arial" w:hAnsi="Arial" w:cs="Arial"/>
+          <w:i/>
+          <w:iCs/>
+          <w:color w:val="222222"/>
+          <w:sz w:val="19"/>
+          <w:szCs w:val="19"/>
+          <w:shd w:val="clear" w:color="auto" w:fill="FFFFFF"/>
+        </w:rPr>
+        <w:t>)^</w:t>
+      </w:r>
+      <w:proofErr w:type="gramEnd"/>
+      <w:r>
+        <w:rPr>
+          <w:rFonts w:ascii="Arial" w:hAnsi="Arial" w:cs="Arial"/>
+          <w:i/>
+          <w:iCs/>
+          <w:color w:val="222222"/>
+          <w:sz w:val="19"/>
+          <w:szCs w:val="19"/>
+          <w:shd w:val="clear" w:color="auto" w:fill="FFFFFF"/>
+        </w:rPr>
+        <w:t>2 ranges as well to show the reader the range of N that is permissible? I am happy to leave this to the author's discretion.</w:t>
       </w:r>
     </w:p>
     <w:p>
@@ -5900,7 +6534,60 @@
           <w:szCs w:val="19"/>
           <w:shd w:val="clear" w:color="auto" w:fill="FFFFFF"/>
         </w:rPr>
-        <w:t>P1 L6: Is Liliach's email written correctly?P3 L40: “has been demonstrated” instead of “was demonstrated”.</w:t>
+        <w:lastRenderedPageBreak/>
+        <w:t xml:space="preserve">P1 L6: Is </w:t>
+      </w:r>
+      <w:proofErr w:type="spellStart"/>
+      <w:r>
+        <w:rPr>
+          <w:rFonts w:ascii="Arial" w:hAnsi="Arial" w:cs="Arial"/>
+          <w:i/>
+          <w:iCs/>
+          <w:color w:val="222222"/>
+          <w:sz w:val="19"/>
+          <w:szCs w:val="19"/>
+          <w:shd w:val="clear" w:color="auto" w:fill="FFFFFF"/>
+        </w:rPr>
+        <w:t>Liliach's</w:t>
+      </w:r>
+      <w:proofErr w:type="spellEnd"/>
+      <w:r>
+        <w:rPr>
+          <w:rFonts w:ascii="Arial" w:hAnsi="Arial" w:cs="Arial"/>
+          <w:i/>
+          <w:iCs/>
+          <w:color w:val="222222"/>
+          <w:sz w:val="19"/>
+          <w:szCs w:val="19"/>
+          <w:shd w:val="clear" w:color="auto" w:fill="FFFFFF"/>
+        </w:rPr>
+        <w:t xml:space="preserve"> email written correctly</w:t>
+      </w:r>
+      <w:proofErr w:type="gramStart"/>
+      <w:r>
+        <w:rPr>
+          <w:rFonts w:ascii="Arial" w:hAnsi="Arial" w:cs="Arial"/>
+          <w:i/>
+          <w:iCs/>
+          <w:color w:val="222222"/>
+          <w:sz w:val="19"/>
+          <w:szCs w:val="19"/>
+          <w:shd w:val="clear" w:color="auto" w:fill="FFFFFF"/>
+        </w:rPr>
+        <w:t>?P3</w:t>
+      </w:r>
+      <w:proofErr w:type="gramEnd"/>
+      <w:r>
+        <w:rPr>
+          <w:rFonts w:ascii="Arial" w:hAnsi="Arial" w:cs="Arial"/>
+          <w:i/>
+          <w:iCs/>
+          <w:color w:val="222222"/>
+          <w:sz w:val="19"/>
+          <w:szCs w:val="19"/>
+          <w:shd w:val="clear" w:color="auto" w:fill="FFFFFF"/>
+        </w:rPr>
+        <w:t xml:space="preserve"> L40: “has been demonstrated” instead of “was demonstrated”.</w:t>
       </w:r>
       <w:r>
         <w:rPr>
@@ -5946,8 +6633,22 @@
           <w:szCs w:val="19"/>
           <w:shd w:val="clear" w:color="auto" w:fill="FFFFFF"/>
         </w:rPr>
-        <w:t>P3 L52: “More recently, it was shown...” instead of “we showed...”.</w:t>
-      </w:r>
+        <w:t>P3 L52: “More recently, it was shown...” instead of “we showed...</w:t>
+      </w:r>
+      <w:proofErr w:type="gramStart"/>
+      <w:r>
+        <w:rPr>
+          <w:rFonts w:ascii="Arial" w:hAnsi="Arial" w:cs="Arial"/>
+          <w:i/>
+          <w:iCs/>
+          <w:color w:val="222222"/>
+          <w:sz w:val="19"/>
+          <w:szCs w:val="19"/>
+          <w:shd w:val="clear" w:color="auto" w:fill="FFFFFF"/>
+        </w:rPr>
+        <w:t>”.</w:t>
+      </w:r>
+      <w:proofErr w:type="gramEnd"/>
       <w:r>
         <w:rPr>
           <w:rFonts w:ascii="Arial" w:hAnsi="Arial" w:cs="Arial"/>
@@ -5969,8 +6670,22 @@
           <w:szCs w:val="19"/>
           <w:shd w:val="clear" w:color="auto" w:fill="FFFFFF"/>
         </w:rPr>
-        <w:t>P4 L75: “it undergoes adaptive evolution” instead of “goes through adaptive evolution...”.</w:t>
-      </w:r>
+        <w:t>P4 L75: “it undergoes adaptive evolution” instead of “goes through adaptive evolution...</w:t>
+      </w:r>
+      <w:proofErr w:type="gramStart"/>
+      <w:r>
+        <w:rPr>
+          <w:rFonts w:ascii="Arial" w:hAnsi="Arial" w:cs="Arial"/>
+          <w:i/>
+          <w:iCs/>
+          <w:color w:val="222222"/>
+          <w:sz w:val="19"/>
+          <w:szCs w:val="19"/>
+          <w:shd w:val="clear" w:color="auto" w:fill="FFFFFF"/>
+        </w:rPr>
+        <w:t>”.</w:t>
+      </w:r>
+      <w:proofErr w:type="gramEnd"/>
       <w:r>
         <w:rPr>
           <w:rFonts w:ascii="Arial" w:hAnsi="Arial" w:cs="Arial"/>
@@ -6077,11 +6792,47 @@
           <w:rFonts w:ascii="Georgia" w:hAnsi="Georgia"/>
         </w:rPr>
       </w:pPr>
-      <w:r>
-        <w:rPr>
-          <w:rFonts w:ascii="Georgia" w:hAnsi="Georgia"/>
-        </w:rPr>
-        <w:t>Lilach's email was indeed missing an 'a' after the 'd'. We fixed typos and grammar in L40, L41, L75, L78, L108, L126-127. We didn't change L52 because we prefer the active voice rather than the passive one. We left 'constraints' in L101.</w:t>
+      <w:proofErr w:type="spellStart"/>
+      <w:r>
+        <w:rPr>
+          <w:rFonts w:ascii="Georgia" w:hAnsi="Georgia"/>
+        </w:rPr>
+        <w:t>Lilach's</w:t>
+      </w:r>
+      <w:proofErr w:type="spellEnd"/>
+      <w:r>
+        <w:rPr>
+          <w:rFonts w:ascii="Georgia" w:hAnsi="Georgia"/>
+        </w:rPr>
+        <w:t xml:space="preserve"> email was indeed missing an 'a' after </w:t>
+      </w:r>
+      <w:proofErr w:type="gramStart"/>
+      <w:r>
+        <w:rPr>
+          <w:rFonts w:ascii="Georgia" w:hAnsi="Georgia"/>
+        </w:rPr>
+        <w:t>the 'd'</w:t>
+      </w:r>
+      <w:proofErr w:type="gramEnd"/>
+      <w:r>
+        <w:rPr>
+          <w:rFonts w:ascii="Georgia" w:hAnsi="Georgia"/>
+        </w:rPr>
+        <w:t xml:space="preserve">. We fixed typos and grammar in L40, L41, L75, L78, L108, </w:t>
+      </w:r>
+      <w:proofErr w:type="gramStart"/>
+      <w:r>
+        <w:rPr>
+          <w:rFonts w:ascii="Georgia" w:hAnsi="Georgia"/>
+        </w:rPr>
+        <w:t>L126</w:t>
+      </w:r>
+      <w:proofErr w:type="gramEnd"/>
+      <w:r>
+        <w:rPr>
+          <w:rFonts w:ascii="Georgia" w:hAnsi="Georgia"/>
+        </w:rPr>
+        <w:t>-127. We didn't change L52 because we prefer the active voice rather than the passive one. We left 'constraints' in L101.</w:t>
       </w:r>
     </w:p>
     <w:p>
@@ -6147,7 +6898,63 @@
           <w:shd w:val="clear" w:color="auto" w:fill="FFFFFF"/>
           <w:lang w:bidi="he-IL"/>
         </w:rPr>
-        <w:t>There seems to be an artificial distinction in the paper that maladaptation due to a mismatch in genotype with environment (i.e., ab vs. AB) is distinct from  maladaptation due to non-­‐specific “deleterious mutations.”  In the model, non-­‐specific “deleterious mutations” have no effect on mutation rate. This seems like a questionable assumption sense in terms of fitness, maladaptation is maladaptation, whether it comes from a mismatch with environment or non-­‐specific deleterious effects. In the paper, deleterious effects at the A/a and B/b loci have the same se</w:t>
+        <w:t xml:space="preserve">There seems to be an artificial distinction in the paper that maladaptation due to a mismatch in genotype with environment (i.e., ab vs. AB) is distinct </w:t>
+      </w:r>
+      <w:proofErr w:type="gramStart"/>
+      <w:r>
+        <w:rPr>
+          <w:rFonts w:ascii="Arial" w:eastAsiaTheme="minorHAnsi" w:hAnsi="Arial" w:cs="Arial"/>
+          <w:i/>
+          <w:iCs/>
+          <w:color w:val="222222"/>
+          <w:sz w:val="19"/>
+          <w:szCs w:val="19"/>
+          <w:shd w:val="clear" w:color="auto" w:fill="FFFFFF"/>
+          <w:lang w:bidi="he-IL"/>
+        </w:rPr>
+        <w:t>from  maladaptation</w:t>
+      </w:r>
+      <w:proofErr w:type="gramEnd"/>
+      <w:r>
+        <w:rPr>
+          <w:rFonts w:ascii="Arial" w:eastAsiaTheme="minorHAnsi" w:hAnsi="Arial" w:cs="Arial"/>
+          <w:i/>
+          <w:iCs/>
+          <w:color w:val="222222"/>
+          <w:sz w:val="19"/>
+          <w:szCs w:val="19"/>
+          <w:shd w:val="clear" w:color="auto" w:fill="FFFFFF"/>
+          <w:lang w:bidi="he-IL"/>
+        </w:rPr>
+        <w:t xml:space="preserve"> due to non-­‐specific “deleterious mutations.”  In the model, non-­‐specific “deleterious mutations” have no effect on mutation rate. This seems like a questionable assumption sense in terms of </w:t>
+      </w:r>
+      <w:proofErr w:type="gramStart"/>
+      <w:r>
+        <w:rPr>
+          <w:rFonts w:ascii="Arial" w:eastAsiaTheme="minorHAnsi" w:hAnsi="Arial" w:cs="Arial"/>
+          <w:i/>
+          <w:iCs/>
+          <w:color w:val="222222"/>
+          <w:sz w:val="19"/>
+          <w:szCs w:val="19"/>
+          <w:shd w:val="clear" w:color="auto" w:fill="FFFFFF"/>
+          <w:lang w:bidi="he-IL"/>
+        </w:rPr>
+        <w:t>fitness,</w:t>
+      </w:r>
+      <w:proofErr w:type="gramEnd"/>
+      <w:r>
+        <w:rPr>
+          <w:rFonts w:ascii="Arial" w:eastAsiaTheme="minorHAnsi" w:hAnsi="Arial" w:cs="Arial"/>
+          <w:i/>
+          <w:iCs/>
+          <w:color w:val="222222"/>
+          <w:sz w:val="19"/>
+          <w:szCs w:val="19"/>
+          <w:shd w:val="clear" w:color="auto" w:fill="FFFFFF"/>
+          <w:lang w:bidi="he-IL"/>
+        </w:rPr>
+        <w:t xml:space="preserve"> maladaptation is maladaptation, whether it comes from a mismatch with environment or non-­‐specific deleterious effects. In the paper, deleterious effects at the A/a and B/b loci have the same se</w:t>
       </w:r>
       <w:r>
         <w:rPr>
@@ -6173,7 +6980,35 @@
           <w:shd w:val="clear" w:color="auto" w:fill="FFFFFF"/>
           <w:lang w:bidi="he-IL"/>
         </w:rPr>
-        <w:t>specific loci, which reinforces the questionable  approach to modeling SIM.</w:t>
+        <w:t xml:space="preserve">specific loci, which reinforces the </w:t>
+      </w:r>
+      <w:proofErr w:type="gramStart"/>
+      <w:r>
+        <w:rPr>
+          <w:rFonts w:ascii="Arial" w:eastAsiaTheme="minorHAnsi" w:hAnsi="Arial" w:cs="Arial"/>
+          <w:i/>
+          <w:iCs/>
+          <w:color w:val="222222"/>
+          <w:sz w:val="19"/>
+          <w:szCs w:val="19"/>
+          <w:shd w:val="clear" w:color="auto" w:fill="FFFFFF"/>
+          <w:lang w:bidi="he-IL"/>
+        </w:rPr>
+        <w:t>questionable  approach</w:t>
+      </w:r>
+      <w:proofErr w:type="gramEnd"/>
+      <w:r>
+        <w:rPr>
+          <w:rFonts w:ascii="Arial" w:eastAsiaTheme="minorHAnsi" w:hAnsi="Arial" w:cs="Arial"/>
+          <w:i/>
+          <w:iCs/>
+          <w:color w:val="222222"/>
+          <w:sz w:val="19"/>
+          <w:szCs w:val="19"/>
+          <w:shd w:val="clear" w:color="auto" w:fill="FFFFFF"/>
+          <w:lang w:bidi="he-IL"/>
+        </w:rPr>
+        <w:t xml:space="preserve"> to modeling SIM.</w:t>
       </w:r>
     </w:p>
     <w:p>
@@ -6189,7 +7024,7 @@
           <w:rFonts w:ascii="Georgia" w:hAnsi="Georgia"/>
         </w:rPr>
       </w:pPr>
-      <w:bookmarkStart w:id="36" w:name="_Ref374912415"/>
+      <w:bookmarkStart w:id="7" w:name="_Ref374912415"/>
       <w:r>
         <w:rPr>
           <w:rFonts w:ascii="Georgia" w:hAnsi="Georgia"/>
@@ -6208,13 +7043,29 @@
           <w:i/>
           <w:iCs/>
         </w:rPr>
-        <w:t>A/a</w:t>
-      </w:r>
-      <w:r>
-        <w:rPr>
-          <w:rFonts w:ascii="Georgia" w:hAnsi="Georgia"/>
-        </w:rPr>
-        <w:t xml:space="preserve"> and </w:t>
+        <w:t>A/</w:t>
+      </w:r>
+      <w:proofErr w:type="gramStart"/>
+      <w:r>
+        <w:rPr>
+          <w:rFonts w:ascii="Georgia" w:hAnsi="Georgia"/>
+          <w:i/>
+          <w:iCs/>
+        </w:rPr>
+        <w:t>a</w:t>
+      </w:r>
+      <w:r>
+        <w:rPr>
+          <w:rFonts w:ascii="Georgia" w:hAnsi="Georgia"/>
+        </w:rPr>
+        <w:t xml:space="preserve"> and</w:t>
+      </w:r>
+      <w:proofErr w:type="gramEnd"/>
+      <w:r>
+        <w:rPr>
+          <w:rFonts w:ascii="Georgia" w:hAnsi="Georgia"/>
+        </w:rPr>
+        <w:t xml:space="preserve"> </w:t>
       </w:r>
       <w:r>
         <w:rPr>
@@ -6256,6 +7107,7 @@
         </w:rPr>
         <w:t xml:space="preserve"> 1 and </w:t>
       </w:r>
+      <w:proofErr w:type="spellStart"/>
       <w:r>
         <w:rPr>
           <w:rFonts w:ascii="Georgia" w:hAnsi="Georgia"/>
@@ -6264,6 +7116,7 @@
         </w:rPr>
         <w:t>τU</w:t>
       </w:r>
+      <w:proofErr w:type="spellEnd"/>
       <w:r>
         <w:rPr>
           <w:rFonts w:ascii="Georgia" w:hAnsi="Georgia"/>
@@ -6284,6 +7137,7 @@
         </w:rPr>
         <w:t xml:space="preserve"> if fitness is &gt; 1 and </w:t>
       </w:r>
+      <w:proofErr w:type="spellStart"/>
       <w:r>
         <w:rPr>
           <w:rFonts w:ascii="Georgia" w:hAnsi="Georgia"/>
@@ -6292,13 +7146,14 @@
         </w:rPr>
         <w:t>τU</w:t>
       </w:r>
+      <w:proofErr w:type="spellEnd"/>
       <w:r>
         <w:rPr>
           <w:rFonts w:ascii="Georgia" w:hAnsi="Georgia"/>
         </w:rPr>
         <w:t xml:space="preserve"> otherwise).</w:t>
       </w:r>
-      <w:bookmarkEnd w:id="36"/>
+      <w:bookmarkEnd w:id="7"/>
     </w:p>
     <w:p>
       <w:pPr>
@@ -6327,7 +7182,35 @@
           <w:shd w:val="clear" w:color="auto" w:fill="FFFFFF"/>
           <w:lang w:bidi="he-IL"/>
         </w:rPr>
-        <w:t>Furthermore, the presence of a single mutation at the A/a or B/b loci leads to the full</w:t>
+        <w:t>Furthermore, the presence of a single mutation at the A/</w:t>
+      </w:r>
+      <w:proofErr w:type="gramStart"/>
+      <w:r>
+        <w:rPr>
+          <w:rFonts w:ascii="Arial" w:eastAsiaTheme="minorHAnsi" w:hAnsi="Arial" w:cs="Arial"/>
+          <w:i/>
+          <w:iCs/>
+          <w:color w:val="222222"/>
+          <w:sz w:val="19"/>
+          <w:szCs w:val="19"/>
+          <w:shd w:val="clear" w:color="auto" w:fill="FFFFFF"/>
+          <w:lang w:bidi="he-IL"/>
+        </w:rPr>
+        <w:t>a or</w:t>
+      </w:r>
+      <w:proofErr w:type="gramEnd"/>
+      <w:r>
+        <w:rPr>
+          <w:rFonts w:ascii="Arial" w:eastAsiaTheme="minorHAnsi" w:hAnsi="Arial" w:cs="Arial"/>
+          <w:i/>
+          <w:iCs/>
+          <w:color w:val="222222"/>
+          <w:sz w:val="19"/>
+          <w:szCs w:val="19"/>
+          <w:shd w:val="clear" w:color="auto" w:fill="FFFFFF"/>
+          <w:lang w:bidi="he-IL"/>
+        </w:rPr>
+        <w:t xml:space="preserve"> B/b loci leads to the full</w:t>
       </w:r>
       <w:r>
         <w:rPr>
@@ -6398,18 +7281,33 @@
           <w:lang w:bidi="he-IL"/>
         </w:rPr>
       </w:pPr>
-      <w:r>
-        <w:rPr>
-          <w:rFonts w:ascii="Arial" w:eastAsiaTheme="minorHAnsi" w:hAnsi="Arial" w:cs="Arial"/>
-          <w:i/>
-          <w:iCs/>
-          <w:color w:val="222222"/>
-          <w:sz w:val="19"/>
-          <w:szCs w:val="19"/>
-          <w:shd w:val="clear" w:color="auto" w:fill="FFFFFF"/>
-          <w:lang w:bidi="he-IL"/>
-        </w:rPr>
-        <w:t>deleterious mutations at the A/a and B/b loci and at non</w:t>
+      <w:proofErr w:type="gramStart"/>
+      <w:r>
+        <w:rPr>
+          <w:rFonts w:ascii="Arial" w:eastAsiaTheme="minorHAnsi" w:hAnsi="Arial" w:cs="Arial"/>
+          <w:i/>
+          <w:iCs/>
+          <w:color w:val="222222"/>
+          <w:sz w:val="19"/>
+          <w:szCs w:val="19"/>
+          <w:shd w:val="clear" w:color="auto" w:fill="FFFFFF"/>
+          <w:lang w:bidi="he-IL"/>
+        </w:rPr>
+        <w:t>deleterious</w:t>
+      </w:r>
+      <w:proofErr w:type="gramEnd"/>
+      <w:r>
+        <w:rPr>
+          <w:rFonts w:ascii="Arial" w:eastAsiaTheme="minorHAnsi" w:hAnsi="Arial" w:cs="Arial"/>
+          <w:i/>
+          <w:iCs/>
+          <w:color w:val="222222"/>
+          <w:sz w:val="19"/>
+          <w:szCs w:val="19"/>
+          <w:shd w:val="clear" w:color="auto" w:fill="FFFFFF"/>
+          <w:lang w:bidi="he-IL"/>
+        </w:rPr>
+        <w:t xml:space="preserve"> mutations at the A/a and B/b loci and at non</w:t>
       </w:r>
       <w:r>
         <w:rPr>
@@ -6454,18 +7352,33 @@
           <w:lang w:bidi="he-IL"/>
         </w:rPr>
       </w:pPr>
-      <w:r>
-        <w:rPr>
-          <w:rFonts w:ascii="Arial" w:eastAsiaTheme="minorHAnsi" w:hAnsi="Arial" w:cs="Arial"/>
-          <w:i/>
-          <w:iCs/>
-          <w:color w:val="222222"/>
-          <w:sz w:val="19"/>
-          <w:szCs w:val="19"/>
-          <w:shd w:val="clear" w:color="auto" w:fill="FFFFFF"/>
-          <w:lang w:bidi="he-IL"/>
-        </w:rPr>
-        <w:t>the magnitude of  τ .</w:t>
+      <w:proofErr w:type="gramStart"/>
+      <w:r>
+        <w:rPr>
+          <w:rFonts w:ascii="Arial" w:eastAsiaTheme="minorHAnsi" w:hAnsi="Arial" w:cs="Arial"/>
+          <w:i/>
+          <w:iCs/>
+          <w:color w:val="222222"/>
+          <w:sz w:val="19"/>
+          <w:szCs w:val="19"/>
+          <w:shd w:val="clear" w:color="auto" w:fill="FFFFFF"/>
+          <w:lang w:bidi="he-IL"/>
+        </w:rPr>
+        <w:t>the</w:t>
+      </w:r>
+      <w:proofErr w:type="gramEnd"/>
+      <w:r>
+        <w:rPr>
+          <w:rFonts w:ascii="Arial" w:eastAsiaTheme="minorHAnsi" w:hAnsi="Arial" w:cs="Arial"/>
+          <w:i/>
+          <w:iCs/>
+          <w:color w:val="222222"/>
+          <w:sz w:val="19"/>
+          <w:szCs w:val="19"/>
+          <w:shd w:val="clear" w:color="auto" w:fill="FFFFFF"/>
+          <w:lang w:bidi="he-IL"/>
+        </w:rPr>
+        <w:t xml:space="preserve"> magnitude of  τ .</w:t>
       </w:r>
     </w:p>
     <w:p>
@@ -6481,42 +7394,87 @@
           <w:rFonts w:ascii="Georgia" w:hAnsi="Georgia"/>
         </w:rPr>
       </w:pPr>
-      <w:bookmarkStart w:id="37" w:name="_Ref374912430"/>
+      <w:bookmarkStart w:id="8" w:name="_Ref374912430"/>
       <w:r>
         <w:rPr>
           <w:rFonts w:ascii="Georgia" w:hAnsi="Georgia"/>
         </w:rPr>
         <w:t xml:space="preserve">We </w:t>
       </w:r>
-      <w:ins w:id="38" w:author="lhadany" w:date="2013-12-24T00:15:00Z">
-        <w:r>
-          <w:rPr>
-            <w:rFonts w:ascii="Georgia" w:hAnsi="Georgia"/>
-          </w:rPr>
-          <w:t>extended</w:t>
-        </w:r>
-      </w:ins>
-      <w:ins w:id="39" w:author="lhadany" w:date="2013-12-24T00:16:00Z">
-        <w:r>
-          <w:rPr>
-            <w:rFonts w:ascii="Georgia" w:hAnsi="Georgia"/>
-          </w:rPr>
-          <w:t xml:space="preserve"> our model, and </w:t>
-        </w:r>
-      </w:ins>
+      <w:r>
+        <w:rPr>
+          <w:rFonts w:ascii="Georgia" w:hAnsi="Georgia"/>
+        </w:rPr>
+        <w:t xml:space="preserve">extended our model, and </w:t>
+      </w:r>
       <w:r>
         <w:rPr>
           <w:rFonts w:ascii="Georgia" w:hAnsi="Georgia"/>
         </w:rPr>
         <w:t xml:space="preserve">ran simulations in which the mutation rate is a continuous function of the mean fitness. We used the functions suggested by Agrawal (2002): </w:t>
       </w:r>
-      <w:r>
-        <w:rPr>
-          <w:rFonts w:ascii="Georgia" w:hAnsi="Georgia"/>
-          <w:i/>
-          <w:iCs/>
-        </w:rPr>
-        <w:t>U(ω)= τU-(τU - U)ω</w:t>
+      <w:proofErr w:type="gramStart"/>
+      <w:r>
+        <w:rPr>
+          <w:rFonts w:ascii="Georgia" w:hAnsi="Georgia"/>
+          <w:i/>
+          <w:iCs/>
+        </w:rPr>
+        <w:t>U(</w:t>
+      </w:r>
+      <w:proofErr w:type="gramEnd"/>
+      <w:r>
+        <w:rPr>
+          <w:rFonts w:ascii="Georgia" w:hAnsi="Georgia"/>
+          <w:i/>
+          <w:iCs/>
+        </w:rPr>
+        <w:t xml:space="preserve">ω)= </w:t>
+      </w:r>
+      <w:proofErr w:type="spellStart"/>
+      <w:r>
+        <w:rPr>
+          <w:rFonts w:ascii="Georgia" w:hAnsi="Georgia"/>
+          <w:i/>
+          <w:iCs/>
+        </w:rPr>
+        <w:t>τU</w:t>
+      </w:r>
+      <w:proofErr w:type="spellEnd"/>
+      <w:r>
+        <w:rPr>
+          <w:rFonts w:ascii="Georgia" w:hAnsi="Georgia"/>
+          <w:i/>
+          <w:iCs/>
+        </w:rPr>
+        <w:t>-(</w:t>
+      </w:r>
+      <w:proofErr w:type="spellStart"/>
+      <w:r>
+        <w:rPr>
+          <w:rFonts w:ascii="Georgia" w:hAnsi="Georgia"/>
+          <w:i/>
+          <w:iCs/>
+        </w:rPr>
+        <w:t>τU</w:t>
+      </w:r>
+      <w:proofErr w:type="spellEnd"/>
+      <w:r>
+        <w:rPr>
+          <w:rFonts w:ascii="Georgia" w:hAnsi="Georgia"/>
+          <w:i/>
+          <w:iCs/>
+        </w:rPr>
+        <w:t xml:space="preserve"> - U)</w:t>
+      </w:r>
+      <w:proofErr w:type="spellStart"/>
+      <w:r>
+        <w:rPr>
+          <w:rFonts w:ascii="Georgia" w:hAnsi="Georgia"/>
+          <w:i/>
+          <w:iCs/>
+        </w:rPr>
+        <w:t>ω</w:t>
       </w:r>
       <w:r>
         <w:rPr>
@@ -6527,6 +7485,7 @@
         </w:rPr>
         <w:t>k</w:t>
       </w:r>
+      <w:proofErr w:type="spellEnd"/>
       <w:r>
         <w:rPr>
           <w:rFonts w:ascii="Georgia" w:hAnsi="Georgia"/>
@@ -6545,7 +7504,14 @@
         <w:rPr>
           <w:rFonts w:ascii="Georgia" w:hAnsi="Georgia"/>
         </w:rPr>
-        <w:t xml:space="preserve"> is a curvature parameter (we used </w:t>
+        <w:t xml:space="preserve"> is a curvature </w:t>
+      </w:r>
+      <w:r>
+        <w:rPr>
+          <w:rFonts w:ascii="Georgia" w:hAnsi="Georgia"/>
+        </w:rPr>
+        <w:lastRenderedPageBreak/>
+        <w:t xml:space="preserve">parameter (we used </w:t>
       </w:r>
       <w:r>
         <w:rPr>
@@ -6617,7 +7583,7 @@
         </w:rPr>
         <w:t xml:space="preserve"> is the maximum fold-increase in mutation rate. We present the results in section 3.4 and Fig. 2B.</w:t>
       </w:r>
-      <w:bookmarkEnd w:id="37"/>
+      <w:bookmarkEnd w:id="8"/>
     </w:p>
     <w:p>
       <w:pPr>
@@ -6646,7 +7612,35 @@
           <w:shd w:val="clear" w:color="auto" w:fill="FFFFFF"/>
           <w:lang w:bidi="he-IL"/>
         </w:rPr>
-        <w:t>Being a theoretician, I am open to simplifying assumptions, but the assumptions in  this paper seem to miss the mark and are biased in favor of SIM.  It seems an equally possible scenario for SIM is “stressed</w:t>
+        <w:t xml:space="preserve">Being a theoretician, I am open to simplifying assumptions, but the assumptions </w:t>
+      </w:r>
+      <w:proofErr w:type="gramStart"/>
+      <w:r>
+        <w:rPr>
+          <w:rFonts w:ascii="Arial" w:eastAsiaTheme="minorHAnsi" w:hAnsi="Arial" w:cs="Arial"/>
+          <w:i/>
+          <w:iCs/>
+          <w:color w:val="222222"/>
+          <w:sz w:val="19"/>
+          <w:szCs w:val="19"/>
+          <w:shd w:val="clear" w:color="auto" w:fill="FFFFFF"/>
+          <w:lang w:bidi="he-IL"/>
+        </w:rPr>
+        <w:t>in  this</w:t>
+      </w:r>
+      <w:proofErr w:type="gramEnd"/>
+      <w:r>
+        <w:rPr>
+          <w:rFonts w:ascii="Arial" w:eastAsiaTheme="minorHAnsi" w:hAnsi="Arial" w:cs="Arial"/>
+          <w:i/>
+          <w:iCs/>
+          <w:color w:val="222222"/>
+          <w:sz w:val="19"/>
+          <w:szCs w:val="19"/>
+          <w:shd w:val="clear" w:color="auto" w:fill="FFFFFF"/>
+          <w:lang w:bidi="he-IL"/>
+        </w:rPr>
+        <w:t xml:space="preserve"> paper seem to miss the mark and are biased in favor of SIM.  It seems an equally possible scenario for SIM is “stressed</w:t>
       </w:r>
       <w:r>
         <w:rPr>
@@ -6750,7 +7744,35 @@
           <w:shd w:val="clear" w:color="auto" w:fill="FFFFFF"/>
           <w:lang w:bidi="he-IL"/>
         </w:rPr>
-        <w:t>In principle, the paper could have explored this possibility in the framework of adaptability and adaptiveness by evolving a population under mutation</w:t>
+        <w:t xml:space="preserve">In principle, the paper could have explored this possibility in the framework of adaptability and </w:t>
+      </w:r>
+      <w:proofErr w:type="spellStart"/>
+      <w:r>
+        <w:rPr>
+          <w:rFonts w:ascii="Arial" w:eastAsiaTheme="minorHAnsi" w:hAnsi="Arial" w:cs="Arial"/>
+          <w:i/>
+          <w:iCs/>
+          <w:color w:val="222222"/>
+          <w:sz w:val="19"/>
+          <w:szCs w:val="19"/>
+          <w:shd w:val="clear" w:color="auto" w:fill="FFFFFF"/>
+          <w:lang w:bidi="he-IL"/>
+        </w:rPr>
+        <w:t>adaptiveness</w:t>
+      </w:r>
+      <w:proofErr w:type="spellEnd"/>
+      <w:r>
+        <w:rPr>
+          <w:rFonts w:ascii="Arial" w:eastAsiaTheme="minorHAnsi" w:hAnsi="Arial" w:cs="Arial"/>
+          <w:i/>
+          <w:iCs/>
+          <w:color w:val="222222"/>
+          <w:sz w:val="19"/>
+          <w:szCs w:val="19"/>
+          <w:shd w:val="clear" w:color="auto" w:fill="FFFFFF"/>
+          <w:lang w:bidi="he-IL"/>
+        </w:rPr>
+        <w:t xml:space="preserve"> by evolving a population under mutation</w:t>
       </w:r>
       <w:r>
         <w:rPr>
@@ -7008,6 +8030,7 @@
         </w:rPr>
         <w:t>‎</w:t>
       </w:r>
+      <w:proofErr w:type="gramStart"/>
       <w:r>
         <w:rPr>
           <w:rFonts w:ascii="Georgia" w:hAnsi="Georgia" w:hint="cs"/>
@@ -7022,6 +8045,7 @@
         </w:rPr>
         <w:t>27</w:t>
       </w:r>
+      <w:proofErr w:type="gramEnd"/>
       <w:r>
         <w:fldChar w:fldCharType="end"/>
       </w:r>
@@ -7049,7 +8073,7 @@
         </w:rPr>
         <w:t xml:space="preserve"> to [c]: </w:t>
       </w:r>
-      <w:commentRangeStart w:id="40"/>
+      <w:commentRangeStart w:id="9"/>
       <w:r>
         <w:rPr>
           <w:rFonts w:ascii="Georgia" w:hAnsi="Georgia"/>
@@ -7062,20 +8086,41 @@
         </w:rPr>
         <w:t xml:space="preserve"> extinct at the environmental change then it will not achieve adaptation; however, before the environmental change SIM is as likely to reach extinction as NM, because the mutation rate of the fittest individuals is the same as in the case of NM and the population mean fitness is slightly higher.</w:t>
       </w:r>
-      <w:commentRangeEnd w:id="40"/>
+      <w:commentRangeEnd w:id="9"/>
       <w:r>
         <w:rPr>
           <w:rStyle w:val="CommentReference"/>
           <w:rFonts w:asciiTheme="minorHAnsi" w:eastAsiaTheme="minorHAnsi" w:hAnsiTheme="minorHAnsi"/>
           <w:lang w:bidi="he-IL"/>
         </w:rPr>
-        <w:commentReference w:id="40"/>
-      </w:r>
-      <w:r>
-        <w:rPr>
-          <w:rFonts w:ascii="Georgia" w:hAnsi="Georgia"/>
-        </w:rPr>
-        <w:t xml:space="preserve"> To account for the possibility that a SIM population can go to extinction while waiting for adaption in a non-constant sized population, we ran competitions between NM and SIM in which SIM can suffer from the increased mutation load and lose to NM due to a decrease of the SIM sub-population size. Our simulation results show that SIM is advantageous over NM – see new Fig. 5 and section 3.5. This was also done in our previous work (Ram &amp; Hadany 2012) with a smooth fitness landscape - SIM and NM competed over multiple environmental changes until one of them went to extinction. In that work, SIM was introduced at 5% and was still significantly advantageous over NM and CM.</w:t>
+        <w:commentReference w:id="9"/>
+      </w:r>
+      <w:r>
+        <w:rPr>
+          <w:rFonts w:ascii="Georgia" w:hAnsi="Georgia"/>
+        </w:rPr>
+        <w:t xml:space="preserve"> To account for the possibility that a SIM population can go to extinction while waiting for adaption in a non-constant sized population, we ran competitions between NM and SIM in which SIM can suffer from the increased mutation load and lose to NM due to a decrease of the SIM sub-population size. Our simulation results show that SIM is advantageous over NM – see new Fig. 5 and section 3.5. This was also done in our previous work (Ram &amp; </w:t>
+      </w:r>
+      <w:proofErr w:type="spellStart"/>
+      <w:r>
+        <w:rPr>
+          <w:rFonts w:ascii="Georgia" w:hAnsi="Georgia"/>
+        </w:rPr>
+        <w:t>Hadany</w:t>
+      </w:r>
+      <w:proofErr w:type="spellEnd"/>
+      <w:r>
+        <w:rPr>
+          <w:rFonts w:ascii="Georgia" w:hAnsi="Georgia"/>
+        </w:rPr>
+        <w:t xml:space="preserve"> 2012) with a smooth fitness landscape - SIM and NM competed over multiple environmental changes until one of </w:t>
+      </w:r>
+      <w:r>
+        <w:rPr>
+          <w:rFonts w:ascii="Georgia" w:hAnsi="Georgia"/>
+        </w:rPr>
+        <w:lastRenderedPageBreak/>
+        <w:t>them went to extinction. In that work, SIM was introduced at 5% and was still significantly advantageous over NM and CM.</w:t>
       </w:r>
     </w:p>
     <w:p>
@@ -7101,7 +8146,6 @@
         <w:spacing w:line="360" w:lineRule="auto"/>
         <w:ind w:left="0"/>
         <w:rPr>
-          <w:ins w:id="41" w:author="lhadany" w:date="2013-12-24T00:35:00Z"/>
           <w:rFonts w:ascii="Arial" w:eastAsiaTheme="minorHAnsi" w:hAnsi="Arial" w:cs="Arial"/>
           <w:i/>
           <w:iCs/>
@@ -7184,7 +8228,6 @@
         <w:spacing w:line="360" w:lineRule="auto"/>
         <w:ind w:left="0"/>
         <w:rPr>
-          <w:ins w:id="42" w:author="lhadany" w:date="2013-12-24T00:35:00Z"/>
           <w:rFonts w:ascii="Arial" w:eastAsiaTheme="minorHAnsi" w:hAnsi="Arial" w:cs="Arial"/>
           <w:i/>
           <w:iCs/>
@@ -7212,126 +8255,19 @@
           <w:lang w:bidi="he-IL"/>
         </w:rPr>
       </w:pPr>
-      <w:ins w:id="43" w:author="lhadany" w:date="2013-12-24T00:36:00Z">
-        <w:r>
-          <w:rPr>
-            <w:rFonts w:ascii="Arial" w:eastAsiaTheme="minorHAnsi" w:hAnsi="Arial" w:cs="Arial"/>
-            <w:i/>
-            <w:iCs/>
-            <w:color w:val="222222"/>
-            <w:sz w:val="19"/>
-            <w:szCs w:val="19"/>
-            <w:shd w:val="clear" w:color="auto" w:fill="FFFFFF"/>
-            <w:lang w:bidi="he-IL"/>
-          </w:rPr>
-          <w:t xml:space="preserve">31. </w:t>
-        </w:r>
-      </w:ins>
-      <w:ins w:id="44" w:author="lhadany" w:date="2013-12-24T00:35:00Z">
-        <w:r>
-          <w:rPr>
-            <w:rFonts w:ascii="Arial" w:eastAsiaTheme="minorHAnsi" w:hAnsi="Arial" w:cs="Arial"/>
-            <w:i/>
-            <w:iCs/>
-            <w:color w:val="222222"/>
-            <w:sz w:val="19"/>
-            <w:szCs w:val="19"/>
-            <w:shd w:val="clear" w:color="auto" w:fill="FFFFFF"/>
-            <w:lang w:bidi="he-IL"/>
-          </w:rPr>
-          <w:t>We hope that we clarified this confusion of our original manuscript. In ou</w:t>
-        </w:r>
-      </w:ins>
-      <w:ins w:id="45" w:author="lhadany" w:date="2013-12-24T00:36:00Z">
-        <w:r>
-          <w:rPr>
-            <w:rFonts w:ascii="Arial" w:eastAsiaTheme="minorHAnsi" w:hAnsi="Arial" w:cs="Arial"/>
-            <w:i/>
-            <w:iCs/>
-            <w:color w:val="222222"/>
-            <w:sz w:val="19"/>
-            <w:szCs w:val="19"/>
-            <w:shd w:val="clear" w:color="auto" w:fill="FFFFFF"/>
-            <w:lang w:bidi="he-IL"/>
-          </w:rPr>
-          <w:t>r model the rate of mutation is a function of fitn</w:t>
-        </w:r>
-      </w:ins>
-      <w:ins w:id="46" w:author="lhadany" w:date="2013-12-24T00:37:00Z">
-        <w:r>
-          <w:rPr>
-            <w:rFonts w:ascii="Arial" w:eastAsiaTheme="minorHAnsi" w:hAnsi="Arial" w:cs="Arial"/>
-            <w:i/>
-            <w:iCs/>
-            <w:color w:val="222222"/>
-            <w:sz w:val="19"/>
-            <w:szCs w:val="19"/>
-            <w:shd w:val="clear" w:color="auto" w:fill="FFFFFF"/>
-            <w:lang w:bidi="he-IL"/>
-          </w:rPr>
-          <w:t xml:space="preserve">ess, affected by all loci. </w:t>
-        </w:r>
-      </w:ins>
-      <w:ins w:id="47" w:author="lhadany" w:date="2013-12-24T00:36:00Z">
-        <w:r>
-          <w:rPr>
-            <w:rFonts w:ascii="Arial" w:eastAsiaTheme="minorHAnsi" w:hAnsi="Arial" w:cs="Arial"/>
-            <w:i/>
-            <w:iCs/>
-            <w:color w:val="222222"/>
-            <w:sz w:val="19"/>
-            <w:szCs w:val="19"/>
-            <w:shd w:val="clear" w:color="auto" w:fill="FFFFFF"/>
-            <w:lang w:bidi="he-IL"/>
-          </w:rPr>
-          <w:t xml:space="preserve"> </w:t>
-        </w:r>
-      </w:ins>
-      <w:ins w:id="48" w:author="lhadany" w:date="2013-12-24T00:35:00Z">
-        <w:r>
-          <w:rPr>
-            <w:rFonts w:ascii="Arial" w:eastAsiaTheme="minorHAnsi" w:hAnsi="Arial" w:cs="Arial"/>
-            <w:i/>
-            <w:iCs/>
-            <w:color w:val="222222"/>
-            <w:sz w:val="19"/>
-            <w:szCs w:val="19"/>
-            <w:shd w:val="clear" w:color="auto" w:fill="FFFFFF"/>
-            <w:lang w:bidi="he-IL"/>
-          </w:rPr>
-          <w:t>We consider two</w:t>
-        </w:r>
-      </w:ins>
-      <w:ins w:id="49" w:author="lhadany" w:date="2013-12-24T00:37:00Z">
-        <w:r>
-          <w:rPr>
-            <w:rFonts w:ascii="Arial" w:eastAsiaTheme="minorHAnsi" w:hAnsi="Arial" w:cs="Arial"/>
-            <w:i/>
-            <w:iCs/>
-            <w:color w:val="222222"/>
-            <w:sz w:val="19"/>
-            <w:szCs w:val="19"/>
-            <w:shd w:val="clear" w:color="auto" w:fill="FFFFFF"/>
-            <w:lang w:bidi="he-IL"/>
-          </w:rPr>
-          <w:t xml:space="preserve"> models differing in… so "environmental SIM" means…</w:t>
-        </w:r>
-      </w:ins>
-      <w:ins w:id="50" w:author="lhadany" w:date="2013-12-24T00:35:00Z">
-        <w:r>
-          <w:rPr>
-            <w:rFonts w:ascii="Arial" w:eastAsiaTheme="minorHAnsi" w:hAnsi="Arial" w:cs="Arial"/>
-            <w:i/>
-            <w:iCs/>
-            <w:color w:val="222222"/>
-            <w:sz w:val="19"/>
-            <w:szCs w:val="19"/>
-            <w:shd w:val="clear" w:color="auto" w:fill="FFFFFF"/>
-            <w:lang w:bidi="he-IL"/>
-          </w:rPr>
-          <w:t xml:space="preserve"> </w:t>
-        </w:r>
-      </w:ins>
+      <w:r>
+        <w:rPr>
+          <w:rFonts w:ascii="Arial" w:eastAsiaTheme="minorHAnsi" w:hAnsi="Arial" w:cs="Arial"/>
+          <w:i/>
+          <w:iCs/>
+          <w:color w:val="222222"/>
+          <w:sz w:val="19"/>
+          <w:szCs w:val="19"/>
+          <w:shd w:val="clear" w:color="auto" w:fill="FFFFFF"/>
+          <w:lang w:bidi="he-IL"/>
+        </w:rPr>
+        <w:t xml:space="preserve">31. We hope that we clarified this confusion of our original manuscript. In our model the rate of mutation is a function of fitness, affected by all loci.  We consider two models differing in… so "environmental SIM" means… </w:t>
+      </w:r>
     </w:p>
     <w:p>
       <w:pPr>
@@ -7414,18 +8350,33 @@
           <w:lang w:bidi="he-IL"/>
         </w:rPr>
       </w:pPr>
-      <w:r>
-        <w:rPr>
-          <w:rFonts w:ascii="Arial" w:eastAsiaTheme="minorHAnsi" w:hAnsi="Arial" w:cs="Arial"/>
-          <w:i/>
-          <w:iCs/>
-          <w:color w:val="222222"/>
-          <w:sz w:val="19"/>
-          <w:szCs w:val="19"/>
-          <w:shd w:val="clear" w:color="auto" w:fill="FFFFFF"/>
-          <w:lang w:bidi="he-IL"/>
-        </w:rPr>
-        <w:t>line 85: Add “with mean U/s” to “. . . MSB is Poisson distributed . . .” Otherwise, terms in equations (1) and (2) seem to come from nowhere.</w:t>
+      <w:proofErr w:type="gramStart"/>
+      <w:r>
+        <w:rPr>
+          <w:rFonts w:ascii="Arial" w:eastAsiaTheme="minorHAnsi" w:hAnsi="Arial" w:cs="Arial"/>
+          <w:i/>
+          <w:iCs/>
+          <w:color w:val="222222"/>
+          <w:sz w:val="19"/>
+          <w:szCs w:val="19"/>
+          <w:shd w:val="clear" w:color="auto" w:fill="FFFFFF"/>
+          <w:lang w:bidi="he-IL"/>
+        </w:rPr>
+        <w:t>line</w:t>
+      </w:r>
+      <w:proofErr w:type="gramEnd"/>
+      <w:r>
+        <w:rPr>
+          <w:rFonts w:ascii="Arial" w:eastAsiaTheme="minorHAnsi" w:hAnsi="Arial" w:cs="Arial"/>
+          <w:i/>
+          <w:iCs/>
+          <w:color w:val="222222"/>
+          <w:sz w:val="19"/>
+          <w:szCs w:val="19"/>
+          <w:shd w:val="clear" w:color="auto" w:fill="FFFFFF"/>
+          <w:lang w:bidi="he-IL"/>
+        </w:rPr>
+        <w:t xml:space="preserve"> 85: Add “with mean U/s” to “. . . MSB is Poisson distributed . . .” Otherwise, terms in equations (1) and (2) seem to come from nowhere.</w:t>
       </w:r>
     </w:p>
     <w:p>
@@ -7487,18 +8438,33 @@
           <w:lang w:bidi="he-IL"/>
         </w:rPr>
       </w:pPr>
-      <w:r>
-        <w:rPr>
-          <w:rFonts w:ascii="Arial" w:eastAsiaTheme="minorHAnsi" w:hAnsi="Arial" w:cs="Arial"/>
-          <w:i/>
-          <w:iCs/>
-          <w:color w:val="222222"/>
-          <w:sz w:val="19"/>
-          <w:szCs w:val="19"/>
-          <w:shd w:val="clear" w:color="auto" w:fill="FFFFFF"/>
-          <w:lang w:bidi="he-IL"/>
-        </w:rPr>
-        <w:t xml:space="preserve">line 95: The assertion about N (µ 2 / s2 ) &gt; 1 with respect to double mutants does not seem correct. </w:t>
+      <w:proofErr w:type="gramStart"/>
+      <w:r>
+        <w:rPr>
+          <w:rFonts w:ascii="Arial" w:eastAsiaTheme="minorHAnsi" w:hAnsi="Arial" w:cs="Arial"/>
+          <w:i/>
+          <w:iCs/>
+          <w:color w:val="222222"/>
+          <w:sz w:val="19"/>
+          <w:szCs w:val="19"/>
+          <w:shd w:val="clear" w:color="auto" w:fill="FFFFFF"/>
+          <w:lang w:bidi="he-IL"/>
+        </w:rPr>
+        <w:t>line</w:t>
+      </w:r>
+      <w:proofErr w:type="gramEnd"/>
+      <w:r>
+        <w:rPr>
+          <w:rFonts w:ascii="Arial" w:eastAsiaTheme="minorHAnsi" w:hAnsi="Arial" w:cs="Arial"/>
+          <w:i/>
+          <w:iCs/>
+          <w:color w:val="222222"/>
+          <w:sz w:val="19"/>
+          <w:szCs w:val="19"/>
+          <w:shd w:val="clear" w:color="auto" w:fill="FFFFFF"/>
+          <w:lang w:bidi="he-IL"/>
+        </w:rPr>
+        <w:t xml:space="preserve"> 95: The assertion about N (µ 2 / s2 ) &gt; 1 with respect to double mutants does not seem correct. </w:t>
       </w:r>
       <w:r>
         <w:rPr>
@@ -7620,7 +8586,16 @@
           <w:i/>
           <w:iCs/>
         </w:rPr>
-        <w:t>(µ/s)</w:t>
+        <w:t>(µ/s</w:t>
+      </w:r>
+      <w:proofErr w:type="gramStart"/>
+      <w:r>
+        <w:rPr>
+          <w:rFonts w:ascii="Georgia" w:hAnsi="Georgia"/>
+          <w:i/>
+          <w:iCs/>
+        </w:rPr>
+        <w:t>)</w:t>
       </w:r>
       <w:r>
         <w:rPr>
@@ -7631,6 +8606,7 @@
         </w:rPr>
         <w:t>2</w:t>
       </w:r>
+      <w:proofErr w:type="gramEnd"/>
       <w:r>
         <w:rPr>
           <w:rFonts w:ascii="Georgia" w:hAnsi="Georgia"/>
@@ -7651,13 +8627,23 @@
         </w:rPr>
         <w:t xml:space="preserve"> we get the expected number of double mutants at the MSB, </w:t>
       </w:r>
-      <w:r>
-        <w:rPr>
-          <w:rFonts w:ascii="Georgia" w:hAnsi="Georgia"/>
-          <w:i/>
-          <w:iCs/>
-        </w:rPr>
-        <w:t>N(µ/s)</w:t>
+      <w:proofErr w:type="gramStart"/>
+      <w:r>
+        <w:rPr>
+          <w:rFonts w:ascii="Georgia" w:hAnsi="Georgia"/>
+          <w:i/>
+          <w:iCs/>
+        </w:rPr>
+        <w:t>N(</w:t>
+      </w:r>
+      <w:proofErr w:type="gramEnd"/>
+      <w:r>
+        <w:rPr>
+          <w:rFonts w:ascii="Georgia" w:hAnsi="Georgia"/>
+          <w:i/>
+          <w:iCs/>
+        </w:rPr>
+        <w:t>µ/s)</w:t>
       </w:r>
       <w:r>
         <w:rPr>
@@ -7722,7 +8708,16 @@
           <w:i/>
           <w:iCs/>
         </w:rPr>
-        <w:t>(U/s)</w:t>
+        <w:t>(U/s</w:t>
+      </w:r>
+      <w:proofErr w:type="gramStart"/>
+      <w:r>
+        <w:rPr>
+          <w:rFonts w:ascii="Georgia" w:hAnsi="Georgia"/>
+          <w:i/>
+          <w:iCs/>
+        </w:rPr>
+        <w:t>)</w:t>
       </w:r>
       <w:r>
         <w:rPr>
@@ -7741,6 +8736,7 @@
         </w:rPr>
         <w:t>e</w:t>
       </w:r>
+      <w:proofErr w:type="gramEnd"/>
       <w:r>
         <w:rPr>
           <w:rFonts w:ascii="Georgia" w:hAnsi="Georgia"/>
@@ -7807,7 +8803,16 @@
           <w:i/>
           <w:iCs/>
         </w:rPr>
-        <w:t>U/s)</w:t>
+        <w:t>U/s</w:t>
+      </w:r>
+      <w:proofErr w:type="gramStart"/>
+      <w:r>
+        <w:rPr>
+          <w:rFonts w:ascii="Georgia" w:hAnsi="Georgia"/>
+          <w:i/>
+          <w:iCs/>
+        </w:rPr>
+        <w:t>)</w:t>
       </w:r>
       <w:r>
         <w:rPr>
@@ -7826,6 +8831,7 @@
         </w:rPr>
         <w:t>e</w:t>
       </w:r>
+      <w:proofErr w:type="gramEnd"/>
       <w:r>
         <w:rPr>
           <w:rFonts w:ascii="Georgia" w:hAnsi="Georgia"/>
@@ -8131,7 +9137,49 @@
           <w:shd w:val="clear" w:color="auto" w:fill="FFFFFF"/>
           <w:lang w:bidi="he-IL"/>
         </w:rPr>
-        <w:t>then asking if it is mutation free and in the second you seem to calculate the probability a genotype is aB or Ab and do not consider whether these are then mutation free.</w:t>
+        <w:t xml:space="preserve">then </w:t>
+      </w:r>
+      <w:r>
+        <w:rPr>
+          <w:rFonts w:ascii="Arial" w:eastAsiaTheme="minorHAnsi" w:hAnsi="Arial" w:cs="Arial"/>
+          <w:i/>
+          <w:iCs/>
+          <w:color w:val="222222"/>
+          <w:sz w:val="19"/>
+          <w:szCs w:val="19"/>
+          <w:shd w:val="clear" w:color="auto" w:fill="FFFFFF"/>
+          <w:lang w:bidi="he-IL"/>
+        </w:rPr>
+        <w:lastRenderedPageBreak/>
+        <w:t xml:space="preserve">asking if it is mutation free and in the second you seem to calculate the probability a genotype is </w:t>
+      </w:r>
+      <w:proofErr w:type="spellStart"/>
+      <w:r>
+        <w:rPr>
+          <w:rFonts w:ascii="Arial" w:eastAsiaTheme="minorHAnsi" w:hAnsi="Arial" w:cs="Arial"/>
+          <w:i/>
+          <w:iCs/>
+          <w:color w:val="222222"/>
+          <w:sz w:val="19"/>
+          <w:szCs w:val="19"/>
+          <w:shd w:val="clear" w:color="auto" w:fill="FFFFFF"/>
+          <w:lang w:bidi="he-IL"/>
+        </w:rPr>
+        <w:t>aB</w:t>
+      </w:r>
+      <w:proofErr w:type="spellEnd"/>
+      <w:r>
+        <w:rPr>
+          <w:rFonts w:ascii="Arial" w:eastAsiaTheme="minorHAnsi" w:hAnsi="Arial" w:cs="Arial"/>
+          <w:i/>
+          <w:iCs/>
+          <w:color w:val="222222"/>
+          <w:sz w:val="19"/>
+          <w:szCs w:val="19"/>
+          <w:shd w:val="clear" w:color="auto" w:fill="FFFFFF"/>
+          <w:lang w:bidi="he-IL"/>
+        </w:rPr>
+        <w:t xml:space="preserve"> or Ab and do not consider whether these are then mutation free.</w:t>
       </w:r>
     </w:p>
     <w:p>
@@ -8154,89 +9202,71 @@
           <w:lang w:bidi="he-IL"/>
         </w:rPr>
       </w:pPr>
-      <w:del w:id="51" w:author="lhadany" w:date="2013-12-24T00:40:00Z">
-        <w:r>
-          <w:rPr>
-            <w:rFonts w:ascii="Georgia" w:hAnsi="Georgia"/>
-          </w:rPr>
-          <w:delText>Thank you for</w:delText>
-        </w:r>
-      </w:del>
-      <w:ins w:id="52" w:author="lhadany" w:date="2013-12-24T00:40:00Z">
-        <w:r>
-          <w:rPr>
-            <w:rFonts w:ascii="Georgia" w:hAnsi="Georgia"/>
-          </w:rPr>
-          <w:t xml:space="preserve">We thank the reviewer for </w:t>
-        </w:r>
-      </w:ins>
-      <w:ins w:id="53" w:author="lhadany" w:date="2013-12-24T00:41:00Z">
-        <w:r>
-          <w:rPr>
-            <w:rFonts w:ascii="Georgia" w:hAnsi="Georgia"/>
-          </w:rPr>
-          <w:t>his careful reading</w:t>
-        </w:r>
-      </w:ins>
-      <w:del w:id="54" w:author="lhadany" w:date="2013-12-24T00:42:00Z">
-        <w:r>
-          <w:rPr>
-            <w:rFonts w:ascii="Georgia" w:hAnsi="Georgia"/>
-          </w:rPr>
-          <w:delText xml:space="preserve"> finding the mistake in eq</w:delText>
-        </w:r>
-        <w:r>
-          <w:rPr>
-            <w:rFonts w:ascii="Georgia" w:hAnsi="Georgia"/>
-          </w:rPr>
-          <w:delText>s</w:delText>
-        </w:r>
-        <w:r>
-          <w:rPr>
-            <w:rFonts w:ascii="Georgia" w:hAnsi="Georgia"/>
-          </w:rPr>
-          <w:delText xml:space="preserve">. 1 and 2 and in Appendix 1 in the calculation of </w:delText>
-        </w:r>
-        <w:r>
-          <w:rPr>
-            <w:rFonts w:ascii="Georgia" w:hAnsi="Georgia"/>
-            <w:i/>
-            <w:iCs/>
-          </w:rPr>
-          <w:delText>q</w:delText>
-        </w:r>
-        <w:r>
-          <w:rPr>
-            <w:rFonts w:ascii="Georgia" w:hAnsi="Georgia"/>
-          </w:rPr>
-          <w:delText xml:space="preserve"> the appearance probability</w:delText>
-        </w:r>
-      </w:del>
+      <w:r>
+        <w:rPr>
+          <w:rFonts w:ascii="Georgia" w:hAnsi="Georgia"/>
+        </w:rPr>
+        <w:t>We thank the reviewer for his careful reading</w:t>
+      </w:r>
       <w:r>
         <w:rPr>
           <w:rFonts w:ascii="Georgia" w:hAnsi="Georgia"/>
         </w:rPr>
         <w:t>. We corrected the expressions</w:t>
       </w:r>
-      <w:ins w:id="55" w:author="lhadany" w:date="2013-12-24T00:41:00Z">
-        <w:r>
-          <w:rPr>
-            <w:rFonts w:ascii="Georgia" w:hAnsi="Georgia"/>
-          </w:rPr>
-          <w:t xml:space="preserve"> in eqs</w:t>
-        </w:r>
-        <w:r>
-          <w:rPr>
-            <w:rFonts w:ascii="Georgia" w:hAnsi="Georgia"/>
-          </w:rPr>
-          <w:t>. 1 and 2 and in Appendix 1</w:t>
-        </w:r>
-      </w:ins>
-      <w:r>
-        <w:rPr>
-          <w:rFonts w:ascii="Georgia" w:hAnsi="Georgia"/>
-        </w:rPr>
-        <w:t>, which led also to corrections in eqs. 5-7 (in the original ms). We reproduced Figs. 2, 4 and S1. The fit with the simulations results is now slightly better. There is no qualitative change in the conclusions.</w:t>
+      <w:r>
+        <w:rPr>
+          <w:rFonts w:ascii="Georgia" w:hAnsi="Georgia"/>
+        </w:rPr>
+        <w:t xml:space="preserve"> in </w:t>
+      </w:r>
+      <w:proofErr w:type="spellStart"/>
+      <w:r>
+        <w:rPr>
+          <w:rFonts w:ascii="Georgia" w:hAnsi="Georgia"/>
+        </w:rPr>
+        <w:t>eqs</w:t>
+      </w:r>
+      <w:proofErr w:type="spellEnd"/>
+      <w:r>
+        <w:rPr>
+          <w:rFonts w:ascii="Georgia" w:hAnsi="Georgia"/>
+        </w:rPr>
+        <w:t>. 1 and 2 and in Appendix 1</w:t>
+      </w:r>
+      <w:r>
+        <w:rPr>
+          <w:rFonts w:ascii="Georgia" w:hAnsi="Georgia"/>
+        </w:rPr>
+        <w:t xml:space="preserve">, which led also to corrections in </w:t>
+      </w:r>
+      <w:proofErr w:type="spellStart"/>
+      <w:r>
+        <w:rPr>
+          <w:rFonts w:ascii="Georgia" w:hAnsi="Georgia"/>
+        </w:rPr>
+        <w:t>eqs</w:t>
+      </w:r>
+      <w:proofErr w:type="spellEnd"/>
+      <w:r>
+        <w:rPr>
+          <w:rFonts w:ascii="Georgia" w:hAnsi="Georgia"/>
+        </w:rPr>
+        <w:t xml:space="preserve">. 5-7 (in the original </w:t>
+      </w:r>
+      <w:proofErr w:type="spellStart"/>
+      <w:r>
+        <w:rPr>
+          <w:rFonts w:ascii="Georgia" w:hAnsi="Georgia"/>
+        </w:rPr>
+        <w:t>ms</w:t>
+      </w:r>
+      <w:proofErr w:type="spellEnd"/>
+      <w:r>
+        <w:rPr>
+          <w:rFonts w:ascii="Georgia" w:hAnsi="Georgia"/>
+        </w:rPr>
+        <w:t>). We reproduced Figs. 2, 4 and S1. The fit with the simulations results is now slightly better. There is no qualitative change in the conclusions.</w:t>
       </w:r>
     </w:p>
     <w:p>
@@ -8285,18 +9315,76 @@
           <w:lang w:bidi="he-IL"/>
         </w:rPr>
       </w:pPr>
-      <w:r>
-        <w:rPr>
-          <w:rFonts w:ascii="Arial" w:eastAsiaTheme="minorHAnsi" w:hAnsi="Arial" w:cs="Arial"/>
-          <w:i/>
-          <w:iCs/>
-          <w:color w:val="222222"/>
-          <w:sz w:val="19"/>
-          <w:szCs w:val="19"/>
-          <w:shd w:val="clear" w:color="auto" w:fill="FFFFFF"/>
-          <w:lang w:bidi="he-IL"/>
-        </w:rPr>
-        <w:t>exp(!(2µ +U ) / s) and the probability that a genotype is aB or Ab and mutation free is</w:t>
+      <w:proofErr w:type="spellStart"/>
+      <w:proofErr w:type="gramStart"/>
+      <w:r>
+        <w:rPr>
+          <w:rFonts w:ascii="Arial" w:eastAsiaTheme="minorHAnsi" w:hAnsi="Arial" w:cs="Arial"/>
+          <w:i/>
+          <w:iCs/>
+          <w:color w:val="222222"/>
+          <w:sz w:val="19"/>
+          <w:szCs w:val="19"/>
+          <w:shd w:val="clear" w:color="auto" w:fill="FFFFFF"/>
+          <w:lang w:bidi="he-IL"/>
+        </w:rPr>
+        <w:t>exp</w:t>
+      </w:r>
+      <w:proofErr w:type="spellEnd"/>
+      <w:r>
+        <w:rPr>
+          <w:rFonts w:ascii="Arial" w:eastAsiaTheme="minorHAnsi" w:hAnsi="Arial" w:cs="Arial"/>
+          <w:i/>
+          <w:iCs/>
+          <w:color w:val="222222"/>
+          <w:sz w:val="19"/>
+          <w:szCs w:val="19"/>
+          <w:shd w:val="clear" w:color="auto" w:fill="FFFFFF"/>
+          <w:lang w:bidi="he-IL"/>
+        </w:rPr>
+        <w:t>(</w:t>
+      </w:r>
+      <w:proofErr w:type="gramEnd"/>
+      <w:r>
+        <w:rPr>
+          <w:rFonts w:ascii="Arial" w:eastAsiaTheme="minorHAnsi" w:hAnsi="Arial" w:cs="Arial"/>
+          <w:i/>
+          <w:iCs/>
+          <w:color w:val="222222"/>
+          <w:sz w:val="19"/>
+          <w:szCs w:val="19"/>
+          <w:shd w:val="clear" w:color="auto" w:fill="FFFFFF"/>
+          <w:lang w:bidi="he-IL"/>
+        </w:rPr>
+        <w:t xml:space="preserve">!(2µ +U ) / s) and the probability that a genotype is </w:t>
+      </w:r>
+      <w:proofErr w:type="spellStart"/>
+      <w:r>
+        <w:rPr>
+          <w:rFonts w:ascii="Arial" w:eastAsiaTheme="minorHAnsi" w:hAnsi="Arial" w:cs="Arial"/>
+          <w:i/>
+          <w:iCs/>
+          <w:color w:val="222222"/>
+          <w:sz w:val="19"/>
+          <w:szCs w:val="19"/>
+          <w:shd w:val="clear" w:color="auto" w:fill="FFFFFF"/>
+          <w:lang w:bidi="he-IL"/>
+        </w:rPr>
+        <w:t>aB</w:t>
+      </w:r>
+      <w:proofErr w:type="spellEnd"/>
+      <w:r>
+        <w:rPr>
+          <w:rFonts w:ascii="Arial" w:eastAsiaTheme="minorHAnsi" w:hAnsi="Arial" w:cs="Arial"/>
+          <w:i/>
+          <w:iCs/>
+          <w:color w:val="222222"/>
+          <w:sz w:val="19"/>
+          <w:szCs w:val="19"/>
+          <w:shd w:val="clear" w:color="auto" w:fill="FFFFFF"/>
+          <w:lang w:bidi="he-IL"/>
+        </w:rPr>
+        <w:t xml:space="preserve"> or Ab and mutation free is</w:t>
       </w:r>
     </w:p>
     <w:p>
@@ -8327,7 +9415,50 @@
           <w:shd w:val="clear" w:color="auto" w:fill="FFFFFF"/>
           <w:lang w:bidi="he-IL"/>
         </w:rPr>
-        <w:t>(2µ / s)exp(!(2µ +U ) / s)</w:t>
+        <w:t>(2µ / s</w:t>
+      </w:r>
+      <w:proofErr w:type="gramStart"/>
+      <w:r>
+        <w:rPr>
+          <w:rFonts w:ascii="Arial" w:eastAsiaTheme="minorHAnsi" w:hAnsi="Arial" w:cs="Arial"/>
+          <w:i/>
+          <w:iCs/>
+          <w:color w:val="222222"/>
+          <w:sz w:val="19"/>
+          <w:szCs w:val="19"/>
+          <w:shd w:val="clear" w:color="auto" w:fill="FFFFFF"/>
+          <w:lang w:bidi="he-IL"/>
+        </w:rPr>
+        <w:t>)</w:t>
+      </w:r>
+      <w:proofErr w:type="spellStart"/>
+      <w:r>
+        <w:rPr>
+          <w:rFonts w:ascii="Arial" w:eastAsiaTheme="minorHAnsi" w:hAnsi="Arial" w:cs="Arial"/>
+          <w:i/>
+          <w:iCs/>
+          <w:color w:val="222222"/>
+          <w:sz w:val="19"/>
+          <w:szCs w:val="19"/>
+          <w:shd w:val="clear" w:color="auto" w:fill="FFFFFF"/>
+          <w:lang w:bidi="he-IL"/>
+        </w:rPr>
+        <w:t>exp</w:t>
+      </w:r>
+      <w:proofErr w:type="spellEnd"/>
+      <w:proofErr w:type="gramEnd"/>
+      <w:r>
+        <w:rPr>
+          <w:rFonts w:ascii="Arial" w:eastAsiaTheme="minorHAnsi" w:hAnsi="Arial" w:cs="Arial"/>
+          <w:i/>
+          <w:iCs/>
+          <w:color w:val="222222"/>
+          <w:sz w:val="19"/>
+          <w:szCs w:val="19"/>
+          <w:shd w:val="clear" w:color="auto" w:fill="FFFFFF"/>
+          <w:lang w:bidi="he-IL"/>
+        </w:rPr>
+        <w:t>(!(2µ +U ) / s)</w:t>
       </w:r>
       <w:r>
         <w:rPr>
@@ -8486,6 +9617,7 @@
         </w:rPr>
         <w:t xml:space="preserve">. The same goes for the frequency of mutation free </w:t>
       </w:r>
+      <w:proofErr w:type="spellStart"/>
       <w:r>
         <w:rPr>
           <w:rFonts w:ascii="Georgia" w:hAnsi="Georgia"/>
@@ -8494,6 +9626,7 @@
         </w:rPr>
         <w:t>aB</w:t>
       </w:r>
+      <w:proofErr w:type="spellEnd"/>
       <w:r>
         <w:rPr>
           <w:rFonts w:ascii="Georgia" w:hAnsi="Georgia"/>
@@ -8606,7 +9739,21 @@
         <w:rPr>
           <w:rFonts w:ascii="Georgia" w:hAnsi="Georgia"/>
         </w:rPr>
-        <w:t xml:space="preserve"> squares are not, and that with SIM only stressed individuals hypermutate. We didn't include </w:t>
+        <w:t xml:space="preserve"> squares are not, and that with SIM only stressed individuals </w:t>
+      </w:r>
+      <w:proofErr w:type="spellStart"/>
+      <w:r>
+        <w:rPr>
+          <w:rFonts w:ascii="Georgia" w:hAnsi="Georgia"/>
+        </w:rPr>
+        <w:t>hypermutate</w:t>
+      </w:r>
+      <w:proofErr w:type="spellEnd"/>
+      <w:r>
+        <w:rPr>
+          <w:rFonts w:ascii="Georgia" w:hAnsi="Georgia"/>
+        </w:rPr>
+        <w:t xml:space="preserve">. We didn't include </w:t>
       </w:r>
       <w:r>
         <w:rPr>
@@ -8651,7 +9798,35 @@
           <w:shd w:val="clear" w:color="auto" w:fill="FFFFFF"/>
           <w:lang w:bidi="he-IL"/>
         </w:rPr>
-        <w:t>Figure 2: The SIMe case is poorly motivated and explained in the main text in the lead</w:t>
+        <w:t xml:space="preserve">Figure 2: The </w:t>
+      </w:r>
+      <w:proofErr w:type="spellStart"/>
+      <w:r>
+        <w:rPr>
+          <w:rFonts w:ascii="Arial" w:eastAsiaTheme="minorHAnsi" w:hAnsi="Arial" w:cs="Arial"/>
+          <w:i/>
+          <w:iCs/>
+          <w:color w:val="222222"/>
+          <w:sz w:val="19"/>
+          <w:szCs w:val="19"/>
+          <w:shd w:val="clear" w:color="auto" w:fill="FFFFFF"/>
+          <w:lang w:bidi="he-IL"/>
+        </w:rPr>
+        <w:t>SIMe</w:t>
+      </w:r>
+      <w:proofErr w:type="spellEnd"/>
+      <w:r>
+        <w:rPr>
+          <w:rFonts w:ascii="Arial" w:eastAsiaTheme="minorHAnsi" w:hAnsi="Arial" w:cs="Arial"/>
+          <w:i/>
+          <w:iCs/>
+          <w:color w:val="222222"/>
+          <w:sz w:val="19"/>
+          <w:szCs w:val="19"/>
+          <w:shd w:val="clear" w:color="auto" w:fill="FFFFFF"/>
+          <w:lang w:bidi="he-IL"/>
+        </w:rPr>
+        <w:t xml:space="preserve"> case is poorly motivated and explained in the main text in the lead</w:t>
       </w:r>
     </w:p>
     <w:p>
@@ -8670,18 +9845,33 @@
           <w:lang w:bidi="he-IL"/>
         </w:rPr>
       </w:pPr>
-      <w:r>
-        <w:rPr>
-          <w:rFonts w:ascii="Arial" w:eastAsiaTheme="minorHAnsi" w:hAnsi="Arial" w:cs="Arial"/>
-          <w:i/>
-          <w:iCs/>
-          <w:color w:val="222222"/>
-          <w:sz w:val="19"/>
-          <w:szCs w:val="19"/>
-          <w:shd w:val="clear" w:color="auto" w:fill="FFFFFF"/>
-          <w:lang w:bidi="he-IL"/>
-        </w:rPr>
-        <w:t>up to figure 2.</w:t>
+      <w:proofErr w:type="gramStart"/>
+      <w:r>
+        <w:rPr>
+          <w:rFonts w:ascii="Arial" w:eastAsiaTheme="minorHAnsi" w:hAnsi="Arial" w:cs="Arial"/>
+          <w:i/>
+          <w:iCs/>
+          <w:color w:val="222222"/>
+          <w:sz w:val="19"/>
+          <w:szCs w:val="19"/>
+          <w:shd w:val="clear" w:color="auto" w:fill="FFFFFF"/>
+          <w:lang w:bidi="he-IL"/>
+        </w:rPr>
+        <w:t>up</w:t>
+      </w:r>
+      <w:proofErr w:type="gramEnd"/>
+      <w:r>
+        <w:rPr>
+          <w:rFonts w:ascii="Arial" w:eastAsiaTheme="minorHAnsi" w:hAnsi="Arial" w:cs="Arial"/>
+          <w:i/>
+          <w:iCs/>
+          <w:color w:val="222222"/>
+          <w:sz w:val="19"/>
+          <w:szCs w:val="19"/>
+          <w:shd w:val="clear" w:color="auto" w:fill="FFFFFF"/>
+          <w:lang w:bidi="he-IL"/>
+        </w:rPr>
+        <w:t xml:space="preserve"> to figure 2.</w:t>
       </w:r>
     </w:p>
     <w:p>
@@ -8693,7 +9883,14 @@
         <w:rPr>
           <w:rFonts w:ascii="Georgia" w:hAnsi="Georgia"/>
         </w:rPr>
-        <w:t>Section 3.3 on SIM</w:t>
+        <w:t xml:space="preserve">Section 3.3 on </w:t>
+      </w:r>
+      <w:proofErr w:type="spellStart"/>
+      <w:r>
+        <w:rPr>
+          <w:rFonts w:ascii="Georgia" w:hAnsi="Georgia"/>
+        </w:rPr>
+        <w:t>SIM</w:t>
       </w:r>
       <w:r>
         <w:rPr>
@@ -8702,6 +9899,7 @@
         </w:rPr>
         <w:t>e</w:t>
       </w:r>
+      <w:proofErr w:type="spellEnd"/>
       <w:r>
         <w:rPr>
           <w:rFonts w:ascii="Georgia" w:hAnsi="Georgia"/>
@@ -8718,10 +9916,21 @@
         <w:rPr>
           <w:rFonts w:ascii="Georgia" w:hAnsi="Georgia"/>
         </w:rPr>
-        <w:t>r this extension is clearer now: "</w:t>
-      </w:r>
-      <w:r>
-        <w:t xml:space="preserve"> So far, we considered the case where the environmental change creates an opportunity for adaptation without affecting the absolute fitness of the population – for example, a new ecological niche can be favorable without affecting the well-being of the current population. In that scenario, the wildtype </w:t>
+        <w:t xml:space="preserve">r this extension is clearer now: </w:t>
+      </w:r>
+      <w:proofErr w:type="gramStart"/>
+      <w:r>
+        <w:rPr>
+          <w:rFonts w:ascii="Georgia" w:hAnsi="Georgia"/>
+        </w:rPr>
+        <w:t>"</w:t>
+      </w:r>
+      <w:r>
+        <w:t xml:space="preserve"> So</w:t>
+      </w:r>
+      <w:proofErr w:type="gramEnd"/>
+      <w:r>
+        <w:t xml:space="preserve"> far, we considered the case where the environmental change creates an opportunity for adaptation without affecting the absolute fitness of the population – for example, a new ecological niche can be favorable without affecting the well-being of the current population. In that scenario, the wildtype </w:t>
       </w:r>
       <w:r>
         <w:rPr>
@@ -8731,7 +9940,15 @@
         <w:t>ab</w:t>
       </w:r>
       <w:r>
-        <w:t xml:space="preserve"> wasn't stressed and did not hypermutate.  </w:t>
+        <w:t xml:space="preserve"> wasn't stressed and did not </w:t>
+      </w:r>
+      <w:proofErr w:type="spellStart"/>
+      <w:r>
+        <w:t>hypermutate</w:t>
+      </w:r>
+      <w:proofErr w:type="spellEnd"/>
+      <w:r>
+        <w:t xml:space="preserve">.  </w:t>
       </w:r>
     </w:p>
     <w:p>
@@ -8749,7 +9966,11 @@
         </w:rPr>
       </w:pPr>
       <w:r>
-        <w:t xml:space="preserve">Next, we consider a different scenario in which an environmental change affects the well-being of the entire population - for example, exposure to an antibiotic drug or a host's immune response. In this case the environmental change doesn't just create an opportunity for adaptation but also causes stress in the entire population. As before the double mutant </w:t>
+        <w:t xml:space="preserve">Next, we consider a different scenario in which an environmental change affects the well-being of the entire population - for example, exposure to an antibiotic drug or a host's immune response. In this case the environmental change doesn't just create an opportunity </w:t>
+      </w:r>
+      <w:r>
+        <w:lastRenderedPageBreak/>
+        <w:t xml:space="preserve">for adaptation but also causes stress in the entire population. As before the double mutant </w:t>
       </w:r>
       <w:r>
         <w:rPr>
@@ -8789,7 +10010,15 @@
         <w:t>ab</w:t>
       </w:r>
       <w:r>
-        <w:t xml:space="preserve"> is also stressed and therefore hypermutates with SIM – compare with eq. </w:t>
+        <w:t xml:space="preserve"> is also stressed and therefore </w:t>
+      </w:r>
+      <w:proofErr w:type="spellStart"/>
+      <w:r>
+        <w:t>hypermutates</w:t>
+      </w:r>
+      <w:proofErr w:type="spellEnd"/>
+      <w:r>
+        <w:t xml:space="preserve"> with SIM – compare with eq. </w:t>
       </w:r>
       <w:r>
         <w:fldChar w:fldCharType="begin"/>
@@ -8806,9 +10035,11 @@
       <w:r>
         <w:fldChar w:fldCharType="end"/>
       </w:r>
+      <w:proofErr w:type="gramStart"/>
       <w:r>
         <w:t xml:space="preserve">: </w:t>
       </w:r>
+      <w:proofErr w:type="gramEnd"/>
       <m:oMath>
         <m:sSub>
           <m:sSubPr>
@@ -9057,7 +10288,63 @@
           <w:shd w:val="clear" w:color="auto" w:fill="FFFFFF"/>
           <w:lang w:bidi="he-IL"/>
         </w:rPr>
-        <w:t>Figure 4: It is not clear what to make of the values in this figure. In principle the level of adaptedness could approach zero and adaptability could approach a very large number for the SIMe and CM cases. Similarly there seems to be no limit to the SIM case in terms of adaptability. None of this seems under any realistic constraint. The principle that there is no cost to SIM is more a consequence of assumptions than added insight.  The combination of τ SIM   and τCM   that give a particular adaptability is more interesting.</w:t>
+        <w:t xml:space="preserve">Figure 4: It is not clear what to make of the values in this figure. In principle the level of adaptedness could approach zero and adaptability could approach a very large number for the </w:t>
+      </w:r>
+      <w:proofErr w:type="spellStart"/>
+      <w:r>
+        <w:rPr>
+          <w:rFonts w:ascii="Arial" w:eastAsiaTheme="minorHAnsi" w:hAnsi="Arial" w:cs="Arial"/>
+          <w:i/>
+          <w:iCs/>
+          <w:color w:val="222222"/>
+          <w:sz w:val="19"/>
+          <w:szCs w:val="19"/>
+          <w:shd w:val="clear" w:color="auto" w:fill="FFFFFF"/>
+          <w:lang w:bidi="he-IL"/>
+        </w:rPr>
+        <w:t>SIMe</w:t>
+      </w:r>
+      <w:proofErr w:type="spellEnd"/>
+      <w:r>
+        <w:rPr>
+          <w:rFonts w:ascii="Arial" w:eastAsiaTheme="minorHAnsi" w:hAnsi="Arial" w:cs="Arial"/>
+          <w:i/>
+          <w:iCs/>
+          <w:color w:val="222222"/>
+          <w:sz w:val="19"/>
+          <w:szCs w:val="19"/>
+          <w:shd w:val="clear" w:color="auto" w:fill="FFFFFF"/>
+          <w:lang w:bidi="he-IL"/>
+        </w:rPr>
+        <w:t xml:space="preserve"> and CM cases. Similarly there seems to be no limit to the SIM case in terms of adaptability. None of this seems under any realistic constraint. The principle that there is no cost to SIM is more a consequence of assumptions than added insight.  The combination of τ SIM   and </w:t>
+      </w:r>
+      <w:proofErr w:type="spellStart"/>
+      <w:r>
+        <w:rPr>
+          <w:rFonts w:ascii="Arial" w:eastAsiaTheme="minorHAnsi" w:hAnsi="Arial" w:cs="Arial"/>
+          <w:i/>
+          <w:iCs/>
+          <w:color w:val="222222"/>
+          <w:sz w:val="19"/>
+          <w:szCs w:val="19"/>
+          <w:shd w:val="clear" w:color="auto" w:fill="FFFFFF"/>
+          <w:lang w:bidi="he-IL"/>
+        </w:rPr>
+        <w:t>τCM</w:t>
+      </w:r>
+      <w:proofErr w:type="spellEnd"/>
+      <w:r>
+        <w:rPr>
+          <w:rFonts w:ascii="Arial" w:eastAsiaTheme="minorHAnsi" w:hAnsi="Arial" w:cs="Arial"/>
+          <w:i/>
+          <w:iCs/>
+          <w:color w:val="222222"/>
+          <w:sz w:val="19"/>
+          <w:szCs w:val="19"/>
+          <w:shd w:val="clear" w:color="auto" w:fill="FFFFFF"/>
+          <w:lang w:bidi="he-IL"/>
+        </w:rPr>
+        <w:t xml:space="preserve">   that give a particular adaptability is more interesting.</w:t>
       </w:r>
     </w:p>
     <w:p>
@@ -9174,18 +10461,33 @@
           <w:lang w:bidi="he-IL"/>
         </w:rPr>
       </w:pPr>
-      <w:r>
-        <w:rPr>
-          <w:rFonts w:ascii="Arial" w:eastAsiaTheme="minorHAnsi" w:hAnsi="Arial" w:cs="Arial"/>
-          <w:i/>
-          <w:iCs/>
-          <w:color w:val="222222"/>
-          <w:sz w:val="19"/>
-          <w:szCs w:val="19"/>
-          <w:shd w:val="clear" w:color="auto" w:fill="FFFFFF"/>
-          <w:lang w:bidi="he-IL"/>
-        </w:rPr>
-        <w:t xml:space="preserve">line 223: Up until about this point in the paper, it was not clear whether the authors think SIM is an adaptive strategy, such that there can be selection for SIM. At this point the authors indicate that individuals are assessing their condition and adjusting mutation rate accordingly. If this is the case, then in principle there will be variation within a population for the ability of individuals to assess and adjust mutation rate according to condition and that there can be direct competition between NM, CM and SIM strategies. In this context, the present paper is an intermediate step in the ultimate question of what is the evolutionary stable strategy in terms </w:t>
+      <w:proofErr w:type="gramStart"/>
+      <w:r>
+        <w:rPr>
+          <w:rFonts w:ascii="Arial" w:eastAsiaTheme="minorHAnsi" w:hAnsi="Arial" w:cs="Arial"/>
+          <w:i/>
+          <w:iCs/>
+          <w:color w:val="222222"/>
+          <w:sz w:val="19"/>
+          <w:szCs w:val="19"/>
+          <w:shd w:val="clear" w:color="auto" w:fill="FFFFFF"/>
+          <w:lang w:bidi="he-IL"/>
+        </w:rPr>
+        <w:t>line</w:t>
+      </w:r>
+      <w:proofErr w:type="gramEnd"/>
+      <w:r>
+        <w:rPr>
+          <w:rFonts w:ascii="Arial" w:eastAsiaTheme="minorHAnsi" w:hAnsi="Arial" w:cs="Arial"/>
+          <w:i/>
+          <w:iCs/>
+          <w:color w:val="222222"/>
+          <w:sz w:val="19"/>
+          <w:szCs w:val="19"/>
+          <w:shd w:val="clear" w:color="auto" w:fill="FFFFFF"/>
+          <w:lang w:bidi="he-IL"/>
+        </w:rPr>
+        <w:t xml:space="preserve"> 223: Up until about this point in the paper, it was not clear whether the authors think SIM is an adaptive strategy, such that there can be selection for SIM. At this point the authors indicate that individuals are assessing their condition and adjusting mutation rate accordingly. If this is the case, then in principle there will be variation within a population for the ability of individuals to assess and adjust mutation rate according to condition and that there can be direct competition between NM, CM and SIM strategies. In this context, the present paper is an intermediate step in the ultimate question of what is the evolutionary stable strategy in terms </w:t>
       </w:r>
       <w:r>
         <w:rPr>
@@ -9309,7 +10611,14 @@
         <w:rPr>
           <w:lang w:bidi="hi-IN"/>
         </w:rPr>
-        <w:t xml:space="preserve"> order selection can lead to the evolution of SIM </w:t>
+        <w:t xml:space="preserve"> order </w:t>
+      </w:r>
+      <w:r>
+        <w:rPr>
+          <w:lang w:bidi="hi-IN"/>
+        </w:rPr>
+        <w:lastRenderedPageBreak/>
+        <w:t xml:space="preserve">selection can lead to the evolution of SIM </w:t>
       </w:r>
       <w:r>
         <w:rPr>
@@ -9702,7 +11011,35 @@
           <w:shd w:val="clear" w:color="auto" w:fill="FFFFFF"/>
           <w:lang w:bidi="he-IL"/>
         </w:rPr>
-        <w:t>Given my comments at the beginning of the review, I am concerned that the main conclusions coming from this paper are not generally true. The question whether SIM or SIMe can persist in direct competition with other strategies seems to be the fundamental question. Does the theoretical approach presented here help answer this question? It is not clear that the analytical approach can be extended to answer the direct competition question. If it can, then this would make the paper more compelling.</w:t>
+        <w:t xml:space="preserve">Given my comments at the beginning of the review, I am concerned that the main conclusions coming from this paper are not generally true. The question whether SIM or </w:t>
+      </w:r>
+      <w:proofErr w:type="spellStart"/>
+      <w:r>
+        <w:rPr>
+          <w:rFonts w:ascii="Arial" w:eastAsiaTheme="minorHAnsi" w:hAnsi="Arial" w:cs="Arial"/>
+          <w:i/>
+          <w:iCs/>
+          <w:color w:val="222222"/>
+          <w:sz w:val="19"/>
+          <w:szCs w:val="19"/>
+          <w:shd w:val="clear" w:color="auto" w:fill="FFFFFF"/>
+          <w:lang w:bidi="he-IL"/>
+        </w:rPr>
+        <w:t>SIMe</w:t>
+      </w:r>
+      <w:proofErr w:type="spellEnd"/>
+      <w:r>
+        <w:rPr>
+          <w:rFonts w:ascii="Arial" w:eastAsiaTheme="minorHAnsi" w:hAnsi="Arial" w:cs="Arial"/>
+          <w:i/>
+          <w:iCs/>
+          <w:color w:val="222222"/>
+          <w:sz w:val="19"/>
+          <w:szCs w:val="19"/>
+          <w:shd w:val="clear" w:color="auto" w:fill="FFFFFF"/>
+          <w:lang w:bidi="he-IL"/>
+        </w:rPr>
+        <w:t xml:space="preserve"> can persist in direct competition with other strategies seems to be the fundamental question. Does the theoretical approach presented here help answer this question? It is not clear that the analytical approach can be extended to answer the direct competition question. If it can, then this would make the paper more compelling.</w:t>
       </w:r>
     </w:p>
     <w:p>
@@ -9731,7 +11068,15 @@
           <w:highlight w:val="yellow"/>
           <w:lang w:bidi="hi-IN"/>
         </w:rPr>
-        <w:t xml:space="preserve">We used the stochastic simulations approach to show that SIM can persist – and even outcompete – in direct competition with other strategies. </w:t>
+        <w:t xml:space="preserve">We used the stochastic simulations approach to show that SIM can persist </w:t>
+      </w:r>
+      <w:r>
+        <w:rPr>
+          <w:highlight w:val="yellow"/>
+          <w:lang w:bidi="hi-IN"/>
+        </w:rPr>
+        <w:lastRenderedPageBreak/>
+        <w:t xml:space="preserve">– and even outcompete – in direct competition with other strategies. </w:t>
       </w:r>
     </w:p>
     <w:p>
@@ -9740,18 +11085,18 @@
         <w:spacing w:line="360" w:lineRule="auto"/>
         <w:ind w:left="0" w:right="282"/>
         <w:rPr>
-          <w:ins w:id="56" w:author="lhadany" w:date="2013-12-24T00:56:00Z"/>
-          <w:rFonts w:ascii="Arial" w:eastAsiaTheme="minorHAnsi" w:hAnsi="Arial" w:cs="Arial"/>
-          <w:i/>
-          <w:iCs/>
-          <w:color w:val="222222"/>
-          <w:sz w:val="19"/>
-          <w:szCs w:val="19"/>
-          <w:shd w:val="clear" w:color="auto" w:fill="FFFFFF"/>
-          <w:lang w:bidi="he-IL"/>
-        </w:rPr>
-      </w:pPr>
-      <w:commentRangeStart w:id="57"/>
+          <w:ins w:id="11" w:author="lhadany" w:date="2013-12-24T00:56:00Z"/>
+          <w:rFonts w:ascii="Arial" w:eastAsiaTheme="minorHAnsi" w:hAnsi="Arial" w:cs="Arial"/>
+          <w:i/>
+          <w:iCs/>
+          <w:color w:val="222222"/>
+          <w:sz w:val="19"/>
+          <w:szCs w:val="19"/>
+          <w:shd w:val="clear" w:color="auto" w:fill="FFFFFF"/>
+          <w:lang w:bidi="he-IL"/>
+        </w:rPr>
+      </w:pPr>
+      <w:commentRangeStart w:id="12"/>
       <w:r>
         <w:rPr>
           <w:rFonts w:ascii="Arial" w:eastAsiaTheme="minorHAnsi" w:hAnsi="Arial" w:cs="Arial"/>
@@ -9794,14 +11139,14 @@
         </w:rPr>
         <w:t>dependent selection, where stress is caused by intraspecific competition?</w:t>
       </w:r>
-      <w:commentRangeEnd w:id="57"/>
+      <w:commentRangeEnd w:id="12"/>
       <w:r>
         <w:rPr>
           <w:rStyle w:val="CommentReference"/>
           <w:rFonts w:asciiTheme="minorHAnsi" w:eastAsiaTheme="minorHAnsi" w:hAnsiTheme="minorHAnsi"/>
           <w:lang w:bidi="he-IL"/>
         </w:rPr>
-        <w:commentReference w:id="57"/>
+        <w:commentReference w:id="12"/>
       </w:r>
     </w:p>
     <w:p>
@@ -9836,7 +11181,7 @@
 
 <file path=word/comments.xml><?xml version="1.0" encoding="utf-8"?>
 <w:comments xmlns:wpc="http://schemas.microsoft.com/office/word/2010/wordprocessingCanvas" xmlns:mc="http://schemas.openxmlformats.org/markup-compatibility/2006" xmlns:o="urn:schemas-microsoft-com:office:office" xmlns:r="http://schemas.openxmlformats.org/officeDocument/2006/relationships" xmlns:m="http://schemas.openxmlformats.org/officeDocument/2006/math" xmlns:v="urn:schemas-microsoft-com:vml" xmlns:wp14="http://schemas.microsoft.com/office/word/2010/wordprocessingDrawing" xmlns:wp="http://schemas.openxmlformats.org/drawingml/2006/wordprocessingDrawing" xmlns:w10="urn:schemas-microsoft-com:office:word" xmlns:w="http://schemas.openxmlformats.org/wordprocessingml/2006/main" xmlns:w14="http://schemas.microsoft.com/office/word/2010/wordml" xmlns:wpg="http://schemas.microsoft.com/office/word/2010/wordprocessingGroup" xmlns:wpi="http://schemas.microsoft.com/office/word/2010/wordprocessingInk" xmlns:wne="http://schemas.microsoft.com/office/word/2006/wordml" xmlns:wps="http://schemas.microsoft.com/office/word/2010/wordprocessingShape" mc:Ignorable="w14 wp14">
-  <w:comment w:id="18" w:author="lhadany" w:date="2013-12-23T12:21:00Z" w:initials="lh">
+  <w:comment w:id="0" w:author="lhadany" w:date="2013-12-23T12:21:00Z" w:initials="lh">
     <w:p>
       <w:pPr>
         <w:pStyle w:val="CommentText"/>
@@ -9847,12 +11192,17 @@
         </w:rPr>
         <w:annotationRef/>
       </w:r>
-      <w:r>
-        <w:t>match to final</w:t>
+      <w:proofErr w:type="gramStart"/>
+      <w:r>
+        <w:t>match</w:t>
+      </w:r>
+      <w:proofErr w:type="gramEnd"/>
+      <w:r>
+        <w:t xml:space="preserve"> to final</w:t>
       </w:r>
     </w:p>
   </w:comment>
-  <w:comment w:id="29" w:author="lhadany" w:date="2013-12-23T12:59:00Z" w:initials="lh">
+  <w:comment w:id="1" w:author="lhadany" w:date="2013-12-23T12:59:00Z" w:initials="lh">
     <w:p>
       <w:pPr>
         <w:pStyle w:val="CommentText"/>
@@ -9863,12 +11213,17 @@
         </w:rPr>
         <w:annotationRef/>
       </w:r>
-      <w:r>
-        <w:t>ref to where is the new part</w:t>
+      <w:proofErr w:type="gramStart"/>
+      <w:r>
+        <w:t>ref</w:t>
+      </w:r>
+      <w:proofErr w:type="gramEnd"/>
+      <w:r>
+        <w:t xml:space="preserve"> to where is the new part</w:t>
       </w:r>
     </w:p>
   </w:comment>
-  <w:comment w:id="32" w:author="lhadany" w:date="2013-12-23T16:00:00Z" w:initials="lh">
+  <w:comment w:id="3" w:author="lhadany" w:date="2013-12-23T16:00:00Z" w:initials="lh">
     <w:p>
       <w:pPr>
         <w:pStyle w:val="CommentText"/>
@@ -9879,12 +11234,25 @@
         </w:rPr>
         <w:annotationRef/>
       </w:r>
-      <w:r>
-        <w:t xml:space="preserve">something on what is new versus our previous? not critical, but be prepared to move to appendix if the reviewers ask </w:t>
+      <w:proofErr w:type="gramStart"/>
+      <w:r>
+        <w:t>something</w:t>
+      </w:r>
+      <w:proofErr w:type="gramEnd"/>
+      <w:r>
+        <w:t xml:space="preserve"> on what is new versus our previous? </w:t>
+      </w:r>
+      <w:proofErr w:type="gramStart"/>
+      <w:r>
+        <w:t>not</w:t>
+      </w:r>
+      <w:proofErr w:type="gramEnd"/>
+      <w:r>
+        <w:t xml:space="preserve"> critical, but be prepared to move to appendix if the reviewers ask </w:t>
       </w:r>
     </w:p>
   </w:comment>
-  <w:comment w:id="33" w:author="lhadany" w:date="2013-12-23T16:29:00Z" w:initials="lh">
+  <w:comment w:id="4" w:author="lhadany" w:date="2013-12-23T16:29:00Z" w:initials="lh">
     <w:p>
       <w:pPr>
         <w:pStyle w:val="CommentText"/>
@@ -9895,12 +11263,17 @@
         </w:rPr>
         <w:annotationRef/>
       </w:r>
-      <w:r>
-        <w:t>formatting of letter - keep three fonts throughout (question, answer, citation)</w:t>
+      <w:proofErr w:type="gramStart"/>
+      <w:r>
+        <w:t>formatting</w:t>
+      </w:r>
+      <w:proofErr w:type="gramEnd"/>
+      <w:r>
+        <w:t xml:space="preserve"> of letter - keep three fonts throughout (question, answer, citation)</w:t>
       </w:r>
     </w:p>
   </w:comment>
-  <w:comment w:id="34" w:author="lhadany" w:date="2013-12-23T18:55:00Z" w:initials="lh">
+  <w:comment w:id="5" w:author="lhadany" w:date="2013-12-23T18:55:00Z" w:initials="lh">
     <w:p>
       <w:pPr>
         <w:pStyle w:val="CommentText"/>
@@ -9911,15 +11284,41 @@
         </w:rPr>
         <w:annotationRef/>
       </w:r>
-      <w:r>
-        <w:t xml:space="preserve">not quite. Under </w:t>
-      </w:r>
-      <w:r>
-        <w:t xml:space="preserve">epistatic interaction etc. specify " all deleterious mutations in the rest of the genome… " or similar </w:t>
+      <w:proofErr w:type="gramStart"/>
+      <w:r>
+        <w:t>not</w:t>
+      </w:r>
+      <w:proofErr w:type="gramEnd"/>
+      <w:r>
+        <w:t xml:space="preserve"> quite. Under </w:t>
+      </w:r>
+      <w:proofErr w:type="spellStart"/>
+      <w:r>
+        <w:t>epistatic</w:t>
+      </w:r>
+      <w:proofErr w:type="spellEnd"/>
+      <w:r>
+        <w:t xml:space="preserve"> interaction etc. specify </w:t>
+      </w:r>
+      <w:proofErr w:type="gramStart"/>
+      <w:r>
+        <w:t>" all</w:t>
+      </w:r>
+      <w:proofErr w:type="gramEnd"/>
+      <w:r>
+        <w:t xml:space="preserve"> deleterious mutations in the rest of the genome… </w:t>
+      </w:r>
+      <w:proofErr w:type="gramStart"/>
+      <w:r>
+        <w:t>" or</w:t>
+      </w:r>
+      <w:proofErr w:type="gramEnd"/>
+      <w:r>
+        <w:t xml:space="preserve"> similar </w:t>
       </w:r>
     </w:p>
   </w:comment>
-  <w:comment w:id="35" w:author="lhadany" w:date="2013-12-23T18:57:00Z" w:initials="lh">
+  <w:comment w:id="6" w:author="lhadany" w:date="2013-12-23T18:57:00Z" w:initials="lh">
     <w:p>
       <w:pPr>
         <w:pStyle w:val="CommentText"/>
@@ -9930,16 +11329,23 @@
         </w:rPr>
         <w:annotationRef/>
       </w:r>
-      <w:r>
-        <w:t>note that this also suggests that the reviewer did not take the shifting balance as the main issue..</w:t>
+      <w:proofErr w:type="gramStart"/>
+      <w:r>
+        <w:t>note</w:t>
+      </w:r>
+      <w:proofErr w:type="gramEnd"/>
+      <w:r>
+        <w:t xml:space="preserve"> that this also suggests that the reviewer did not take the shifting balance as the main issue..</w:t>
       </w:r>
     </w:p>
   </w:comment>
-  <w:comment w:id="40" w:author="lhadany" w:date="2013-12-24T00:34:00Z" w:initials="lh">
+  <w:comment w:id="9" w:author="lhadany" w:date="2013-12-24T00:34:00Z" w:initials="lh">
     <w:p>
       <w:pPr>
         <w:pStyle w:val="CommentText"/>
       </w:pPr>
+      <w:bookmarkStart w:id="10" w:name="_GoBack"/>
+      <w:bookmarkEnd w:id="10"/>
       <w:r>
         <w:rPr>
           <w:rStyle w:val="CommentReference"/>
@@ -9951,7 +11357,7 @@
       </w:r>
     </w:p>
   </w:comment>
-  <w:comment w:id="57" w:author="lhadany" w:date="2013-12-24T01:00:00Z" w:initials="lh">
+  <w:comment w:id="12" w:author="lhadany" w:date="2013-12-24T01:00:00Z" w:initials="lh">
     <w:p>
       <w:pPr>
         <w:pStyle w:val="CommentText"/>
@@ -9962,8 +11368,29 @@
         </w:rPr>
         <w:annotationRef/>
       </w:r>
-      <w:r>
-        <w:t>this is an interesting point for future research? or do we want to discuss sim induced by relative fitness in the discussion?</w:t>
+      <w:proofErr w:type="gramStart"/>
+      <w:r>
+        <w:t>this</w:t>
+      </w:r>
+      <w:proofErr w:type="gramEnd"/>
+      <w:r>
+        <w:t xml:space="preserve"> is an interesting point for future research? </w:t>
+      </w:r>
+      <w:proofErr w:type="gramStart"/>
+      <w:r>
+        <w:t>or</w:t>
+      </w:r>
+      <w:proofErr w:type="gramEnd"/>
+      <w:r>
+        <w:t xml:space="preserve"> do we want to discuss </w:t>
+      </w:r>
+      <w:proofErr w:type="spellStart"/>
+      <w:r>
+        <w:t>sim</w:t>
+      </w:r>
+      <w:proofErr w:type="spellEnd"/>
+      <w:r>
+        <w:t xml:space="preserve"> induced by relative fitness in the discussion?</w:t>
       </w:r>
     </w:p>
   </w:comment>
@@ -10029,7 +11456,7 @@
             <w:noProof/>
             <w:rtl/>
           </w:rPr>
-          <w:t>2</w:t>
+          <w:t>15</w:t>
         </w:r>
         <w:r>
           <w:rPr>

</xml_diff>

<commit_message>
reply to lilach's comments
</commit_message>
<xml_diff>
--- a/manuscript/Author response.docx
+++ b/manuscript/Author response.docx
@@ -255,19 +255,33 @@
         </w:rPr>
         <w:t xml:space="preserve">This </w:t>
       </w:r>
-      <w:proofErr w:type="spellStart"/>
-      <w:r>
-        <w:rPr>
-          <w:rFonts w:ascii="Georgia" w:hAnsi="Georgia"/>
-        </w:rPr>
-        <w:t>inclarity</w:t>
-      </w:r>
-      <w:proofErr w:type="spellEnd"/>
-      <w:r>
-        <w:rPr>
-          <w:rFonts w:ascii="Georgia" w:hAnsi="Georgia"/>
-        </w:rPr>
-        <w:t xml:space="preserve"> of the original manuscript</w:t>
+      <w:ins w:id="0" w:author="Yoav Ram" w:date="2013-12-24T10:59:00Z">
+        <w:r>
+          <w:rPr>
+            <w:rFonts w:ascii="Georgia" w:hAnsi="Georgia"/>
+          </w:rPr>
+          <w:t>unclarity</w:t>
+        </w:r>
+        <w:r>
+          <w:rPr>
+            <w:rFonts w:ascii="Georgia" w:hAnsi="Georgia"/>
+          </w:rPr>
+          <w:t xml:space="preserve"> </w:t>
+        </w:r>
+      </w:ins>
+      <w:del w:id="1" w:author="Yoav Ram" w:date="2013-12-24T10:59:00Z">
+        <w:r>
+          <w:rPr>
+            <w:rFonts w:ascii="Georgia" w:hAnsi="Georgia"/>
+          </w:rPr>
+          <w:delText xml:space="preserve">inclarity </w:delText>
+        </w:r>
+      </w:del>
+      <w:r>
+        <w:rPr>
+          <w:rFonts w:ascii="Georgia" w:hAnsi="Georgia"/>
+        </w:rPr>
+        <w:t>of the original manuscript</w:t>
       </w:r>
       <w:r>
         <w:rPr>
@@ -324,21 +338,21 @@
         <w:rPr>
           <w:rFonts w:ascii="Georgia" w:hAnsi="Georgia"/>
         </w:rPr>
-        <w:t xml:space="preserve">We simulated direct competitions between the different mutational strategies (NM, CM, and SIM) in the context of adaptation on a rugged fitness landscape. We </w:t>
-      </w:r>
-      <w:proofErr w:type="gramStart"/>
-      <w:r>
-        <w:rPr>
-          <w:rFonts w:ascii="Georgia" w:hAnsi="Georgia"/>
-        </w:rPr>
-        <w:t>added  section</w:t>
-      </w:r>
-      <w:proofErr w:type="gramEnd"/>
-      <w:r>
-        <w:rPr>
-          <w:rFonts w:ascii="Georgia" w:hAnsi="Georgia"/>
-        </w:rPr>
-        <w:t xml:space="preserve"> 3.5 and Figure 5 with the results of these competitions. The results show that SIM has an advantage over both NM and CM (the advantage over CM is larger) and CM </w:t>
+        <w:t>We simulated direct competitions between the different mutational strategies (NM, CM, and SIM) in the context of adaptation on a rugged fitness landscape. We added</w:t>
+      </w:r>
+      <w:del w:id="2" w:author="Yoav Ram" w:date="2013-12-24T11:00:00Z">
+        <w:r>
+          <w:rPr>
+            <w:rFonts w:ascii="Georgia" w:hAnsi="Georgia"/>
+          </w:rPr>
+          <w:delText xml:space="preserve"> </w:delText>
+        </w:r>
+      </w:del>
+      <w:r>
+        <w:rPr>
+          <w:rFonts w:ascii="Georgia" w:hAnsi="Georgia"/>
+        </w:rPr>
+        <w:t xml:space="preserve"> section 3.5 and Figure 5 with the results of these competitions. The results show that SIM has an advantage over both NM and CM (the advantage over CM is larger) and CM </w:t>
       </w:r>
       <w:proofErr w:type="gramStart"/>
       <w:r>
@@ -388,6 +402,7 @@
         <w:bidi w:val="0"/>
         <w:spacing w:line="360" w:lineRule="auto"/>
         <w:rPr>
+          <w:ins w:id="3" w:author="Yoav Ram" w:date="2013-12-24T11:00:00Z"/>
           <w:rFonts w:ascii="Georgia" w:hAnsi="Georgia"/>
           <w:u w:val="single"/>
         </w:rPr>
@@ -484,10 +499,37 @@
         </w:rPr>
         <w:t xml:space="preserve">. The results are summarized in section 3.4 and Figure 2B. </w:t>
       </w:r>
-      <w:r>
+    </w:p>
+    <w:p>
+      <w:pPr>
+        <w:pStyle w:val="ListParagraph"/>
+        <w:numPr>
+          <w:ilvl w:val="0"/>
+          <w:numId w:val="18"/>
+        </w:numPr>
+        <w:bidi w:val="0"/>
+        <w:spacing w:line="360" w:lineRule="auto"/>
         <w:rPr>
           <w:rFonts w:ascii="Georgia" w:hAnsi="Georgia"/>
           <w:u w:val="single"/>
+          <w:rPrChange w:id="4" w:author="Yoav Ram" w:date="2013-12-24T11:00:00Z">
+            <w:rPr/>
+          </w:rPrChange>
+        </w:rPr>
+        <w:pPrChange w:id="5" w:author="Yoav Ram" w:date="2013-12-24T11:00:00Z">
+          <w:pPr>
+            <w:bidi w:val="0"/>
+            <w:spacing w:line="360" w:lineRule="auto"/>
+          </w:pPr>
+        </w:pPrChange>
+      </w:pPr>
+      <w:r>
+        <w:rPr>
+          <w:rFonts w:ascii="Georgia" w:hAnsi="Georgia"/>
+          <w:u w:val="single"/>
+          <w:rPrChange w:id="6" w:author="Yoav Ram" w:date="2013-12-24T11:00:00Z">
+            <w:rPr/>
+          </w:rPrChange>
         </w:rPr>
         <w:t xml:space="preserve">Correction of </w:t>
       </w:r>
@@ -497,6 +539,12 @@
           <w:i/>
           <w:iCs/>
           <w:u w:val="single"/>
+          <w:rPrChange w:id="7" w:author="Yoav Ram" w:date="2013-12-24T11:00:00Z">
+            <w:rPr>
+              <w:i/>
+              <w:iCs/>
+            </w:rPr>
+          </w:rPrChange>
         </w:rPr>
         <w:t xml:space="preserve">q </w:t>
       </w:r>
@@ -504,6 +552,9 @@
         <w:rPr>
           <w:rFonts w:ascii="Georgia" w:hAnsi="Georgia"/>
           <w:u w:val="single"/>
+          <w:rPrChange w:id="8" w:author="Yoav Ram" w:date="2013-12-24T11:00:00Z">
+            <w:rPr/>
+          </w:rPrChange>
         </w:rPr>
         <w:t>equations</w:t>
       </w:r>
@@ -893,19 +944,27 @@
         </w:rPr>
         <w:t xml:space="preserve">This </w:t>
       </w:r>
-      <w:proofErr w:type="spellStart"/>
-      <w:r>
-        <w:rPr>
-          <w:rFonts w:ascii="Georgia" w:hAnsi="Georgia"/>
-        </w:rPr>
-        <w:t>inclarity</w:t>
-      </w:r>
-      <w:proofErr w:type="spellEnd"/>
-      <w:r>
-        <w:rPr>
-          <w:rFonts w:ascii="Georgia" w:hAnsi="Georgia"/>
-        </w:rPr>
-        <w:t xml:space="preserve"> of the original manuscript has been a major cause of misunderstanding, and we thank the reviewer and the editor for pointing it out. In our model, the mutation rate is affected by deleterious mutations in all loci, not only in the specific loci. We made a major revision of our model overview to make sure that the relationship between fitness and mutation rate is clear. This includes the addition of new equations (1, 9, 12, </w:t>
+      <w:ins w:id="9" w:author="Yoav Ram" w:date="2013-12-24T11:00:00Z">
+        <w:r>
+          <w:rPr>
+            <w:rFonts w:ascii="Georgia" w:hAnsi="Georgia"/>
+          </w:rPr>
+          <w:t>u</w:t>
+        </w:r>
+      </w:ins>
+      <w:del w:id="10" w:author="Yoav Ram" w:date="2013-12-24T11:00:00Z">
+        <w:r>
+          <w:rPr>
+            <w:rFonts w:ascii="Georgia" w:hAnsi="Georgia"/>
+          </w:rPr>
+          <w:delText>i</w:delText>
+        </w:r>
+      </w:del>
+      <w:r>
+        <w:rPr>
+          <w:rFonts w:ascii="Georgia" w:hAnsi="Georgia"/>
+        </w:rPr>
+        <w:t xml:space="preserve">nclarity of the original manuscript has been a major cause of misunderstanding, and we thank the reviewer and the editor for pointing it out. In our model, the mutation rate is affected by deleterious mutations in all loci, not only in the specific loci. We made a major revision of our model overview to make sure that the relationship between fitness and mutation rate is clear. This includes the addition of new equations (1, 9, 12, </w:t>
       </w:r>
       <w:proofErr w:type="gramStart"/>
       <w:r>
@@ -927,6 +986,7 @@
         <w:bidi w:val="0"/>
         <w:spacing w:line="360" w:lineRule="auto"/>
         <w:rPr>
+          <w:del w:id="11" w:author="Yoav Ram" w:date="2013-12-24T11:01:00Z"/>
           <w:rFonts w:ascii="Arial" w:hAnsi="Arial" w:cs="Arial"/>
           <w:i/>
           <w:iCs/>
@@ -1115,6 +1175,22 @@
         <w:bidi w:val="0"/>
         <w:spacing w:line="360" w:lineRule="auto"/>
         <w:rPr>
+          <w:ins w:id="12" w:author="Yoav Ram" w:date="2013-12-24T11:01:00Z"/>
+          <w:rFonts w:ascii="Arial" w:hAnsi="Arial" w:cs="Arial"/>
+          <w:i/>
+          <w:iCs/>
+          <w:color w:val="222222"/>
+          <w:sz w:val="19"/>
+          <w:szCs w:val="19"/>
+          <w:shd w:val="clear" w:color="auto" w:fill="FFFFFF"/>
+        </w:rPr>
+      </w:pPr>
+    </w:p>
+    <w:p>
+      <w:pPr>
+        <w:bidi w:val="0"/>
+        <w:spacing w:line="360" w:lineRule="auto"/>
+        <w:rPr>
           <w:rFonts w:ascii="Arial" w:hAnsi="Arial" w:cs="Arial"/>
           <w:i/>
           <w:iCs/>
@@ -1181,6 +1257,7 @@
           <w:szCs w:val="19"/>
           <w:shd w:val="clear" w:color="auto" w:fill="FFFFFF"/>
         </w:rPr>
+        <w:lastRenderedPageBreak/>
         <w:t>There should be an explicit function that gives the mutation rate for every genotype or relates mutation rate to fitness.</w:t>
       </w:r>
     </w:p>
@@ -1201,7 +1278,6 @@
         <w:rPr>
           <w:rFonts w:ascii="Georgia" w:hAnsi="Georgia"/>
         </w:rPr>
-        <w:lastRenderedPageBreak/>
         <w:t xml:space="preserve">We </w:t>
       </w:r>
       <w:r>
@@ -1324,7 +1400,19 @@
           <w:szCs w:val="19"/>
           <w:shd w:val="clear" w:color="auto" w:fill="FFFFFF"/>
         </w:rPr>
-        <w:t xml:space="preserve"> and why these mutants should have higher mutation rates than the ab genotype which carries FEWER adaptive alleles?</w:t>
+        <w:t xml:space="preserve"> and why these mutants should have higher mutation rates than the ab genotype which carries FEWER </w:t>
+      </w:r>
+      <w:r>
+        <w:rPr>
+          <w:rFonts w:ascii="Arial" w:hAnsi="Arial" w:cs="Arial"/>
+          <w:i/>
+          <w:iCs/>
+          <w:color w:val="222222"/>
+          <w:sz w:val="19"/>
+          <w:szCs w:val="19"/>
+          <w:shd w:val="clear" w:color="auto" w:fill="FFFFFF"/>
+        </w:rPr>
+        <w:t>adaptive alleles?</w:t>
       </w:r>
     </w:p>
     <w:p>
@@ -1345,146 +1433,478 @@
           <w:szCs w:val="19"/>
         </w:rPr>
       </w:pPr>
-      <w:commentRangeStart w:id="0"/>
       <w:r>
         <w:rPr>
           <w:rFonts w:ascii="Palatino Linotype" w:eastAsia="Palatino Linotype" w:hAnsi="Palatino Linotype"/>
-          <w:highlight w:val="red"/>
-          <w:lang w:bidi="hi-IN"/>
+          <w:lang w:bidi="hi-IN"/>
+          <w:rPrChange w:id="13" w:author="Yoav Ram" w:date="2013-12-24T11:20:00Z">
+            <w:rPr>
+              <w:rFonts w:ascii="Palatino Linotype" w:eastAsia="Palatino Linotype" w:hAnsi="Palatino Linotype"/>
+              <w:highlight w:val="red"/>
+              <w:lang w:bidi="hi-IN"/>
+            </w:rPr>
+          </w:rPrChange>
         </w:rPr>
         <w:t>We modified the model overview to make the fitness landscape more clear: "</w:t>
       </w:r>
-      <w:r>
-        <w:rPr>
-          <w:highlight w:val="red"/>
-          <w:lang w:bidi="hi-IN"/>
-        </w:rPr>
-        <w:t xml:space="preserve">The fitness of the wildtype </w:t>
-      </w:r>
-      <w:r>
-        <w:rPr>
-          <w:i/>
-          <w:iCs/>
-          <w:highlight w:val="red"/>
-          <w:lang w:bidi="hi-IN"/>
-        </w:rPr>
-        <w:t xml:space="preserve">ab/0 </w:t>
-      </w:r>
-      <w:r>
-        <w:rPr>
-          <w:highlight w:val="red"/>
-          <w:lang w:bidi="hi-IN"/>
-        </w:rPr>
-        <w:t xml:space="preserve">is 1. Each deleterious mutation independently (multiplicatively) </w:t>
-      </w:r>
-      <w:r>
-        <w:rPr>
-          <w:highlight w:val="red"/>
-        </w:rPr>
-        <w:t>reduces the fitness of the individual by 1-</w:t>
-      </w:r>
-      <w:r>
-        <w:rPr>
-          <w:i/>
-          <w:iCs/>
-          <w:highlight w:val="red"/>
-        </w:rPr>
-        <w:t>s</w:t>
-      </w:r>
-      <w:r>
-        <w:rPr>
-          <w:highlight w:val="red"/>
-        </w:rPr>
-        <w:t xml:space="preserve">, where </w:t>
-      </w:r>
-      <w:r>
-        <w:rPr>
-          <w:i/>
-          <w:iCs/>
-          <w:highlight w:val="red"/>
-        </w:rPr>
-        <w:t>s</w:t>
-      </w:r>
-      <w:r>
-        <w:rPr>
-          <w:highlight w:val="red"/>
-        </w:rPr>
-        <w:t xml:space="preserve"> is the selection coefficient. Our model studies the adaptation of a population to an environmental change which changes the effect of the double mutant </w:t>
-      </w:r>
-      <w:r>
-        <w:rPr>
-          <w:i/>
-          <w:iCs/>
-          <w:highlight w:val="red"/>
-        </w:rPr>
-        <w:t>AB</w:t>
-      </w:r>
-      <w:r>
-        <w:rPr>
-          <w:highlight w:val="red"/>
-        </w:rPr>
-        <w:t xml:space="preserve"> on fitness from (1-</w:t>
-      </w:r>
-      <w:r>
-        <w:rPr>
-          <w:i/>
-          <w:iCs/>
-          <w:highlight w:val="red"/>
-        </w:rPr>
-        <w:t>s</w:t>
-      </w:r>
-      <w:proofErr w:type="gramStart"/>
-      <w:r>
-        <w:rPr>
-          <w:highlight w:val="red"/>
-        </w:rPr>
-        <w:t>)</w:t>
-      </w:r>
-      <w:r>
-        <w:rPr>
-          <w:highlight w:val="red"/>
-          <w:vertAlign w:val="superscript"/>
-        </w:rPr>
-        <w:t>2</w:t>
-      </w:r>
-      <w:proofErr w:type="gramEnd"/>
-      <w:r>
-        <w:rPr>
-          <w:highlight w:val="red"/>
-          <w:vertAlign w:val="superscript"/>
+      <w:ins w:id="14" w:author="Yoav Ram" w:date="2013-12-24T11:02:00Z">
+        <w:r>
+          <w:rPr>
+            <w:lang w:bidi="hi-IN"/>
+          </w:rPr>
+          <w:t xml:space="preserve"> </w:t>
+        </w:r>
+        <w:r>
+          <w:rPr>
+            <w:lang w:bidi="hi-IN"/>
+          </w:rPr>
+          <w:t xml:space="preserve">the fitness of the wildtype </w:t>
+        </w:r>
+        <w:r>
+          <w:rPr>
+            <w:i/>
+            <w:iCs/>
+            <w:lang w:bidi="hi-IN"/>
+            <w:rPrChange w:id="15" w:author="Yoav Ram" w:date="2013-12-24T11:20:00Z">
+              <w:rPr>
+                <w:highlight w:val="cyan"/>
+                <w:lang w:bidi="hi-IN"/>
+              </w:rPr>
+            </w:rPrChange>
+          </w:rPr>
+          <w:t>(</w:t>
+        </w:r>
+        <w:r>
+          <w:rPr>
+            <w:i/>
+            <w:iCs/>
+            <w:lang w:bidi="hi-IN"/>
+          </w:rPr>
+          <w:t>ab/0</w:t>
+        </w:r>
+        <w:r>
+          <w:rPr>
+            <w:lang w:bidi="hi-IN"/>
+            <w:rPrChange w:id="16" w:author="Yoav Ram" w:date="2013-12-24T11:20:00Z">
+              <w:rPr>
+                <w:i/>
+                <w:iCs/>
+                <w:highlight w:val="cyan"/>
+                <w:lang w:bidi="hi-IN"/>
+              </w:rPr>
+            </w:rPrChange>
+          </w:rPr>
+          <w:t>)</w:t>
+        </w:r>
+        <w:r>
+          <w:rPr>
+            <w:i/>
+            <w:iCs/>
+            <w:lang w:bidi="hi-IN"/>
+          </w:rPr>
+          <w:t xml:space="preserve"> </w:t>
+        </w:r>
+        <w:r>
+          <w:rPr>
+            <w:lang w:bidi="hi-IN"/>
+          </w:rPr>
+          <w:t>is 1, of the single mutants (</w:t>
+        </w:r>
+        <w:r>
+          <w:rPr>
+            <w:i/>
+            <w:iCs/>
+            <w:lang w:bidi="hi-IN"/>
+          </w:rPr>
+          <w:t>Ab</w:t>
+        </w:r>
+        <w:r>
+          <w:rPr>
+            <w:lang w:bidi="hi-IN"/>
+          </w:rPr>
+          <w:t xml:space="preserve">/0 and </w:t>
+        </w:r>
+        <w:proofErr w:type="spellStart"/>
+        <w:r>
+          <w:rPr>
+            <w:i/>
+            <w:iCs/>
+            <w:lang w:bidi="hi-IN"/>
+          </w:rPr>
+          <w:t>aB</w:t>
+        </w:r>
+        <w:proofErr w:type="spellEnd"/>
+        <w:r>
+          <w:rPr>
+            <w:lang w:bidi="hi-IN"/>
+          </w:rPr>
+          <w:t>/0) is 1-</w:t>
+        </w:r>
+        <w:r>
+          <w:rPr>
+            <w:i/>
+            <w:iCs/>
+            <w:lang w:bidi="hi-IN"/>
+            <w:rPrChange w:id="17" w:author="Yoav Ram" w:date="2013-12-24T11:20:00Z">
+              <w:rPr>
+                <w:highlight w:val="cyan"/>
+                <w:lang w:bidi="hi-IN"/>
+              </w:rPr>
+            </w:rPrChange>
+          </w:rPr>
+          <w:t>s</w:t>
+        </w:r>
+        <w:r>
+          <w:rPr>
+            <w:lang w:bidi="hi-IN"/>
+          </w:rPr>
+          <w:t xml:space="preserve">, </w:t>
+        </w:r>
+        <w:del w:id="18" w:author="Yoav Ram" w:date="2013-12-24T10:31:00Z">
+          <w:r>
+            <w:rPr>
+              <w:lang w:bidi="hi-IN"/>
+            </w:rPr>
+            <w:delText xml:space="preserve"> </w:delText>
+          </w:r>
+        </w:del>
+        <w:del w:id="19" w:author="Yoav Ram" w:date="2013-12-24T10:33:00Z">
+          <w:r>
+            <w:rPr>
+              <w:lang w:bidi="hi-IN"/>
+            </w:rPr>
+            <w:delText xml:space="preserve">but </w:delText>
+          </w:r>
+        </w:del>
+        <w:r>
+          <w:rPr>
+            <w:lang w:bidi="hi-IN"/>
+          </w:rPr>
+          <w:t xml:space="preserve">and </w:t>
+        </w:r>
+        <w:r>
+          <w:t>the double mutant (</w:t>
+        </w:r>
+        <w:r>
+          <w:rPr>
+            <w:i/>
+            <w:iCs/>
+          </w:rPr>
+          <w:t>AB/0</w:t>
+        </w:r>
+        <w:r>
+          <w:t>)</w:t>
+        </w:r>
+        <w:r>
+          <w:rPr>
+            <w:i/>
+            <w:iCs/>
+          </w:rPr>
+          <w:t xml:space="preserve"> </w:t>
+        </w:r>
+        <w:commentRangeStart w:id="20"/>
+        <w:r>
+          <w:t>has the highest fitness 1+</w:t>
+        </w:r>
+        <w:r>
+          <w:rPr>
+            <w:i/>
+            <w:iCs/>
+          </w:rPr>
+          <w:t>sH</w:t>
+        </w:r>
+        <w:r>
+          <w:t>,</w:t>
+        </w:r>
+        <w:commentRangeEnd w:id="20"/>
+        <w:r>
+          <w:rPr>
+            <w:rStyle w:val="CommentReference"/>
+          </w:rPr>
+          <w:commentReference w:id="20"/>
+        </w:r>
+        <w:r>
+          <w:t xml:space="preserve"> where </w:t>
+        </w:r>
+        <w:r>
+          <w:rPr>
+            <w:i/>
+            <w:iCs/>
+          </w:rPr>
+          <w:t>s</w:t>
+        </w:r>
+        <w:r>
+          <w:t xml:space="preserve"> is the selection coefficient and </w:t>
+        </w:r>
+        <w:r>
+          <w:rPr>
+            <w:i/>
+            <w:iCs/>
+          </w:rPr>
+          <w:t>H</w:t>
+        </w:r>
+        <w:r>
+          <w:t xml:space="preserve"> is the relative advantage of the double mutant</w:t>
+        </w:r>
+        <w:r>
+          <w:rPr>
+            <w:lang w:bidi="hi-IN"/>
+          </w:rPr>
+          <w:t xml:space="preserve">. </w:t>
+        </w:r>
+        <w:r>
+          <w:t>This is the simplest case of a "rugged fitness landscape"</w:t>
+        </w:r>
+        <w:del w:id="21" w:author="Yoav Ram" w:date="2013-12-24T10:35:00Z">
+          <w:r>
+            <w:delText>:</w:delText>
+          </w:r>
+        </w:del>
+        <w:r>
+          <w:t xml:space="preserve"> - the single mutants </w:t>
+        </w:r>
+        <w:r>
+          <w:rPr>
+            <w:i/>
+            <w:iCs/>
+          </w:rPr>
+          <w:t>Ab</w:t>
+        </w:r>
+        <w:r>
+          <w:t xml:space="preserve"> and </w:t>
+        </w:r>
+        <w:proofErr w:type="spellStart"/>
+        <w:r>
+          <w:rPr>
+            <w:i/>
+            <w:iCs/>
+          </w:rPr>
+          <w:t>aB</w:t>
+        </w:r>
+        <w:proofErr w:type="spellEnd"/>
+        <w:r>
+          <w:t xml:space="preserve"> are fitness "valleys" between the local and global fitness peaks </w:t>
+        </w:r>
+        <w:r>
+          <w:rPr>
+            <w:i/>
+            <w:iCs/>
+          </w:rPr>
+          <w:t>ab</w:t>
+        </w:r>
+        <w:r>
+          <w:t xml:space="preserve">/0 and </w:t>
+        </w:r>
+        <w:r>
+          <w:rPr>
+            <w:i/>
+            <w:iCs/>
+          </w:rPr>
+          <w:t>AB/0</w:t>
+        </w:r>
+      </w:ins>
+      <w:del w:id="22" w:author="Yoav Ram" w:date="2013-12-24T11:02:00Z">
+        <w:r>
+          <w:rPr>
+            <w:lang w:bidi="hi-IN"/>
+            <w:rPrChange w:id="23" w:author="Yoav Ram" w:date="2013-12-24T11:20:00Z">
+              <w:rPr>
+                <w:highlight w:val="red"/>
+                <w:lang w:bidi="hi-IN"/>
+              </w:rPr>
+            </w:rPrChange>
+          </w:rPr>
+          <w:delText xml:space="preserve">The fitness of the wildtype </w:delText>
+        </w:r>
+        <w:r>
+          <w:rPr>
+            <w:i/>
+            <w:iCs/>
+            <w:lang w:bidi="hi-IN"/>
+            <w:rPrChange w:id="24" w:author="Yoav Ram" w:date="2013-12-24T11:20:00Z">
+              <w:rPr>
+                <w:i/>
+                <w:iCs/>
+                <w:highlight w:val="red"/>
+                <w:lang w:bidi="hi-IN"/>
+              </w:rPr>
+            </w:rPrChange>
+          </w:rPr>
+          <w:delText xml:space="preserve">ab/0 </w:delText>
+        </w:r>
+        <w:r>
+          <w:rPr>
+            <w:lang w:bidi="hi-IN"/>
+            <w:rPrChange w:id="25" w:author="Yoav Ram" w:date="2013-12-24T11:20:00Z">
+              <w:rPr>
+                <w:highlight w:val="red"/>
+                <w:lang w:bidi="hi-IN"/>
+              </w:rPr>
+            </w:rPrChange>
+          </w:rPr>
+          <w:delText xml:space="preserve">is 1. Each deleterious mutation independently (multiplicatively) </w:delText>
+        </w:r>
+        <w:r>
+          <w:rPr>
+            <w:rPrChange w:id="26" w:author="Yoav Ram" w:date="2013-12-24T11:20:00Z">
+              <w:rPr>
+                <w:highlight w:val="red"/>
+              </w:rPr>
+            </w:rPrChange>
+          </w:rPr>
+          <w:delText>reduces the fitness of the individual by 1-</w:delText>
+        </w:r>
+        <w:r>
+          <w:rPr>
+            <w:i/>
+            <w:iCs/>
+            <w:rPrChange w:id="27" w:author="Yoav Ram" w:date="2013-12-24T11:20:00Z">
+              <w:rPr>
+                <w:i/>
+                <w:iCs/>
+                <w:highlight w:val="red"/>
+              </w:rPr>
+            </w:rPrChange>
+          </w:rPr>
+          <w:delText>s</w:delText>
+        </w:r>
+        <w:r>
+          <w:rPr>
+            <w:rPrChange w:id="28" w:author="Yoav Ram" w:date="2013-12-24T11:20:00Z">
+              <w:rPr>
+                <w:highlight w:val="red"/>
+              </w:rPr>
+            </w:rPrChange>
+          </w:rPr>
+          <w:delText xml:space="preserve">, where </w:delText>
+        </w:r>
+        <w:r>
+          <w:rPr>
+            <w:i/>
+            <w:iCs/>
+            <w:rPrChange w:id="29" w:author="Yoav Ram" w:date="2013-12-24T11:20:00Z">
+              <w:rPr>
+                <w:i/>
+                <w:iCs/>
+                <w:highlight w:val="red"/>
+              </w:rPr>
+            </w:rPrChange>
+          </w:rPr>
+          <w:delText>s</w:delText>
+        </w:r>
+        <w:r>
+          <w:rPr>
+            <w:rPrChange w:id="30" w:author="Yoav Ram" w:date="2013-12-24T11:20:00Z">
+              <w:rPr>
+                <w:highlight w:val="red"/>
+              </w:rPr>
+            </w:rPrChange>
+          </w:rPr>
+          <w:delText xml:space="preserve"> is the selection coefficient. Our model studies the adaptation of a population to an environmental change which changes the effect of the double mutant </w:delText>
+        </w:r>
+        <w:r>
+          <w:rPr>
+            <w:i/>
+            <w:iCs/>
+            <w:rPrChange w:id="31" w:author="Yoav Ram" w:date="2013-12-24T11:20:00Z">
+              <w:rPr>
+                <w:i/>
+                <w:iCs/>
+                <w:highlight w:val="red"/>
+              </w:rPr>
+            </w:rPrChange>
+          </w:rPr>
+          <w:delText>AB</w:delText>
+        </w:r>
+        <w:r>
+          <w:rPr>
+            <w:rPrChange w:id="32" w:author="Yoav Ram" w:date="2013-12-24T11:20:00Z">
+              <w:rPr>
+                <w:highlight w:val="red"/>
+              </w:rPr>
+            </w:rPrChange>
+          </w:rPr>
+          <w:delText xml:space="preserve"> on fitness from (1-</w:delText>
+        </w:r>
+        <w:r>
+          <w:rPr>
+            <w:i/>
+            <w:iCs/>
+            <w:rPrChange w:id="33" w:author="Yoav Ram" w:date="2013-12-24T11:20:00Z">
+              <w:rPr>
+                <w:i/>
+                <w:iCs/>
+                <w:highlight w:val="red"/>
+              </w:rPr>
+            </w:rPrChange>
+          </w:rPr>
+          <w:delText>s</w:delText>
+        </w:r>
+        <w:r>
+          <w:rPr>
+            <w:rPrChange w:id="34" w:author="Yoav Ram" w:date="2013-12-24T11:20:00Z">
+              <w:rPr>
+                <w:highlight w:val="red"/>
+              </w:rPr>
+            </w:rPrChange>
+          </w:rPr>
+          <w:delText>)</w:delText>
+        </w:r>
+        <w:r>
+          <w:rPr>
+            <w:vertAlign w:val="superscript"/>
+            <w:rPrChange w:id="35" w:author="Yoav Ram" w:date="2013-12-24T11:20:00Z">
+              <w:rPr>
+                <w:highlight w:val="red"/>
+                <w:vertAlign w:val="superscript"/>
+              </w:rPr>
+            </w:rPrChange>
+          </w:rPr>
+          <w:delText xml:space="preserve">2 </w:delText>
+        </w:r>
+        <w:r>
+          <w:rPr>
+            <w:rPrChange w:id="36" w:author="Yoav Ram" w:date="2013-12-24T11:20:00Z">
+              <w:rPr>
+                <w:highlight w:val="red"/>
+              </w:rPr>
+            </w:rPrChange>
+          </w:rPr>
+          <w:delText>to 1+</w:delText>
+        </w:r>
+        <w:r>
+          <w:rPr>
+            <w:i/>
+            <w:iCs/>
+            <w:rPrChange w:id="37" w:author="Yoav Ram" w:date="2013-12-24T11:20:00Z">
+              <w:rPr>
+                <w:i/>
+                <w:iCs/>
+                <w:highlight w:val="red"/>
+              </w:rPr>
+            </w:rPrChange>
+          </w:rPr>
+          <w:delText>sH</w:delText>
+        </w:r>
+      </w:del>
+      <w:r>
+        <w:t>"</w:t>
+      </w:r>
+      <w:bookmarkStart w:id="38" w:name="_GoBack"/>
+      <w:bookmarkEnd w:id="38"/>
+      <w:r>
+        <w:rPr>
+          <w:rFonts w:ascii="Arial" w:hAnsi="Arial" w:cs="Arial"/>
+          <w:i/>
+          <w:iCs/>
+          <w:color w:val="222222"/>
+          <w:sz w:val="19"/>
+          <w:szCs w:val="19"/>
         </w:rPr>
         <w:t xml:space="preserve"> </w:t>
       </w:r>
       <w:r>
         <w:rPr>
-          <w:highlight w:val="red"/>
-        </w:rPr>
-        <w:t>to 1+</w:t>
-      </w:r>
-      <w:r>
-        <w:rPr>
-          <w:i/>
-          <w:iCs/>
-          <w:highlight w:val="red"/>
-        </w:rPr>
-        <w:t>sH</w:t>
-      </w:r>
-      <w:r>
-        <w:t>"</w:t>
-      </w:r>
-      <w:r>
-        <w:rPr>
-          <w:rFonts w:ascii="Arial" w:hAnsi="Arial" w:cs="Arial"/>
-          <w:i/>
-          <w:iCs/>
-          <w:color w:val="222222"/>
-          <w:sz w:val="19"/>
-          <w:szCs w:val="19"/>
-        </w:rPr>
-        <w:t xml:space="preserve"> </w:t>
-      </w:r>
-      <w:r>
-        <w:rPr>
           <w:rFonts w:ascii="Arial" w:hAnsi="Arial" w:cs="Arial"/>
           <w:i/>
           <w:iCs/>
@@ -1493,14 +1913,6 @@
           <w:szCs w:val="19"/>
         </w:rPr>
         <w:br/>
-      </w:r>
-      <w:commentRangeEnd w:id="0"/>
-      <w:r>
-        <w:rPr>
-          <w:rStyle w:val="CommentReference"/>
-          <w:rFonts w:eastAsiaTheme="minorHAnsi" w:cstheme="minorBidi"/>
-        </w:rPr>
-        <w:commentReference w:id="0"/>
       </w:r>
       <w:r>
         <w:rPr>
@@ -1637,7 +2049,19 @@
           <w:szCs w:val="19"/>
           <w:shd w:val="clear" w:color="auto" w:fill="FFFFFF"/>
         </w:rPr>
-        <w:t xml:space="preserve"> 1 RHS seems to ignore selection occurring within that generation (prior to mutation producing the possible double mutant offspring).  Maybe this doesn’t matter in the leading order approximation.</w:t>
+        <w:t xml:space="preserve"> 1 RHS seems to ignore selection occurring within that generation (prior to mutation producing the possible double mutant offspring).  Maybe this doesn’t matter in the leading order </w:t>
+      </w:r>
+      <w:r>
+        <w:rPr>
+          <w:rFonts w:ascii="Arial" w:hAnsi="Arial" w:cs="Arial"/>
+          <w:i/>
+          <w:iCs/>
+          <w:color w:val="222222"/>
+          <w:sz w:val="19"/>
+          <w:szCs w:val="19"/>
+          <w:shd w:val="clear" w:color="auto" w:fill="FFFFFF"/>
+        </w:rPr>
+        <w:t>approximation.</w:t>
       </w:r>
     </w:p>
     <w:p>
@@ -1651,41 +2075,71 @@
         <w:spacing w:line="360" w:lineRule="auto"/>
         <w:rPr>
           <w:rFonts w:ascii="Georgia" w:hAnsi="Georgia"/>
-          <w:highlight w:val="yellow"/>
-        </w:rPr>
-      </w:pPr>
-      <w:r>
-        <w:rPr>
-          <w:rFonts w:ascii="Georgia" w:hAnsi="Georgia"/>
-          <w:highlight w:val="yellow"/>
+          <w:rPrChange w:id="39" w:author="Yoav Ram" w:date="2013-12-24T11:03:00Z">
+            <w:rPr>
+              <w:rFonts w:ascii="Georgia" w:hAnsi="Georgia"/>
+              <w:highlight w:val="yellow"/>
+            </w:rPr>
+          </w:rPrChange>
+        </w:rPr>
+      </w:pPr>
+      <w:r>
+        <w:rPr>
+          <w:rFonts w:ascii="Georgia" w:hAnsi="Georgia"/>
+          <w:rPrChange w:id="40" w:author="Yoav Ram" w:date="2013-12-24T11:03:00Z">
+            <w:rPr>
+              <w:rFonts w:ascii="Georgia" w:hAnsi="Georgia"/>
+              <w:highlight w:val="yellow"/>
+            </w:rPr>
+          </w:rPrChange>
         </w:rPr>
         <w:t>Eq</w:t>
       </w:r>
       <w:r>
         <w:rPr>
           <w:rFonts w:ascii="Georgia" w:hAnsi="Georgia"/>
-          <w:highlight w:val="yellow"/>
+          <w:rPrChange w:id="41" w:author="Yoav Ram" w:date="2013-12-24T11:03:00Z">
+            <w:rPr>
+              <w:rFonts w:ascii="Georgia" w:hAnsi="Georgia"/>
+              <w:highlight w:val="yellow"/>
+            </w:rPr>
+          </w:rPrChange>
         </w:rPr>
         <w:t>n</w:t>
       </w:r>
       <w:r>
         <w:rPr>
           <w:rFonts w:ascii="Georgia" w:hAnsi="Georgia"/>
-          <w:highlight w:val="yellow"/>
+          <w:rPrChange w:id="42" w:author="Yoav Ram" w:date="2013-12-24T11:03:00Z">
+            <w:rPr>
+              <w:rFonts w:ascii="Georgia" w:hAnsi="Georgia"/>
+              <w:highlight w:val="yellow"/>
+            </w:rPr>
+          </w:rPrChange>
         </w:rPr>
         <w:t xml:space="preserve">. 1 </w:t>
       </w:r>
       <w:r>
         <w:rPr>
           <w:rFonts w:ascii="Georgia" w:hAnsi="Georgia"/>
-          <w:highlight w:val="yellow"/>
+          <w:rPrChange w:id="43" w:author="Yoav Ram" w:date="2013-12-24T11:03:00Z">
+            <w:rPr>
+              <w:rFonts w:ascii="Georgia" w:hAnsi="Georgia"/>
+              <w:highlight w:val="yellow"/>
+            </w:rPr>
+          </w:rPrChange>
         </w:rPr>
         <w:t xml:space="preserve">includes </w:t>
       </w:r>
       <w:r>
         <w:rPr>
           <w:rFonts w:ascii="Georgia" w:hAnsi="Georgia"/>
-          <w:highlight w:val="yellow"/>
+          <w:rPrChange w:id="44" w:author="Yoav Ram" w:date="2013-12-24T11:03:00Z">
+            <w:rPr>
+              <w:rFonts w:ascii="Georgia" w:hAnsi="Georgia"/>
+              <w:highlight w:val="yellow"/>
+            </w:rPr>
+          </w:rPrChange>
         </w:rPr>
         <w:t xml:space="preserve">selection - we use the MSB frequencies of </w:t>
       </w:r>
@@ -1694,14 +2148,26 @@
           <w:rFonts w:ascii="Georgia" w:hAnsi="Georgia"/>
           <w:i/>
           <w:iCs/>
-          <w:highlight w:val="yellow"/>
+          <w:rPrChange w:id="45" w:author="Yoav Ram" w:date="2013-12-24T11:03:00Z">
+            <w:rPr>
+              <w:rFonts w:ascii="Georgia" w:hAnsi="Georgia"/>
+              <w:i/>
+              <w:iCs/>
+              <w:highlight w:val="yellow"/>
+            </w:rPr>
+          </w:rPrChange>
         </w:rPr>
         <w:t>ab</w:t>
       </w:r>
       <w:r>
         <w:rPr>
           <w:rFonts w:ascii="Georgia" w:hAnsi="Georgia"/>
-          <w:highlight w:val="yellow"/>
+          <w:rPrChange w:id="46" w:author="Yoav Ram" w:date="2013-12-24T11:03:00Z">
+            <w:rPr>
+              <w:rFonts w:ascii="Georgia" w:hAnsi="Georgia"/>
+              <w:highlight w:val="yellow"/>
+            </w:rPr>
+          </w:rPrChange>
         </w:rPr>
         <w:t xml:space="preserve">, </w:t>
       </w:r>
@@ -1710,14 +2176,26 @@
           <w:rFonts w:ascii="Georgia" w:hAnsi="Georgia"/>
           <w:i/>
           <w:iCs/>
-          <w:highlight w:val="yellow"/>
+          <w:rPrChange w:id="47" w:author="Yoav Ram" w:date="2013-12-24T11:03:00Z">
+            <w:rPr>
+              <w:rFonts w:ascii="Georgia" w:hAnsi="Georgia"/>
+              <w:i/>
+              <w:iCs/>
+              <w:highlight w:val="yellow"/>
+            </w:rPr>
+          </w:rPrChange>
         </w:rPr>
         <w:t>Ab</w:t>
       </w:r>
       <w:r>
         <w:rPr>
           <w:rFonts w:ascii="Georgia" w:hAnsi="Georgia"/>
-          <w:highlight w:val="yellow"/>
+          <w:rPrChange w:id="48" w:author="Yoav Ram" w:date="2013-12-24T11:03:00Z">
+            <w:rPr>
+              <w:rFonts w:ascii="Georgia" w:hAnsi="Georgia"/>
+              <w:highlight w:val="yellow"/>
+            </w:rPr>
+          </w:rPrChange>
         </w:rPr>
         <w:t xml:space="preserve">, and </w:t>
       </w:r>
@@ -1726,14 +2204,26 @@
           <w:rFonts w:ascii="Georgia" w:hAnsi="Georgia"/>
           <w:i/>
           <w:iCs/>
-          <w:highlight w:val="yellow"/>
+          <w:rPrChange w:id="49" w:author="Yoav Ram" w:date="2013-12-24T11:03:00Z">
+            <w:rPr>
+              <w:rFonts w:ascii="Georgia" w:hAnsi="Georgia"/>
+              <w:i/>
+              <w:iCs/>
+              <w:highlight w:val="yellow"/>
+            </w:rPr>
+          </w:rPrChange>
         </w:rPr>
         <w:t>Ab</w:t>
       </w:r>
       <w:r>
         <w:rPr>
           <w:rFonts w:ascii="Georgia" w:hAnsi="Georgia"/>
-          <w:highlight w:val="yellow"/>
+          <w:rPrChange w:id="50" w:author="Yoav Ram" w:date="2013-12-24T11:03:00Z">
+            <w:rPr>
+              <w:rFonts w:ascii="Georgia" w:hAnsi="Georgia"/>
+              <w:highlight w:val="yellow"/>
+            </w:rPr>
+          </w:rPrChange>
         </w:rPr>
         <w:t>, which already include the effect of selection before mutation</w:t>
       </w:r>
@@ -1742,14 +2232,26 @@
           <w:rFonts w:ascii="Georgia" w:hAnsi="Georgia"/>
           <w:i/>
           <w:iCs/>
-          <w:highlight w:val="yellow"/>
+          <w:rPrChange w:id="51" w:author="Yoav Ram" w:date="2013-12-24T11:03:00Z">
+            <w:rPr>
+              <w:rFonts w:ascii="Georgia" w:hAnsi="Georgia"/>
+              <w:i/>
+              <w:iCs/>
+              <w:highlight w:val="yellow"/>
+            </w:rPr>
+          </w:rPrChange>
         </w:rPr>
         <w:t xml:space="preserve">. </w:t>
       </w:r>
       <w:r>
         <w:rPr>
           <w:rFonts w:ascii="Georgia" w:hAnsi="Georgia"/>
-          <w:highlight w:val="yellow"/>
+          <w:rPrChange w:id="52" w:author="Yoav Ram" w:date="2013-12-24T11:03:00Z">
+            <w:rPr>
+              <w:rFonts w:ascii="Georgia" w:hAnsi="Georgia"/>
+              <w:highlight w:val="yellow"/>
+            </w:rPr>
+          </w:rPrChange>
         </w:rPr>
         <w:t>The effect of selection after mutation is considered in the calculation of the fixation probability.</w:t>
       </w:r>
@@ -1777,7 +2279,19 @@
           <w:szCs w:val="19"/>
           <w:shd w:val="clear" w:color="auto" w:fill="FFFFFF"/>
         </w:rPr>
-        <w:t>Please define explicitly (with an equation) “adaptedness” and “adaptability” as used in Figs. 3-4.  How is it measured?</w:t>
+        <w:t>Please define explicitly (with an equation) “adaptedness” and “adaptability” as used in Figs. 3-</w:t>
+      </w:r>
+      <w:r>
+        <w:rPr>
+          <w:rFonts w:ascii="Arial" w:hAnsi="Arial" w:cs="Arial"/>
+          <w:i/>
+          <w:iCs/>
+          <w:color w:val="222222"/>
+          <w:sz w:val="19"/>
+          <w:szCs w:val="19"/>
+          <w:shd w:val="clear" w:color="auto" w:fill="FFFFFF"/>
+        </w:rPr>
+        <w:t>4.  How is it measured?</w:t>
       </w:r>
     </w:p>
     <w:p>
@@ -1797,6 +2311,7 @@
         <w:rPr>
           <w:rFonts w:ascii="Georgia" w:hAnsi="Georgia"/>
         </w:rPr>
+        <w:lastRenderedPageBreak/>
         <w:t>We added the definitions of adaptedness and adaptab</w:t>
       </w:r>
       <w:r>
@@ -2060,7 +2575,6 @@
         <w:rPr>
           <w:rFonts w:ascii="Georgia" w:hAnsi="Georgia"/>
         </w:rPr>
-        <w:lastRenderedPageBreak/>
         <w:t>We emphasized that our model is strictly asexual without recombination or segregation</w:t>
       </w:r>
       <w:r>
@@ -2117,165 +2631,330 @@
         <w:ind w:left="360"/>
         <w:rPr>
           <w:rFonts w:ascii="Georgia" w:hAnsi="Georgia"/>
-        </w:rPr>
-      </w:pPr>
-      <w:r>
-        <w:rPr>
-          <w:rFonts w:ascii="Georgia" w:hAnsi="Georgia"/>
+          <w:sz w:val="24"/>
+          <w:szCs w:val="24"/>
+          <w:rPrChange w:id="53" w:author="Yoav Ram" w:date="2013-12-24T11:04:00Z">
+            <w:rPr>
+              <w:rFonts w:ascii="Georgia" w:hAnsi="Georgia"/>
+            </w:rPr>
+          </w:rPrChange>
+        </w:rPr>
+      </w:pPr>
+      <w:r>
+        <w:rPr>
+          <w:rFonts w:ascii="Georgia" w:hAnsi="Georgia"/>
+          <w:sz w:val="24"/>
+          <w:szCs w:val="24"/>
+          <w:rPrChange w:id="54" w:author="Yoav Ram" w:date="2013-12-24T11:04:00Z">
+            <w:rPr>
+              <w:rFonts w:ascii="Georgia" w:hAnsi="Georgia"/>
+            </w:rPr>
+          </w:rPrChange>
         </w:rPr>
         <w:t>We also</w:t>
       </w:r>
       <w:r>
         <w:rPr>
           <w:rFonts w:ascii="Georgia" w:hAnsi="Georgia"/>
+          <w:sz w:val="24"/>
+          <w:szCs w:val="24"/>
+          <w:rPrChange w:id="55" w:author="Yoav Ram" w:date="2013-12-24T11:04:00Z">
+            <w:rPr>
+              <w:rFonts w:ascii="Georgia" w:hAnsi="Georgia"/>
+            </w:rPr>
+          </w:rPrChange>
         </w:rPr>
         <w:t xml:space="preserve"> </w:t>
       </w:r>
       <w:r>
         <w:rPr>
           <w:rFonts w:ascii="Georgia" w:hAnsi="Georgia"/>
+          <w:sz w:val="24"/>
+          <w:szCs w:val="24"/>
+          <w:rPrChange w:id="56" w:author="Yoav Ram" w:date="2013-12-24T11:04:00Z">
+            <w:rPr>
+              <w:rFonts w:ascii="Georgia" w:hAnsi="Georgia"/>
+            </w:rPr>
+          </w:rPrChange>
         </w:rPr>
         <w:t xml:space="preserve">added a </w:t>
       </w:r>
       <w:r>
         <w:rPr>
           <w:rFonts w:ascii="Georgia" w:hAnsi="Georgia"/>
+          <w:sz w:val="24"/>
+          <w:szCs w:val="24"/>
+          <w:rPrChange w:id="57" w:author="Yoav Ram" w:date="2013-12-24T11:04:00Z">
+            <w:rPr>
+              <w:rFonts w:ascii="Georgia" w:hAnsi="Georgia"/>
+            </w:rPr>
+          </w:rPrChange>
         </w:rPr>
         <w:t>discuss</w:t>
       </w:r>
       <w:r>
         <w:rPr>
           <w:rFonts w:ascii="Georgia" w:hAnsi="Georgia"/>
+          <w:sz w:val="24"/>
+          <w:szCs w:val="24"/>
+          <w:rPrChange w:id="58" w:author="Yoav Ram" w:date="2013-12-24T11:04:00Z">
+            <w:rPr>
+              <w:rFonts w:ascii="Georgia" w:hAnsi="Georgia"/>
+            </w:rPr>
+          </w:rPrChange>
         </w:rPr>
         <w:t>ion of</w:t>
       </w:r>
       <w:r>
         <w:rPr>
           <w:rFonts w:ascii="Georgia" w:hAnsi="Georgia"/>
+          <w:sz w:val="24"/>
+          <w:szCs w:val="24"/>
+          <w:rPrChange w:id="59" w:author="Yoav Ram" w:date="2013-12-24T11:04:00Z">
+            <w:rPr>
+              <w:rFonts w:ascii="Georgia" w:hAnsi="Georgia"/>
+            </w:rPr>
+          </w:rPrChange>
         </w:rPr>
         <w:t xml:space="preserve"> th</w:t>
       </w:r>
       <w:r>
         <w:rPr>
           <w:rFonts w:ascii="Georgia" w:hAnsi="Georgia"/>
+          <w:sz w:val="24"/>
+          <w:szCs w:val="24"/>
+          <w:rPrChange w:id="60" w:author="Yoav Ram" w:date="2013-12-24T11:04:00Z">
+            <w:rPr>
+              <w:rFonts w:ascii="Georgia" w:hAnsi="Georgia"/>
+            </w:rPr>
+          </w:rPrChange>
         </w:rPr>
         <w:t xml:space="preserve">is limitation </w:t>
       </w:r>
       <w:r>
         <w:rPr>
           <w:rFonts w:ascii="Georgia" w:hAnsi="Georgia"/>
-        </w:rPr>
-        <w:t>to</w:t>
-      </w:r>
-      <w:r>
-        <w:rPr>
-          <w:rFonts w:ascii="Georgia" w:hAnsi="Georgia"/>
-        </w:rPr>
-        <w:t xml:space="preserve"> </w:t>
-      </w:r>
-      <w:r>
-        <w:rPr>
-          <w:rFonts w:ascii="Georgia" w:hAnsi="Georgia"/>
-        </w:rPr>
-        <w:t xml:space="preserve">the discussion: </w:t>
-      </w:r>
-      <w:proofErr w:type="gramStart"/>
-      <w:r>
-        <w:rPr>
-          <w:rFonts w:ascii="Georgia" w:hAnsi="Georgia"/>
-        </w:rPr>
-        <w:t>"</w:t>
-      </w:r>
-      <w:r>
-        <w:rPr>
-          <w:lang w:bidi="hi-IN"/>
-        </w:rPr>
-        <w:t xml:space="preserve"> Our</w:t>
-      </w:r>
-      <w:proofErr w:type="gramEnd"/>
-      <w:r>
-        <w:rPr>
-          <w:lang w:bidi="hi-IN"/>
-        </w:rPr>
-        <w:t xml:space="preserve"> model focuses on asexual populations, ignoring recombination, segregation, and sexual reproduction. These mechanisms are important for adaptation on a rugged fitness landscape both because they help to cope with deleterious mutations and because they allow two different single mutants to produce a double mutant without an increased mutation rate. We expect that recombination will reduce the advantage of SIM over NM in population mean fitness </w:t>
-      </w:r>
-      <w:r>
-        <w:rPr>
-          <w:lang w:bidi="hi-IN"/>
+          <w:sz w:val="24"/>
+          <w:szCs w:val="24"/>
+          <w:rPrChange w:id="61" w:author="Yoav Ram" w:date="2013-12-24T11:04:00Z">
+            <w:rPr>
+              <w:rFonts w:ascii="Georgia" w:hAnsi="Georgia"/>
+            </w:rPr>
+          </w:rPrChange>
+        </w:rPr>
+        <w:t xml:space="preserve">to </w:t>
+      </w:r>
+      <w:r>
+        <w:rPr>
+          <w:rFonts w:ascii="Georgia" w:hAnsi="Georgia"/>
+          <w:sz w:val="24"/>
+          <w:szCs w:val="24"/>
+          <w:rPrChange w:id="62" w:author="Yoav Ram" w:date="2013-12-24T11:04:00Z">
+            <w:rPr>
+              <w:rFonts w:ascii="Georgia" w:hAnsi="Georgia"/>
+            </w:rPr>
+          </w:rPrChange>
+        </w:rPr>
+        <w:t>the discussion: "</w:t>
+      </w:r>
+      <w:del w:id="63" w:author="Yoav Ram" w:date="2013-12-24T11:03:00Z">
+        <w:r>
+          <w:rPr>
+            <w:sz w:val="24"/>
+            <w:szCs w:val="24"/>
+            <w:lang w:bidi="hi-IN"/>
+            <w:rPrChange w:id="64" w:author="Yoav Ram" w:date="2013-12-24T11:04:00Z">
+              <w:rPr>
+                <w:lang w:bidi="hi-IN"/>
+              </w:rPr>
+            </w:rPrChange>
+          </w:rPr>
+          <w:delText xml:space="preserve"> </w:delText>
+        </w:r>
+      </w:del>
+      <w:r>
+        <w:rPr>
+          <w:sz w:val="24"/>
+          <w:szCs w:val="24"/>
+          <w:lang w:bidi="hi-IN"/>
+          <w:rPrChange w:id="65" w:author="Yoav Ram" w:date="2013-12-24T11:04:00Z">
+            <w:rPr>
+              <w:lang w:bidi="hi-IN"/>
+            </w:rPr>
+          </w:rPrChange>
+        </w:rPr>
+        <w:t xml:space="preserve">Our model focuses on asexual populations, ignoring recombination, segregation, and sexual reproduction. These mechanisms are important for adaptation on a rugged fitness landscape both because they help to cope with deleterious mutations and because they allow two different single mutants to produce a double mutant without an increased mutation rate. We expect that recombination will reduce the advantage of SIM over NM in population mean fitness </w:t>
+      </w:r>
+      <w:r>
+        <w:rPr>
+          <w:sz w:val="24"/>
+          <w:szCs w:val="24"/>
+          <w:lang w:bidi="hi-IN"/>
+          <w:rPrChange w:id="66" w:author="Yoav Ram" w:date="2013-12-24T11:04:00Z">
+            <w:rPr>
+              <w:lang w:bidi="hi-IN"/>
+            </w:rPr>
+          </w:rPrChange>
         </w:rPr>
         <w:fldChar w:fldCharType="begin" w:fldLock="1"/>
       </w:r>
       <w:r>
         <w:rPr>
-          <w:lang w:bidi="hi-IN"/>
+          <w:sz w:val="24"/>
+          <w:szCs w:val="24"/>
+          <w:lang w:bidi="hi-IN"/>
+          <w:rPrChange w:id="67" w:author="Yoav Ram" w:date="2013-12-24T11:04:00Z">
+            <w:rPr>
+              <w:lang w:bidi="hi-IN"/>
+            </w:rPr>
+          </w:rPrChange>
         </w:rPr>
         <w:instrText>ADDIN CSL_CITATION { "citationItems" : [ { "id" : "ITEM-1", "itemData" : { "DOI" : "10.1046/j.1420-9101.2002.00464.x", "ISSN" : "1010061X", "abstract" : "Although much theory depends on the genome-wide rate of deleterious mutations, good estimates of the mutation rate are scarce and remain controversial. Furthermore, mutation rate may not be constant, and a recent study suggests that mutation rates are higher in mildly stressful environments. If mutation rate is a function of condition, then individuals carrying more mutations will tend to be in worse condition and therefore produce more mutations. Here I examine the mean fitnesses of sexual and asexual populations evolving under such condition-dependent mutation rates. The equilibrium mean fitness of a sexual population depends on the shape of the curve relating fitness to mutation rate. If mutation rate declines synergistically with increasing condition the mean fitness will be much lower than if mutation rate declines at a diminishing rate. In contrast, asexual populations are less affected by condition-dependent mutation rates. The equilibrium mean fitness of an asexual population only depends on the mutation rate of the individuals in the least loaded class. Because such individuals have high fitness and therefore a low mutation rate, asexual populations experience less genetic load than sexual populations, thus increasing the twofold cost of sex.", "author" : [ { "dropping-particle" : "", "family" : "Agrawal", "given" : "Aneil F.", "non-dropping-particle" : "", "parse-names" : false, "suffix" : "" } ], "container-title" : "Journal of Evolutionary Biology", "id" : "ITEM-1", "issue" : "6", "issued" : { "date-parts" : [ [ "2002", "10", "25" ] ] }, "note" : "no back mutations\nno adaptation\nno changing environment\nno cost of fidelity\nthe whole discussion assumes SIM but doesn't assume the context of SIM\n\n        \nthe idea here is to compare SIM effect on equilibrium mean fitness (mutational load) in asex and sex populaitons, therefore beneficial mutations are NEGLECTED\n\n        \nnever the less, if the final statement on asex, that the mean fitness at equilibrium depends on the mutation rate of the least loaded class, then asex populations should do SIM, as hypermutation does not affect the mean fitness", "page" : "1004-1010", "title" : "Genetic loads under fitness-dependent mutation rates", "type" : "article-journal", "volume" : "15" }, "uris" : [ "http://www.mendeley.com/documents/?uuid=79be5021-e0a1-495d-8501-fe1b249cd5b4" ] } ], "mendeley" : { "previouslyFormattedCitation" : "(Agrawal, 2002)" }, "properties" : { "noteIndex" : 0 }, "schema" : "https://github.com/citation-style-language/schema/raw/master/csl-citation.json" }</w:instrText>
       </w:r>
       <w:r>
         <w:rPr>
-          <w:lang w:bidi="hi-IN"/>
+          <w:sz w:val="24"/>
+          <w:szCs w:val="24"/>
+          <w:lang w:bidi="hi-IN"/>
+          <w:rPrChange w:id="68" w:author="Yoav Ram" w:date="2013-12-24T11:04:00Z">
+            <w:rPr>
+              <w:lang w:bidi="hi-IN"/>
+            </w:rPr>
+          </w:rPrChange>
         </w:rPr>
         <w:fldChar w:fldCharType="separate"/>
       </w:r>
       <w:r>
         <w:rPr>
           <w:noProof/>
-          <w:lang w:bidi="hi-IN"/>
+          <w:sz w:val="24"/>
+          <w:szCs w:val="24"/>
+          <w:lang w:bidi="hi-IN"/>
+          <w:rPrChange w:id="69" w:author="Yoav Ram" w:date="2013-12-24T11:04:00Z">
+            <w:rPr>
+              <w:noProof/>
+              <w:lang w:bidi="hi-IN"/>
+            </w:rPr>
+          </w:rPrChange>
         </w:rPr>
         <w:t>(Agrawal, 2002)</w:t>
       </w:r>
       <w:r>
         <w:rPr>
-          <w:lang w:bidi="hi-IN"/>
+          <w:sz w:val="24"/>
+          <w:szCs w:val="24"/>
+          <w:lang w:bidi="hi-IN"/>
+          <w:rPrChange w:id="70" w:author="Yoav Ram" w:date="2013-12-24T11:04:00Z">
+            <w:rPr>
+              <w:lang w:bidi="hi-IN"/>
+            </w:rPr>
+          </w:rPrChange>
         </w:rPr>
         <w:fldChar w:fldCharType="end"/>
       </w:r>
       <w:r>
         <w:rPr>
-          <w:lang w:bidi="hi-IN"/>
+          <w:sz w:val="24"/>
+          <w:szCs w:val="24"/>
+          <w:lang w:bidi="hi-IN"/>
+          <w:rPrChange w:id="71" w:author="Yoav Ram" w:date="2013-12-24T11:04:00Z">
+            <w:rPr>
+              <w:lang w:bidi="hi-IN"/>
+            </w:rPr>
+          </w:rPrChange>
         </w:rPr>
         <w:t xml:space="preserve">, direct competitions </w:t>
       </w:r>
       <w:r>
         <w:rPr>
-          <w:lang w:bidi="hi-IN"/>
+          <w:sz w:val="24"/>
+          <w:szCs w:val="24"/>
+          <w:lang w:bidi="hi-IN"/>
+          <w:rPrChange w:id="72" w:author="Yoav Ram" w:date="2013-12-24T11:04:00Z">
+            <w:rPr>
+              <w:lang w:bidi="hi-IN"/>
+            </w:rPr>
+          </w:rPrChange>
         </w:rPr>
         <w:fldChar w:fldCharType="begin" w:fldLock="1"/>
       </w:r>
       <w:r>
         <w:rPr>
-          <w:lang w:bidi="hi-IN"/>
+          <w:sz w:val="24"/>
+          <w:szCs w:val="24"/>
+          <w:lang w:bidi="hi-IN"/>
+          <w:rPrChange w:id="73" w:author="Yoav Ram" w:date="2013-12-24T11:04:00Z">
+            <w:rPr>
+              <w:lang w:bidi="hi-IN"/>
+            </w:rPr>
+          </w:rPrChange>
         </w:rPr>
         <w:instrText>ADDIN CSL_CITATION { "citationItems" : [ { "id" : "ITEM-1", "itemData" : { "DOI" : "10.1073/pnas.180063397", "ISSN" : "0027-8424", "PMID" : "10973474", "abstract" : "Bacterial mutation rates can increase and produce genetic novelty, as shown by in vitro and in silico experiments. Despite the cost due to a heavy deleterious mutation load, mutator alleles, which increase the mutation rate, can spread in asexual populations during adaptation because they remain associated with the rare favorable mutations they generate. This indirect selection for a genetic system generating diversity (second-order selection) is expected to be highly sensitive to changes in the dynamics of adaptation. Here we show by a simulation approach that even rare genetic exchanges, such as bacterial conjugation or transformation, can dramatically reduce the selection of mutators. Moreover, drift or competition between the processes of mutation and recombination in the course of adaptation reveal how second-order selection is unable to optimize the rate of generation of novelty.", "author" : [ { "dropping-particle" : "", "family" : "Tenaillon", "given" : "Olivier", "non-dropping-particle" : "", "parse-names" : false, "suffix" : "" }, { "dropping-particle" : "", "family" : "Nagard", "given" : "Herve", "non-dropping-particle" : "Le", "parse-names" : false, "suffix" : "" }, { "dropping-particle" : "", "family" : "Godelle", "given" : "Bernard", "non-dropping-particle" : "", "parse-names" : false, "suffix" : "" }, { "dropping-particle" : "", "family" : "Taddei", "given" : "Fran\u00e7ois", "non-dropping-particle" : "", "parse-names" : false, "suffix" : "" } ], "container-title" : "Proceedings of the National Academy of Sciences", "id" : "ITEM-1", "issue" : "19", "issued" : { "date-parts" : [ [ "2000", "9" ] ] }, "page" : "10465-70", "title" : "Mutators and sex in bacteria: conflict between adaptive strategies.", "type" : "article-journal", "volume" : "97" }, "uris" : [ "http://www.mendeley.com/documents/?uuid=33563246-d9e8-4549-9252-211f653aa72a" ] } ], "mendeley" : { "previouslyFormattedCitation" : "(Tenaillon, Le Nagard, Godelle, &amp; Taddei, 2000)" }, "properties" : { "noteIndex" : 0 }, "schema" : "https://github.com/citation-style-language/schema/raw/master/csl-citation.json" }</w:instrText>
       </w:r>
       <w:r>
         <w:rPr>
-          <w:lang w:bidi="hi-IN"/>
+          <w:sz w:val="24"/>
+          <w:szCs w:val="24"/>
+          <w:lang w:bidi="hi-IN"/>
+          <w:rPrChange w:id="74" w:author="Yoav Ram" w:date="2013-12-24T11:04:00Z">
+            <w:rPr>
+              <w:lang w:bidi="hi-IN"/>
+            </w:rPr>
+          </w:rPrChange>
         </w:rPr>
         <w:fldChar w:fldCharType="separate"/>
       </w:r>
       <w:r>
         <w:rPr>
           <w:noProof/>
-          <w:lang w:bidi="hi-IN"/>
+          <w:sz w:val="24"/>
+          <w:szCs w:val="24"/>
+          <w:lang w:bidi="hi-IN"/>
+          <w:rPrChange w:id="75" w:author="Yoav Ram" w:date="2013-12-24T11:04:00Z">
+            <w:rPr>
+              <w:noProof/>
+              <w:lang w:bidi="hi-IN"/>
+            </w:rPr>
+          </w:rPrChange>
         </w:rPr>
         <w:t>(Tenaillon, Le Nagard, Godelle, &amp; Taddei, 2000)</w:t>
       </w:r>
       <w:r>
         <w:rPr>
-          <w:lang w:bidi="hi-IN"/>
+          <w:sz w:val="24"/>
+          <w:szCs w:val="24"/>
+          <w:lang w:bidi="hi-IN"/>
+          <w:rPrChange w:id="76" w:author="Yoav Ram" w:date="2013-12-24T11:04:00Z">
+            <w:rPr>
+              <w:lang w:bidi="hi-IN"/>
+            </w:rPr>
+          </w:rPrChange>
         </w:rPr>
         <w:fldChar w:fldCharType="end"/>
       </w:r>
       <w:r>
         <w:rPr>
-          <w:lang w:bidi="hi-IN"/>
+          <w:sz w:val="24"/>
+          <w:szCs w:val="24"/>
+          <w:lang w:bidi="hi-IN"/>
+          <w:rPrChange w:id="77" w:author="Yoav Ram" w:date="2013-12-24T11:04:00Z">
+            <w:rPr>
+              <w:lang w:bidi="hi-IN"/>
+            </w:rPr>
+          </w:rPrChange>
         </w:rPr>
         <w:t>, and adaptation rate (due to the Fisher-Muller effect).</w:t>
       </w:r>
       <w:r>
         <w:rPr>
           <w:rFonts w:ascii="Georgia" w:hAnsi="Georgia"/>
+          <w:sz w:val="24"/>
+          <w:szCs w:val="24"/>
+          <w:rPrChange w:id="78" w:author="Yoav Ram" w:date="2013-12-24T11:04:00Z">
+            <w:rPr>
+              <w:rFonts w:ascii="Georgia" w:hAnsi="Georgia"/>
+            </w:rPr>
+          </w:rPrChange>
         </w:rPr>
         <w:t>"</w:t>
       </w:r>
@@ -2542,6 +3221,7 @@
           <w:szCs w:val="19"/>
           <w:shd w:val="clear" w:color="auto" w:fill="FFFFFF"/>
         </w:rPr>
+        <w:lastRenderedPageBreak/>
         <w:t>This manuscript demonstrates how some relatively simple stochastic results from population genetics can be combined to determine the likelihood that a rescue mutation can be formed from an unfit gene combination. This framework is used to compare the effect of three kind of mutation mechanisms; normal mutagenesis, constitutive mutagenesis and stress-induced mutagenesis. The main finding of this paper is that if stress-induced mutagenesis is the mechanism present, then organisms are able to retain the ability to adapt to a new environment, without any loss in existing fitness. That is, the trade-off between “adaptedness” and “adaptability” is removed.</w:t>
       </w:r>
       <w:r>
@@ -2576,20 +3256,7 @@
           <w:szCs w:val="19"/>
           <w:shd w:val="clear" w:color="auto" w:fill="FFFFFF"/>
         </w:rPr>
-        <w:t xml:space="preserve">There certainly seems to be some insightful theoretical results here; the mathematical derivations are pretty straightforward yet lead to clear predictions that allow the comparison of multiple mechanisms. I am also sure that the model predictions advances the knowledge of adaptation </w:t>
-      </w:r>
-      <w:r>
-        <w:rPr>
-          <w:rFonts w:ascii="Arial" w:hAnsi="Arial" w:cs="Arial"/>
-          <w:i/>
-          <w:iCs/>
-          <w:color w:val="222222"/>
-          <w:sz w:val="19"/>
-          <w:szCs w:val="19"/>
-          <w:shd w:val="clear" w:color="auto" w:fill="FFFFFF"/>
-        </w:rPr>
-        <w:lastRenderedPageBreak/>
-        <w:t>processes, especially given the current interest in how species, especially bacterial populations, are able to react in stressful environs (e.g. in the presence of drugs). However, I feel impeded in making a firm decision on this manuscript since it is lacking in sufficient detail in places, especially regarding the biological background of the model, as well as the analysis of the mathematics used. The preparation of the manuscript also seems rather rushed, with many points not explained in sufficient detail. If these issues are addressed in a subsequent revision, then I would be more able to judge the thoroughness of the research.</w:t>
+        <w:t>There certainly seems to be some insightful theoretical results here; the mathematical derivations are pretty straightforward yet lead to clear predictions that allow the comparison of multiple mechanisms. I am also sure that the model predictions advances the knowledge of adaptation processes, especially given the current interest in how species, especially bacterial populations, are able to react in stressful environs (e.g. in the presence of drugs). However, I feel impeded in making a firm decision on this manuscript since it is lacking in sufficient detail in places, especially regarding the biological background of the model, as well as the analysis of the mathematics used. The preparation of the manuscript also seems rather rushed, with many points not explained in sufficient detail. If these issues are addressed in a subsequent revision, then I would be more able to judge the thoroughness of the research.</w:t>
       </w:r>
       <w:r>
         <w:rPr>
@@ -2943,7 +3610,11 @@
         <w:fldChar w:fldCharType="end"/>
       </w:r>
       <w:r>
-        <w:t xml:space="preserve"> which suggests that natural selection reduces the mutation rate in a stable environment. But many adaptations may require new beneficial mutations, especially in asexual populations. This tension between the effects of beneficial and deleterious mutations leads to "the rise and fall of the mutator allele" dynamics, where mutator alleles increase in frequency in a maladapted population, only to be eliminated by selection when the population is well-adapted."</w:t>
+        <w:t xml:space="preserve"> which suggests that natural selection reduces the mutation rate in a stable environment. But many adaptations may require new beneficial mutations, especially in asexual populations. This tension between the effects of beneficial and deleterious mutations leads to "the rise and fall of the mutator allele" </w:t>
+      </w:r>
+      <w:r>
+        <w:lastRenderedPageBreak/>
+        <w:t>dynamics, where mutator alleles increase in frequency in a maladapted population, only to be eliminated by selection when the population is well-adapted."</w:t>
       </w:r>
     </w:p>
     <w:p>
@@ -3103,11 +3774,7 @@
         <w:fldChar w:fldCharType="end"/>
       </w:r>
       <w:r>
-        <w:t xml:space="preserve">, and in other species </w:t>
-      </w:r>
-      <w:r>
-        <w:lastRenderedPageBreak/>
-        <w:t xml:space="preserve">of bacteria such as Pseudomonads </w:t>
+        <w:t xml:space="preserve">, and in other species of bacteria such as Pseudomonads </w:t>
       </w:r>
       <w:r>
         <w:fldChar w:fldCharType="begin" w:fldLock="1"/>
@@ -3540,7 +4207,14 @@
         <w:rPr>
           <w:lang w:bidi="hi-IN"/>
         </w:rPr>
-        <w:t>: In an asexual population evolving on a smooth fitness landscape, selection favored SIM over both NM and CM. SIM was favored both in a constant environment and in a constantly changing environment. Here we showed that selection also favors SIM on a rugged fitness landscape (</w:t>
+        <w:t xml:space="preserve">: In an asexual population evolving on a smooth fitness landscape, selection favored SIM over both NM and CM. SIM was favored both in </w:t>
+      </w:r>
+      <w:r>
+        <w:rPr>
+          <w:lang w:bidi="hi-IN"/>
+        </w:rPr>
+        <w:lastRenderedPageBreak/>
+        <w:t>a constant environment and in a constantly changing environment. Here we showed that selection also favors SIM on a rugged fitness landscape (</w:t>
       </w:r>
       <w:r>
         <w:fldChar w:fldCharType="begin"/>
@@ -3645,20 +4319,7 @@
           <w:szCs w:val="19"/>
           <w:shd w:val="clear" w:color="auto" w:fill="FFFFFF"/>
         </w:rPr>
-        <w:t xml:space="preserve">Description of the model: The effect of different loci really needs to be made explicit. I was initially confused by the introduction of the genome-wide mutation rate U when it was previously mentioned that the per-site rate at loci A and B was µ. After re-reading the manuscript several times, I think I understood the model; as well as focal loci A and B, mutation also arises at other </w:t>
-      </w:r>
-      <w:r>
-        <w:rPr>
-          <w:rFonts w:ascii="Arial" w:hAnsi="Arial" w:cs="Arial"/>
-          <w:i/>
-          <w:iCs/>
-          <w:color w:val="222222"/>
-          <w:sz w:val="19"/>
-          <w:szCs w:val="19"/>
-          <w:shd w:val="clear" w:color="auto" w:fill="FFFFFF"/>
-        </w:rPr>
-        <w:lastRenderedPageBreak/>
-        <w:t>(background) loci, with rate U, that contribute to an ongoing fitness decline. Therefore, there is no need to explicitly account for these other sites. Is this correct?</w:t>
+        <w:t>Description of the model: The effect of different loci really needs to be made explicit. I was initially confused by the introduction of the genome-wide mutation rate U when it was previously mentioned that the per-site rate at loci A and B was µ. After re-reading the manuscript several times, I think I understood the model; as well as focal loci A and B, mutation also arises at other (background) loci, with rate U, that contribute to an ongoing fitness decline. Therefore, there is no need to explicitly account for these other sites. Is this correct?</w:t>
       </w:r>
     </w:p>
     <w:p>
@@ -3674,32 +4335,71 @@
           <w:rFonts w:ascii="Georgia" w:hAnsi="Georgia"/>
         </w:rPr>
       </w:pPr>
-      <w:r>
-        <w:rPr>
-          <w:rFonts w:ascii="Georgia" w:hAnsi="Georgia"/>
-        </w:rPr>
-        <w:t xml:space="preserve">We have revised the section defining how mutation operates in our model </w:t>
-      </w:r>
-      <w:commentRangeStart w:id="1"/>
-      <w:r>
-        <w:rPr>
-          <w:rFonts w:ascii="Georgia" w:hAnsi="Georgia"/>
-        </w:rPr>
-        <w:t>in</w:t>
-      </w:r>
-      <w:commentRangeEnd w:id="1"/>
-      <w:r>
-        <w:rPr>
-          <w:rStyle w:val="CommentReference"/>
-          <w:rFonts w:eastAsiaTheme="minorHAnsi" w:cstheme="minorBidi"/>
-        </w:rPr>
-        <w:commentReference w:id="1"/>
-      </w:r>
-      <w:r>
-        <w:rPr>
-          <w:rFonts w:ascii="Georgia" w:hAnsi="Georgia"/>
-        </w:rPr>
-        <w:t xml:space="preserve"> order to clarify that individuals are defined by the alleles they have in the focus loci (</w:t>
+      <w:ins w:id="79" w:author="Yoav Ram" w:date="2013-12-24T11:05:00Z">
+        <w:r>
+          <w:rPr>
+            <w:rFonts w:ascii="Georgia" w:hAnsi="Georgia"/>
+          </w:rPr>
+          <w:t xml:space="preserve">In the model overview (section 2.1) </w:t>
+        </w:r>
+      </w:ins>
+      <w:del w:id="80" w:author="Yoav Ram" w:date="2013-12-24T11:06:00Z">
+        <w:r>
+          <w:rPr>
+            <w:rFonts w:ascii="Georgia" w:hAnsi="Georgia"/>
+          </w:rPr>
+          <w:delText>W</w:delText>
+        </w:r>
+      </w:del>
+      <w:ins w:id="81" w:author="Yoav Ram" w:date="2013-12-24T11:06:00Z">
+        <w:r>
+          <w:rPr>
+            <w:rFonts w:ascii="Georgia" w:hAnsi="Georgia"/>
+          </w:rPr>
+          <w:t>w</w:t>
+        </w:r>
+      </w:ins>
+      <w:r>
+        <w:rPr>
+          <w:rFonts w:ascii="Georgia" w:hAnsi="Georgia"/>
+        </w:rPr>
+        <w:t xml:space="preserve">e have revised the </w:t>
+      </w:r>
+      <w:del w:id="82" w:author="Yoav Ram" w:date="2013-12-24T11:05:00Z">
+        <w:r>
+          <w:rPr>
+            <w:rFonts w:ascii="Georgia" w:hAnsi="Georgia"/>
+          </w:rPr>
+          <w:delText xml:space="preserve">section defining </w:delText>
+        </w:r>
+      </w:del>
+      <w:ins w:id="83" w:author="Yoav Ram" w:date="2013-12-24T11:05:00Z">
+        <w:r>
+          <w:rPr>
+            <w:rFonts w:ascii="Georgia" w:hAnsi="Georgia"/>
+          </w:rPr>
+          <w:t xml:space="preserve">definition of </w:t>
+        </w:r>
+      </w:ins>
+      <w:r>
+        <w:rPr>
+          <w:rFonts w:ascii="Georgia" w:hAnsi="Georgia"/>
+        </w:rPr>
+        <w:t xml:space="preserve">how mutation operates in our model in </w:t>
+      </w:r>
+      <w:del w:id="84" w:author="Yoav Ram" w:date="2013-12-24T11:06:00Z">
+        <w:r>
+          <w:rPr>
+            <w:rFonts w:ascii="Georgia" w:hAnsi="Georgia"/>
+          </w:rPr>
+          <w:delText xml:space="preserve">order </w:delText>
+        </w:r>
+      </w:del>
+      <w:r>
+        <w:rPr>
+          <w:rFonts w:ascii="Georgia" w:hAnsi="Georgia"/>
+        </w:rPr>
+        <w:t>to clarify that individuals are defined by the alleles they have in the focus loci (</w:t>
       </w:r>
       <w:r>
         <w:rPr>
@@ -3884,6 +4584,7 @@
         <w:rPr>
           <w:rFonts w:ascii="Georgia" w:hAnsi="Georgia"/>
         </w:rPr>
+        <w:lastRenderedPageBreak/>
         <w:t>We emphasized that our model is strictly asexual without recombination or segregation</w:t>
       </w:r>
       <w:r>
@@ -3908,14 +4609,7 @@
         <w:rPr>
           <w:lang w:bidi="hi-IN"/>
         </w:rPr>
-        <w:t xml:space="preserve">Our model focuses on asexual populations, ignoring recombination, segregation, and sexual reproduction. These mechanisms are important for adaptation on a rugged fitness landscape both because they help to cope with deleterious mutations and because they allow two different single mutants to </w:t>
-      </w:r>
-      <w:r>
-        <w:rPr>
-          <w:lang w:bidi="hi-IN"/>
-        </w:rPr>
-        <w:lastRenderedPageBreak/>
-        <w:t xml:space="preserve">produce a double mutant without an increased mutation rate. We expect that recombination will reduce the advantage of SIM over NM in population mean fitness </w:t>
+        <w:t xml:space="preserve">Our model focuses on asexual populations, ignoring recombination, segregation, and sexual reproduction. These mechanisms are important for adaptation on a rugged fitness landscape both because they help to cope with deleterious mutations and because they allow two different single mutants to produce a double mutant without an increased mutation rate. We expect that recombination will reduce the advantage of SIM over NM in population mean fitness </w:t>
       </w:r>
       <w:r>
         <w:rPr>
@@ -4242,7 +4936,14 @@
         <w:rPr>
           <w:rFonts w:ascii="Georgia" w:hAnsi="Georgia"/>
         </w:rPr>
-        <w:t>We added the number of bootstrap samples and the number of simulation replicates in the legends of Fig 2, Fig. S1 and Fig. S2; we added the number of simulations per parameter set in the methods at the end of section 2.5; we revised section 2.5 so that the simulati</w:t>
+        <w:t xml:space="preserve">We added the number of bootstrap samples and the number of simulation replicates in the legends of Fig 2, Fig. S1 and Fig. S2; we added the number of simulations per parameter set in the methods at the end of section 2.5; </w:t>
+      </w:r>
+      <w:r>
+        <w:rPr>
+          <w:rFonts w:ascii="Georgia" w:hAnsi="Georgia"/>
+        </w:rPr>
+        <w:lastRenderedPageBreak/>
+        <w:t>we revised section 2.5 so that the simulati</w:t>
       </w:r>
       <w:r>
         <w:rPr>
@@ -4250,146 +4951,252 @@
         </w:rPr>
         <w:t xml:space="preserve">ons description will be clearer: </w:t>
       </w:r>
-      <w:proofErr w:type="gramStart"/>
-      <w:r>
-        <w:rPr>
-          <w:rFonts w:ascii="Georgia" w:hAnsi="Georgia"/>
-        </w:rPr>
+      <w:ins w:id="85" w:author="Yoav Ram" w:date="2013-12-24T11:07:00Z">
+        <w:r>
+          <w:rPr>
+            <w:rFonts w:ascii="Georgia" w:hAnsi="Georgia"/>
+          </w:rPr>
+          <w:t>"</w:t>
+        </w:r>
+        <w:r>
+          <w:t xml:space="preserve">We </w:t>
+        </w:r>
+        <w:r>
+          <w:t xml:space="preserve">used Wright-Fisher </w:t>
+        </w:r>
+        <w:r>
+          <w:t>simulations to study the evolution of a finite asexual population under selection, mutation and drift (Figure 1B). We divide the individuals to classes according to their genotypes (</w:t>
+        </w:r>
+        <w:r>
+          <w:rPr>
+            <w:i/>
+            <w:iCs/>
+          </w:rPr>
+          <w:t>ab/x</w:t>
+        </w:r>
+        <w:r>
+          <w:t xml:space="preserve">, </w:t>
+        </w:r>
+        <w:r>
+          <w:rPr>
+            <w:i/>
+            <w:iCs/>
+          </w:rPr>
+          <w:t>Ab/x</w:t>
+        </w:r>
+        <w:r>
+          <w:t>,</w:t>
+        </w:r>
+        <w:r>
+          <w:rPr>
+            <w:i/>
+            <w:iCs/>
+          </w:rPr>
+          <w:t xml:space="preserve"> </w:t>
+        </w:r>
+        <w:proofErr w:type="spellStart"/>
+        <w:r>
+          <w:rPr>
+            <w:i/>
+            <w:iCs/>
+          </w:rPr>
+          <w:t>aB</w:t>
+        </w:r>
+        <w:proofErr w:type="spellEnd"/>
+        <w:r>
+          <w:rPr>
+            <w:i/>
+            <w:iCs/>
+          </w:rPr>
+          <w:t>/x</w:t>
+        </w:r>
+        <w:r>
+          <w:t>,</w:t>
+        </w:r>
+        <w:r>
+          <w:rPr>
+            <w:i/>
+            <w:iCs/>
+          </w:rPr>
+          <w:t xml:space="preserve"> </w:t>
+        </w:r>
+        <w:r>
+          <w:t>and</w:t>
+        </w:r>
+        <w:r>
+          <w:rPr>
+            <w:i/>
+            <w:iCs/>
+          </w:rPr>
+          <w:t xml:space="preserve"> AB/x</w:t>
+        </w:r>
+        <w:r>
+          <w:t xml:space="preserve">, where </w:t>
+        </w:r>
+        <w:r>
+          <w:rPr>
+            <w:i/>
+            <w:iCs/>
+          </w:rPr>
+          <w:t>x</w:t>
+        </w:r>
+        <w:r>
+          <w:rPr>
+            <w:rFonts w:ascii="Times New Roman" w:hAnsi="Times New Roman"/>
+          </w:rPr>
+          <w:t>≥</w:t>
+        </w:r>
+        <w:r>
+          <w:t xml:space="preserve">0 is the number of deleterious mutations), and track the number of individuals in each class. The simulations start with a mutation-free population (all individuals start in the </w:t>
+        </w:r>
+        <w:r>
+          <w:rPr>
+            <w:i/>
+            <w:iCs/>
+          </w:rPr>
+          <w:t>ab/0</w:t>
+        </w:r>
+        <w:r>
+          <w:t xml:space="preserve"> class) that accumulates deleterious mutations over the first 500 generations of the simulation. With </w:t>
+        </w:r>
+        <w:r>
+          <w:rPr>
+            <w:i/>
+            <w:iCs/>
+          </w:rPr>
+          <w:t>s</w:t>
+        </w:r>
+        <w:r>
+          <w:t xml:space="preserve">=0.05, 500 generations are enough to get the average number of deleterious mutations per individual to 99.3% of its MSB value, </w:t>
+        </w:r>
+        <w:r>
+          <w:rPr>
+            <w:i/>
+            <w:iCs/>
+          </w:rPr>
+          <w:t>U/s</w:t>
+        </w:r>
+      </w:ins>
+      <w:del w:id="86" w:author="Yoav Ram" w:date="2013-12-24T11:07:00Z">
+        <w:r>
+          <w:rPr>
+            <w:rFonts w:ascii="Georgia" w:hAnsi="Georgia"/>
+          </w:rPr>
+          <w:delText>"</w:delText>
+        </w:r>
+        <w:r>
+          <w:delText xml:space="preserve"> We used Wright-Fisher simulations to study the evolution of a finite asexual population under selection, mutation and drift (Figure 1B). We divide the individuals to classes according to their genotypes (</w:delText>
+        </w:r>
+        <w:r>
+          <w:rPr>
+            <w:i/>
+            <w:iCs/>
+          </w:rPr>
+          <w:delText>ab/x</w:delText>
+        </w:r>
+        <w:r>
+          <w:delText xml:space="preserve">, </w:delText>
+        </w:r>
+        <w:r>
+          <w:rPr>
+            <w:i/>
+            <w:iCs/>
+          </w:rPr>
+          <w:delText>Ab/x</w:delText>
+        </w:r>
+        <w:r>
+          <w:delText>,</w:delText>
+        </w:r>
+        <w:r>
+          <w:rPr>
+            <w:i/>
+            <w:iCs/>
+          </w:rPr>
+          <w:delText xml:space="preserve"> aB/x</w:delText>
+        </w:r>
+        <w:r>
+          <w:delText>,</w:delText>
+        </w:r>
+        <w:r>
+          <w:rPr>
+            <w:i/>
+            <w:iCs/>
+          </w:rPr>
+          <w:delText xml:space="preserve"> </w:delText>
+        </w:r>
+        <w:r>
+          <w:delText>and</w:delText>
+        </w:r>
+        <w:r>
+          <w:rPr>
+            <w:i/>
+            <w:iCs/>
+          </w:rPr>
+          <w:delText xml:space="preserve"> AB/x</w:delText>
+        </w:r>
+        <w:r>
+          <w:delText xml:space="preserve">, where </w:delText>
+        </w:r>
+        <w:r>
+          <w:rPr>
+            <w:i/>
+            <w:iCs/>
+          </w:rPr>
+          <w:delText>x</w:delText>
+        </w:r>
+        <w:r>
+          <w:rPr>
+            <w:rFonts w:ascii="Times New Roman" w:hAnsi="Times New Roman"/>
+          </w:rPr>
+          <w:delText>≥</w:delText>
+        </w:r>
+        <w:r>
+          <w:delText xml:space="preserve">0 is the number of deleterious mutations), and track the number of individuals in each class. The simulations start with a mutation-free population (all individuals start in the </w:delText>
+        </w:r>
+        <w:r>
+          <w:rPr>
+            <w:i/>
+            <w:iCs/>
+          </w:rPr>
+          <w:delText>ab/0</w:delText>
+        </w:r>
+        <w:r>
+          <w:delText xml:space="preserve"> class) that evolves to a mutation-selection balance (MSB) over the first 500 generations of the simulation (with </w:delText>
+        </w:r>
+        <w:r>
+          <w:rPr>
+            <w:i/>
+            <w:iCs/>
+          </w:rPr>
+          <w:delText>s</w:delText>
+        </w:r>
+        <w:r>
+          <w:delText xml:space="preserve">=0.05, 500 generations are enough to get the average number of deleterious mutations per individual to 99.3% of its MSB value </w:delText>
+        </w:r>
+        <w:r>
+          <w:fldChar w:fldCharType="begin" w:fldLock="1"/>
+        </w:r>
+        <w:r>
+          <w:delInstrText>ADDIN CSL_CITATION { "citationItems" : [ { "id" : "ITEM-1", "itemData" : { "DOI" : "10.1103/PhysRevE.71.031907", "ISSN" : "1539-3755", "abstract" : "Deleterious mutations are of extreme evolutionary importance because, even though they are eliminated by natural selection, their continuous pressure creates a pool of variability in natural populations. They are of potential relevance for the existence of several features in evolution, such as sexual reproduction, and pose a risk to small asexual populations. Despite their extreme importance, the deleterious mutation rate and the effects of each mutation on fitness are poorly known quantities. Here we analyze a simple model that can be applied to simple experiments, in microorganisms, aiming at the quantification of these values.", "author" : [ { "dropping-particle" : "", "family" : "Gordo", "given" : "Isabel", "non-dropping-particle" : "", "parse-names" : false, "suffix" : "" }, { "dropping-particle" : "", "family" : "Dionisio", "given" : "Francisco", "non-dropping-particle" : "", "parse-names" : false, "suffix" : "" } ], "container-title" : "Physical Review E", "id" : "ITEM-1", "issue" : "3", "issued" : { "date-parts" : [ [ "2005", "3" ] ] }, "page" : "18-21", "title" : "Nonequilibrium model for estimating parameters of deleterious mutations", "type" : "article-journal", "volume" : "71" }, "uris" : [ "http://www.mendeley.com/documents/?uuid=9716e292-c714-4242-9a99-1febfc2b0ae9" ] } ], "mendeley" : { "previouslyFormattedCitation" : "(Gordo and Dionisio 2005)" }, "properties" : { "noteIndex" : 0 }, "schema" : "https://github.com/citation-style-language/schema/raw/master/csl-citation.json" }</w:delInstrText>
+        </w:r>
+        <w:r>
+          <w:fldChar w:fldCharType="separate"/>
+        </w:r>
+        <w:r>
+          <w:rPr>
+            <w:noProof/>
+          </w:rPr>
+          <w:delText>(Gordo and Dionisio 2005)</w:delText>
+        </w:r>
+        <w:r>
+          <w:fldChar w:fldCharType="end"/>
+        </w:r>
+        <w:r>
+          <w:delText>).</w:delText>
+        </w:r>
+      </w:del>
+      <w:r>
         <w:t>"</w:t>
-      </w:r>
-      <w:r>
-        <w:t xml:space="preserve"> We</w:t>
-      </w:r>
-      <w:proofErr w:type="gramEnd"/>
-      <w:r>
-        <w:t xml:space="preserve"> used Wright-Fisher simulations to study the evolution of a finite asexual population under selection, mutation and drift (Figure 1B). We divide the individuals to classes according to their genotypes (</w:t>
-      </w:r>
-      <w:r>
-        <w:rPr>
-          <w:i/>
-          <w:iCs/>
-        </w:rPr>
-        <w:t>ab/x</w:t>
-      </w:r>
-      <w:r>
-        <w:t xml:space="preserve">, </w:t>
-      </w:r>
-      <w:r>
-        <w:rPr>
-          <w:i/>
-          <w:iCs/>
-        </w:rPr>
-        <w:t>Ab/x</w:t>
-      </w:r>
-      <w:r>
-        <w:t>,</w:t>
-      </w:r>
-      <w:r>
-        <w:rPr>
-          <w:i/>
-          <w:iCs/>
-        </w:rPr>
-        <w:t xml:space="preserve"> </w:t>
-      </w:r>
-      <w:proofErr w:type="spellStart"/>
-      <w:r>
-        <w:rPr>
-          <w:i/>
-          <w:iCs/>
-        </w:rPr>
-        <w:t>aB</w:t>
-      </w:r>
-      <w:proofErr w:type="spellEnd"/>
-      <w:r>
-        <w:rPr>
-          <w:i/>
-          <w:iCs/>
-        </w:rPr>
-        <w:t>/x</w:t>
-      </w:r>
-      <w:r>
-        <w:t>,</w:t>
-      </w:r>
-      <w:r>
-        <w:rPr>
-          <w:i/>
-          <w:iCs/>
-        </w:rPr>
-        <w:t xml:space="preserve"> </w:t>
-      </w:r>
-      <w:r>
-        <w:t>and</w:t>
-      </w:r>
-      <w:r>
-        <w:rPr>
-          <w:i/>
-          <w:iCs/>
-        </w:rPr>
-        <w:t xml:space="preserve"> AB/x</w:t>
-      </w:r>
-      <w:r>
-        <w:t xml:space="preserve">, where </w:t>
-      </w:r>
-      <w:r>
-        <w:rPr>
-          <w:i/>
-          <w:iCs/>
-        </w:rPr>
-        <w:t>x</w:t>
-      </w:r>
-      <w:r>
-        <w:rPr>
-          <w:rFonts w:ascii="Times New Roman" w:hAnsi="Times New Roman"/>
-        </w:rPr>
-        <w:t>≥</w:t>
-      </w:r>
-      <w:r>
-        <w:t xml:space="preserve">0 is the number of deleterious mutations), and track the number of individuals in each class. The simulations start with a mutation-free population </w:t>
-      </w:r>
-      <w:r>
-        <w:lastRenderedPageBreak/>
-        <w:t xml:space="preserve">(all individuals start in the </w:t>
-      </w:r>
-      <w:r>
-        <w:rPr>
-          <w:i/>
-          <w:iCs/>
-        </w:rPr>
-        <w:t>ab/0</w:t>
-      </w:r>
-      <w:r>
-        <w:t xml:space="preserve"> class) that evolves to a mutation-selection balance (MSB) over the first 500 generations of the simulation (with </w:t>
-      </w:r>
-      <w:r>
-        <w:rPr>
-          <w:i/>
-          <w:iCs/>
-        </w:rPr>
-        <w:t>s</w:t>
-      </w:r>
-      <w:r>
-        <w:t xml:space="preserve">=0.05, 500 generations are enough to get the average number of deleterious mutations per individual to 99.3% of its MSB value </w:t>
-      </w:r>
-      <w:r>
-        <w:fldChar w:fldCharType="begin" w:fldLock="1"/>
-      </w:r>
-      <w:r>
-        <w:instrText>ADDIN CSL_CITATION { "citationItems" : [ { "id" : "ITEM-1", "itemData" : { "DOI" : "10.1103/PhysRevE.71.031907", "ISSN" : "1539-3755", "abstract" : "Deleterious mutations are of extreme evolutionary importance because, even though they are eliminated by natural selection, their continuous pressure creates a pool of variability in natural populations. They are of potential relevance for the existence of several features in evolution, such as sexual reproduction, and pose a risk to small asexual populations. Despite their extreme importance, the deleterious mutation rate and the effects of each mutation on fitness are poorly known quantities. Here we analyze a simple model that can be applied to simple experiments, in microorganisms, aiming at the quantification of these values.", "author" : [ { "dropping-particle" : "", "family" : "Gordo", "given" : "Isabel", "non-dropping-particle" : "", "parse-names" : false, "suffix" : "" }, { "dropping-particle" : "", "family" : "Dionisio", "given" : "Francisco", "non-dropping-particle" : "", "parse-names" : false, "suffix" : "" } ], "container-title" : "Physical Review E", "id" : "ITEM-1", "issue" : "3", "issued" : { "date-parts" : [ [ "2005", "3" ] ] }, "page" : "18-21", "title" : "Nonequilibrium model for estimating parameters of deleterious mutations", "type" : "article-journal", "volume" : "71" }, "uris" : [ "http://www.mendeley.com/documents/?uuid=9716e292-c714-4242-9a99-1febfc2b0ae9" ] } ], "mendeley" : { "previouslyFormattedCitation" : "(Gordo and Dionisio 2005)" }, "properties" : { "noteIndex" : 0 }, "schema" : "https://github.com/citation-style-language/schema/raw/master/csl-citation.json" }</w:instrText>
-      </w:r>
-      <w:r>
-        <w:fldChar w:fldCharType="separate"/>
-      </w:r>
-      <w:r>
-        <w:rPr>
-          <w:noProof/>
-        </w:rPr>
-        <w:t>(Gordo and Dionisio 2005)</w:t>
-      </w:r>
-      <w:r>
-        <w:fldChar w:fldCharType="end"/>
-      </w:r>
-      <w:r>
-        <w:t>)."</w:t>
       </w:r>
     </w:p>
     <w:p>
@@ -4462,104 +5269,177 @@
           <w:szCs w:val="19"/>
         </w:rPr>
       </w:pPr>
-      <w:bookmarkStart w:id="2" w:name="_Ref374913017"/>
-      <w:r>
-        <w:rPr>
-          <w:rFonts w:ascii="Georgia" w:hAnsi="Georgia"/>
-        </w:rPr>
-        <w:t xml:space="preserve">We expanded on Fig. 3 in the text </w:t>
-      </w:r>
-      <w:r>
-        <w:rPr>
-          <w:rFonts w:ascii="Georgia" w:hAnsi="Georgia"/>
-        </w:rPr>
-        <w:t xml:space="preserve">at the beginning of section 3.2: </w:t>
+      <w:bookmarkStart w:id="87" w:name="_Ref374913017"/>
+      <w:r>
+        <w:rPr>
+          <w:rFonts w:ascii="Georgia" w:hAnsi="Georgia"/>
+        </w:rPr>
+        <w:t xml:space="preserve">We expanded on Fig. 3 in </w:t>
+      </w:r>
+      <w:r>
+        <w:rPr>
+          <w:rFonts w:ascii="Georgia" w:hAnsi="Georgia"/>
+        </w:rPr>
+        <w:t xml:space="preserve">the text </w:t>
+      </w:r>
+      <w:r>
+        <w:rPr>
+          <w:rFonts w:ascii="Georgia" w:hAnsi="Georgia"/>
+        </w:rPr>
+        <w:t>at the beginning of section 3.2: "</w:t>
+      </w:r>
+      <w:del w:id="88" w:author="Yoav Ram" w:date="2013-12-24T11:07:00Z">
+        <w:r>
+          <w:rPr>
+            <w:lang w:bidi="hi-IN"/>
+            <w:rPrChange w:id="89" w:author="Yoav Ram" w:date="2013-12-24T11:07:00Z">
+              <w:rPr>
+                <w:highlight w:val="yellow"/>
+                <w:lang w:bidi="hi-IN"/>
+              </w:rPr>
+            </w:rPrChange>
+          </w:rPr>
+          <w:delText xml:space="preserve"> </w:delText>
+        </w:r>
+      </w:del>
+      <w:r>
+        <w:rPr>
+          <w:lang w:bidi="hi-IN"/>
+          <w:rPrChange w:id="90" w:author="Yoav Ram" w:date="2013-12-24T11:07:00Z">
+            <w:rPr>
+              <w:highlight w:val="yellow"/>
+              <w:lang w:bidi="hi-IN"/>
+            </w:rPr>
+          </w:rPrChange>
+        </w:rPr>
+        <w:t xml:space="preserve">If the mutation rate is constant and uniform across the population, the population mean fitness – the </w:t>
+      </w:r>
+      <w:r>
+        <w:rPr>
+          <w:i/>
+          <w:iCs/>
+          <w:lang w:bidi="hi-IN"/>
+          <w:rPrChange w:id="91" w:author="Yoav Ram" w:date="2013-12-24T11:07:00Z">
+            <w:rPr>
+              <w:i/>
+              <w:iCs/>
+              <w:highlight w:val="yellow"/>
+              <w:lang w:bidi="hi-IN"/>
+            </w:rPr>
+          </w:rPrChange>
+        </w:rPr>
+        <w:t>adaptedness</w:t>
+      </w:r>
+      <w:r>
+        <w:rPr>
+          <w:lang w:bidi="hi-IN"/>
+          <w:rPrChange w:id="92" w:author="Yoav Ram" w:date="2013-12-24T11:07:00Z">
+            <w:rPr>
+              <w:highlight w:val="yellow"/>
+              <w:lang w:bidi="hi-IN"/>
+            </w:rPr>
+          </w:rPrChange>
+        </w:rPr>
+        <w:t xml:space="preserve"> – only depends on the fitness and mutation rate </w:t>
       </w:r>
       <w:proofErr w:type="gramStart"/>
       <w:r>
         <w:rPr>
-          <w:rFonts w:ascii="Georgia" w:hAnsi="Georgia"/>
-        </w:rPr>
-        <w:t>"</w:t>
-      </w:r>
-      <w:r>
-        <w:rPr>
-          <w:highlight w:val="yellow"/>
-          <w:lang w:bidi="hi-IN"/>
-        </w:rPr>
-        <w:t xml:space="preserve"> </w:t>
-      </w:r>
-      <w:r>
-        <w:rPr>
-          <w:highlight w:val="yellow"/>
-          <w:lang w:bidi="hi-IN"/>
-        </w:rPr>
-        <w:t>If</w:t>
+          <w:lang w:bidi="hi-IN"/>
+          <w:rPrChange w:id="93" w:author="Yoav Ram" w:date="2013-12-24T11:07:00Z">
+            <w:rPr>
+              <w:highlight w:val="yellow"/>
+              <w:lang w:bidi="hi-IN"/>
+            </w:rPr>
+          </w:rPrChange>
+        </w:rPr>
+        <w:lastRenderedPageBreak/>
+        <w:t>of</w:t>
       </w:r>
       <w:proofErr w:type="gramEnd"/>
       <w:r>
         <w:rPr>
-          <w:highlight w:val="yellow"/>
-          <w:lang w:bidi="hi-IN"/>
-        </w:rPr>
-        <w:t xml:space="preserve"> the mutation rate is constant and uniform across the population, the population mean fitness – the </w:t>
-      </w:r>
-      <w:r>
-        <w:rPr>
-          <w:i/>
-          <w:iCs/>
-          <w:highlight w:val="yellow"/>
-          <w:lang w:bidi="hi-IN"/>
-        </w:rPr>
-        <w:t>adaptedness</w:t>
-      </w:r>
-      <w:r>
-        <w:rPr>
-          <w:highlight w:val="yellow"/>
-          <w:lang w:bidi="hi-IN"/>
-        </w:rPr>
-        <w:t xml:space="preserve"> – only depends on the fitness and mutation rate of the fittest individuals. Therefore, the mean fitness decreases when the mutation rate increases, due to the increased generation of deleterious mutations in the fittest individuals. However, if mutation rates are not uniform across the population, increased mutation rates in unfit individuals increase the population mean fitness, as long as beneficial (compensatory) mutations are allowed </w:t>
-      </w:r>
-      <w:r>
-        <w:rPr>
-          <w:highlight w:val="yellow"/>
-          <w:lang w:bidi="hi-IN"/>
+          <w:lang w:bidi="hi-IN"/>
+          <w:rPrChange w:id="94" w:author="Yoav Ram" w:date="2013-12-24T11:07:00Z">
+            <w:rPr>
+              <w:highlight w:val="yellow"/>
+              <w:lang w:bidi="hi-IN"/>
+            </w:rPr>
+          </w:rPrChange>
+        </w:rPr>
+        <w:t xml:space="preserve"> the fittest individuals. Therefore, the mean fitness decreases when the mutation rate increases, due to the increased generation of deleterious mutations in the fittest individuals. However, if mutation rates are not uniform across the population, increased mutation rates in unfit individuals increase the population mean fitness, as long as beneficial (compensatory) mutations are allowed </w:t>
+      </w:r>
+      <w:r>
+        <w:rPr>
+          <w:lang w:bidi="hi-IN"/>
+          <w:rPrChange w:id="95" w:author="Yoav Ram" w:date="2013-12-24T11:07:00Z">
+            <w:rPr>
+              <w:highlight w:val="yellow"/>
+              <w:lang w:bidi="hi-IN"/>
+            </w:rPr>
+          </w:rPrChange>
         </w:rPr>
         <w:fldChar w:fldCharType="begin" w:fldLock="1"/>
       </w:r>
       <w:r>
         <w:rPr>
-          <w:highlight w:val="yellow"/>
-          <w:lang w:bidi="hi-IN"/>
+          <w:lang w:bidi="hi-IN"/>
+          <w:rPrChange w:id="96" w:author="Yoav Ram" w:date="2013-12-24T11:07:00Z">
+            <w:rPr>
+              <w:highlight w:val="yellow"/>
+              <w:lang w:bidi="hi-IN"/>
+            </w:rPr>
+          </w:rPrChange>
         </w:rPr>
         <w:instrText>ADDIN CSL_CITATION { "citationItems" : [ { "id" : "ITEM-1", "itemData" : { "DOI" : "10.1111/j.1558-5646.2012.01576.x", "ISSN" : "1558-5646", "PMID" : "22759304", "abstract" : "Numerous empirical studies show that stress of various kinds induces a state of hypermutation in bacteria via multiple mechanisms, but theoretical treatment of this intriguing phenomenon is lacking. We used deterministic and stochastic models to study the evolution of stress-induced hypermutation in infinite and finite-size populations of bacteria undergoing selection, mutation, and random genetic drift in constant environments and in changing ones. Our results suggest that if beneficial mutations occur, even rarely, then stress-induced hypermutation is advantageous for bacteria at both the individual and the population levels and that it is likely to evolve in populations of bacteria in a wide range of conditions because it is favored by selection. These results imply that mutations are not, as the current view holds, uniformly distributed in populations, but rather that mutations are more common in stressed individuals and populations. Because mutation is the raw material of evolution, these results have a profound impact on broad aspects of evolution and biology.", "author" : [ { "dropping-particle" : "", "family" : "Ram", "given" : "Yoav", "non-dropping-particle" : "", "parse-names" : false, "suffix" : "" }, { "dropping-particle" : "", "family" : "Hadany", "given" : "Lilach", "non-dropping-particle" : "", "parse-names" : false, "suffix" : "" } ], "container-title" : "Evolution", "id" : "ITEM-1", "issue" : "7", "issued" : { "date-parts" : [ [ "2012", "7", "28" ] ] }, "page" : "2315-28", "title" : "The evolution of stress-induced hypermutation in asexual populations.", "type" : "article-journal", "volume" : "66" }, "uris" : [ "http://www.mendeley.com/documents/?uuid=53403d98-a293-4876-9b37-48e6812c1a17" ] } ], "mendeley" : { "previouslyFormattedCitation" : "(Ram and Hadany 2012)" }, "properties" : { "noteIndex" : 0 }, "schema" : "https://github.com/citation-style-language/schema/raw/master/csl-citation.json" }</w:instrText>
       </w:r>
       <w:r>
         <w:rPr>
-          <w:highlight w:val="yellow"/>
-          <w:lang w:bidi="hi-IN"/>
+          <w:lang w:bidi="hi-IN"/>
+          <w:rPrChange w:id="97" w:author="Yoav Ram" w:date="2013-12-24T11:07:00Z">
+            <w:rPr>
+              <w:highlight w:val="yellow"/>
+              <w:lang w:bidi="hi-IN"/>
+            </w:rPr>
+          </w:rPrChange>
         </w:rPr>
         <w:fldChar w:fldCharType="separate"/>
       </w:r>
       <w:r>
         <w:rPr>
           <w:noProof/>
-          <w:highlight w:val="yellow"/>
-          <w:lang w:bidi="hi-IN"/>
+          <w:lang w:bidi="hi-IN"/>
+          <w:rPrChange w:id="98" w:author="Yoav Ram" w:date="2013-12-24T11:07:00Z">
+            <w:rPr>
+              <w:noProof/>
+              <w:highlight w:val="yellow"/>
+              <w:lang w:bidi="hi-IN"/>
+            </w:rPr>
+          </w:rPrChange>
         </w:rPr>
         <w:t>(Ram and Hadany 2012)</w:t>
       </w:r>
       <w:r>
         <w:rPr>
-          <w:highlight w:val="yellow"/>
-          <w:lang w:bidi="hi-IN"/>
+          <w:lang w:bidi="hi-IN"/>
+          <w:rPrChange w:id="99" w:author="Yoav Ram" w:date="2013-12-24T11:07:00Z">
+            <w:rPr>
+              <w:highlight w:val="yellow"/>
+              <w:lang w:bidi="hi-IN"/>
+            </w:rPr>
+          </w:rPrChange>
         </w:rPr>
         <w:fldChar w:fldCharType="end"/>
       </w:r>
       <w:r>
         <w:rPr>
-          <w:highlight w:val="yellow"/>
-          <w:lang w:bidi="hi-IN"/>
+          <w:lang w:bidi="hi-IN"/>
+          <w:rPrChange w:id="100" w:author="Yoav Ram" w:date="2013-12-24T11:07:00Z">
+            <w:rPr>
+              <w:highlight w:val="yellow"/>
+              <w:lang w:bidi="hi-IN"/>
+            </w:rPr>
+          </w:rPrChange>
         </w:rPr>
         <w:t xml:space="preserve">. </w:t>
       </w:r>
@@ -4574,8 +5454,13 @@
       </w:r>
       <w:r>
         <w:rPr>
-          <w:highlight w:val="yellow"/>
-          <w:lang w:bidi="hi-IN"/>
+          <w:lang w:bidi="hi-IN"/>
+          <w:rPrChange w:id="101" w:author="Yoav Ram" w:date="2013-12-24T11:07:00Z">
+            <w:rPr>
+              <w:highlight w:val="yellow"/>
+              <w:lang w:bidi="hi-IN"/>
+            </w:rPr>
+          </w:rPrChange>
         </w:rPr>
         <w:t>Figure 3</w:t>
       </w:r>
@@ -4584,33 +5469,15 @@
       </w:r>
       <w:r>
         <w:rPr>
-          <w:highlight w:val="yellow"/>
-          <w:lang w:bidi="hi-IN"/>
-        </w:rPr>
-        <w:t xml:space="preserve"> shows this advantage of SIM over NM in terms of the differential population mean </w:t>
-      </w:r>
-      <w:commentRangeStart w:id="3"/>
-      <w:r>
-        <w:rPr>
-          <w:highlight w:val="yellow"/>
-          <w:lang w:bidi="hi-IN"/>
-        </w:rPr>
-        <w:t>fitness</w:t>
-      </w:r>
-      <w:commentRangeEnd w:id="3"/>
-      <w:r>
-        <w:rPr>
-          <w:rStyle w:val="CommentReference"/>
-          <w:rFonts w:eastAsiaTheme="minorHAnsi" w:cstheme="minorBidi"/>
-        </w:rPr>
-        <w:commentReference w:id="3"/>
-      </w:r>
-      <w:r>
-        <w:rPr>
-          <w:highlight w:val="yellow"/>
-          <w:lang w:bidi="hi-IN"/>
-        </w:rPr>
-        <w:t>.</w:t>
+          <w:lang w:bidi="hi-IN"/>
+          <w:rPrChange w:id="102" w:author="Yoav Ram" w:date="2013-12-24T11:07:00Z">
+            <w:rPr>
+              <w:highlight w:val="yellow"/>
+              <w:lang w:bidi="hi-IN"/>
+            </w:rPr>
+          </w:rPrChange>
+        </w:rPr>
+        <w:t xml:space="preserve"> shows this advantage of SIM over NM in terms of the differential population mean fitness.</w:t>
       </w:r>
       <w:proofErr w:type="gramStart"/>
       <w:r>
@@ -4619,7 +5486,7 @@
         </w:rPr>
         <w:t>".</w:t>
       </w:r>
-      <w:bookmarkEnd w:id="2"/>
+      <w:bookmarkEnd w:id="87"/>
       <w:proofErr w:type="gramEnd"/>
     </w:p>
     <w:p>
@@ -4629,20 +5496,35 @@
         <w:spacing w:line="360" w:lineRule="auto"/>
         <w:ind w:left="360"/>
         <w:rPr>
-          <w:lang w:bidi="hi-IN"/>
-        </w:rPr>
-      </w:pPr>
-      <w:r>
-        <w:rPr>
-          <w:rFonts w:ascii="Georgia" w:hAnsi="Georgia"/>
-        </w:rPr>
-        <w:t>We also</w:t>
-      </w:r>
-      <w:r>
-        <w:rPr>
-          <w:rFonts w:ascii="Georgia" w:hAnsi="Georgia"/>
-        </w:rPr>
-        <w:t xml:space="preserve"> added a note in L182 about the source of the small </w:t>
+          <w:ins w:id="103" w:author="Yoav Ram" w:date="2013-12-24T11:08:00Z"/>
+          <w:lang w:bidi="hi-IN"/>
+        </w:rPr>
+      </w:pPr>
+      <w:r>
+        <w:rPr>
+          <w:rFonts w:ascii="Georgia" w:hAnsi="Georgia"/>
+        </w:rPr>
+        <w:t>We</w:t>
+      </w:r>
+      <w:del w:id="104" w:author="Yoav Ram" w:date="2013-12-24T11:08:00Z">
+        <w:r>
+          <w:rPr>
+            <w:rFonts w:ascii="Georgia" w:hAnsi="Georgia"/>
+          </w:rPr>
+          <w:delText xml:space="preserve"> also</w:delText>
+        </w:r>
+      </w:del>
+      <w:r>
+        <w:rPr>
+          <w:rFonts w:ascii="Georgia" w:hAnsi="Georgia"/>
+        </w:rPr>
+        <w:t xml:space="preserve"> added a note in L</w:t>
+      </w:r>
+      <w:r>
+        <w:rPr>
+          <w:rFonts w:ascii="Georgia" w:hAnsi="Georgia"/>
+        </w:rPr>
+        <w:t xml:space="preserve">182 about the source of the small </w:t>
       </w:r>
       <w:r>
         <w:rPr>
@@ -4692,6 +5574,91 @@
         </w:rPr>
         <w:t>) due to the increased generation of beneficial (compensatory) mutations in individuals with deleterious mutations."</w:t>
       </w:r>
+    </w:p>
+    <w:p>
+      <w:pPr>
+        <w:pStyle w:val="ListParagraph"/>
+        <w:bidi w:val="0"/>
+        <w:spacing w:line="360" w:lineRule="auto"/>
+        <w:ind w:left="360"/>
+        <w:rPr>
+          <w:lang w:bidi="hi-IN"/>
+        </w:rPr>
+      </w:pPr>
+      <w:ins w:id="105" w:author="Yoav Ram" w:date="2013-12-24T11:08:00Z">
+        <w:r>
+          <w:rPr>
+            <w:rFonts w:ascii="Georgia" w:hAnsi="Georgia"/>
+          </w:rPr>
+          <w:t>We</w:t>
+        </w:r>
+        <w:r>
+          <w:rPr>
+            <w:lang w:bidi="hi-IN"/>
+          </w:rPr>
+          <w:t xml:space="preserve"> added a note about the difference from the previous model (Ram &amp; </w:t>
+        </w:r>
+        <w:proofErr w:type="spellStart"/>
+        <w:r>
+          <w:rPr>
+            <w:lang w:bidi="hi-IN"/>
+          </w:rPr>
+          <w:t>Hadany</w:t>
+        </w:r>
+        <w:proofErr w:type="spellEnd"/>
+        <w:r>
+          <w:rPr>
+            <w:lang w:bidi="hi-IN"/>
+          </w:rPr>
+          <w:t xml:space="preserve"> 2012)</w:t>
+        </w:r>
+      </w:ins>
+      <w:ins w:id="106" w:author="Yoav Ram" w:date="2013-12-24T11:09:00Z">
+        <w:r>
+          <w:rPr>
+            <w:lang w:bidi="hi-IN"/>
+          </w:rPr>
+          <w:t xml:space="preserve"> – mainly the opportunity for multiple mutations in the same individuals at the same generation and a formal protocol on how to calculate the mean fitness</w:t>
+        </w:r>
+      </w:ins>
+      <w:ins w:id="107" w:author="Yoav Ram" w:date="2013-12-24T11:08:00Z">
+        <w:r>
+          <w:rPr>
+            <w:lang w:bidi="hi-IN"/>
+          </w:rPr>
+          <w:t>: "</w:t>
+        </w:r>
+      </w:ins>
+      <w:ins w:id="108" w:author="Yoav Ram" w:date="2013-12-24T11:10:00Z">
+        <w:r>
+          <w:rPr>
+            <w:lang w:bidi="hi-IN"/>
+          </w:rPr>
+          <w:t xml:space="preserve">Our extended model allows beneficial mutations and for multiple mutations to occur in reproduction. In the </w:t>
+        </w:r>
+        <w:r>
+          <w:rPr>
+            <w:i/>
+            <w:iCs/>
+            <w:lang w:bidi="hi-IN"/>
+          </w:rPr>
+          <w:t>supporting information</w:t>
+        </w:r>
+        <w:r>
+          <w:rPr>
+            <w:lang w:bidi="hi-IN"/>
+          </w:rPr>
+          <w:t xml:space="preserve"> we demonstrate how to use this model to calculate the mean fitness of an asexual population.</w:t>
+        </w:r>
+      </w:ins>
+      <w:ins w:id="109" w:author="Yoav Ram" w:date="2013-12-24T11:08:00Z">
+        <w:r>
+          <w:rPr>
+            <w:lang w:bidi="hi-IN"/>
+          </w:rPr>
+          <w:t>"</w:t>
+        </w:r>
+      </w:ins>
     </w:p>
     <w:p>
       <w:pPr>
@@ -4824,7 +5791,6 @@
           <w:szCs w:val="19"/>
           <w:shd w:val="clear" w:color="auto" w:fill="FFFFFF"/>
         </w:rPr>
-        <w:lastRenderedPageBreak/>
         <w:t xml:space="preserve">P3 L36–38: As with the abstract, the introduction here could do with more detail to explain the traditional assumption of the adaptedness/adaptability trade-off, and </w:t>
       </w:r>
       <w:proofErr w:type="spellStart"/>
@@ -4953,7 +5919,11 @@
       </w:r>
       <w:proofErr w:type="gramEnd"/>
       <w:r>
-        <w:t xml:space="preserve"> mutations are mostly deleterious, mutation rates should be reduced by natural selection. However, mutations also provide the raw material for adaptation. Therefore, evolutionary theory suggests that the mutation rate must balance between </w:t>
+        <w:t xml:space="preserve"> mutations are mostly deleterious, mutation rates should be reduced by natural </w:t>
+      </w:r>
+      <w:r>
+        <w:lastRenderedPageBreak/>
+        <w:t xml:space="preserve">selection. However, mutations also provide the raw material for adaptation. Therefore, evolutionary theory suggests that the mutation rate must balance between </w:t>
       </w:r>
       <w:r>
         <w:rPr>
@@ -5014,163 +5984,457 @@
       <w:pPr>
         <w:bidi w:val="0"/>
         <w:spacing w:line="480" w:lineRule="auto"/>
-      </w:pPr>
-      <w:r>
-        <w:rPr>
-          <w:rFonts w:ascii="Georgia" w:hAnsi="Georgia"/>
+        <w:ind w:left="360"/>
+        <w:rPr>
+          <w:sz w:val="24"/>
+          <w:szCs w:val="24"/>
+          <w:rPrChange w:id="110" w:author="Yoav Ram" w:date="2013-12-24T11:10:00Z">
+            <w:rPr/>
+          </w:rPrChange>
+        </w:rPr>
+        <w:pPrChange w:id="111" w:author="Yoav Ram" w:date="2013-12-24T11:11:00Z">
+          <w:pPr>
+            <w:bidi w:val="0"/>
+            <w:spacing w:line="480" w:lineRule="auto"/>
+          </w:pPr>
+        </w:pPrChange>
+      </w:pPr>
+      <w:r>
+        <w:rPr>
+          <w:rFonts w:ascii="Georgia" w:hAnsi="Georgia"/>
+          <w:sz w:val="24"/>
+          <w:szCs w:val="24"/>
+          <w:rPrChange w:id="112" w:author="Yoav Ram" w:date="2013-12-24T11:10:00Z">
+            <w:rPr>
+              <w:rFonts w:ascii="Georgia" w:hAnsi="Georgia"/>
+            </w:rPr>
+          </w:rPrChange>
         </w:rPr>
         <w:t xml:space="preserve">We also revised </w:t>
       </w:r>
       <w:r>
         <w:rPr>
           <w:rFonts w:ascii="Georgia" w:hAnsi="Georgia"/>
+          <w:sz w:val="24"/>
+          <w:szCs w:val="24"/>
+          <w:rPrChange w:id="113" w:author="Yoav Ram" w:date="2013-12-24T11:10:00Z">
+            <w:rPr>
+              <w:rFonts w:ascii="Georgia" w:hAnsi="Georgia"/>
+            </w:rPr>
+          </w:rPrChange>
         </w:rPr>
         <w:t>the first two</w:t>
       </w:r>
       <w:r>
         <w:rPr>
           <w:rFonts w:ascii="Georgia" w:hAnsi="Georgia"/>
-        </w:rPr>
-        <w:t xml:space="preserve"> paragraphs of the introduction</w:t>
-      </w:r>
-      <w:commentRangeStart w:id="4"/>
-      <w:r>
-        <w:rPr>
-          <w:rFonts w:ascii="Georgia" w:hAnsi="Georgia"/>
-        </w:rPr>
-        <w:t>: "</w:t>
-      </w:r>
-      <w:r>
+          <w:sz w:val="24"/>
+          <w:szCs w:val="24"/>
+          <w:rPrChange w:id="114" w:author="Yoav Ram" w:date="2013-12-24T11:10:00Z">
+            <w:rPr>
+              <w:rFonts w:ascii="Georgia" w:hAnsi="Georgia"/>
+            </w:rPr>
+          </w:rPrChange>
+        </w:rPr>
+        <w:t xml:space="preserve"> paragraphs of the introduction: "</w:t>
+      </w:r>
+      <w:r>
+        <w:rPr>
+          <w:sz w:val="24"/>
+          <w:szCs w:val="24"/>
+          <w:rPrChange w:id="115" w:author="Yoav Ram" w:date="2013-12-24T11:10:00Z">
+            <w:rPr/>
+          </w:rPrChange>
+        </w:rPr>
         <w:t xml:space="preserve">There is experimental, clinical and theoretical evidence that high mutation rates increase the rate of adaptation and that during adaptive evolution, constitutive mutators - alleles that constitutively increase the mutation rate - can rise in frequency because of the beneficial mutations they generate </w:t>
       </w:r>
       <w:r>
+        <w:rPr>
+          <w:sz w:val="24"/>
+          <w:szCs w:val="24"/>
+          <w:rPrChange w:id="116" w:author="Yoav Ram" w:date="2013-12-24T11:10:00Z">
+            <w:rPr/>
+          </w:rPrChange>
+        </w:rPr>
         <w:fldChar w:fldCharType="begin" w:fldLock="1"/>
       </w:r>
       <w:r>
+        <w:rPr>
+          <w:sz w:val="24"/>
+          <w:szCs w:val="24"/>
+          <w:rPrChange w:id="117" w:author="Yoav Ram" w:date="2013-12-24T11:10:00Z">
+            <w:rPr/>
+          </w:rPrChange>
+        </w:rPr>
         <w:instrText>ADDIN CSL_CITATION { "citationItems" : [ { "id" : "ITEM-1", "itemData" : { "DOI" : "10.1002/1521-1878(200012)22:12&lt;1057::AID-BIES3&gt;3.0.CO;2-W", "ISSN" : "0265-9247", "PMID" : "11084621", "abstract" : "Natural selection can adjust the rate of mutation in a population by acting on allelic variation affecting processes of DNA replication and repair. Because mutation is the ultimate source of the genetic variation required for adaptation, it can be appealing to suppose that the genomic mutation rate is adjusted to a level that best promotes adaptation. Most mutations with phenotypic effects are harmful, however, and thus there is relentless selection within populations for lower genomic mutation rates. Selection on beneficial mutations can counter this effect by favoring alleles that raise the mutation rate, but the effect of beneficial mutations on the genomic mutation rate is extremely sensitive to recombination and is unlikely to be important in sexual populations. In contrast, high genomic mutation rates can evolve in asexual populations under the influence of beneficial mutations, but this phenomenon is probably of limited adaptive significance and represents, at best, a temporary reprieve from the continual selection pressure to reduce mutation. The physiological cost of reducing mutation below the low level observed in most populations may be the most important factor in setting the genomic mutation rate in sexual and asexual systems, regardless of the benefits of mutation in producing new adaptive variation. Maintenance of mutation rates higher than the minimum set by this \"cost of fidelity\" is likely only under special circumstances.", "author" : [ { "dropping-particle" : "", "family" : "Sniegowski", "given" : "Paul D.", "non-dropping-particle" : "", "parse-names" : false, "suffix" : "" }, { "dropping-particle" : "", "family" : "Gerrish", "given" : "Philip J.", "non-dropping-particle" : "", "parse-names" : false, "suffix" : "" }, { "dropping-particle" : "", "family" : "Johnson", "given" : "Toby", "non-dropping-particle" : "", "parse-names" : false, "suffix" : "" }, { "dropping-particle" : "", "family" : "Shaver", "given" : "Aaron", "non-dropping-particle" : "", "parse-names" : false, "suffix" : "" } ], "container-title" : "BioEssays", "id" : "ITEM-1", "issue" : "12", "issued" : { "date-parts" : [ [ "2000", "12" ] ] }, "page" : "1057-66", "title" : "The evolution of mutation rates: separating causes from consequences.", "type" : "article-journal", "volume" : "22" }, "uris" : [ "http://www.mendeley.com/documents/?uuid=877707e3-471f-4ead-a70f-87241ec5037e" ] }, { "id" : "ITEM-2", "itemData" : { "DOI" : "10.1111/j.1365-2958.2006.05150.x", "ISSN" : "0950-382X", "PMID" : "16677295", "abstract" : "Evolutionary success of bacteria relies on the constant fine-tuning of their mutation rates, which optimizes their adaptability to constantly changing environmental conditions. When adaptation is limited by the mutation supply rate, under some conditions, natural selection favours increased mutation rates by acting on allelic variation of the genetic systems that control fidelity of DNA replication and repair. Mutator alleles are carried to high frequency through hitchhiking with the adaptive mutations they generate. However, when fitness gain no longer counterbalances the fitness loss due to continuous generation of deleterious mutations, natural selection favours reduction of mutation rates. Selection and counter-selection of high mutation rates depends on many factors: the number of mutations required for adaptation, the strength of mutator alleles, bacterial population size, competition with other strains, migration, and spatial and temporal environmental heterogeneity. Such modulations of mutation rates may also play a role in the evolution of antibiotic resistance.", "author" : [ { "dropping-particle" : "", "family" : "Denamur", "given" : "Erick", "non-dropping-particle" : "", "parse-names" : false, "suffix" : "" }, { "dropping-particle" : "", "family" : "Matic", "given" : "Ivan", "non-dropping-particle" : "", "parse-names" : false, "suffix" : "" } ], "container-title" : "Molecular microbiology", "id" : "ITEM-2", "issue" : "4", "issued" : { "date-parts" : [ [ "2006", "5" ] ] }, "page" : "820-7", "title" : "Evolution of mutation rates in bacteria.", "type" : "article-journal", "volume" : "60" }, "uris" : [ "http://www.mendeley.com/documents/?uuid=16f2f8bc-97da-47fa-ae1a-58603ba66bca" ] }, { "id" : "ITEM-3", "itemData" : { "ISSN" : "1350-0872", "PMID" : "11988499", "abstract" : "The separation of sex and reproduction in bacteria and most other microbes makes their evolutionary adap- tation primarily dependent on mutation as the \u2018raw material\u2019. At first sight, producing as many mutations as possible may thus seem a profitable strategy for microbes, because it would allow them to respond rapidly to changing environmental conditions. How- ever, mutations come in many forms and only very few are beneficial for adaptation of the organism to its environment, while many more have deleterious effects (Sturtevant, 1937). This begs the question to what level the mutation rate should evolve to balance the necessity of adaptive change with the cost of deleterious mutations (Sniegowski et al., 2000). Whatever the best mutation rate might be theoretically, actual changes of the mutation rate come about by natural selection acting on mutants with different mutation rates. Since these forces can be different for individual mutation-rate mutants within a population and entire populations of such mutants (see below), the observed mutation rate does not always reflect a single theoretical optimum. Actual mutation rates are rather a product of the interplay between short- and long-term evolutionary forces acting on these mutants, where short-term forces affect the frequency of individual mutation-rate mutants within populations, and long-term forces affect the frequency of populations of these mutants relative to other populations. The clonal structure of most microbial populations causes competition between populations to be a relevant force.", "author" : [ { "dropping-particle" : "", "family" : "Visser", "given" : "J. Arjan G. M.", "non-dropping-particle" : "de", "parse-names" : false, "suffix" : "" } ], "container-title" : "Microbiology (Reading, England)", "id" : "ITEM-3", "issue" : "Pt 5", "issued" : { "date-parts" : [ [ "2002", "5" ] ] }, "page" : "1247-52", "title" : "The fate of microbial mutators.", "type" : "article-journal", "volume" : "148" }, "uris" : [ "http://www.mendeley.com/documents/?uuid=5c9d401b-35f7-4b0b-9cd9-1e433221d47f" ] } ], "mendeley" : { "manualFormatting" : "(reviewed in Sniegowski et al. 2000; de Visser 2002; Denamur and Matic 2006)", "previouslyFormattedCitation" : "(Sniegowski et al. 2000; de Visser 2002; Denamur and Matic 2006)" }, "properties" : { "noteIndex" : 0 }, "schema" : "https://github.com/citation-style-language/schema/raw/master/csl-citation.json" }</w:instrText>
       </w:r>
       <w:r>
+        <w:rPr>
+          <w:sz w:val="24"/>
+          <w:szCs w:val="24"/>
+          <w:rPrChange w:id="118" w:author="Yoav Ram" w:date="2013-12-24T11:10:00Z">
+            <w:rPr/>
+          </w:rPrChange>
+        </w:rPr>
         <w:fldChar w:fldCharType="separate"/>
       </w:r>
       <w:r>
         <w:rPr>
           <w:noProof/>
+          <w:sz w:val="24"/>
+          <w:szCs w:val="24"/>
+          <w:rPrChange w:id="119" w:author="Yoav Ram" w:date="2013-12-24T11:10:00Z">
+            <w:rPr>
+              <w:noProof/>
+            </w:rPr>
+          </w:rPrChange>
         </w:rPr>
         <w:t>(reviewed in Sniegowski et al. 2000; de Visser 2002; Denamur and Matic 2006)</w:t>
       </w:r>
       <w:r>
+        <w:rPr>
+          <w:sz w:val="24"/>
+          <w:szCs w:val="24"/>
+          <w:rPrChange w:id="120" w:author="Yoav Ram" w:date="2013-12-24T11:10:00Z">
+            <w:rPr/>
+          </w:rPrChange>
+        </w:rPr>
         <w:fldChar w:fldCharType="end"/>
       </w:r>
       <w:r>
+        <w:rPr>
+          <w:sz w:val="24"/>
+          <w:szCs w:val="24"/>
+          <w:rPrChange w:id="121" w:author="Yoav Ram" w:date="2013-12-24T11:10:00Z">
+            <w:rPr/>
+          </w:rPrChange>
+        </w:rPr>
         <w:t xml:space="preserve">. However, during evolution in a stable environment, constitutive mutators become associated with poor genetic backgrounds due to increased accumulation of deleterious mutations – as evidenced both in the lab </w:t>
       </w:r>
       <w:r>
+        <w:rPr>
+          <w:sz w:val="24"/>
+          <w:szCs w:val="24"/>
+          <w:rPrChange w:id="122" w:author="Yoav Ram" w:date="2013-12-24T11:10:00Z">
+            <w:rPr/>
+          </w:rPrChange>
+        </w:rPr>
         <w:fldChar w:fldCharType="begin" w:fldLock="1"/>
       </w:r>
       <w:r>
+        <w:rPr>
+          <w:sz w:val="24"/>
+          <w:szCs w:val="24"/>
+          <w:rPrChange w:id="123" w:author="Yoav Ram" w:date="2013-12-24T11:10:00Z">
+            <w:rPr/>
+          </w:rPrChange>
+        </w:rPr>
         <w:instrText>ADDIN CSL_CITATION { "citationItems" : [ { "id" : "ITEM-1", "itemData" : { "ISSN" : "0016-6731", "PMID" : "10757746", "abstract" : "We have examined the composition of members of mutator populations of Escherichia coli by employing an extensive set of phenotypic screens that allow us to monitor the function of &gt;700 genes, constituting approximately 15% of the genome. We looked at mismatch repair deficient cells after repeated cycles of single colony isolation on rich medium to generate lineages that are forced through severe bottlenecks, and compared the results to those for wild-type strains. The mutator lineages continued to accumulate mutations rapidly with each increasing cycle of colony isolation. By the end of the 40th cycle, after approximately 1000 generations, most of the lineages had reduced colony size, 4% had died out, 55% had auxotrophic requirements (increasing to 80% after 60 cycles), and 70% had defects in at least one sugar or catabolic pathway. In addition, 33% had a defect in cell motility, and 26% were either temperature-sensitive or cold-sensitive lethals. On the other hand, only 3% of the wild-type lineages had detectable mutations of any type after 40 cycles. By the 60th cycle, the typical mutator cell carried 4-5 inactive genes among the 15% of the genome being monitored, indicating that the average cell carried at least 24-30 inactivated genes distributed throughout the genome. Remarkably, 30% of the lineages had lost the ability to utilize xylose as a carbon source. DNA sequencing revealed that most of the Xyl(-) mutants had a frameshift in a run of eight G's (GGGGGGGG) in the xylB gene, either adding or deleting one -G-. Further analysis indicated that rendering E. coli deficient in mismatch repair unmasks hypermutable sites in certain genes or intergenic regions. Growth curves and competition tests on lineages that passed through 90 cycles of single colony isolation showed that all lineages suffered reduced fitness. We discuss these results in terms of the value of mutators in cellular evolution.", "author" : [ { "dropping-particle" : "", "family" : "Funchain", "given" : "Pauline", "non-dropping-particle" : "", "parse-names" : false, "suffix" : "" }, { "dropping-particle" : "", "family" : "Yeung", "given" : "Annie", "non-dropping-particle" : "", "parse-names" : false, "suffix" : "" }, { "dropping-particle" : "", "family" : "Stewart", "given" : "Jean Lee", "non-dropping-particle" : "", "parse-names" : false, "suffix" : "" }, { "dropping-particle" : "", "family" : "Lin", "given" : "Rose", "non-dropping-particle" : "", "parse-names" : false, "suffix" : "" }, { "dropping-particle" : "", "family" : "Slupska", "given" : "Malgorzata M.", "non-dropping-particle" : "", "parse-names" : false, "suffix" : "" }, { "dropping-particle" : "", "family" : "Miller", "given" : "Jeffrey H.", "non-dropping-particle" : "", "parse-names" : false, "suffix" : "" } ], "container-title" : "Genetics", "id" : "ITEM-1", "issue" : "3", "issued" : { "date-parts" : [ [ "2000", "3" ] ] }, "note" : "-the typical mutator cell carried ... at least 24\u201330 inactivated genes distributed throughout the genome. \n-all lineages suffered reduced fitness\n-approximated by phenotypic screen on &gt;700 genes\n\n        \n\n      ", "page" : "959-70", "title" : "The consequences of growth of a mutator strain of &lt;i&gt;Escherichia coli&lt;/i&gt; as measured by loss of function among multiple gene targets and loss of fitness.", "type" : "article-journal", "volume" : "154" }, "uris" : [ "http://www.mendeley.com/documents/?uuid=d0ea5119-27f1-4350-a22f-e3a99e3d2105" ] } ], "mendeley" : { "previouslyFormattedCitation" : "(Funchain et al. 2000)" }, "properties" : { "noteIndex" : 0 }, "schema" : "https://github.com/citation-style-language/schema/raw/master/csl-citation.json" }</w:instrText>
       </w:r>
       <w:r>
+        <w:rPr>
+          <w:sz w:val="24"/>
+          <w:szCs w:val="24"/>
+          <w:rPrChange w:id="124" w:author="Yoav Ram" w:date="2013-12-24T11:10:00Z">
+            <w:rPr/>
+          </w:rPrChange>
+        </w:rPr>
         <w:fldChar w:fldCharType="separate"/>
       </w:r>
       <w:r>
         <w:rPr>
           <w:noProof/>
+          <w:sz w:val="24"/>
+          <w:szCs w:val="24"/>
+          <w:rPrChange w:id="125" w:author="Yoav Ram" w:date="2013-12-24T11:10:00Z">
+            <w:rPr>
+              <w:noProof/>
+            </w:rPr>
+          </w:rPrChange>
         </w:rPr>
         <w:t>(Funchain et al. 2000)</w:t>
       </w:r>
       <w:r>
+        <w:rPr>
+          <w:sz w:val="24"/>
+          <w:szCs w:val="24"/>
+          <w:rPrChange w:id="126" w:author="Yoav Ram" w:date="2013-12-24T11:10:00Z">
+            <w:rPr/>
+          </w:rPrChange>
+        </w:rPr>
         <w:fldChar w:fldCharType="end"/>
       </w:r>
       <w:r>
+        <w:rPr>
+          <w:sz w:val="24"/>
+          <w:szCs w:val="24"/>
+          <w:rPrChange w:id="127" w:author="Yoav Ram" w:date="2013-12-24T11:10:00Z">
+            <w:rPr/>
+          </w:rPrChange>
+        </w:rPr>
         <w:t xml:space="preserve"> and in the clinic </w:t>
       </w:r>
       <w:r>
+        <w:rPr>
+          <w:sz w:val="24"/>
+          <w:szCs w:val="24"/>
+          <w:rPrChange w:id="128" w:author="Yoav Ram" w:date="2013-12-24T11:10:00Z">
+            <w:rPr/>
+          </w:rPrChange>
+        </w:rPr>
         <w:fldChar w:fldCharType="begin" w:fldLock="1"/>
       </w:r>
       <w:r>
+        <w:rPr>
+          <w:sz w:val="24"/>
+          <w:szCs w:val="24"/>
+          <w:rPrChange w:id="129" w:author="Yoav Ram" w:date="2013-12-24T11:10:00Z">
+            <w:rPr/>
+          </w:rPrChange>
+        </w:rPr>
         <w:instrText>ADDIN CSL_CITATION { "citationItems" : [ { "id" : "ITEM-1", "itemData" : { "DOI" : "10.1099/mic.0.2006/003400-0", "ISSN" : "1350-0872", "PMID" : "17464058", "abstract" : "The high prevalence of hypermutable (mismatch repair-deficient) Pseudomonas aeruginosa strains in patients with cystic fibrosis (CF) is thought to be driven by their co-selection with adaptive mutations required for long-term persistence. Whether the increased mutation rate of naturally hypermutable strains is associated with a biological benefit or cost for the colonization of secondary environments is not known. Thirty-nine P. aeruginosa strains were collected from ten patients with CF during their course of chronic lung infections and screened for hypermutability. Seven hypermutable P. aeruginosa strains (18 %) isolated from six patients with CF (60 %) were identified and assigned to five different genotypes. Complementation and sequence analysis in the mutS, mutL and uvrD genes of these hypermutable P. aeruginosa strains revealed novel mutations. To understand the consequences of hypermutation for the fitness of the organisms, five pairs of clinical wild-type/hypermutable, clonally related P. aeruginosa strains and the laboratory strains PAO1/PAO1DeltamutS were subjected to competition in vitro and in the agar-beads mouse model of chronic airway infection. When tested in competition assay in vitro, the wild-type outcompeted four clinical hypermutable strains and the PAO1DeltamutS strain. In vivo, all of the hypermutable strains were less efficient at establishing lung infection than their wild-type clones. These results suggest that P. aeruginosa hypermutation is associated with a biological cost, reducing the potential for colonization of new environments and therefore strain transmissibility.", "author" : [ { "dropping-particle" : "", "family" : "Montanari", "given" : "Sara", "non-dropping-particle" : "", "parse-names" : false, "suffix" : "" }, { "dropping-particle" : "", "family" : "Oliver", "given" : "Antonio", "non-dropping-particle" : "", "parse-names" : false, "suffix" : "" }, { "dropping-particle" : "", "family" : "Salerno", "given" : "Paola", "non-dropping-particle" : "", "parse-names" : false, "suffix" : "" }, { "dropping-particle" : "", "family" : "Mena", "given" : "Ana", "non-dropping-particle" : "", "parse-names" : false, "suffix" : "" }, { "dropping-particle" : "", "family" : "Bertoni", "given" : "Giovanni", "non-dropping-particle" : "", "parse-names" : false, "suffix" : "" }, { "dropping-particle" : "", "family" : "T\u00fcmmler", "given" : "Burkhard", "non-dropping-particle" : "", "parse-names" : false, "suffix" : "" }, { "dropping-particle" : "", "family" : "Cariani", "given" : "Lisa", "non-dropping-particle" : "", "parse-names" : false, "suffix" : "" }, { "dropping-particle" : "", "family" : "Conese", "given" : "Massimo", "non-dropping-particle" : "", "parse-names" : false, "suffix" : "" }, { "dropping-particle" : "", "family" : "D\u00f6ring", "given" : "Gerd", "non-dropping-particle" : "", "parse-names" : false, "suffix" : "" }, { "dropping-particle" : "", "family" : "Bragonzi", "given" : "Alessandra", "non-dropping-particle" : "", "parse-names" : false, "suffix" : "" } ], "container-title" : "Microbiology (Reading, England)", "id" : "ITEM-1", "issue" : "Pt 5", "issued" : { "date-parts" : [ [ "2007", "5" ] ] }, "note" : "-In summary, our results show that although hypermutable P. aeruginosa strains are indeed very prevalent in chronic infections, which is probably linked to their co-selection with adaptive mutations such as those conferring antibiotic resistance, the increased mutagenesis is associated with an important biological cost, reducing potential for the coloni- zation of new environments and therefore strain transmis- sibility. These findings are certainly a step forward in our understanding of the epidemiology of chronic infections by hypermutable micro-organisms.", "page" : "1445-54", "title" : "Biological cost of hypermutation in &lt;i&gt;Pseudomonas aeruginosa&lt;/i&gt; strains from patients with cystic fibrosis.", "type" : "article-journal", "volume" : "153" }, "uris" : [ "http://www.mendeley.com/documents/?uuid=de7feed6-0b59-4903-8e94-b403cef2f6a6" ] } ], "mendeley" : { "previouslyFormattedCitation" : "(Montanari et al. 2007)" }, "properties" : { "noteIndex" : 0 }, "schema" : "https://github.com/citation-style-language/schema/raw/master/csl-citation.json" }</w:instrText>
       </w:r>
       <w:r>
+        <w:rPr>
+          <w:sz w:val="24"/>
+          <w:szCs w:val="24"/>
+          <w:rPrChange w:id="130" w:author="Yoav Ram" w:date="2013-12-24T11:10:00Z">
+            <w:rPr/>
+          </w:rPrChange>
+        </w:rPr>
         <w:fldChar w:fldCharType="separate"/>
       </w:r>
       <w:r>
         <w:rPr>
           <w:noProof/>
+          <w:sz w:val="24"/>
+          <w:szCs w:val="24"/>
+          <w:rPrChange w:id="131" w:author="Yoav Ram" w:date="2013-12-24T11:10:00Z">
+            <w:rPr>
+              <w:noProof/>
+            </w:rPr>
+          </w:rPrChange>
         </w:rPr>
         <w:t>(Montanari et al. 2007)</w:t>
       </w:r>
       <w:r>
+        <w:rPr>
+          <w:sz w:val="24"/>
+          <w:szCs w:val="24"/>
+          <w:rPrChange w:id="132" w:author="Yoav Ram" w:date="2013-12-24T11:10:00Z">
+            <w:rPr/>
+          </w:rPrChange>
+        </w:rPr>
         <w:fldChar w:fldCharType="end"/>
       </w:r>
       <w:r>
+        <w:rPr>
+          <w:sz w:val="24"/>
+          <w:szCs w:val="24"/>
+          <w:rPrChange w:id="133" w:author="Yoav Ram" w:date="2013-12-24T11:10:00Z">
+            <w:rPr/>
+          </w:rPrChange>
+        </w:rPr>
         <w:t xml:space="preserve">. Models of mutator alleles support the "reduction principle" </w:t>
       </w:r>
       <w:r>
+        <w:rPr>
+          <w:sz w:val="24"/>
+          <w:szCs w:val="24"/>
+          <w:rPrChange w:id="134" w:author="Yoav Ram" w:date="2013-12-24T11:10:00Z">
+            <w:rPr/>
+          </w:rPrChange>
+        </w:rPr>
         <w:fldChar w:fldCharType="begin" w:fldLock="1"/>
       </w:r>
       <w:r>
+        <w:rPr>
+          <w:sz w:val="24"/>
+          <w:szCs w:val="24"/>
+          <w:rPrChange w:id="135" w:author="Yoav Ram" w:date="2013-12-24T11:10:00Z">
+            <w:rPr/>
+          </w:rPrChange>
+        </w:rPr>
         <w:instrText>ADDIN CSL_CITATION { "citationItems" : [ { "id" : "ITEM-1", "itemData" : { "ISSN" : "0040-5809", "PMID" : "3750215", "abstract" : "A deterministic two-locus population genetic model with random mating is studied. The first locus, with two alleles, is subject to mutation and arbitrary viability selection. The second locus, with an arbitrary number of alleles, controls the mutation at the first locus. A class of viability-analogous Hardy-Weinberg equilibria is analyzed in which the selected gene and the modifier locus are in linkage equilibrium. It is shown that at these equilibria a reduction principle for the success of new mutation-modifying alleles is valid. A new allele at the modifier locus succeeds if its marginal average mutation rate is less than the mean mutation rate of the resident modifier allele evaluated at the equilibrium. Internal stability properties of these equilibria are also described.", "author" : [ { "dropping-particle" : "", "family" : "Liberman", "given" : "Uri", "non-dropping-particle" : "", "parse-names" : false, "suffix" : "" }, { "dropping-particle" : "", "family" : "Feldman", "given" : "Marcus W.", "non-dropping-particle" : "", "parse-names" : false, "suffix" : "" } ], "container-title" : "Theoretical population biology", "id" : "ITEM-1", "issue" : "1", "issued" : { "date-parts" : [ [ "1986", "8" ] ] }, "page" : "125-42", "title" : "Modifiers of mutation rate: a general reduction principle.", "type" : "article-journal", "volume" : "30" }, "uris" : [ "http://www.mendeley.com/documents/?uuid=7a6ab2cd-e32b-418b-96bb-eac9164f9fd6" ] } ], "mendeley" : { "previouslyFormattedCitation" : "(Liberman and Feldman 1986)" }, "properties" : { "noteIndex" : 0 }, "schema" : "https://github.com/citation-style-language/schema/raw/master/csl-citation.json" }</w:instrText>
       </w:r>
       <w:r>
+        <w:rPr>
+          <w:sz w:val="24"/>
+          <w:szCs w:val="24"/>
+          <w:rPrChange w:id="136" w:author="Yoav Ram" w:date="2013-12-24T11:10:00Z">
+            <w:rPr/>
+          </w:rPrChange>
+        </w:rPr>
         <w:fldChar w:fldCharType="separate"/>
       </w:r>
       <w:r>
         <w:rPr>
           <w:noProof/>
+          <w:sz w:val="24"/>
+          <w:szCs w:val="24"/>
+          <w:rPrChange w:id="137" w:author="Yoav Ram" w:date="2013-12-24T11:10:00Z">
+            <w:rPr>
+              <w:noProof/>
+            </w:rPr>
+          </w:rPrChange>
         </w:rPr>
         <w:t>(Liberman and Feldman 1986)</w:t>
       </w:r>
       <w:r>
+        <w:rPr>
+          <w:sz w:val="24"/>
+          <w:szCs w:val="24"/>
+          <w:rPrChange w:id="138" w:author="Yoav Ram" w:date="2013-12-24T11:10:00Z">
+            <w:rPr/>
+          </w:rPrChange>
+        </w:rPr>
         <w:fldChar w:fldCharType="end"/>
       </w:r>
       <w:r>
-        <w:t xml:space="preserve"> which suggests that natural selection reduces the mutation rate in a stable environment. But many adaptations may require new beneficial mutations, especially in asexual populations. This tension between the effects of beneficial and deleterious </w:t>
-      </w:r>
-      <w:r>
+        <w:rPr>
+          <w:sz w:val="24"/>
+          <w:szCs w:val="24"/>
+          <w:rPrChange w:id="139" w:author="Yoav Ram" w:date="2013-12-24T11:10:00Z">
+            <w:rPr/>
+          </w:rPrChange>
+        </w:rPr>
+        <w:t xml:space="preserve"> which suggests that natural selection reduces the mutation rate in a stable environment. But many adaptations may require new beneficial mutations, especially in asexual populations. This tension between the effects of beneficial and deleterious mutations leads to "the rise and fall of the mutator allele" dynamics, where mutator alleles increase in frequency in a maladapted population, only to be eliminated by selection when the population is well-</w:t>
+      </w:r>
+      <w:r>
+        <w:rPr>
+          <w:sz w:val="24"/>
+          <w:szCs w:val="24"/>
+          <w:rPrChange w:id="140" w:author="Yoav Ram" w:date="2013-12-24T11:10:00Z">
+            <w:rPr/>
+          </w:rPrChange>
+        </w:rPr>
         <w:lastRenderedPageBreak/>
-        <w:t xml:space="preserve">mutations leads to "the rise and fall of the mutator allele" dynamics, where mutator alleles increase in frequency in a maladapted population, only to be eliminated by selection when the population is well-adapted. This dynamic was studied using experimental evolution </w:t>
-      </w:r>
-      <w:r>
+        <w:t xml:space="preserve">adapted. This dynamic was studied using experimental evolution </w:t>
+      </w:r>
+      <w:r>
+        <w:rPr>
+          <w:sz w:val="24"/>
+          <w:szCs w:val="24"/>
+          <w:rPrChange w:id="141" w:author="Yoav Ram" w:date="2013-12-24T11:10:00Z">
+            <w:rPr/>
+          </w:rPrChange>
+        </w:rPr>
         <w:fldChar w:fldCharType="begin" w:fldLock="1"/>
       </w:r>
       <w:r>
+        <w:rPr>
+          <w:sz w:val="24"/>
+          <w:szCs w:val="24"/>
+          <w:rPrChange w:id="142" w:author="Yoav Ram" w:date="2013-12-24T11:10:00Z">
+            <w:rPr/>
+          </w:rPrChange>
+        </w:rPr>
         <w:instrText>ADDIN CSL_CITATION { "citationItems" : [ { "id" : "ITEM-1", "itemData" : { "DOI" : "10.1038/42701", "ISSN" : "0028-0836", "PMID" : "9192894", "abstract" : "Most mutations are likely to be deleterious, and so the spontaneous mutation rate is generally held at a very low value. Nonetheless, evolutionary theory predicts that high mutation rates can evolve under certain circumstances. Empirical observations have previously been limited to short-term studies of the fates of mutator strains deliberately introduced into laboratory populations of Escherichia coli, and to the effects of intense selective events on mutator frequencies in E. coli. Here we report the rise of spontaneously originated mutators in populations of E. coli undergoing long-term adaptation to a new environment. Our results corroborate computer simulations of mutator evolution in adapting clonal populations, and may help to explain observations that associate high mutation rates with emerging pathogens and with certain cancers.", "author" : [ { "dropping-particle" : "", "family" : "Sniegowski", "given" : "Paul D.", "non-dropping-particle" : "", "parse-names" : false, "suffix" : "" }, { "dropping-particle" : "", "family" : "Gerrish", "given" : "Philip J.", "non-dropping-particle" : "", "parse-names" : false, "suffix" : "" }, { "dropping-particle" : "", "family" : "Lenski", "given" : "Richard E.", "non-dropping-particle" : "", "parse-names" : false, "suffix" : "" } ], "chapter-number" : "NY", "container-title" : "Nature", "id" : "ITEM-1", "issue" : "6634", "issued" : { "date-parts" : [ [ "1997", "6" ] ] }, "note" : "experimental\n\n        \n3/12 populations increase mutation rate within 10,000 generations to between 1 and two orders of magnitude higher\n\n        \nmutator lineages remained mutators - persistence", "page" : "703-5", "title" : "Evolution of high mutation rates in experimental populations of E. coli.", "type" : "article-journal", "volume" : "387" }, "uris" : [ "http://www.mendeley.com/documents/?uuid=ebc3ea94-3856-48ec-8a84-0a8de217730f" ] }, { "id" : "ITEM-2", "itemData" : { "DOI" : "10.1073/pnas.1219574110", "ISSN" : "0027-8424", "abstract" : "Mutations are the ultimate source of heritable variation for evolution. Understanding how mutation rates themselves evolve is thus essential for quantitatively understanding many evolutionary processes. According to theory, mutation rates should be minimized for well-adapted populations living in stable environments, whereas hypermutators may evolve if conditions change. However, the long-term fate of hypermutators is unknown. Using a phylogenomic approach, we found that an adapting Escherichia coli population that first evolved a mutT hypermutator phenotype was later invaded by two independent lineages with mutY mutations that reduced genome-wide mutation rates. Applying neutral theory to synonymous substitutions, we dated the emergence of these mutations and inferred that the mutT mutation increased the point-mutation rate by \u223c150-fold, whereas the mutY mutations reduced the rate by \u223c40\u201360%, with a corresponding decrease in the genetic load. Thus, the long-term fate of the hypermutators was governed by the selective advantage arising from a reduced mutation rate as the potential for further adaptation declined.", "author" : [ { "dropping-particle" : "", "family" : "Wielgoss", "given" : "S\u00e9bastien", "non-dropping-particle" : "", "parse-names" : false, "suffix" : "" }, { "dropping-particle" : "", "family" : "Barrick", "given" : "Jeffrey E.", "non-dropping-particle" : "", "parse-names" : false, "suffix" : "" }, { "dropping-particle" : "", "family" : "Tenaillon", "given" : "Olivier", "non-dropping-particle" : "", "parse-names" : false, "suffix" : "" }, { "dropping-particle" : "", "family" : "Wiser", "given" : "Michael J", "non-dropping-particle" : "", "parse-names" : false, "suffix" : "" }, { "dropping-particle" : "", "family" : "Dittmar", "given" : "W James", "non-dropping-particle" : "", "parse-names" : false, "suffix" : "" }, { "dropping-particle" : "", "family" : "Cruveiller", "given" : "S.", "non-dropping-particle" : "", "parse-names" : false, "suffix" : "" }, { "dropping-particle" : "", "family" : "Chane-Woon-Ming", "given" : "B.", "non-dropping-particle" : "", "parse-names" : false, "suffix" : "" }, { "dropping-particle" : "", "family" : "Medigue", "given" : "C.", "non-dropping-particle" : "", "parse-names" : false, "suffix" : "" }, { "dropping-particle" : "", "family" : "Lenski", "given" : "Richard E.", "non-dropping-particle" : "", "parse-names" : false, "suffix" : "" }, { "dropping-particle" : "", "family" : "Schneider", "given" : "D.", "non-dropping-particle" : "", "parse-names" : false, "suffix" : "" } ], "container-title" : "Proceedings of the National Academy of Sciences", "id" : "ITEM-2", "issue" : "1", "issued" : { "date-parts" : [ [ "2012", "12", "17" ] ] }, "note" : "estimating mutation rates from phylogenetic data\ncalculates selection coefficient for anti-mutators - 0.0037 and 0.0057", "page" : "222-227", "title" : "Mutation rate dynamics in a bacterial population reflect tension between adaptation and genetic load", "type" : "article-journal", "volume" : "110" }, "uris" : [ "http://www.mendeley.com/documents/?uuid=7f0edfd6-faf7-4ada-8e8b-67a0361fa9bf" ] } ], "mendeley" : { "previouslyFormattedCitation" : "(Sniegowski et al. 1997; Wielgoss et al. 2012)" }, "properties" : { "noteIndex" : 0 }, "schema" : "https://github.com/citation-style-language/schema/raw/master/csl-citation.json" }</w:instrText>
       </w:r>
       <w:r>
+        <w:rPr>
+          <w:sz w:val="24"/>
+          <w:szCs w:val="24"/>
+          <w:rPrChange w:id="143" w:author="Yoav Ram" w:date="2013-12-24T11:10:00Z">
+            <w:rPr/>
+          </w:rPrChange>
+        </w:rPr>
         <w:fldChar w:fldCharType="separate"/>
       </w:r>
       <w:r>
         <w:rPr>
           <w:noProof/>
+          <w:sz w:val="24"/>
+          <w:szCs w:val="24"/>
+          <w:rPrChange w:id="144" w:author="Yoav Ram" w:date="2013-12-24T11:10:00Z">
+            <w:rPr>
+              <w:noProof/>
+            </w:rPr>
+          </w:rPrChange>
         </w:rPr>
         <w:t>(Sniegowski et al. 1997; Wielgoss et al. 2012)</w:t>
       </w:r>
       <w:r>
+        <w:rPr>
+          <w:sz w:val="24"/>
+          <w:szCs w:val="24"/>
+          <w:rPrChange w:id="145" w:author="Yoav Ram" w:date="2013-12-24T11:10:00Z">
+            <w:rPr/>
+          </w:rPrChange>
+        </w:rPr>
         <w:fldChar w:fldCharType="end"/>
       </w:r>
       <w:r>
+        <w:rPr>
+          <w:sz w:val="24"/>
+          <w:szCs w:val="24"/>
+          <w:rPrChange w:id="146" w:author="Yoav Ram" w:date="2013-12-24T11:10:00Z">
+            <w:rPr/>
+          </w:rPrChange>
+        </w:rPr>
         <w:t xml:space="preserve">, mathematical analysis, and simulations </w:t>
       </w:r>
       <w:r>
+        <w:rPr>
+          <w:sz w:val="24"/>
+          <w:szCs w:val="24"/>
+          <w:rPrChange w:id="147" w:author="Yoav Ram" w:date="2013-12-24T11:10:00Z">
+            <w:rPr/>
+          </w:rPrChange>
+        </w:rPr>
         <w:fldChar w:fldCharType="begin" w:fldLock="1"/>
       </w:r>
       <w:r>
+        <w:rPr>
+          <w:sz w:val="24"/>
+          <w:szCs w:val="24"/>
+          <w:rPrChange w:id="148" w:author="Yoav Ram" w:date="2013-12-24T11:10:00Z">
+            <w:rPr/>
+          </w:rPrChange>
+        </w:rPr>
         <w:instrText>ADDIN CSL_CITATION { "citationItems" : [ { "id" : "ITEM-1", "itemData" : { "DOI" : "10.1038/42696", "ISSN" : "0028-0836", "PMID" : "9192893", "abstract" : "Because most newly arising mutations are neutral or deleterious, it has been argued that the mutation rate has evolved to be as low as possible, limited only by the cost of error-avoidance and error-correction mechanisms. But up to one per cent of natural bacterial isolates are 'mutator' clones that have high mutation rates. We consider here whether high mutation rates might play an important role in adaptive evolution. Models of large, asexual, clonal populations adapting to a new environment show that strong mutator genes (such as those that increase mutation rates by 1,000-fold) can accelerate adaptation, even if the mutator gene remains at a very low frequency (for example, 10[-5]). Less potent mutators (10 to 100-fold increase) can become fixed in a fraction of finite populations. The parameters of the model have been set to values typical for Escherichia coli cultures, which behave in a manner similar to the model in long-term adaptation experiments.", "author" : [ { "dropping-particle" : "", "family" : "Taddei", "given" : "Fran\u00e7ois", "non-dropping-particle" : "", "parse-names" : false, "suffix" : "" }, { "dropping-particle" : "", "family" : "Radman", "given" : "Miroslav", "non-dropping-particle" : "", "parse-names" : false, "suffix" : "" }, { "dropping-particle" : "", "family" : "Maynard Smith", "given" : "John", "non-dropping-particle" : "", "parse-names" : false, "suffix" : "" }, { "dropping-particle" : "", "family" : "Toupance", "given" : "Bruno", "non-dropping-particle" : "", "parse-names" : false, "suffix" : "" }, { "dropping-particle" : "", "family" : "Gouyon", "given" : "Pierre-Henri", "non-dropping-particle" : "", "parse-names" : false, "suffix" : "" }, { "dropping-particle" : "", "family" : "Godelle", "given" : "Bernard", "non-dropping-particle" : "", "parse-names" : false, "suffix" : "" } ], "container-title" : "Nature", "id" : "ITEM-1", "issue" : "6634", "issued" : { "date-parts" : [ [ "1997", "6" ] ] }, "note" : "-transient mutators:  by mutation and reverse mutation at modifier gene. rate: ~ 10-5-10-7\n-if transient effect is removed, that is, no reversion allowed,  than mutators do not speed adaptation\n-\"Furthermore, these results show that during the course of evolution, where phases of adaptation and stasis alternate, there is no pure strategy of mutation rate. Rather, selection seems to result in an alternation of high and low mutation rate through forward and reverse mutations at the mutator locus. Alternatively, transient mutators\nability by increasing their mutation rate: for example, inducible mechanisms (see ref. 30 for a review) might be particularly useful in response to stress.\"\n      ", "page" : "700-2", "title" : "Role of mutator alleles in adaptive evolution.", "type" : "article-journal", "volume" : "387" }, "uris" : [ "http://www.mendeley.com/documents/?uuid=b44ffa24-a082-102d-8a22-0024e85e2bb9" ] }, { "id" : "ITEM-2", "itemData" : { "DOI" : "10.1103/PhysRevLett.80.2012", "ISSN" : "0031-9007", "abstract" : "We investigate a model of evolutionary dynamics on a smooth landscape which features a ``mutator'' allele whose effect is to increase the mutation rate. We show that the expected proportion of mutators far from equilibrium, when the fitness is steadily increasing in time, is governed solely by the transition rates into and out of the mutator state. This results is a much faster rate of fitness increase than would be the case without the mutator allele. Near the fitness equilibrium, however, the mutators are severely suppressed, due to the detrimental effects of a large mutation rate near the fitness maximum. We discuss the results of a recent experiment on natural selection of E. coli in the light of our model.", "author" : [ { "dropping-particle" : "", "family" : "Kessler", "given" : "David A", "non-dropping-particle" : "", "parse-names" : false, "suffix" : "" }, { "dropping-particle" : "", "family" : "Levine", "given" : "Herbert", "non-dropping-particle" : "", "parse-names" : false, "suffix" : "" } ], "container-title" : "Physical Review Letters", "id" : "ITEM-2", "issue" : "9", "issued" : { "date-parts" : [ [ "1998", "3" ] ] }, "page" : "2012-2015", "title" : "Mutator Dynamics on a Smooth Evolutionary Landscape", "type" : "article-journal", "volume" : "80" }, "uris" : [ "http://www.mendeley.com/documents/?uuid=87e79d5f-65b8-40bf-8c34-1a7629afca5e" ] }, { "id" : "ITEM-3", "itemData" : { "ISSN" : "0016-6731", "PMID" : "10353893", "abstract" : "Selection of mutator alleles, increasing the mutation rate up to 10, 000-fold, has been observed during in vitro experimental evolution. This spread is ascribed to the hitchhiking of mutator alleles with favorable mutations, as demonstrated by a theoretical model using selective parameters corresponding to such experiments. Observations of unexpectedly high frequencies of mutators in natural isolates suggest that the same phenomenon could occur in the wild. But it remains questionable whether realistic in natura parameter values could also result in selection of mutators. In particular, the main parameters of adaptation, the size of the adapting population and the height and steepness of the adaptive peak characterizing adaptation, are very variable in nature. By simulation approach, we studied the effect of these parameters on the selection of mutators in asexual populations, assuming additive fitness. We show that the larger the population size, the more likely the fixation of mutator alleles. At a large population size, at least four adaptive mutations are needed for mutator fixation; moreover, under stronger selection stronger mutators are selected. We propose a model based on multiple mutations to illustrate how second-order selection can optimize population fitness when few favorable mutations are required for adaptation.", "author" : [ { "dropping-particle" : "", "family" : "Tenaillon", "given" : "Olivier", "non-dropping-particle" : "", "parse-names" : false, "suffix" : "" }, { "dropping-particle" : "", "family" : "Toupance", "given" : "Bruno", "non-dropping-particle" : "", "parse-names" : false, "suffix" : "" }, { "dropping-particle" : "", "family" : "Nagard", "given" : "Herve", "non-dropping-particle" : "Le", "parse-names" : false, "suffix" : "" }, { "dropping-particle" : "", "family" : "Taddei", "given" : "Fran\u00e7ois", "non-dropping-particle" : "", "parse-names" : false, "suffix" : "" }, { "dropping-particle" : "", "family" : "Godelle", "given" : "Bernard", "non-dropping-particle" : "", "parse-names" : false, "suffix" : "" } ], "container-title" : "Genetics", "id" : "ITEM-3", "issue" : "2", "issued" : { "date-parts" : [ [ "1999", "6" ] ] }, "note" : "treis to evaluate the results of Taddei et al 1997 for \"natural\" parameter values:\n*population size\n*number of beneficial mutations needed for adaptation\n*selection coefficient of beneficial mutations\n\n        \n\n        \nprobability of fixation is defined as the percantage of populations in which the frequency of the mutator  at the end of adaptation reaches 95% - much harder for the mutator then in our model", "page" : "485-93", "title" : "Mutators, population size, adaptive landscape and the adaptation of asexual populations of bacteria.", "type" : "article-journal", "volume" : "152" }, "uris" : [ "http://www.mendeley.com/documents/?uuid=31a3329f-09b7-46c8-ae20-0987c1294b44" ] } ], "mendeley" : { "previouslyFormattedCitation" : "(Taddei et al. 1997; Kessler and Levine 1998; Tenaillon et al. 1999)" }, "properties" : { "noteIndex" : 0 }, "schema" : "https://github.com/citation-style-language/schema/raw/master/csl-citation.json" }</w:instrText>
       </w:r>
       <w:r>
+        <w:rPr>
+          <w:sz w:val="24"/>
+          <w:szCs w:val="24"/>
+          <w:rPrChange w:id="149" w:author="Yoav Ram" w:date="2013-12-24T11:10:00Z">
+            <w:rPr/>
+          </w:rPrChange>
+        </w:rPr>
         <w:fldChar w:fldCharType="separate"/>
       </w:r>
       <w:r>
         <w:rPr>
           <w:noProof/>
+          <w:sz w:val="24"/>
+          <w:szCs w:val="24"/>
+          <w:rPrChange w:id="150" w:author="Yoav Ram" w:date="2013-12-24T11:10:00Z">
+            <w:rPr>
+              <w:noProof/>
+            </w:rPr>
+          </w:rPrChange>
         </w:rPr>
         <w:t>(Taddei et al. 1997; Kessler and Levine 1998; Tenaillon et al. 1999)</w:t>
       </w:r>
       <w:r>
+        <w:rPr>
+          <w:sz w:val="24"/>
+          <w:szCs w:val="24"/>
+          <w:rPrChange w:id="151" w:author="Yoav Ram" w:date="2013-12-24T11:10:00Z">
+            <w:rPr/>
+          </w:rPrChange>
+        </w:rPr>
         <w:fldChar w:fldCharType="end"/>
       </w:r>
       <w:r>
+        <w:rPr>
+          <w:sz w:val="24"/>
+          <w:szCs w:val="24"/>
+          <w:rPrChange w:id="152" w:author="Yoav Ram" w:date="2013-12-24T11:10:00Z">
+            <w:rPr/>
+          </w:rPrChange>
+        </w:rPr>
         <w:t xml:space="preserve">. </w:t>
       </w:r>
     </w:p>
@@ -5178,103 +6442,281 @@
       <w:pPr>
         <w:bidi w:val="0"/>
         <w:spacing w:line="480" w:lineRule="auto"/>
-      </w:pPr>
-      <w:r>
+        <w:ind w:left="360"/>
+        <w:rPr>
+          <w:sz w:val="24"/>
+          <w:szCs w:val="24"/>
+          <w:rPrChange w:id="153" w:author="Yoav Ram" w:date="2013-12-24T11:10:00Z">
+            <w:rPr/>
+          </w:rPrChange>
+        </w:rPr>
+        <w:pPrChange w:id="154" w:author="Yoav Ram" w:date="2013-12-24T11:11:00Z">
+          <w:pPr>
+            <w:bidi w:val="0"/>
+            <w:spacing w:line="480" w:lineRule="auto"/>
+          </w:pPr>
+        </w:pPrChange>
+      </w:pPr>
+      <w:r>
+        <w:rPr>
+          <w:sz w:val="24"/>
+          <w:szCs w:val="24"/>
+          <w:rPrChange w:id="155" w:author="Yoav Ram" w:date="2013-12-24T11:10:00Z">
+            <w:rPr/>
+          </w:rPrChange>
+        </w:rPr>
         <w:t xml:space="preserve">Leigh </w:t>
       </w:r>
       <w:r>
+        <w:rPr>
+          <w:sz w:val="24"/>
+          <w:szCs w:val="24"/>
+          <w:rPrChange w:id="156" w:author="Yoav Ram" w:date="2013-12-24T11:10:00Z">
+            <w:rPr/>
+          </w:rPrChange>
+        </w:rPr>
         <w:fldChar w:fldCharType="begin" w:fldLock="1"/>
       </w:r>
       <w:r>
+        <w:rPr>
+          <w:sz w:val="24"/>
+          <w:szCs w:val="24"/>
+          <w:rPrChange w:id="157" w:author="Yoav Ram" w:date="2013-12-24T11:10:00Z">
+            <w:rPr/>
+          </w:rPrChange>
+        </w:rPr>
         <w:instrText>ADDIN CSL_CITATION { "citationItems" : [ { "id" : "ITEM-1", "itemData" : { "author" : [ { "dropping-particle" : "", "family" : "Leigh", "given" : "Egbert Giles Jr.", "non-dropping-particle" : "", "parse-names" : false, "suffix" : "" } ], "container-title" : "The American Naturalist", "id" : "ITEM-1", "issue" : "937", "issued" : { "date-parts" : [ [ "1970" ] ] }, "note" : "- \"This report calculates the selection pressures acting on different types of mutator genes\"\n - in asexuals selection favors the (Kimura's 1967) optimum mutation rate. in some environments this is far higher than the physiologically feasiable minimum.\n- ", "page" : "301-305", "title" : "Natural Selection and Mutability", "type" : "article-journal", "volume" : "104" }, "suppress-author" : 1, "uris" : [ "http://www.mendeley.com/documents/?uuid=fb67ef57-18bf-4013-8a0f-ad3ca15d5543" ] } ], "mendeley" : { "previouslyFormattedCitation" : "(1970)" }, "properties" : { "noteIndex" : 0 }, "schema" : "https://github.com/citation-style-language/schema/raw/master/csl-citation.json" }</w:instrText>
       </w:r>
       <w:r>
+        <w:rPr>
+          <w:sz w:val="24"/>
+          <w:szCs w:val="24"/>
+          <w:rPrChange w:id="158" w:author="Yoav Ram" w:date="2013-12-24T11:10:00Z">
+            <w:rPr/>
+          </w:rPrChange>
+        </w:rPr>
         <w:fldChar w:fldCharType="separate"/>
       </w:r>
       <w:r>
         <w:rPr>
           <w:noProof/>
+          <w:sz w:val="24"/>
+          <w:szCs w:val="24"/>
+          <w:rPrChange w:id="159" w:author="Yoav Ram" w:date="2013-12-24T11:10:00Z">
+            <w:rPr>
+              <w:noProof/>
+            </w:rPr>
+          </w:rPrChange>
         </w:rPr>
         <w:t>(1970)</w:t>
       </w:r>
       <w:r>
+        <w:rPr>
+          <w:sz w:val="24"/>
+          <w:szCs w:val="24"/>
+          <w:rPrChange w:id="160" w:author="Yoav Ram" w:date="2013-12-24T11:10:00Z">
+            <w:rPr/>
+          </w:rPrChange>
+        </w:rPr>
         <w:fldChar w:fldCharType="end"/>
       </w:r>
       <w:r>
+        <w:rPr>
+          <w:sz w:val="24"/>
+          <w:szCs w:val="24"/>
+          <w:rPrChange w:id="161" w:author="Yoav Ram" w:date="2013-12-24T11:10:00Z">
+            <w:rPr/>
+          </w:rPrChange>
+        </w:rPr>
         <w:t xml:space="preserve"> suggested that the mutation rate must balance between two evolutionary traits: </w:t>
       </w:r>
       <w:r>
         <w:rPr>
           <w:i/>
           <w:iCs/>
+          <w:sz w:val="24"/>
+          <w:szCs w:val="24"/>
+          <w:rPrChange w:id="162" w:author="Yoav Ram" w:date="2013-12-24T11:10:00Z">
+            <w:rPr>
+              <w:i/>
+              <w:iCs/>
+            </w:rPr>
+          </w:rPrChange>
         </w:rPr>
         <w:t>adaptability</w:t>
       </w:r>
       <w:r>
+        <w:rPr>
+          <w:sz w:val="24"/>
+          <w:szCs w:val="24"/>
+          <w:rPrChange w:id="163" w:author="Yoav Ram" w:date="2013-12-24T11:10:00Z">
+            <w:rPr/>
+          </w:rPrChange>
+        </w:rPr>
         <w:t xml:space="preserve"> – the capacity to adapt to new environmental conditions – and </w:t>
       </w:r>
       <w:r>
         <w:rPr>
           <w:i/>
           <w:iCs/>
+          <w:sz w:val="24"/>
+          <w:szCs w:val="24"/>
+          <w:rPrChange w:id="164" w:author="Yoav Ram" w:date="2013-12-24T11:10:00Z">
+            <w:rPr>
+              <w:i/>
+              <w:iCs/>
+            </w:rPr>
+          </w:rPrChange>
         </w:rPr>
         <w:t>adaptedness</w:t>
       </w:r>
       <w:r>
+        <w:rPr>
+          <w:sz w:val="24"/>
+          <w:szCs w:val="24"/>
+          <w:rPrChange w:id="165" w:author="Yoav Ram" w:date="2013-12-24T11:10:00Z">
+            <w:rPr/>
+          </w:rPrChange>
+        </w:rPr>
         <w:t xml:space="preserve"> – the capacity to remain adapted to existing conditions. Because mutation is fundamental to every biological system, and mutation rates vary significantly between species, spanning from roughly 10</w:t>
       </w:r>
       <w:r>
         <w:rPr>
+          <w:sz w:val="24"/>
+          <w:szCs w:val="24"/>
           <w:vertAlign w:val="superscript"/>
+          <w:rPrChange w:id="166" w:author="Yoav Ram" w:date="2013-12-24T11:10:00Z">
+            <w:rPr>
+              <w:vertAlign w:val="superscript"/>
+            </w:rPr>
+          </w:rPrChange>
         </w:rPr>
         <w:t>-4</w:t>
       </w:r>
       <w:r>
+        <w:rPr>
+          <w:sz w:val="24"/>
+          <w:szCs w:val="24"/>
+          <w:rPrChange w:id="167" w:author="Yoav Ram" w:date="2013-12-24T11:10:00Z">
+            <w:rPr/>
+          </w:rPrChange>
+        </w:rPr>
         <w:t xml:space="preserve"> (bacteria) to over 10 (humans) mutations per genome per generation </w:t>
       </w:r>
       <w:r>
+        <w:rPr>
+          <w:sz w:val="24"/>
+          <w:szCs w:val="24"/>
+          <w:rPrChange w:id="168" w:author="Yoav Ram" w:date="2013-12-24T11:10:00Z">
+            <w:rPr/>
+          </w:rPrChange>
+        </w:rPr>
         <w:fldChar w:fldCharType="begin" w:fldLock="1"/>
       </w:r>
       <w:r>
+        <w:rPr>
+          <w:sz w:val="24"/>
+          <w:szCs w:val="24"/>
+          <w:rPrChange w:id="169" w:author="Yoav Ram" w:date="2013-12-24T11:10:00Z">
+            <w:rPr/>
+          </w:rPrChange>
+        </w:rPr>
         <w:instrText>ADDIN CSL_CITATION { "citationItems" : [ { "id" : "ITEM-1", "itemData" : { "DOI" : "10.1073/pnas.1216223109", "ISSN" : "1091-6490", "PMID" : "23077252", "abstract" : "Mutation dictates the tempo and mode of evolution, and like all traits, the mutation rate is subject to evolutionary modification. Here, we report refined estimates of the mutation rate for a prokaryote with an exceptionally small genome and for a unicellular eukaryote with a large genome. Combined with prior results, these estimates provide the basis for a potentially unifying explanation for the wide range in mutation rates that exists among organisms. Natural selection appears to reduce the mutation rate of a species to a level that scales negatively with both the effective population size (N(e)), which imposes a drift barrier to the evolution of molecular refinements, and the genomic content of coding DNA, which is proportional to the target size for deleterious mutations. As a consequence of an expansion in genome size, some microbial eukaryotes with large N(e) appear to have evolved mutation rates that are lower than those known to occur in prokaryotes, but multicellular eukaryotes have experienced elevations in the genome-wide deleterious mutation rate because of substantial reductions in N(e).", "author" : [ { "dropping-particle" : "", "family" : "Sung", "given" : "Way", "non-dropping-particle" : "", "parse-names" : false, "suffix" : "" }, { "dropping-particle" : "", "family" : "Ackerman", "given" : "Matthew S.", "non-dropping-particle" : "", "parse-names" : false, "suffix" : "" }, { "dropping-particle" : "", "family" : "Miller", "given" : "Samuel F.", "non-dropping-particle" : "", "parse-names" : false, "suffix" : "" }, { "dropping-particle" : "", "family" : "Doak", "given" : "Thomas G.", "non-dropping-particle" : "", "parse-names" : false, "suffix" : "" }, { "dropping-particle" : "", "family" : "Lynch", "given" : "Michael", "non-dropping-particle" : "", "parse-names" : false, "suffix" : "" } ], "container-title" : "Proceedings of the National Academy of Sciences of the United States of America", "id" : "ITEM-1", "issue" : "45", "issued" : { "date-parts" : [ [ "2012", "11", "6" ] ] }, "page" : "18488-92", "title" : "Drift-barrier hypothesis and mutation-rate evolution.", "type" : "article-journal", "volume" : "109" }, "uris" : [ "http://www.mendeley.com/documents/?uuid=83789a38-b254-4f4a-b3eb-71f6ac0dbb25" ] } ], "mendeley" : { "previouslyFormattedCitation" : "(Sung et al. 2012)" }, "properties" : { "noteIndex" : 0 }, "schema" : "https://github.com/citation-style-language/schema/raw/master/csl-citation.json" }</w:instrText>
       </w:r>
       <w:r>
+        <w:rPr>
+          <w:sz w:val="24"/>
+          <w:szCs w:val="24"/>
+          <w:rPrChange w:id="170" w:author="Yoav Ram" w:date="2013-12-24T11:10:00Z">
+            <w:rPr/>
+          </w:rPrChange>
+        </w:rPr>
         <w:fldChar w:fldCharType="separate"/>
       </w:r>
       <w:r>
         <w:rPr>
           <w:noProof/>
+          <w:sz w:val="24"/>
+          <w:szCs w:val="24"/>
+          <w:rPrChange w:id="171" w:author="Yoav Ram" w:date="2013-12-24T11:10:00Z">
+            <w:rPr>
+              <w:noProof/>
+            </w:rPr>
+          </w:rPrChange>
         </w:rPr>
         <w:t>(Sung et al. 2012)</w:t>
       </w:r>
       <w:r>
+        <w:rPr>
+          <w:sz w:val="24"/>
+          <w:szCs w:val="24"/>
+          <w:rPrChange w:id="172" w:author="Yoav Ram" w:date="2013-12-24T11:10:00Z">
+            <w:rPr/>
+          </w:rPrChange>
+        </w:rPr>
         <w:fldChar w:fldCharType="end"/>
       </w:r>
       <w:r>
+        <w:rPr>
+          <w:sz w:val="24"/>
+          <w:szCs w:val="24"/>
+          <w:rPrChange w:id="173" w:author="Yoav Ram" w:date="2013-12-24T11:10:00Z">
+            <w:rPr/>
+          </w:rPrChange>
+        </w:rPr>
         <w:t xml:space="preserve">, it is important to understand this trade-off between </w:t>
       </w:r>
       <w:r>
         <w:rPr>
           <w:i/>
           <w:iCs/>
+          <w:sz w:val="24"/>
+          <w:szCs w:val="24"/>
+          <w:rPrChange w:id="174" w:author="Yoav Ram" w:date="2013-12-24T11:10:00Z">
+            <w:rPr>
+              <w:i/>
+              <w:iCs/>
+            </w:rPr>
+          </w:rPrChange>
         </w:rPr>
         <w:t>adaptability</w:t>
       </w:r>
       <w:r>
+        <w:rPr>
+          <w:sz w:val="24"/>
+          <w:szCs w:val="24"/>
+          <w:rPrChange w:id="175" w:author="Yoav Ram" w:date="2013-12-24T11:10:00Z">
+            <w:rPr/>
+          </w:rPrChange>
+        </w:rPr>
         <w:t xml:space="preserve"> and </w:t>
       </w:r>
       <w:r>
         <w:rPr>
           <w:i/>
           <w:iCs/>
+          <w:sz w:val="24"/>
+          <w:szCs w:val="24"/>
+          <w:rPrChange w:id="176" w:author="Yoav Ram" w:date="2013-12-24T11:10:00Z">
+            <w:rPr>
+              <w:i/>
+              <w:iCs/>
+            </w:rPr>
+          </w:rPrChange>
         </w:rPr>
         <w:t>adaptedness</w:t>
       </w:r>
       <w:r>
+        <w:rPr>
+          <w:sz w:val="24"/>
+          <w:szCs w:val="24"/>
+          <w:rPrChange w:id="177" w:author="Yoav Ram" w:date="2013-12-24T11:10:00Z">
+            <w:rPr/>
+          </w:rPrChange>
+        </w:rPr>
         <w:t>."</w:t>
       </w:r>
     </w:p>
-    <w:commentRangeEnd w:id="4"/>
     <w:p>
       <w:pPr>
         <w:bidi w:val="0"/>
@@ -5288,12 +6730,6 @@
           <w:szCs w:val="19"/>
         </w:rPr>
       </w:pPr>
-      <w:r>
-        <w:rPr>
-          <w:rStyle w:val="CommentReference"/>
-        </w:rPr>
-        <w:commentReference w:id="4"/>
-      </w:r>
       <w:r>
         <w:rPr>
           <w:rFonts w:ascii="Arial" w:hAnsi="Arial" w:cs="Arial"/>
@@ -5765,32 +7201,45 @@
           <w:szCs w:val="19"/>
         </w:rPr>
       </w:pPr>
-      <w:commentRangeStart w:id="5"/>
-      <w:r>
-        <w:rPr>
-          <w:rFonts w:ascii="Georgia" w:hAnsi="Georgia"/>
-        </w:rPr>
-        <w:t>Indeed, all mutations have the same effect on fitness. We added a note in the mo</w:t>
-      </w:r>
-      <w:r>
-        <w:rPr>
-          <w:rFonts w:ascii="Georgia" w:hAnsi="Georgia"/>
-        </w:rPr>
-        <w:t xml:space="preserve">del overview to avoid confusion: </w:t>
-      </w:r>
-      <w:commentRangeEnd w:id="5"/>
-      <w:r>
-        <w:rPr>
-          <w:rStyle w:val="CommentReference"/>
-          <w:rFonts w:eastAsiaTheme="minorHAnsi" w:cstheme="minorBidi"/>
-        </w:rPr>
-        <w:commentReference w:id="5"/>
-      </w:r>
-      <w:r>
-        <w:rPr>
-          <w:rFonts w:ascii="Georgia" w:hAnsi="Georgia"/>
-        </w:rPr>
-        <w:t>"</w:t>
+      <w:r>
+        <w:rPr>
+          <w:rFonts w:ascii="Georgia" w:hAnsi="Georgia"/>
+        </w:rPr>
+        <w:t xml:space="preserve">Indeed, all mutations </w:t>
+      </w:r>
+      <w:ins w:id="178" w:author="Yoav Ram" w:date="2013-12-24T11:12:00Z">
+        <w:r>
+          <w:rPr>
+            <w:rFonts w:ascii="Georgia" w:hAnsi="Georgia"/>
+          </w:rPr>
+          <w:t xml:space="preserve">in the non-specific loci </w:t>
+        </w:r>
+      </w:ins>
+      <w:r>
+        <w:rPr>
+          <w:rFonts w:ascii="Georgia" w:hAnsi="Georgia"/>
+        </w:rPr>
+        <w:t>have the same effect on fitness.</w:t>
+      </w:r>
+      <w:ins w:id="179" w:author="Yoav Ram" w:date="2013-12-24T11:12:00Z">
+        <w:r>
+          <w:rPr>
+            <w:rFonts w:ascii="Georgia" w:hAnsi="Georgia"/>
+          </w:rPr>
+          <w:t xml:space="preserve"> A mutation in just one of the specific loci also has the same effect on fitness.</w:t>
+        </w:r>
+      </w:ins>
+      <w:r>
+        <w:rPr>
+          <w:rFonts w:ascii="Georgia" w:hAnsi="Georgia"/>
+        </w:rPr>
+        <w:t xml:space="preserve"> We added a note in the mo</w:t>
+      </w:r>
+      <w:r>
+        <w:rPr>
+          <w:rFonts w:ascii="Georgia" w:hAnsi="Georgia"/>
+        </w:rPr>
+        <w:t>del overview to avoid confusion: "</w:t>
       </w:r>
       <w:r>
         <w:rPr>
@@ -5981,7 +7430,6 @@
           <w:shd w:val="clear" w:color="auto" w:fill="FFFFFF"/>
         </w:rPr>
       </w:pPr>
-      <w:commentRangeStart w:id="6"/>
       <w:r>
         <w:rPr>
           <w:rFonts w:ascii="Arial" w:hAnsi="Arial" w:cs="Arial"/>
@@ -5993,13 +7441,6 @@
           <w:shd w:val="clear" w:color="auto" w:fill="FFFFFF"/>
         </w:rPr>
         <w:t>P13 L250: “....other mechanisms were proposed”. What were they? Also explain in the context of line 253 when you say “SIM can resolve this problem” (what is 'this' problem?)</w:t>
-      </w:r>
-      <w:commentRangeEnd w:id="6"/>
-      <w:r>
-        <w:rPr>
-          <w:rStyle w:val="CommentReference"/>
-        </w:rPr>
-        <w:commentReference w:id="6"/>
       </w:r>
     </w:p>
     <w:p>
@@ -6511,7 +7952,20 @@
           <w:szCs w:val="19"/>
           <w:shd w:val="clear" w:color="auto" w:fill="FFFFFF"/>
         </w:rPr>
-        <w:t>Finally I have a list of typographical errors that, if changed, will improve the general clarity of the manuscript. While the standard of English throughout is very good, the exposition can be muddled in places. I suggest the authors take time to carefully check that their arguments are made as clear as possible before resubmitting this manuscript.</w:t>
+        <w:t xml:space="preserve">Finally I have a list of typographical errors that, if changed, will improve the general clarity of the manuscript. While the standard of English throughout is very good, the exposition can be muddled in places. I suggest the authors take time to carefully check that their arguments are made as clear </w:t>
+      </w:r>
+      <w:r>
+        <w:rPr>
+          <w:rFonts w:ascii="Arial" w:hAnsi="Arial" w:cs="Arial"/>
+          <w:i/>
+          <w:iCs/>
+          <w:color w:val="222222"/>
+          <w:sz w:val="19"/>
+          <w:szCs w:val="19"/>
+          <w:shd w:val="clear" w:color="auto" w:fill="FFFFFF"/>
+        </w:rPr>
+        <w:lastRenderedPageBreak/>
+        <w:t>as possible before resubmitting this manuscript.</w:t>
       </w:r>
       <w:r>
         <w:rPr>
@@ -6534,7 +7988,6 @@
           <w:szCs w:val="19"/>
           <w:shd w:val="clear" w:color="auto" w:fill="FFFFFF"/>
         </w:rPr>
-        <w:lastRenderedPageBreak/>
         <w:t xml:space="preserve">P1 L6: Is </w:t>
       </w:r>
       <w:proofErr w:type="spellStart"/>
@@ -7024,7 +8477,7 @@
           <w:rFonts w:ascii="Georgia" w:hAnsi="Georgia"/>
         </w:rPr>
       </w:pPr>
-      <w:bookmarkStart w:id="7" w:name="_Ref374912415"/>
+      <w:bookmarkStart w:id="180" w:name="_Ref374912415"/>
       <w:r>
         <w:rPr>
           <w:rFonts w:ascii="Georgia" w:hAnsi="Georgia"/>
@@ -7153,7 +8606,7 @@
         </w:rPr>
         <w:t xml:space="preserve"> otherwise).</w:t>
       </w:r>
-      <w:bookmarkEnd w:id="7"/>
+      <w:bookmarkEnd w:id="180"/>
     </w:p>
     <w:p>
       <w:pPr>
@@ -7394,7 +8847,7 @@
           <w:rFonts w:ascii="Georgia" w:hAnsi="Georgia"/>
         </w:rPr>
       </w:pPr>
-      <w:bookmarkStart w:id="8" w:name="_Ref374912430"/>
+      <w:bookmarkStart w:id="181" w:name="_Ref374912430"/>
       <w:r>
         <w:rPr>
           <w:rFonts w:ascii="Georgia" w:hAnsi="Georgia"/>
@@ -7411,7 +8864,14 @@
         <w:rPr>
           <w:rFonts w:ascii="Georgia" w:hAnsi="Georgia"/>
         </w:rPr>
-        <w:t xml:space="preserve">ran simulations in which the mutation rate is a continuous function of the mean fitness. We used the functions suggested by Agrawal (2002): </w:t>
+        <w:t xml:space="preserve">ran simulations in which the mutation rate is a continuous function of the mean fitness. We used the functions </w:t>
+      </w:r>
+      <w:r>
+        <w:rPr>
+          <w:rFonts w:ascii="Georgia" w:hAnsi="Georgia"/>
+        </w:rPr>
+        <w:lastRenderedPageBreak/>
+        <w:t xml:space="preserve">suggested by Agrawal (2002): </w:t>
       </w:r>
       <w:proofErr w:type="gramStart"/>
       <w:r>
@@ -7504,14 +8964,7 @@
         <w:rPr>
           <w:rFonts w:ascii="Georgia" w:hAnsi="Georgia"/>
         </w:rPr>
-        <w:t xml:space="preserve"> is a curvature </w:t>
-      </w:r>
-      <w:r>
-        <w:rPr>
-          <w:rFonts w:ascii="Georgia" w:hAnsi="Georgia"/>
-        </w:rPr>
-        <w:lastRenderedPageBreak/>
-        <w:t xml:space="preserve">parameter (we used </w:t>
+        <w:t xml:space="preserve"> is a curvature parameter (we used </w:t>
       </w:r>
       <w:r>
         <w:rPr>
@@ -7583,7 +9036,7 @@
         </w:rPr>
         <w:t xml:space="preserve"> is the maximum fold-increase in mutation rate. We present the results in section 3.4 and Fig. 2B.</w:t>
       </w:r>
-      <w:bookmarkEnd w:id="8"/>
+      <w:bookmarkEnd w:id="181"/>
     </w:p>
     <w:p>
       <w:pPr>
@@ -8073,7 +9526,8 @@
         </w:rPr>
         <w:t xml:space="preserve"> to [c]: </w:t>
       </w:r>
-      <w:commentRangeStart w:id="9"/>
+      <w:commentRangeStart w:id="182"/>
+      <w:commentRangeStart w:id="183"/>
       <w:r>
         <w:rPr>
           <w:rFonts w:ascii="Georgia" w:hAnsi="Georgia"/>
@@ -8086,14 +9540,23 @@
         </w:rPr>
         <w:t xml:space="preserve"> extinct at the environmental change then it will not achieve adaptation; however, before the environmental change SIM is as likely to reach extinction as NM, because the mutation rate of the fittest individuals is the same as in the case of NM and the population mean fitness is slightly higher.</w:t>
       </w:r>
-      <w:commentRangeEnd w:id="9"/>
+      <w:commentRangeEnd w:id="182"/>
       <w:r>
         <w:rPr>
           <w:rStyle w:val="CommentReference"/>
           <w:rFonts w:asciiTheme="minorHAnsi" w:eastAsiaTheme="minorHAnsi" w:hAnsiTheme="minorHAnsi"/>
           <w:lang w:bidi="he-IL"/>
         </w:rPr>
-        <w:commentReference w:id="9"/>
+        <w:commentReference w:id="182"/>
+      </w:r>
+      <w:commentRangeEnd w:id="183"/>
+      <w:r>
+        <w:rPr>
+          <w:rStyle w:val="CommentReference"/>
+          <w:rFonts w:asciiTheme="minorHAnsi" w:eastAsiaTheme="minorHAnsi" w:hAnsiTheme="minorHAnsi"/>
+          <w:lang w:bidi="he-IL"/>
+        </w:rPr>
+        <w:commentReference w:id="183"/>
       </w:r>
       <w:r>
         <w:rPr>
@@ -8113,14 +9576,14 @@
         <w:rPr>
           <w:rFonts w:ascii="Georgia" w:hAnsi="Georgia"/>
         </w:rPr>
-        <w:t xml:space="preserve"> 2012) with a smooth fitness landscape - SIM and NM competed over multiple environmental changes until one of </w:t>
+        <w:t xml:space="preserve"> 2012) with a smooth fitness landscape - </w:t>
       </w:r>
       <w:r>
         <w:rPr>
           <w:rFonts w:ascii="Georgia" w:hAnsi="Georgia"/>
         </w:rPr>
         <w:lastRenderedPageBreak/>
-        <w:t>them went to extinction. In that work, SIM was introduced at 5% and was still significantly advantageous over NM and CM.</w:t>
+        <w:t>SIM and NM competed over multiple environmental changes until one of them went to extinction. In that work, SIM was introduced at 5% and was still significantly advantageous over NM and CM.</w:t>
       </w:r>
     </w:p>
     <w:p>
@@ -9111,6 +10574,7 @@
           <w:shd w:val="clear" w:color="auto" w:fill="FFFFFF"/>
           <w:lang w:bidi="he-IL"/>
         </w:rPr>
+        <w:lastRenderedPageBreak/>
         <w:t>genotypes. In one case you seem to be conditioning on the genotype being ab and</w:t>
       </w:r>
       <w:r>
@@ -9137,21 +10601,7 @@
           <w:shd w:val="clear" w:color="auto" w:fill="FFFFFF"/>
           <w:lang w:bidi="he-IL"/>
         </w:rPr>
-        <w:t xml:space="preserve">then </w:t>
-      </w:r>
-      <w:r>
-        <w:rPr>
-          <w:rFonts w:ascii="Arial" w:eastAsiaTheme="minorHAnsi" w:hAnsi="Arial" w:cs="Arial"/>
-          <w:i/>
-          <w:iCs/>
-          <w:color w:val="222222"/>
-          <w:sz w:val="19"/>
-          <w:szCs w:val="19"/>
-          <w:shd w:val="clear" w:color="auto" w:fill="FFFFFF"/>
-          <w:lang w:bidi="he-IL"/>
-        </w:rPr>
-        <w:lastRenderedPageBreak/>
-        <w:t xml:space="preserve">asking if it is mutation free and in the second you seem to calculate the probability a genotype is </w:t>
+        <w:t xml:space="preserve">then asking if it is mutation free and in the second you seem to calculate the probability a genotype is </w:t>
       </w:r>
       <w:proofErr w:type="spellStart"/>
       <w:r>
@@ -9966,11 +11416,11 @@
         </w:rPr>
       </w:pPr>
       <w:r>
-        <w:t xml:space="preserve">Next, we consider a different scenario in which an environmental change affects the well-being of the entire population - for example, exposure to an antibiotic drug or a host's immune response. In this case the environmental change doesn't just create an opportunity </w:t>
+        <w:t xml:space="preserve">Next, we consider a different scenario in which an environmental change affects the well-being of the entire population - for example, exposure to an antibiotic drug or a host's </w:t>
       </w:r>
       <w:r>
         <w:lastRenderedPageBreak/>
-        <w:t xml:space="preserve">for adaptation but also causes stress in the entire population. As before the double mutant </w:t>
+        <w:t xml:space="preserve">immune response. In this case the environmental change doesn't just create an opportunity for adaptation but also causes stress in the entire population. As before the double mutant </w:t>
       </w:r>
       <w:r>
         <w:rPr>
@@ -10592,6 +12042,7 @@
         <w:rPr>
           <w:rFonts w:ascii="Georgia" w:hAnsi="Georgia"/>
         </w:rPr>
+        <w:lastRenderedPageBreak/>
         <w:t>In the discussion: "</w:t>
       </w:r>
       <w:r>
@@ -10611,14 +12062,7 @@
         <w:rPr>
           <w:lang w:bidi="hi-IN"/>
         </w:rPr>
-        <w:t xml:space="preserve"> order </w:t>
-      </w:r>
-      <w:r>
-        <w:rPr>
-          <w:lang w:bidi="hi-IN"/>
-        </w:rPr>
-        <w:lastRenderedPageBreak/>
-        <w:t xml:space="preserve">selection can lead to the evolution of SIM </w:t>
+        <w:t xml:space="preserve"> order selection can lead to the evolution of SIM </w:t>
       </w:r>
       <w:r>
         <w:rPr>
@@ -11052,31 +12496,47 @@
         <w:spacing w:line="360" w:lineRule="auto"/>
         <w:ind w:right="282"/>
         <w:rPr>
+          <w:ins w:id="184" w:author="Yoav Ram" w:date="2013-12-24T11:16:00Z"/>
           <w:rFonts w:ascii="Arial" w:eastAsiaTheme="minorHAnsi" w:hAnsi="Arial" w:cs="Arial"/>
           <w:i/>
           <w:iCs/>
           <w:color w:val="222222"/>
           <w:sz w:val="19"/>
           <w:szCs w:val="19"/>
-          <w:highlight w:val="yellow"/>
           <w:shd w:val="clear" w:color="auto" w:fill="FFFFFF"/>
           <w:lang w:bidi="he-IL"/>
-        </w:rPr>
-      </w:pPr>
-      <w:r>
-        <w:rPr>
-          <w:highlight w:val="yellow"/>
-          <w:lang w:bidi="hi-IN"/>
-        </w:rPr>
-        <w:t xml:space="preserve">We used the stochastic simulations approach to show that SIM can persist </w:t>
-      </w:r>
-      <w:r>
-        <w:rPr>
-          <w:highlight w:val="yellow"/>
-          <w:lang w:bidi="hi-IN"/>
+          <w:rPrChange w:id="185" w:author="Yoav Ram" w:date="2013-12-24T11:16:00Z">
+            <w:rPr>
+              <w:ins w:id="186" w:author="Yoav Ram" w:date="2013-12-24T11:16:00Z"/>
+              <w:lang w:bidi="hi-IN"/>
+            </w:rPr>
+          </w:rPrChange>
+        </w:rPr>
+      </w:pPr>
+      <w:r>
+        <w:rPr>
+          <w:lang w:bidi="hi-IN"/>
+          <w:rPrChange w:id="187" w:author="Yoav Ram" w:date="2013-12-24T11:14:00Z">
+            <w:rPr>
+              <w:highlight w:val="yellow"/>
+              <w:lang w:bidi="hi-IN"/>
+            </w:rPr>
+          </w:rPrChange>
         </w:rPr>
         <w:lastRenderedPageBreak/>
-        <w:t xml:space="preserve">– and even outcompete – in direct competition with other strategies. </w:t>
+        <w:t>We used the stochastic simulations approach to sh</w:t>
+      </w:r>
+      <w:r>
+        <w:rPr>
+          <w:lang w:bidi="hi-IN"/>
+          <w:rPrChange w:id="188" w:author="Yoav Ram" w:date="2013-12-24T11:15:00Z">
+            <w:rPr>
+              <w:highlight w:val="yellow"/>
+              <w:lang w:bidi="hi-IN"/>
+            </w:rPr>
+          </w:rPrChange>
+        </w:rPr>
+        <w:t xml:space="preserve">ow that SIM can persist – and even outcompete – in direct competition with other strategies. </w:t>
       </w:r>
     </w:p>
     <w:p>
@@ -11085,7 +12545,7 @@
         <w:spacing w:line="360" w:lineRule="auto"/>
         <w:ind w:left="0" w:right="282"/>
         <w:rPr>
-          <w:ins w:id="11" w:author="lhadany" w:date="2013-12-24T00:56:00Z"/>
+          <w:del w:id="189" w:author="Yoav Ram" w:date="2013-12-24T11:14:00Z"/>
           <w:rFonts w:ascii="Arial" w:eastAsiaTheme="minorHAnsi" w:hAnsi="Arial" w:cs="Arial"/>
           <w:i/>
           <w:iCs/>
@@ -11095,59 +12555,305 @@
           <w:shd w:val="clear" w:color="auto" w:fill="FFFFFF"/>
           <w:lang w:bidi="he-IL"/>
         </w:rPr>
-      </w:pPr>
-      <w:commentRangeStart w:id="12"/>
-      <w:r>
-        <w:rPr>
+        <w:pPrChange w:id="190" w:author="Yoav Ram" w:date="2013-12-24T11:16:00Z">
+          <w:pPr>
+            <w:pStyle w:val="BodyText"/>
+            <w:numPr>
+              <w:numId w:val="1"/>
+            </w:numPr>
+            <w:spacing w:line="360" w:lineRule="auto"/>
+            <w:ind w:left="360" w:right="282" w:hanging="360"/>
+          </w:pPr>
+        </w:pPrChange>
+      </w:pPr>
+      <w:moveToRangeStart w:id="191" w:author="Yoav Ram" w:date="2013-12-24T11:16:00Z" w:name="move375647022"/>
+      <w:moveTo w:id="192" w:author="Yoav Ram" w:date="2013-12-24T11:16:00Z">
+        <w:r>
+          <w:rPr>
+            <w:rFonts w:ascii="Arial" w:eastAsiaTheme="minorHAnsi" w:hAnsi="Arial" w:cs="Arial"/>
+            <w:i/>
+            <w:iCs/>
+            <w:color w:val="222222"/>
+            <w:sz w:val="19"/>
+            <w:szCs w:val="19"/>
+            <w:shd w:val="clear" w:color="auto" w:fill="FFFFFF"/>
+            <w:lang w:bidi="he-IL"/>
+            <w:rPrChange w:id="193" w:author="Yoav Ram" w:date="2013-12-24T11:15:00Z">
+              <w:rPr>
+                <w:rFonts w:ascii="Arial" w:eastAsiaTheme="minorHAnsi" w:hAnsi="Arial" w:cs="Arial"/>
+                <w:i/>
+                <w:iCs/>
+                <w:color w:val="222222"/>
+                <w:sz w:val="19"/>
+                <w:szCs w:val="19"/>
+                <w:highlight w:val="yellow"/>
+                <w:shd w:val="clear" w:color="auto" w:fill="FFFFFF"/>
+                <w:lang w:bidi="he-IL"/>
+              </w:rPr>
+            </w:rPrChange>
+          </w:rPr>
+          <w:t>Extraneous comment: In bacteria frequency dependent processes have been commonly reported in experimental systems. How would SIM play out under frequency-­</w:t>
+        </w:r>
+        <w:r>
+          <w:rPr>
+            <w:rFonts w:ascii="Cambria Math" w:eastAsiaTheme="minorHAnsi" w:hAnsi="Cambria Math" w:cs="Cambria Math"/>
+            <w:i/>
+            <w:iCs/>
+            <w:color w:val="222222"/>
+            <w:sz w:val="19"/>
+            <w:szCs w:val="19"/>
+            <w:shd w:val="clear" w:color="auto" w:fill="FFFFFF"/>
+            <w:lang w:bidi="he-IL"/>
+            <w:rPrChange w:id="194" w:author="Yoav Ram" w:date="2013-12-24T11:15:00Z">
+              <w:rPr>
+                <w:rFonts w:ascii="Cambria Math" w:eastAsiaTheme="minorHAnsi" w:hAnsi="Cambria Math" w:cs="Cambria Math"/>
+                <w:i/>
+                <w:iCs/>
+                <w:color w:val="222222"/>
+                <w:sz w:val="19"/>
+                <w:szCs w:val="19"/>
+                <w:highlight w:val="yellow"/>
+                <w:shd w:val="clear" w:color="auto" w:fill="FFFFFF"/>
+                <w:lang w:bidi="he-IL"/>
+              </w:rPr>
+            </w:rPrChange>
+          </w:rPr>
+          <w:t>‐</w:t>
+        </w:r>
+        <w:r>
+          <w:rPr>
+            <w:rFonts w:ascii="Arial" w:eastAsiaTheme="minorHAnsi" w:hAnsi="Arial" w:cs="Arial"/>
+            <w:i/>
+            <w:iCs/>
+            <w:color w:val="222222"/>
+            <w:sz w:val="19"/>
+            <w:szCs w:val="19"/>
+            <w:shd w:val="clear" w:color="auto" w:fill="FFFFFF"/>
+            <w:lang w:bidi="he-IL"/>
+            <w:rPrChange w:id="195" w:author="Yoav Ram" w:date="2013-12-24T11:15:00Z">
+              <w:rPr>
+                <w:rFonts w:ascii="Arial" w:eastAsiaTheme="minorHAnsi" w:hAnsi="Arial" w:cs="Arial"/>
+                <w:i/>
+                <w:iCs/>
+                <w:color w:val="222222"/>
+                <w:sz w:val="19"/>
+                <w:szCs w:val="19"/>
+                <w:highlight w:val="yellow"/>
+                <w:shd w:val="clear" w:color="auto" w:fill="FFFFFF"/>
+                <w:lang w:bidi="he-IL"/>
+              </w:rPr>
+            </w:rPrChange>
+          </w:rPr>
+          <w:t>dependent selection, where stress is caused by intraspecific competition?</w:t>
+        </w:r>
+      </w:moveTo>
+    </w:p>
+    <w:p>
+      <w:pPr>
+        <w:pStyle w:val="BodyText"/>
+        <w:spacing w:line="360" w:lineRule="auto"/>
+        <w:ind w:left="0" w:right="282"/>
+        <w:rPr>
+          <w:del w:id="196" w:author="Yoav Ram" w:date="2013-12-24T11:16:00Z"/>
           <w:rFonts w:ascii="Arial" w:eastAsiaTheme="minorHAnsi" w:hAnsi="Arial" w:cs="Arial"/>
           <w:i/>
           <w:iCs/>
           <w:color w:val="222222"/>
           <w:sz w:val="19"/>
           <w:szCs w:val="19"/>
-          <w:highlight w:val="yellow"/>
           <w:shd w:val="clear" w:color="auto" w:fill="FFFFFF"/>
           <w:lang w:bidi="he-IL"/>
         </w:rPr>
-        <w:t>Extraneous comment: In bacteria frequency dependent processes have been commonly reported in experimental systems. How would SIM play out under frequency-­</w:t>
-      </w:r>
-      <w:r>
-        <w:rPr>
-          <w:rFonts w:ascii="Cambria Math" w:eastAsiaTheme="minorHAnsi" w:hAnsi="Cambria Math" w:cs="Cambria Math"/>
-          <w:i/>
-          <w:iCs/>
-          <w:color w:val="222222"/>
-          <w:sz w:val="19"/>
-          <w:szCs w:val="19"/>
-          <w:highlight w:val="yellow"/>
+        <w:pPrChange w:id="197" w:author="Yoav Ram" w:date="2013-12-24T11:16:00Z">
+          <w:pPr>
+            <w:pStyle w:val="BodyText"/>
+            <w:numPr>
+              <w:numId w:val="1"/>
+            </w:numPr>
+            <w:spacing w:line="360" w:lineRule="auto"/>
+            <w:ind w:left="360" w:right="282" w:hanging="360"/>
+          </w:pPr>
+        </w:pPrChange>
+      </w:pPr>
+    </w:p>
+    <w:moveToRangeEnd w:id="191"/>
+    <w:p>
+      <w:pPr>
+        <w:pStyle w:val="BodyText"/>
+        <w:spacing w:line="360" w:lineRule="auto"/>
+        <w:ind w:left="0" w:right="282"/>
+        <w:rPr>
+          <w:ins w:id="198" w:author="Yoav Ram" w:date="2013-12-24T11:16:00Z"/>
+          <w:rFonts w:ascii="Arial" w:eastAsiaTheme="minorHAnsi" w:hAnsi="Arial" w:cs="Arial"/>
+          <w:i/>
+          <w:iCs/>
+          <w:color w:val="222222"/>
+          <w:sz w:val="19"/>
+          <w:szCs w:val="19"/>
           <w:shd w:val="clear" w:color="auto" w:fill="FFFFFF"/>
           <w:lang w:bidi="he-IL"/>
-        </w:rPr>
-        <w:t>‐</w:t>
-      </w:r>
-      <w:r>
-        <w:rPr>
+          <w:rPrChange w:id="199" w:author="Yoav Ram" w:date="2013-12-24T11:16:00Z">
+            <w:rPr>
+              <w:ins w:id="200" w:author="Yoav Ram" w:date="2013-12-24T11:16:00Z"/>
+              <w:lang w:bidi="hi-IN"/>
+            </w:rPr>
+          </w:rPrChange>
+        </w:rPr>
+        <w:pPrChange w:id="201" w:author="Yoav Ram" w:date="2013-12-24T11:16:00Z">
+          <w:pPr>
+            <w:pStyle w:val="BodyText"/>
+            <w:numPr>
+              <w:numId w:val="1"/>
+            </w:numPr>
+            <w:spacing w:line="360" w:lineRule="auto"/>
+            <w:ind w:left="360" w:right="282" w:hanging="360"/>
+          </w:pPr>
+        </w:pPrChange>
+      </w:pPr>
+    </w:p>
+    <w:p>
+      <w:pPr>
+        <w:pStyle w:val="BodyText"/>
+        <w:numPr>
+          <w:ilvl w:val="0"/>
+          <w:numId w:val="1"/>
+        </w:numPr>
+        <w:spacing w:line="360" w:lineRule="auto"/>
+        <w:ind w:right="282"/>
+        <w:rPr>
+          <w:ins w:id="202" w:author="Yoav Ram" w:date="2013-12-24T11:16:00Z"/>
           <w:rFonts w:ascii="Arial" w:eastAsiaTheme="minorHAnsi" w:hAnsi="Arial" w:cs="Arial"/>
           <w:i/>
           <w:iCs/>
           <w:color w:val="222222"/>
           <w:sz w:val="19"/>
           <w:szCs w:val="19"/>
-          <w:highlight w:val="yellow"/>
           <w:shd w:val="clear" w:color="auto" w:fill="FFFFFF"/>
           <w:lang w:bidi="he-IL"/>
         </w:rPr>
-        <w:t>dependent selection, where stress is caused by intraspecific competition?</w:t>
-      </w:r>
-      <w:commentRangeEnd w:id="12"/>
-      <w:r>
-        <w:rPr>
-          <w:rStyle w:val="CommentReference"/>
-          <w:rFonts w:asciiTheme="minorHAnsi" w:eastAsiaTheme="minorHAnsi" w:hAnsiTheme="minorHAnsi"/>
+      </w:pPr>
+      <w:ins w:id="203" w:author="Yoav Ram" w:date="2013-12-24T11:16:00Z">
+        <w:r>
+          <w:rPr>
+            <w:lang w:bidi="hi-IN"/>
+          </w:rPr>
+          <w:t>This is an interesting direction for future research.</w:t>
+        </w:r>
+      </w:ins>
+    </w:p>
+    <w:p>
+      <w:pPr>
+        <w:pStyle w:val="BodyText"/>
+        <w:spacing w:line="360" w:lineRule="auto"/>
+        <w:ind w:left="0" w:right="282"/>
+        <w:rPr>
+          <w:ins w:id="204" w:author="Yoav Ram" w:date="2013-12-24T11:16:00Z"/>
+          <w:rFonts w:ascii="Arial" w:eastAsiaTheme="minorHAnsi" w:hAnsi="Arial" w:cs="Arial"/>
+          <w:i/>
+          <w:iCs/>
+          <w:color w:val="222222"/>
+          <w:sz w:val="19"/>
+          <w:szCs w:val="19"/>
+          <w:shd w:val="clear" w:color="auto" w:fill="FFFFFF"/>
           <w:lang w:bidi="he-IL"/>
         </w:rPr>
-        <w:commentReference w:id="12"/>
-      </w:r>
+      </w:pPr>
+    </w:p>
+    <w:p>
+      <w:pPr>
+        <w:pStyle w:val="BodyText"/>
+        <w:spacing w:line="360" w:lineRule="auto"/>
+        <w:ind w:left="0" w:right="282"/>
+        <w:rPr>
+          <w:del w:id="205" w:author="Yoav Ram" w:date="2013-12-24T11:15:00Z"/>
+          <w:lang w:bidi="hi-IN"/>
+          <w:rPrChange w:id="206" w:author="Yoav Ram" w:date="2013-12-24T11:16:00Z">
+            <w:rPr>
+              <w:del w:id="207" w:author="Yoav Ram" w:date="2013-12-24T11:15:00Z"/>
+              <w:rFonts w:ascii="Arial" w:eastAsiaTheme="minorHAnsi" w:hAnsi="Arial" w:cs="Arial"/>
+              <w:i/>
+              <w:iCs/>
+              <w:color w:val="222222"/>
+              <w:sz w:val="19"/>
+              <w:szCs w:val="19"/>
+              <w:highlight w:val="yellow"/>
+              <w:shd w:val="clear" w:color="auto" w:fill="FFFFFF"/>
+              <w:lang w:bidi="he-IL"/>
+            </w:rPr>
+          </w:rPrChange>
+        </w:rPr>
+        <w:pPrChange w:id="208" w:author="Yoav Ram" w:date="2013-12-24T11:16:00Z">
+          <w:pPr>
+            <w:pStyle w:val="BodyText"/>
+            <w:numPr>
+              <w:numId w:val="1"/>
+            </w:numPr>
+            <w:spacing w:line="360" w:lineRule="auto"/>
+            <w:ind w:left="360" w:right="282" w:hanging="360"/>
+          </w:pPr>
+        </w:pPrChange>
+      </w:pPr>
+    </w:p>
+    <w:p>
+      <w:pPr>
+        <w:pStyle w:val="BodyText"/>
+        <w:spacing w:line="360" w:lineRule="auto"/>
+        <w:ind w:left="0" w:right="282"/>
+        <w:rPr>
+          <w:ins w:id="209" w:author="lhadany" w:date="2013-12-24T00:56:00Z"/>
+          <w:del w:id="210" w:author="Yoav Ram" w:date="2013-12-24T11:16:00Z"/>
+          <w:rFonts w:ascii="Arial" w:eastAsiaTheme="minorHAnsi" w:hAnsi="Arial" w:cs="Arial"/>
+          <w:i/>
+          <w:iCs/>
+          <w:color w:val="222222"/>
+          <w:sz w:val="19"/>
+          <w:szCs w:val="19"/>
+          <w:shd w:val="clear" w:color="auto" w:fill="FFFFFF"/>
+          <w:lang w:bidi="he-IL"/>
+        </w:rPr>
+      </w:pPr>
+      <w:moveFromRangeStart w:id="211" w:author="Yoav Ram" w:date="2013-12-24T11:16:00Z" w:name="move375647022"/>
+      <w:moveFrom w:id="212" w:author="Yoav Ram" w:date="2013-12-24T11:16:00Z">
+        <w:r>
+          <w:rPr>
+            <w:lang w:bidi="hi-IN"/>
+            <w:rPrChange w:id="213" w:author="Yoav Ram" w:date="2013-12-24T11:16:00Z">
+              <w:rPr>
+                <w:rFonts w:ascii="Arial" w:eastAsiaTheme="minorHAnsi" w:hAnsi="Arial" w:cs="Arial"/>
+                <w:i/>
+                <w:iCs/>
+                <w:color w:val="222222"/>
+                <w:sz w:val="19"/>
+                <w:szCs w:val="19"/>
+                <w:highlight w:val="yellow"/>
+                <w:shd w:val="clear" w:color="auto" w:fill="FFFFFF"/>
+                <w:lang w:bidi="he-IL"/>
+              </w:rPr>
+            </w:rPrChange>
+          </w:rPr>
+          <w:t>E</w:t>
+        </w:r>
+        <w:r>
+          <w:rPr>
+            <w:lang w:bidi="hi-IN"/>
+            <w:rPrChange w:id="214" w:author="Yoav Ram" w:date="2013-12-24T11:16:00Z">
+              <w:rPr>
+                <w:rFonts w:ascii="Arial" w:eastAsiaTheme="minorHAnsi" w:hAnsi="Arial" w:cs="Arial"/>
+                <w:i/>
+                <w:iCs/>
+                <w:color w:val="222222"/>
+                <w:sz w:val="19"/>
+                <w:szCs w:val="19"/>
+                <w:highlight w:val="yellow"/>
+                <w:shd w:val="clear" w:color="auto" w:fill="FFFFFF"/>
+                <w:lang w:bidi="he-IL"/>
+              </w:rPr>
+            </w:rPrChange>
+          </w:rPr>
+          <w:t>xtraneous comment: In bacteria frequency dependent processes have been commonly reported in experimental systems. How would SIM play out under frequency-­‐dependent selection, where stress is caused by intraspecific competition?</w:t>
+        </w:r>
+      </w:moveFrom>
+      <w:moveFromRangeEnd w:id="211"/>
     </w:p>
     <w:p>
       <w:pPr>
@@ -11181,7 +12887,7 @@
 
 <file path=word/comments.xml><?xml version="1.0" encoding="utf-8"?>
 <w:comments xmlns:wpc="http://schemas.microsoft.com/office/word/2010/wordprocessingCanvas" xmlns:mc="http://schemas.openxmlformats.org/markup-compatibility/2006" xmlns:o="urn:schemas-microsoft-com:office:office" xmlns:r="http://schemas.openxmlformats.org/officeDocument/2006/relationships" xmlns:m="http://schemas.openxmlformats.org/officeDocument/2006/math" xmlns:v="urn:schemas-microsoft-com:vml" xmlns:wp14="http://schemas.microsoft.com/office/word/2010/wordprocessingDrawing" xmlns:wp="http://schemas.openxmlformats.org/drawingml/2006/wordprocessingDrawing" xmlns:w10="urn:schemas-microsoft-com:office:word" xmlns:w="http://schemas.openxmlformats.org/wordprocessingml/2006/main" xmlns:w14="http://schemas.microsoft.com/office/word/2010/wordml" xmlns:wpg="http://schemas.microsoft.com/office/word/2010/wordprocessingGroup" xmlns:wpi="http://schemas.microsoft.com/office/word/2010/wordprocessingInk" xmlns:wne="http://schemas.microsoft.com/office/word/2006/wordml" xmlns:wps="http://schemas.microsoft.com/office/word/2010/wordprocessingShape" mc:Ignorable="w14 wp14">
-  <w:comment w:id="0" w:author="lhadany" w:date="2013-12-23T12:21:00Z" w:initials="lh">
+  <w:comment w:id="20" w:author="Yoav Ram" w:date="2013-12-24T11:02:00Z" w:initials="YR">
     <w:p>
       <w:pPr>
         <w:pStyle w:val="CommentText"/>
@@ -11192,17 +12898,12 @@
         </w:rPr>
         <w:annotationRef/>
       </w:r>
-      <w:proofErr w:type="gramStart"/>
-      <w:r>
-        <w:t>match</w:t>
-      </w:r>
-      <w:proofErr w:type="gramEnd"/>
-      <w:r>
-        <w:t xml:space="preserve"> to final</w:t>
+      <w:r>
+        <w:t>But we never say what is the fitness of AB before the change</w:t>
       </w:r>
     </w:p>
   </w:comment>
-  <w:comment w:id="1" w:author="lhadany" w:date="2013-12-23T12:59:00Z" w:initials="lh">
+  <w:comment w:id="182" w:author="lhadany" w:date="2013-12-24T00:34:00Z" w:initials="lh">
     <w:p>
       <w:pPr>
         <w:pStyle w:val="CommentText"/>
@@ -11213,17 +12914,12 @@
         </w:rPr>
         <w:annotationRef/>
       </w:r>
-      <w:proofErr w:type="gramStart"/>
-      <w:r>
-        <w:t>ref</w:t>
-      </w:r>
-      <w:proofErr w:type="gramEnd"/>
-      <w:r>
-        <w:t xml:space="preserve"> to where is the new part</w:t>
+      <w:r>
+        <w:t>I think he is interested in the effect of SIM in smaller populations… do we have some results with N=10^5 or so to throw in the sup?</w:t>
       </w:r>
     </w:p>
   </w:comment>
-  <w:comment w:id="3" w:author="lhadany" w:date="2013-12-23T16:00:00Z" w:initials="lh">
+  <w:comment w:id="183" w:author="Yoav Ram" w:date="2013-12-24T11:19:00Z" w:initials="YR">
     <w:p>
       <w:pPr>
         <w:pStyle w:val="CommentText"/>
@@ -11234,163 +12930,11 @@
         </w:rPr>
         <w:annotationRef/>
       </w:r>
-      <w:proofErr w:type="gramStart"/>
-      <w:r>
-        <w:t>something</w:t>
-      </w:r>
-      <w:proofErr w:type="gramEnd"/>
-      <w:r>
-        <w:t xml:space="preserve"> on what is new versus our previous? </w:t>
-      </w:r>
-      <w:proofErr w:type="gramStart"/>
-      <w:r>
-        <w:t>not</w:t>
-      </w:r>
-      <w:proofErr w:type="gramEnd"/>
-      <w:r>
-        <w:t xml:space="preserve"> critical, but be prepared to move to appendix if the reviewers ask </w:t>
-      </w:r>
-    </w:p>
-  </w:comment>
-  <w:comment w:id="4" w:author="lhadany" w:date="2013-12-23T16:29:00Z" w:initials="lh">
-    <w:p>
-      <w:pPr>
-        <w:pStyle w:val="CommentText"/>
-      </w:pPr>
-      <w:r>
-        <w:rPr>
-          <w:rStyle w:val="CommentReference"/>
-        </w:rPr>
-        <w:annotationRef/>
-      </w:r>
-      <w:proofErr w:type="gramStart"/>
-      <w:r>
-        <w:t>formatting</w:t>
-      </w:r>
-      <w:proofErr w:type="gramEnd"/>
-      <w:r>
-        <w:t xml:space="preserve"> of letter - keep three fonts throughout (question, answer, citation)</w:t>
-      </w:r>
-    </w:p>
-  </w:comment>
-  <w:comment w:id="5" w:author="lhadany" w:date="2013-12-23T18:55:00Z" w:initials="lh">
-    <w:p>
-      <w:pPr>
-        <w:pStyle w:val="CommentText"/>
-      </w:pPr>
-      <w:r>
-        <w:rPr>
-          <w:rStyle w:val="CommentReference"/>
-        </w:rPr>
-        <w:annotationRef/>
-      </w:r>
-      <w:proofErr w:type="gramStart"/>
-      <w:r>
-        <w:t>not</w:t>
-      </w:r>
-      <w:proofErr w:type="gramEnd"/>
-      <w:r>
-        <w:t xml:space="preserve"> quite. Under </w:t>
-      </w:r>
-      <w:proofErr w:type="spellStart"/>
-      <w:r>
-        <w:t>epistatic</w:t>
-      </w:r>
-      <w:proofErr w:type="spellEnd"/>
-      <w:r>
-        <w:t xml:space="preserve"> interaction etc. specify </w:t>
-      </w:r>
-      <w:proofErr w:type="gramStart"/>
-      <w:r>
-        <w:t>" all</w:t>
-      </w:r>
-      <w:proofErr w:type="gramEnd"/>
-      <w:r>
-        <w:t xml:space="preserve"> deleterious mutations in the rest of the genome… </w:t>
-      </w:r>
-      <w:proofErr w:type="gramStart"/>
-      <w:r>
-        <w:t>" or</w:t>
-      </w:r>
-      <w:proofErr w:type="gramEnd"/>
-      <w:r>
-        <w:t xml:space="preserve"> similar </w:t>
-      </w:r>
-    </w:p>
-  </w:comment>
-  <w:comment w:id="6" w:author="lhadany" w:date="2013-12-23T18:57:00Z" w:initials="lh">
-    <w:p>
-      <w:pPr>
-        <w:pStyle w:val="CommentText"/>
-      </w:pPr>
-      <w:r>
-        <w:rPr>
-          <w:rStyle w:val="CommentReference"/>
-        </w:rPr>
-        <w:annotationRef/>
-      </w:r>
-      <w:proofErr w:type="gramStart"/>
-      <w:r>
-        <w:t>note</w:t>
-      </w:r>
-      <w:proofErr w:type="gramEnd"/>
-      <w:r>
-        <w:t xml:space="preserve"> that this also suggests that the reviewer did not take the shifting balance as the main issue..</w:t>
-      </w:r>
-    </w:p>
-  </w:comment>
-  <w:comment w:id="9" w:author="lhadany" w:date="2013-12-24T00:34:00Z" w:initials="lh">
-    <w:p>
-      <w:pPr>
-        <w:pStyle w:val="CommentText"/>
-      </w:pPr>
-      <w:bookmarkStart w:id="10" w:name="_GoBack"/>
-      <w:bookmarkEnd w:id="10"/>
-      <w:r>
-        <w:rPr>
-          <w:rStyle w:val="CommentReference"/>
-        </w:rPr>
-        <w:annotationRef/>
-      </w:r>
-      <w:r>
-        <w:t>I think he is interested in the effect of SIM in smaller populations… do we have some results with N=10^5 or so to throw in the sup?</w:t>
-      </w:r>
-    </w:p>
-  </w:comment>
-  <w:comment w:id="12" w:author="lhadany" w:date="2013-12-24T01:00:00Z" w:initials="lh">
-    <w:p>
-      <w:pPr>
-        <w:pStyle w:val="CommentText"/>
-      </w:pPr>
-      <w:r>
-        <w:rPr>
-          <w:rStyle w:val="CommentReference"/>
-        </w:rPr>
-        <w:annotationRef/>
-      </w:r>
-      <w:proofErr w:type="gramStart"/>
-      <w:r>
-        <w:t>this</w:t>
-      </w:r>
-      <w:proofErr w:type="gramEnd"/>
-      <w:r>
-        <w:t xml:space="preserve"> is an interesting point for future research? </w:t>
-      </w:r>
-      <w:proofErr w:type="gramStart"/>
-      <w:r>
-        <w:t>or</w:t>
-      </w:r>
-      <w:proofErr w:type="gramEnd"/>
-      <w:r>
-        <w:t xml:space="preserve"> do we want to discuss </w:t>
-      </w:r>
-      <w:proofErr w:type="spellStart"/>
-      <w:r>
-        <w:t>sim</w:t>
-      </w:r>
-      <w:proofErr w:type="spellEnd"/>
-      <w:r>
-        <w:t xml:space="preserve"> induced by relative fitness in the discussion?</w:t>
+      <w:r>
+        <w:t>Nope. We can generate them.</w:t>
+      </w:r>
+      <w:r>
+        <w:t xml:space="preserve"> But I read this as though he wants a changing population size and that's not something that would be easy to add to the model, right?</w:t>
       </w:r>
     </w:p>
   </w:comment>
@@ -11456,7 +13000,7 @@
             <w:noProof/>
             <w:rtl/>
           </w:rPr>
-          <w:t>15</w:t>
+          <w:t>3</w:t>
         </w:r>
         <w:r>
           <w:rPr>
@@ -13632,6 +15176,16 @@
       <w:szCs w:val="20"/>
     </w:rPr>
   </w:style>
+  <w:style w:type="paragraph" w:styleId="Revision">
+    <w:name w:val="Revision"/>
+    <w:hidden/>
+    <w:uiPriority w:val="99"/>
+    <w:semiHidden/>
+    <w:rsid w:val="00420563"/>
+    <w:pPr>
+      <w:spacing w:after="0" w:line="240" w:lineRule="auto"/>
+    </w:pPr>
+  </w:style>
 </w:styles>
 </file>
 
@@ -14106,6 +15660,16 @@
       <w:szCs w:val="20"/>
     </w:rPr>
   </w:style>
+  <w:style w:type="paragraph" w:styleId="Revision">
+    <w:name w:val="Revision"/>
+    <w:hidden/>
+    <w:uiPriority w:val="99"/>
+    <w:semiHidden/>
+    <w:rsid w:val="00420563"/>
+    <w:pPr>
+      <w:spacing w:after="0" w:line="240" w:lineRule="auto"/>
+    </w:pPr>
+  </w:style>
 </w:styles>
 </file>
 

</xml_diff>